<commit_message>
Made it easier to add more cabins
</commit_message>
<xml_diff>
--- a/docs/dokumentasjon.docx
+++ b/docs/dokumentasjon.docx
@@ -15,6 +15,13 @@
           <w:rFonts w:ascii="Arial" w:hAnsi="Arial" w:cs="Arial"/>
           <w:sz w:val="32"/>
         </w:rPr>
+        <w:t>&lt;</w:t>
+      </w:r>
+      <w:r>
+        <w:rPr>
+          <w:rFonts w:ascii="Arial" w:hAnsi="Arial" w:cs="Arial"/>
+          <w:sz w:val="32"/>
+        </w:rPr>
         <w:t>IT2 innlevering prosjektoppg</w:t>
       </w:r>
       <w:r>
@@ -200,119 +207,1089 @@
         </w:rPr>
         <w:t xml:space="preserve"> blei brukt.</w:t>
       </w:r>
+    </w:p>
+    <w:p>
+      <w:pPr>
+        <w:rPr>
+          <w:rFonts w:ascii="Arial" w:hAnsi="Arial" w:cs="Arial"/>
+          <w:i/>
+          <w:sz w:val="24"/>
+        </w:rPr>
+      </w:pPr>
+      <w:r>
+        <w:rPr>
+          <w:rFonts w:ascii="Arial" w:hAnsi="Arial" w:cs="Arial"/>
+          <w:i/>
+          <w:sz w:val="24"/>
+        </w:rPr>
+        <w:t>Videoredigering</w:t>
+      </w:r>
+    </w:p>
+    <w:p>
+      <w:pPr>
+        <w:rPr>
+          <w:rFonts w:ascii="Arial" w:hAnsi="Arial" w:cs="Arial"/>
+          <w:sz w:val="24"/>
+        </w:rPr>
+      </w:pPr>
+      <w:r>
+        <w:rPr>
+          <w:rFonts w:ascii="Arial" w:hAnsi="Arial" w:cs="Arial"/>
+          <w:sz w:val="24"/>
+        </w:rPr>
+        <w:t xml:space="preserve">Kuttet videoen </w:t>
+      </w:r>
+      <w:proofErr w:type="spellStart"/>
+      <w:r>
+        <w:rPr>
+          <w:rFonts w:ascii="Arial" w:hAnsi="Arial" w:cs="Arial"/>
+          <w:sz w:val="24"/>
+        </w:rPr>
+        <w:t>fra</w:t>
+      </w:r>
+      <w:proofErr w:type="spellEnd"/>
+      <w:r>
+        <w:rPr>
+          <w:rFonts w:ascii="Arial" w:hAnsi="Arial" w:cs="Arial"/>
+          <w:sz w:val="24"/>
+        </w:rPr>
+        <w:t xml:space="preserve"> 0s til 24s</w:t>
+      </w:r>
+      <w:r>
+        <w:rPr>
+          <w:rFonts w:ascii="Arial" w:hAnsi="Arial" w:cs="Arial"/>
+          <w:sz w:val="24"/>
+        </w:rPr>
+        <w:t>, og frå 44s til 1m.</w:t>
+      </w:r>
       <w:bookmarkStart w:id="0" w:name="_GoBack"/>
       <w:bookmarkEnd w:id="0"/>
+      <w:r>
+        <w:rPr>
+          <w:rFonts w:ascii="Arial" w:hAnsi="Arial" w:cs="Arial"/>
+          <w:sz w:val="24"/>
+        </w:rPr>
+        <w:t xml:space="preserve"> Brukte så Handbrake for å eksportere </w:t>
+      </w:r>
+      <w:proofErr w:type="spellStart"/>
+      <w:r>
+        <w:rPr>
+          <w:rFonts w:ascii="Arial" w:hAnsi="Arial" w:cs="Arial"/>
+          <w:sz w:val="24"/>
+        </w:rPr>
+        <w:t>videofilen</w:t>
+      </w:r>
+      <w:proofErr w:type="spellEnd"/>
+      <w:r>
+        <w:rPr>
+          <w:rFonts w:ascii="Arial" w:hAnsi="Arial" w:cs="Arial"/>
+          <w:sz w:val="24"/>
+        </w:rPr>
+        <w:t xml:space="preserve"> </w:t>
+      </w:r>
+      <w:proofErr w:type="spellStart"/>
+      <w:r>
+        <w:rPr>
+          <w:rFonts w:ascii="Arial" w:hAnsi="Arial" w:cs="Arial"/>
+          <w:sz w:val="24"/>
+        </w:rPr>
+        <w:t>fra</w:t>
+      </w:r>
+      <w:proofErr w:type="spellEnd"/>
+      <w:r>
+        <w:rPr>
+          <w:rFonts w:ascii="Arial" w:hAnsi="Arial" w:cs="Arial"/>
+          <w:sz w:val="24"/>
+        </w:rPr>
+        <w:t xml:space="preserve"> </w:t>
+      </w:r>
+      <w:proofErr w:type="spellStart"/>
+      <w:r>
+        <w:rPr>
+          <w:rFonts w:ascii="Arial" w:hAnsi="Arial" w:cs="Arial"/>
+          <w:sz w:val="24"/>
+        </w:rPr>
+        <w:t>Lightworks</w:t>
+      </w:r>
+      <w:proofErr w:type="spellEnd"/>
+      <w:r>
+        <w:rPr>
+          <w:rFonts w:ascii="Arial" w:hAnsi="Arial" w:cs="Arial"/>
+          <w:sz w:val="24"/>
+        </w:rPr>
+        <w:t xml:space="preserve"> til oppløysninga 320x180.</w:t>
+      </w:r>
     </w:p>
     <w:p>
       <w:pPr>
         <w:rPr>
           <w:rFonts w:ascii="Arial" w:hAnsi="Arial" w:cs="Arial"/>
-          <w:i/>
-          <w:sz w:val="24"/>
-        </w:rPr>
-      </w:pPr>
-      <w:r>
-        <w:rPr>
-          <w:rFonts w:ascii="Arial" w:hAnsi="Arial" w:cs="Arial"/>
-          <w:i/>
-          <w:sz w:val="24"/>
-        </w:rPr>
-        <w:t>Videoredigering</w:t>
+          <w:b/>
+          <w:sz w:val="24"/>
+        </w:rPr>
+      </w:pPr>
+      <w:r>
+        <w:rPr>
+          <w:rFonts w:ascii="Arial" w:hAnsi="Arial" w:cs="Arial"/>
+          <w:b/>
+          <w:sz w:val="24"/>
+        </w:rPr>
+        <w:t>Oppgåve 3</w:t>
       </w:r>
     </w:p>
     <w:p>
       <w:pPr>
-        <w:rPr>
-          <w:rFonts w:ascii="Arial" w:hAnsi="Arial" w:cs="Arial"/>
-          <w:sz w:val="24"/>
-        </w:rPr>
-      </w:pPr>
-      <w:r>
-        <w:rPr>
-          <w:rFonts w:ascii="Arial" w:hAnsi="Arial" w:cs="Arial"/>
-          <w:sz w:val="24"/>
-        </w:rPr>
-        <w:t xml:space="preserve">Kuttet videoen </w:t>
-      </w:r>
-      <w:proofErr w:type="spellStart"/>
-      <w:r>
-        <w:rPr>
-          <w:rFonts w:ascii="Arial" w:hAnsi="Arial" w:cs="Arial"/>
-          <w:sz w:val="24"/>
-        </w:rPr>
-        <w:t>fra</w:t>
-      </w:r>
-      <w:proofErr w:type="spellEnd"/>
-      <w:r>
-        <w:rPr>
-          <w:rFonts w:ascii="Arial" w:hAnsi="Arial" w:cs="Arial"/>
-          <w:sz w:val="24"/>
-        </w:rPr>
-        <w:t xml:space="preserve"> 0s til 24s</w:t>
-      </w:r>
-      <w:r>
-        <w:rPr>
-          <w:rFonts w:ascii="Arial" w:hAnsi="Arial" w:cs="Arial"/>
-          <w:sz w:val="24"/>
-        </w:rPr>
-        <w:t>, og frå 44s til 1m.</w:t>
+        <w:pStyle w:val="ListParagraph"/>
+        <w:numPr>
+          <w:ilvl w:val="0"/>
+          <w:numId w:val="2"/>
+        </w:numPr>
+        <w:rPr>
+          <w:rFonts w:ascii="Arial" w:hAnsi="Arial" w:cs="Arial"/>
+          <w:b/>
+          <w:sz w:val="24"/>
+        </w:rPr>
+      </w:pPr>
+      <w:r>
+        <w:rPr>
+          <w:rFonts w:ascii="Arial" w:hAnsi="Arial" w:cs="Arial"/>
+          <w:sz w:val="24"/>
+        </w:rPr>
+        <w:t xml:space="preserve">Datastrukturane eg </w:t>
+      </w:r>
+      <w:proofErr w:type="spellStart"/>
+      <w:r>
+        <w:rPr>
+          <w:rFonts w:ascii="Arial" w:hAnsi="Arial" w:cs="Arial"/>
+          <w:sz w:val="24"/>
+        </w:rPr>
+        <w:t>valgte</w:t>
+      </w:r>
+      <w:proofErr w:type="spellEnd"/>
+      <w:r>
+        <w:rPr>
+          <w:rFonts w:ascii="Arial" w:hAnsi="Arial" w:cs="Arial"/>
+          <w:sz w:val="24"/>
+        </w:rPr>
+        <w:t xml:space="preserve"> å bruke består av både </w:t>
+      </w:r>
+      <w:proofErr w:type="spellStart"/>
+      <w:r>
+        <w:rPr>
+          <w:rFonts w:ascii="Arial" w:hAnsi="Arial" w:cs="Arial"/>
+          <w:sz w:val="24"/>
+        </w:rPr>
+        <w:t>arrays</w:t>
+      </w:r>
+      <w:proofErr w:type="spellEnd"/>
+      <w:r>
+        <w:rPr>
+          <w:rFonts w:ascii="Arial" w:hAnsi="Arial" w:cs="Arial"/>
+          <w:sz w:val="24"/>
+        </w:rPr>
+        <w:t xml:space="preserve"> og </w:t>
+      </w:r>
+      <w:proofErr w:type="spellStart"/>
+      <w:r>
+        <w:rPr>
+          <w:rFonts w:ascii="Arial" w:hAnsi="Arial" w:cs="Arial"/>
+          <w:sz w:val="24"/>
+        </w:rPr>
+        <w:t>objects</w:t>
+      </w:r>
+      <w:proofErr w:type="spellEnd"/>
+      <w:r>
+        <w:rPr>
+          <w:rFonts w:ascii="Arial" w:hAnsi="Arial" w:cs="Arial"/>
+          <w:sz w:val="24"/>
+        </w:rPr>
+        <w:t xml:space="preserve">. Hyttene sin informasjon er </w:t>
+      </w:r>
+      <w:proofErr w:type="spellStart"/>
+      <w:r>
+        <w:rPr>
+          <w:rFonts w:ascii="Arial" w:hAnsi="Arial" w:cs="Arial"/>
+          <w:sz w:val="24"/>
+        </w:rPr>
+        <w:t>lagret</w:t>
+      </w:r>
+      <w:proofErr w:type="spellEnd"/>
+      <w:r>
+        <w:rPr>
+          <w:rFonts w:ascii="Arial" w:hAnsi="Arial" w:cs="Arial"/>
+          <w:sz w:val="24"/>
+        </w:rPr>
+        <w:t xml:space="preserve"> i ein </w:t>
+      </w:r>
+      <w:proofErr w:type="spellStart"/>
+      <w:r>
+        <w:rPr>
+          <w:rFonts w:ascii="Arial" w:hAnsi="Arial" w:cs="Arial"/>
+          <w:sz w:val="24"/>
+        </w:rPr>
+        <w:t>array</w:t>
+      </w:r>
+      <w:proofErr w:type="spellEnd"/>
+      <w:r>
+        <w:rPr>
+          <w:rFonts w:ascii="Arial" w:hAnsi="Arial" w:cs="Arial"/>
+          <w:sz w:val="24"/>
+        </w:rPr>
+        <w:t xml:space="preserve"> med </w:t>
+      </w:r>
+      <w:proofErr w:type="spellStart"/>
+      <w:r>
+        <w:rPr>
+          <w:rFonts w:ascii="Arial" w:hAnsi="Arial" w:cs="Arial"/>
+          <w:sz w:val="24"/>
+        </w:rPr>
+        <w:t>objects</w:t>
+      </w:r>
+      <w:proofErr w:type="spellEnd"/>
+      <w:r>
+        <w:rPr>
+          <w:rFonts w:ascii="Arial" w:hAnsi="Arial" w:cs="Arial"/>
+          <w:sz w:val="24"/>
+        </w:rPr>
+        <w:t xml:space="preserve">, der kvar object </w:t>
+      </w:r>
+      <w:proofErr w:type="spellStart"/>
+      <w:r>
+        <w:rPr>
+          <w:rFonts w:ascii="Arial" w:hAnsi="Arial" w:cs="Arial"/>
+          <w:sz w:val="24"/>
+        </w:rPr>
+        <w:t>inneholder</w:t>
+      </w:r>
+      <w:proofErr w:type="spellEnd"/>
+      <w:r>
+        <w:rPr>
+          <w:rFonts w:ascii="Arial" w:hAnsi="Arial" w:cs="Arial"/>
+          <w:sz w:val="24"/>
+        </w:rPr>
+        <w:t xml:space="preserve"> informasjon om den </w:t>
+      </w:r>
+      <w:proofErr w:type="spellStart"/>
+      <w:r>
+        <w:rPr>
+          <w:rFonts w:ascii="Arial" w:hAnsi="Arial" w:cs="Arial"/>
+          <w:sz w:val="24"/>
+        </w:rPr>
+        <w:t>spesifike</w:t>
+      </w:r>
+      <w:proofErr w:type="spellEnd"/>
+      <w:r>
+        <w:rPr>
+          <w:rFonts w:ascii="Arial" w:hAnsi="Arial" w:cs="Arial"/>
+          <w:sz w:val="24"/>
+        </w:rPr>
+        <w:t xml:space="preserve"> hytten. Om hytten er ledig eller ikkje sin datastruktur består av ein </w:t>
+      </w:r>
+      <w:proofErr w:type="spellStart"/>
+      <w:r>
+        <w:rPr>
+          <w:rFonts w:ascii="Arial" w:hAnsi="Arial" w:cs="Arial"/>
+          <w:sz w:val="24"/>
+        </w:rPr>
+        <w:t>array</w:t>
+      </w:r>
+      <w:proofErr w:type="spellEnd"/>
+      <w:r>
+        <w:rPr>
+          <w:rFonts w:ascii="Arial" w:hAnsi="Arial" w:cs="Arial"/>
+          <w:sz w:val="24"/>
+        </w:rPr>
+        <w:t xml:space="preserve"> med </w:t>
+      </w:r>
+      <w:proofErr w:type="spellStart"/>
+      <w:r>
+        <w:rPr>
+          <w:rFonts w:ascii="Arial" w:hAnsi="Arial" w:cs="Arial"/>
+          <w:sz w:val="24"/>
+        </w:rPr>
+        <w:t>objects</w:t>
+      </w:r>
+      <w:proofErr w:type="spellEnd"/>
+      <w:r>
+        <w:rPr>
+          <w:rFonts w:ascii="Arial" w:hAnsi="Arial" w:cs="Arial"/>
+          <w:sz w:val="24"/>
+        </w:rPr>
+        <w:t xml:space="preserve">, der ein av </w:t>
+      </w:r>
+      <w:proofErr w:type="spellStart"/>
+      <w:r>
+        <w:rPr>
+          <w:rFonts w:ascii="Arial" w:hAnsi="Arial" w:cs="Arial"/>
+          <w:sz w:val="24"/>
+        </w:rPr>
+        <w:t>properties</w:t>
+      </w:r>
+      <w:proofErr w:type="spellEnd"/>
+      <w:r>
+        <w:rPr>
+          <w:rFonts w:ascii="Arial" w:hAnsi="Arial" w:cs="Arial"/>
+          <w:sz w:val="24"/>
+        </w:rPr>
+        <w:t xml:space="preserve"> til </w:t>
+      </w:r>
+      <w:proofErr w:type="spellStart"/>
+      <w:r>
+        <w:rPr>
+          <w:rFonts w:ascii="Arial" w:hAnsi="Arial" w:cs="Arial"/>
+          <w:sz w:val="24"/>
+        </w:rPr>
+        <w:t>objecten</w:t>
+      </w:r>
+      <w:proofErr w:type="spellEnd"/>
+      <w:r>
+        <w:rPr>
+          <w:rFonts w:ascii="Arial" w:hAnsi="Arial" w:cs="Arial"/>
+          <w:sz w:val="24"/>
+        </w:rPr>
+        <w:t xml:space="preserve"> </w:t>
+      </w:r>
+      <w:proofErr w:type="spellStart"/>
+      <w:r>
+        <w:rPr>
+          <w:rFonts w:ascii="Arial" w:hAnsi="Arial" w:cs="Arial"/>
+          <w:sz w:val="24"/>
+        </w:rPr>
+        <w:t>inneholder</w:t>
+      </w:r>
+      <w:proofErr w:type="spellEnd"/>
+      <w:r>
+        <w:rPr>
+          <w:rFonts w:ascii="Arial" w:hAnsi="Arial" w:cs="Arial"/>
+          <w:sz w:val="24"/>
+        </w:rPr>
+        <w:t xml:space="preserve"> ein </w:t>
+      </w:r>
+      <w:proofErr w:type="spellStart"/>
+      <w:r>
+        <w:rPr>
+          <w:rFonts w:ascii="Arial" w:hAnsi="Arial" w:cs="Arial"/>
+          <w:sz w:val="24"/>
+        </w:rPr>
+        <w:t>array</w:t>
+      </w:r>
+      <w:proofErr w:type="spellEnd"/>
+      <w:r>
+        <w:rPr>
+          <w:rFonts w:ascii="Arial" w:hAnsi="Arial" w:cs="Arial"/>
+          <w:sz w:val="24"/>
+        </w:rPr>
+        <w:t xml:space="preserve"> som består av kva hytter som er ledig i den perioden. </w:t>
       </w:r>
     </w:p>
     <w:p>
       <w:pPr>
-        <w:rPr>
-          <w:rFonts w:ascii="Arial" w:hAnsi="Arial" w:cs="Arial"/>
-          <w:sz w:val="24"/>
-        </w:rPr>
-      </w:pPr>
-      <w:r>
-        <w:rPr>
-          <w:rFonts w:ascii="Arial" w:hAnsi="Arial" w:cs="Arial"/>
-          <w:sz w:val="24"/>
-        </w:rPr>
-        <w:t>Spørsmål til Pål:</w:t>
+        <w:pStyle w:val="ListParagraph"/>
+        <w:numPr>
+          <w:ilvl w:val="0"/>
+          <w:numId w:val="2"/>
+        </w:numPr>
+        <w:rPr>
+          <w:rFonts w:ascii="Arial" w:hAnsi="Arial" w:cs="Arial"/>
+          <w:b/>
+          <w:sz w:val="24"/>
+        </w:rPr>
+      </w:pPr>
+      <w:r>
+        <w:rPr>
+          <w:rFonts w:ascii="Arial" w:hAnsi="Arial" w:cs="Arial"/>
+          <w:sz w:val="24"/>
+        </w:rPr>
+        <w:t xml:space="preserve"> </w:t>
       </w:r>
     </w:p>
     <w:p>
       <w:pPr>
-        <w:rPr>
-          <w:rFonts w:ascii="Arial" w:hAnsi="Arial" w:cs="Arial"/>
-          <w:sz w:val="24"/>
-        </w:rPr>
-      </w:pPr>
-      <w:r>
-        <w:rPr>
-          <w:rFonts w:ascii="Arial" w:hAnsi="Arial" w:cs="Arial"/>
-          <w:sz w:val="24"/>
-        </w:rPr>
-        <w:t xml:space="preserve">Lightshow har ingen </w:t>
-      </w:r>
-      <w:proofErr w:type="spellStart"/>
-      <w:r>
-        <w:rPr>
-          <w:rFonts w:ascii="Arial" w:hAnsi="Arial" w:cs="Arial"/>
-          <w:sz w:val="24"/>
-        </w:rPr>
-        <w:t>option</w:t>
-      </w:r>
-      <w:proofErr w:type="spellEnd"/>
-      <w:r>
-        <w:rPr>
-          <w:rFonts w:ascii="Arial" w:hAnsi="Arial" w:cs="Arial"/>
-          <w:sz w:val="24"/>
-        </w:rPr>
-        <w:t xml:space="preserve"> for å eksportere med oppløysning 320x180…</w:t>
-      </w:r>
-      <w:r>
-        <w:rPr>
-          <w:rFonts w:ascii="Arial" w:hAnsi="Arial" w:cs="Arial"/>
-          <w:sz w:val="24"/>
-        </w:rPr>
-        <w:t>?</w:t>
+        <w:pStyle w:val="ListParagraph"/>
+        <w:numPr>
+          <w:ilvl w:val="0"/>
+          <w:numId w:val="2"/>
+        </w:numPr>
+        <w:rPr>
+          <w:rFonts w:ascii="Arial" w:hAnsi="Arial" w:cs="Arial"/>
+          <w:b/>
+          <w:sz w:val="24"/>
+        </w:rPr>
+      </w:pPr>
+      <w:r>
+        <w:rPr>
+          <w:rFonts w:ascii="Arial" w:hAnsi="Arial" w:cs="Arial"/>
+          <w:sz w:val="24"/>
+        </w:rPr>
+        <w:t>TESTPLAN:</w:t>
+      </w:r>
+    </w:p>
+    <w:p>
+      <w:pPr>
+        <w:pStyle w:val="ListParagraph"/>
+        <w:numPr>
+          <w:ilvl w:val="0"/>
+          <w:numId w:val="4"/>
+        </w:numPr>
+        <w:rPr>
+          <w:rFonts w:ascii="Arial" w:hAnsi="Arial" w:cs="Arial"/>
+          <w:sz w:val="24"/>
+        </w:rPr>
+      </w:pPr>
+      <w:r>
+        <w:rPr>
+          <w:rFonts w:ascii="Arial" w:hAnsi="Arial" w:cs="Arial"/>
+          <w:sz w:val="24"/>
+        </w:rPr>
+        <w:t xml:space="preserve">Først bruk </w:t>
+      </w:r>
+      <w:proofErr w:type="spellStart"/>
+      <w:r>
+        <w:rPr>
+          <w:rFonts w:ascii="Arial" w:hAnsi="Arial" w:cs="Arial"/>
+          <w:sz w:val="24"/>
+        </w:rPr>
+        <w:t>dropdownmenyen</w:t>
+      </w:r>
+      <w:proofErr w:type="spellEnd"/>
+      <w:r>
+        <w:rPr>
+          <w:rFonts w:ascii="Arial" w:hAnsi="Arial" w:cs="Arial"/>
+          <w:sz w:val="24"/>
+        </w:rPr>
+        <w:t xml:space="preserve"> at forskjellige hytter dukkar opp til forskjellige </w:t>
+      </w:r>
+      <w:proofErr w:type="spellStart"/>
+      <w:r>
+        <w:rPr>
+          <w:rFonts w:ascii="Arial" w:hAnsi="Arial" w:cs="Arial"/>
+          <w:sz w:val="24"/>
+        </w:rPr>
+        <w:t>perioder</w:t>
+      </w:r>
+      <w:proofErr w:type="spellEnd"/>
+      <w:r>
+        <w:rPr>
+          <w:rFonts w:ascii="Arial" w:hAnsi="Arial" w:cs="Arial"/>
+          <w:sz w:val="24"/>
+        </w:rPr>
+        <w:t>.</w:t>
+      </w:r>
+    </w:p>
+    <w:p>
+      <w:pPr>
+        <w:pStyle w:val="ListParagraph"/>
+        <w:numPr>
+          <w:ilvl w:val="0"/>
+          <w:numId w:val="4"/>
+        </w:numPr>
+        <w:rPr>
+          <w:rFonts w:ascii="Arial" w:hAnsi="Arial" w:cs="Arial"/>
+          <w:sz w:val="24"/>
+        </w:rPr>
+      </w:pPr>
+      <w:r>
+        <w:rPr>
+          <w:rFonts w:ascii="Arial" w:hAnsi="Arial" w:cs="Arial"/>
+          <w:sz w:val="24"/>
+        </w:rPr>
+        <w:t xml:space="preserve">Bytt mellom to </w:t>
+      </w:r>
+      <w:proofErr w:type="spellStart"/>
+      <w:r>
+        <w:rPr>
+          <w:rFonts w:ascii="Arial" w:hAnsi="Arial" w:cs="Arial"/>
+          <w:sz w:val="24"/>
+        </w:rPr>
+        <w:t>perioder</w:t>
+      </w:r>
+      <w:proofErr w:type="spellEnd"/>
+      <w:r>
+        <w:rPr>
+          <w:rFonts w:ascii="Arial" w:hAnsi="Arial" w:cs="Arial"/>
+          <w:sz w:val="24"/>
+        </w:rPr>
+        <w:t xml:space="preserve"> for å sjå at det er forskjellige hytter som visar, og at den sletter hyttene i den perioden som blir byttet frå.</w:t>
+      </w:r>
+    </w:p>
+    <w:p>
+      <w:pPr>
+        <w:pStyle w:val="ListParagraph"/>
+        <w:numPr>
+          <w:ilvl w:val="0"/>
+          <w:numId w:val="4"/>
+        </w:numPr>
+        <w:rPr>
+          <w:rFonts w:ascii="Arial" w:hAnsi="Arial" w:cs="Arial"/>
+          <w:sz w:val="24"/>
+        </w:rPr>
+      </w:pPr>
+      <w:r>
+        <w:rPr>
+          <w:rFonts w:ascii="Arial" w:hAnsi="Arial" w:cs="Arial"/>
+          <w:sz w:val="24"/>
+        </w:rPr>
+        <w:t xml:space="preserve">Sjå om </w:t>
+      </w:r>
+      <w:proofErr w:type="spellStart"/>
+      <w:r>
+        <w:rPr>
+          <w:rFonts w:ascii="Arial" w:hAnsi="Arial" w:cs="Arial"/>
+          <w:sz w:val="24"/>
+        </w:rPr>
+        <w:t>bestillknappen</w:t>
+      </w:r>
+      <w:proofErr w:type="spellEnd"/>
+      <w:r>
+        <w:rPr>
+          <w:rFonts w:ascii="Arial" w:hAnsi="Arial" w:cs="Arial"/>
+          <w:sz w:val="24"/>
+        </w:rPr>
+        <w:t xml:space="preserve"> fungerer, og at </w:t>
+      </w:r>
+      <w:proofErr w:type="spellStart"/>
+      <w:r>
+        <w:rPr>
+          <w:rFonts w:ascii="Arial" w:hAnsi="Arial" w:cs="Arial"/>
+          <w:sz w:val="24"/>
+        </w:rPr>
+        <w:t>alert</w:t>
+      </w:r>
+      <w:proofErr w:type="spellEnd"/>
+      <w:r>
+        <w:rPr>
+          <w:rFonts w:ascii="Arial" w:hAnsi="Arial" w:cs="Arial"/>
+          <w:sz w:val="24"/>
+        </w:rPr>
+        <w:t xml:space="preserve">-boksen visar </w:t>
+      </w:r>
+      <w:proofErr w:type="spellStart"/>
+      <w:r>
+        <w:rPr>
+          <w:rFonts w:ascii="Arial" w:hAnsi="Arial" w:cs="Arial"/>
+          <w:sz w:val="24"/>
+        </w:rPr>
+        <w:t>navnet</w:t>
+      </w:r>
+      <w:proofErr w:type="spellEnd"/>
+      <w:r>
+        <w:rPr>
+          <w:rFonts w:ascii="Arial" w:hAnsi="Arial" w:cs="Arial"/>
+          <w:sz w:val="24"/>
+        </w:rPr>
+        <w:t xml:space="preserve"> som </w:t>
+      </w:r>
+      <w:proofErr w:type="spellStart"/>
+      <w:r>
+        <w:rPr>
+          <w:rFonts w:ascii="Arial" w:hAnsi="Arial" w:cs="Arial"/>
+          <w:sz w:val="24"/>
+        </w:rPr>
+        <w:t>matcher</w:t>
+      </w:r>
+      <w:proofErr w:type="spellEnd"/>
+      <w:r>
+        <w:rPr>
+          <w:rFonts w:ascii="Arial" w:hAnsi="Arial" w:cs="Arial"/>
+          <w:sz w:val="24"/>
+        </w:rPr>
+        <w:t xml:space="preserve"> </w:t>
+      </w:r>
+      <w:proofErr w:type="spellStart"/>
+      <w:r>
+        <w:rPr>
+          <w:rFonts w:ascii="Arial" w:hAnsi="Arial" w:cs="Arial"/>
+          <w:sz w:val="24"/>
+        </w:rPr>
+        <w:t>navnet</w:t>
+      </w:r>
+      <w:proofErr w:type="spellEnd"/>
+      <w:r>
+        <w:rPr>
+          <w:rFonts w:ascii="Arial" w:hAnsi="Arial" w:cs="Arial"/>
+          <w:sz w:val="24"/>
+        </w:rPr>
+        <w:t xml:space="preserve"> til hytten som blir bestilt.</w:t>
+      </w:r>
+    </w:p>
+    <w:p>
+      <w:pPr>
+        <w:pStyle w:val="ListParagraph"/>
+        <w:numPr>
+          <w:ilvl w:val="0"/>
+          <w:numId w:val="4"/>
+        </w:numPr>
+        <w:rPr>
+          <w:rFonts w:ascii="Arial" w:hAnsi="Arial" w:cs="Arial"/>
+          <w:sz w:val="24"/>
+        </w:rPr>
+      </w:pPr>
+      <w:r>
+        <w:rPr>
+          <w:rFonts w:ascii="Arial" w:hAnsi="Arial" w:cs="Arial"/>
+          <w:sz w:val="24"/>
+        </w:rPr>
+        <w:t xml:space="preserve">Sjå at den </w:t>
+      </w:r>
+      <w:proofErr w:type="spellStart"/>
+      <w:r>
+        <w:rPr>
+          <w:rFonts w:ascii="Arial" w:hAnsi="Arial" w:cs="Arial"/>
+          <w:sz w:val="24"/>
+        </w:rPr>
+        <w:t>forsvinnar</w:t>
+      </w:r>
+      <w:proofErr w:type="spellEnd"/>
+      <w:r>
+        <w:rPr>
+          <w:rFonts w:ascii="Arial" w:hAnsi="Arial" w:cs="Arial"/>
+          <w:sz w:val="24"/>
+        </w:rPr>
+        <w:t xml:space="preserve"> når ein </w:t>
+      </w:r>
+      <w:proofErr w:type="spellStart"/>
+      <w:r>
+        <w:rPr>
+          <w:rFonts w:ascii="Arial" w:hAnsi="Arial" w:cs="Arial"/>
+          <w:sz w:val="24"/>
+        </w:rPr>
+        <w:t>velger</w:t>
+      </w:r>
+      <w:proofErr w:type="spellEnd"/>
+      <w:r>
+        <w:rPr>
+          <w:rFonts w:ascii="Arial" w:hAnsi="Arial" w:cs="Arial"/>
+          <w:sz w:val="24"/>
+        </w:rPr>
+        <w:t xml:space="preserve"> ein anna periode, og så går tilbake til den du var i.</w:t>
+      </w:r>
+    </w:p>
+    <w:p>
+      <w:pPr>
+        <w:pStyle w:val="ListParagraph"/>
+        <w:numPr>
+          <w:ilvl w:val="0"/>
+          <w:numId w:val="4"/>
+        </w:numPr>
+        <w:rPr>
+          <w:rFonts w:ascii="Arial" w:hAnsi="Arial" w:cs="Arial"/>
+          <w:sz w:val="24"/>
+        </w:rPr>
+      </w:pPr>
+      <w:r>
+        <w:rPr>
+          <w:rFonts w:ascii="Arial" w:hAnsi="Arial" w:cs="Arial"/>
+          <w:sz w:val="24"/>
+        </w:rPr>
+        <w:t xml:space="preserve">FOR UTVIKLER: Sjekk at hytten forsvinn frå </w:t>
+      </w:r>
+      <w:proofErr w:type="spellStart"/>
+      <w:r>
+        <w:rPr>
+          <w:rFonts w:ascii="Arial" w:hAnsi="Arial" w:cs="Arial"/>
+          <w:sz w:val="24"/>
+        </w:rPr>
+        <w:t>arrayen</w:t>
+      </w:r>
+      <w:proofErr w:type="spellEnd"/>
+      <w:r>
+        <w:rPr>
+          <w:rFonts w:ascii="Arial" w:hAnsi="Arial" w:cs="Arial"/>
+          <w:sz w:val="24"/>
+        </w:rPr>
+        <w:t xml:space="preserve"> med ledige hytter for den perioden.</w:t>
+      </w:r>
+    </w:p>
+    <w:p>
+      <w:pPr>
+        <w:rPr>
+          <w:rFonts w:ascii="Arial" w:hAnsi="Arial" w:cs="Arial"/>
+          <w:sz w:val="24"/>
+        </w:rPr>
+      </w:pPr>
+    </w:p>
+    <w:p>
+      <w:pPr>
+        <w:rPr>
+          <w:rFonts w:ascii="Arial" w:hAnsi="Arial" w:cs="Arial"/>
+          <w:b/>
+          <w:sz w:val="24"/>
+        </w:rPr>
+      </w:pPr>
+      <w:r>
+        <w:rPr>
+          <w:rFonts w:ascii="Arial" w:hAnsi="Arial" w:cs="Arial"/>
+          <w:b/>
+          <w:sz w:val="24"/>
+        </w:rPr>
+        <w:t>E</w:t>
+      </w:r>
+      <w:r>
+        <w:rPr>
+          <w:rFonts w:ascii="Arial" w:hAnsi="Arial" w:cs="Arial"/>
+          <w:b/>
+          <w:sz w:val="24"/>
+        </w:rPr>
+        <w:t>i</w:t>
+      </w:r>
+      <w:r>
+        <w:rPr>
+          <w:rFonts w:ascii="Arial" w:hAnsi="Arial" w:cs="Arial"/>
+          <w:b/>
+          <w:sz w:val="24"/>
+        </w:rPr>
+        <w:t>genvurdering</w:t>
+      </w:r>
+    </w:p>
+    <w:p>
+      <w:pPr>
+        <w:rPr>
+          <w:rFonts w:ascii="Arial" w:hAnsi="Arial" w:cs="Arial"/>
+          <w:sz w:val="24"/>
+        </w:rPr>
+      </w:pPr>
+      <w:r>
+        <w:rPr>
+          <w:rFonts w:ascii="Arial" w:hAnsi="Arial" w:cs="Arial"/>
+          <w:sz w:val="24"/>
+        </w:rPr>
+        <w:t xml:space="preserve">Eg synes prosjektet har gått </w:t>
+      </w:r>
+      <w:proofErr w:type="spellStart"/>
+      <w:r>
+        <w:rPr>
+          <w:rFonts w:ascii="Arial" w:hAnsi="Arial" w:cs="Arial"/>
+          <w:sz w:val="24"/>
+        </w:rPr>
+        <w:t>greit</w:t>
+      </w:r>
+      <w:proofErr w:type="spellEnd"/>
+      <w:r>
+        <w:rPr>
+          <w:rFonts w:ascii="Arial" w:hAnsi="Arial" w:cs="Arial"/>
+          <w:sz w:val="24"/>
+        </w:rPr>
+        <w:t xml:space="preserve">, og eg er fornøgd med funksjonaliteten som er på nettsida. Den </w:t>
+      </w:r>
+      <w:proofErr w:type="spellStart"/>
+      <w:r>
+        <w:rPr>
+          <w:rFonts w:ascii="Arial" w:hAnsi="Arial" w:cs="Arial"/>
+          <w:sz w:val="24"/>
+        </w:rPr>
+        <w:t>oppf</w:t>
+      </w:r>
+      <w:r>
+        <w:rPr>
+          <w:rFonts w:ascii="Arial" w:hAnsi="Arial" w:cs="Arial"/>
+          <w:sz w:val="24"/>
+        </w:rPr>
+        <w:t>ølgar</w:t>
+      </w:r>
+      <w:proofErr w:type="spellEnd"/>
+      <w:r>
+        <w:rPr>
+          <w:rFonts w:ascii="Arial" w:hAnsi="Arial" w:cs="Arial"/>
+          <w:sz w:val="24"/>
+        </w:rPr>
+        <w:t xml:space="preserve"> krava i spesifikasjonane </w:t>
+      </w:r>
+    </w:p>
+    <w:p>
+      <w:pPr>
+        <w:rPr>
+          <w:rFonts w:ascii="Arial" w:hAnsi="Arial" w:cs="Arial"/>
+          <w:sz w:val="24"/>
+        </w:rPr>
+      </w:pPr>
+      <w:r>
+        <w:rPr>
+          <w:noProof/>
+        </w:rPr>
+        <w:lastRenderedPageBreak/>
+        <mc:AlternateContent>
+          <mc:Choice Requires="wpi">
+            <w:drawing>
+              <wp:anchor distT="0" distB="0" distL="114300" distR="114300" simplePos="0" relativeHeight="251855872" behindDoc="0" locked="0" layoutInCell="1" allowOverlap="1" wp14:anchorId="63CB7F85" wp14:editId="423A4054">
+                <wp:simplePos x="0" y="0"/>
+                <wp:positionH relativeFrom="column">
+                  <wp:posOffset>5569226</wp:posOffset>
+                </wp:positionH>
+                <wp:positionV relativeFrom="paragraph">
+                  <wp:posOffset>833230</wp:posOffset>
+                </wp:positionV>
+                <wp:extent cx="932345" cy="4064635"/>
+                <wp:effectExtent l="38100" t="38100" r="20320" b="31115"/>
+                <wp:wrapNone/>
+                <wp:docPr id="230" name="Ink 230"/>
+                <wp:cNvGraphicFramePr/>
+                <a:graphic xmlns:a="http://schemas.openxmlformats.org/drawingml/2006/main">
+                  <a:graphicData uri="http://schemas.microsoft.com/office/word/2010/wordprocessingInk">
+                    <w14:contentPart bwMode="auto" r:id="rId7">
+                      <w14:nvContentPartPr>
+                        <w14:cNvContentPartPr/>
+                      </w14:nvContentPartPr>
+                      <w14:xfrm>
+                        <a:off x="0" y="0"/>
+                        <a:ext cx="932345" cy="4064635"/>
+                      </w14:xfrm>
+                    </w14:contentPart>
+                  </a:graphicData>
+                </a:graphic>
+              </wp:anchor>
+            </w:drawing>
+          </mc:Choice>
+          <mc:Fallback>
+            <w:pict>
+              <v:shapetype w14:anchorId="7B38189A" id="_x0000_t75" coordsize="21600,21600" o:spt="75" o:preferrelative="t" path="m@4@5l@4@11@9@11@9@5xe" filled="f" stroked="f">
+                <v:stroke joinstyle="miter"/>
+                <v:formulas>
+                  <v:f eqn="if lineDrawn pixelLineWidth 0"/>
+                  <v:f eqn="sum @0 1 0"/>
+                  <v:f eqn="sum 0 0 @1"/>
+                  <v:f eqn="prod @2 1 2"/>
+                  <v:f eqn="prod @3 21600 pixelWidth"/>
+                  <v:f eqn="prod @3 21600 pixelHeight"/>
+                  <v:f eqn="sum @0 0 1"/>
+                  <v:f eqn="prod @6 1 2"/>
+                  <v:f eqn="prod @7 21600 pixelWidth"/>
+                  <v:f eqn="sum @8 21600 0"/>
+                  <v:f eqn="prod @7 21600 pixelHeight"/>
+                  <v:f eqn="sum @10 21600 0"/>
+                </v:formulas>
+                <v:path o:extrusionok="f" gradientshapeok="t" o:connecttype="rect"/>
+                <o:lock v:ext="edit" aspectratio="t"/>
+              </v:shapetype>
+              <v:shape id="Ink 230" o:spid="_x0000_s1026" type="#_x0000_t75" style="position:absolute;margin-left:438.15pt;margin-top:65.25pt;width:74.1pt;height:320.75pt;z-index:251855872;visibility:visible;mso-wrap-style:square;mso-wrap-distance-left:9pt;mso-wrap-distance-top:0;mso-wrap-distance-right:9pt;mso-wrap-distance-bottom:0;mso-position-horizontal:absolute;mso-position-horizontal-relative:text;mso-position-vertical:absolute;mso-position-vertical-relative:text" o:gfxdata="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">
+                <v:imagedata r:id="rId8" o:title=""/>
+              </v:shape>
+            </w:pict>
+          </mc:Fallback>
+        </mc:AlternateContent>
+      </w:r>
+      <w:r>
+        <w:rPr>
+          <w:noProof/>
+        </w:rPr>
+        <mc:AlternateContent>
+          <mc:Choice Requires="wpi">
+            <w:drawing>
+              <wp:anchor distT="0" distB="0" distL="114300" distR="114300" simplePos="0" relativeHeight="251844608" behindDoc="0" locked="0" layoutInCell="1" allowOverlap="1" wp14:anchorId="78CC933E" wp14:editId="315F968F">
+                <wp:simplePos x="0" y="0"/>
+                <wp:positionH relativeFrom="column">
+                  <wp:posOffset>630953</wp:posOffset>
+                </wp:positionH>
+                <wp:positionV relativeFrom="paragraph">
+                  <wp:posOffset>4652303</wp:posOffset>
+                </wp:positionV>
+                <wp:extent cx="4638675" cy="1576523"/>
+                <wp:effectExtent l="38100" t="38100" r="47625" b="43180"/>
+                <wp:wrapNone/>
+                <wp:docPr id="215" name="Ink 215"/>
+                <wp:cNvGraphicFramePr/>
+                <a:graphic xmlns:a="http://schemas.openxmlformats.org/drawingml/2006/main">
+                  <a:graphicData uri="http://schemas.microsoft.com/office/word/2010/wordprocessingInk">
+                    <w14:contentPart bwMode="auto" r:id="rId9">
+                      <w14:nvContentPartPr>
+                        <w14:cNvContentPartPr/>
+                      </w14:nvContentPartPr>
+                      <w14:xfrm>
+                        <a:off x="0" y="0"/>
+                        <a:ext cx="4638675" cy="1576523"/>
+                      </w14:xfrm>
+                    </w14:contentPart>
+                  </a:graphicData>
+                </a:graphic>
+              </wp:anchor>
+            </w:drawing>
+          </mc:Choice>
+          <mc:Fallback>
+            <w:pict>
+              <v:shape w14:anchorId="4C670462" id="Ink 215" o:spid="_x0000_s1026" type="#_x0000_t75" style="position:absolute;margin-left:49.35pt;margin-top:365.95pt;width:365.95pt;height:124.85pt;z-index:251844608;visibility:visible;mso-wrap-style:square;mso-wrap-distance-left:9pt;mso-wrap-distance-top:0;mso-wrap-distance-right:9pt;mso-wrap-distance-bottom:0;mso-position-horizontal:absolute;mso-position-horizontal-relative:text;mso-position-vertical:absolute;mso-position-vertical-relative:text" o:gfxdata="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">
+                <v:imagedata r:id="rId10" o:title=""/>
+              </v:shape>
+            </w:pict>
+          </mc:Fallback>
+        </mc:AlternateContent>
+      </w:r>
+      <w:r>
+        <w:rPr>
+          <w:noProof/>
+        </w:rPr>
+        <mc:AlternateContent>
+          <mc:Choice Requires="wpi">
+            <w:drawing>
+              <wp:anchor distT="0" distB="0" distL="114300" distR="114300" simplePos="0" relativeHeight="251841536" behindDoc="0" locked="0" layoutInCell="1" allowOverlap="1" wp14:anchorId="1921A1B3" wp14:editId="1B4FCF8D">
+                <wp:simplePos x="0" y="0"/>
+                <wp:positionH relativeFrom="column">
+                  <wp:posOffset>-213495</wp:posOffset>
+                </wp:positionH>
+                <wp:positionV relativeFrom="paragraph">
+                  <wp:posOffset>1117525</wp:posOffset>
+                </wp:positionV>
+                <wp:extent cx="4719320" cy="2653665"/>
+                <wp:effectExtent l="38100" t="38100" r="43180" b="32385"/>
+                <wp:wrapNone/>
+                <wp:docPr id="212" name="Ink 212"/>
+                <wp:cNvGraphicFramePr/>
+                <a:graphic xmlns:a="http://schemas.openxmlformats.org/drawingml/2006/main">
+                  <a:graphicData uri="http://schemas.microsoft.com/office/word/2010/wordprocessingInk">
+                    <w14:contentPart bwMode="auto" r:id="rId11">
+                      <w14:nvContentPartPr>
+                        <w14:cNvContentPartPr/>
+                      </w14:nvContentPartPr>
+                      <w14:xfrm>
+                        <a:off x="0" y="0"/>
+                        <a:ext cx="4719320" cy="2653665"/>
+                      </w14:xfrm>
+                    </w14:contentPart>
+                  </a:graphicData>
+                </a:graphic>
+              </wp:anchor>
+            </w:drawing>
+          </mc:Choice>
+          <mc:Fallback>
+            <w:pict>
+              <v:shape w14:anchorId="79EE341A" id="Ink 212" o:spid="_x0000_s1026" type="#_x0000_t75" style="position:absolute;margin-left:-17.15pt;margin-top:87.65pt;width:372.3pt;height:209.65pt;z-index:251841536;visibility:visible;mso-wrap-style:square;mso-wrap-distance-left:9pt;mso-wrap-distance-top:0;mso-wrap-distance-right:9pt;mso-wrap-distance-bottom:0;mso-position-horizontal:absolute;mso-position-horizontal-relative:text;mso-position-vertical:absolute;mso-position-vertical-relative:text" o:gfxdata="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">
+                <v:imagedata r:id="rId12" o:title=""/>
+              </v:shape>
+            </w:pict>
+          </mc:Fallback>
+        </mc:AlternateContent>
+      </w:r>
+      <w:r>
+        <w:rPr>
+          <w:noProof/>
+        </w:rPr>
+        <mc:AlternateContent>
+          <mc:Choice Requires="wpi">
+            <w:drawing>
+              <wp:anchor distT="0" distB="0" distL="114300" distR="114300" simplePos="0" relativeHeight="251789312" behindDoc="0" locked="0" layoutInCell="1" allowOverlap="1" wp14:anchorId="15F7CC02" wp14:editId="0C52EC3B">
+                <wp:simplePos x="0" y="0"/>
+                <wp:positionH relativeFrom="column">
+                  <wp:posOffset>117475</wp:posOffset>
+                </wp:positionH>
+                <wp:positionV relativeFrom="paragraph">
+                  <wp:posOffset>612775</wp:posOffset>
+                </wp:positionV>
+                <wp:extent cx="1878120" cy="407035"/>
+                <wp:effectExtent l="38100" t="38100" r="8255" b="31115"/>
+                <wp:wrapNone/>
+                <wp:docPr id="156" name="Ink 156"/>
+                <wp:cNvGraphicFramePr/>
+                <a:graphic xmlns:a="http://schemas.openxmlformats.org/drawingml/2006/main">
+                  <a:graphicData uri="http://schemas.microsoft.com/office/word/2010/wordprocessingInk">
+                    <w14:contentPart bwMode="auto" r:id="rId13">
+                      <w14:nvContentPartPr>
+                        <w14:cNvContentPartPr/>
+                      </w14:nvContentPartPr>
+                      <w14:xfrm>
+                        <a:off x="0" y="0"/>
+                        <a:ext cx="1878120" cy="407035"/>
+                      </w14:xfrm>
+                    </w14:contentPart>
+                  </a:graphicData>
+                </a:graphic>
+              </wp:anchor>
+            </w:drawing>
+          </mc:Choice>
+          <mc:Fallback>
+            <w:pict>
+              <v:shape w14:anchorId="22327DCD" id="Ink 156" o:spid="_x0000_s1026" type="#_x0000_t75" style="position:absolute;margin-left:8.9pt;margin-top:47.9pt;width:148.6pt;height:32.75pt;z-index:251789312;visibility:visible;mso-wrap-style:square;mso-wrap-distance-left:9pt;mso-wrap-distance-top:0;mso-wrap-distance-right:9pt;mso-wrap-distance-bottom:0;mso-position-horizontal:absolute;mso-position-horizontal-relative:text;mso-position-vertical:absolute;mso-position-vertical-relative:text" o:gfxdata="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">
+                <v:imagedata r:id="rId14" o:title=""/>
+              </v:shape>
+            </w:pict>
+          </mc:Fallback>
+        </mc:AlternateContent>
+      </w:r>
+      <w:r>
+        <w:rPr>
+          <w:noProof/>
+        </w:rPr>
+        <mc:AlternateContent>
+          <mc:Choice Requires="wpi">
+            <w:drawing>
+              <wp:anchor distT="0" distB="0" distL="114300" distR="114300" simplePos="0" relativeHeight="251758592" behindDoc="0" locked="0" layoutInCell="1" allowOverlap="1" wp14:anchorId="694553BD" wp14:editId="20AB17A5">
+                <wp:simplePos x="0" y="0"/>
+                <wp:positionH relativeFrom="column">
+                  <wp:posOffset>66639</wp:posOffset>
+                </wp:positionH>
+                <wp:positionV relativeFrom="paragraph">
+                  <wp:posOffset>82621</wp:posOffset>
+                </wp:positionV>
+                <wp:extent cx="420371" cy="136909"/>
+                <wp:effectExtent l="38100" t="38100" r="36830" b="34925"/>
+                <wp:wrapNone/>
+                <wp:docPr id="121" name="Ink 121"/>
+                <wp:cNvGraphicFramePr/>
+                <a:graphic xmlns:a="http://schemas.openxmlformats.org/drawingml/2006/main">
+                  <a:graphicData uri="http://schemas.microsoft.com/office/word/2010/wordprocessingInk">
+                    <w14:contentPart bwMode="auto" r:id="rId15">
+                      <w14:nvContentPartPr>
+                        <w14:cNvContentPartPr/>
+                      </w14:nvContentPartPr>
+                      <w14:xfrm>
+                        <a:off x="0" y="0"/>
+                        <a:ext cx="420371" cy="136909"/>
+                      </w14:xfrm>
+                    </w14:contentPart>
+                  </a:graphicData>
+                </a:graphic>
+              </wp:anchor>
+            </w:drawing>
+          </mc:Choice>
+          <mc:Fallback>
+            <w:pict>
+              <v:shape w14:anchorId="6A6C2618" id="Ink 121" o:spid="_x0000_s1026" type="#_x0000_t75" style="position:absolute;margin-left:4.9pt;margin-top:6.15pt;width:33.8pt;height:11.5pt;z-index:251758592;visibility:visible;mso-wrap-style:square;mso-wrap-distance-left:9pt;mso-wrap-distance-top:0;mso-wrap-distance-right:9pt;mso-wrap-distance-bottom:0;mso-position-horizontal:absolute;mso-position-horizontal-relative:text;mso-position-vertical:absolute;mso-position-vertical-relative:text" o:gfxdata="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">
+                <v:imagedata r:id="rId16" o:title=""/>
+              </v:shape>
+            </w:pict>
+          </mc:Fallback>
+        </mc:AlternateContent>
+      </w:r>
+      <w:r>
+        <w:rPr>
+          <w:noProof/>
+        </w:rPr>
+        <w:drawing>
+          <wp:inline distT="0" distB="0" distL="0" distR="0" wp14:anchorId="17300053" wp14:editId="43160719">
+            <wp:extent cx="5943600" cy="4876165"/>
+            <wp:effectExtent l="0" t="0" r="0" b="635"/>
+            <wp:docPr id="1" name="Picture 1"/>
+            <wp:cNvGraphicFramePr>
+              <a:graphicFrameLocks xmlns:a="http://schemas.openxmlformats.org/drawingml/2006/main" noChangeAspect="1"/>
+            </wp:cNvGraphicFramePr>
+            <a:graphic xmlns:a="http://schemas.openxmlformats.org/drawingml/2006/main">
+              <a:graphicData uri="http://schemas.openxmlformats.org/drawingml/2006/picture">
+                <pic:pic xmlns:pic="http://schemas.openxmlformats.org/drawingml/2006/picture">
+                  <pic:nvPicPr>
+                    <pic:cNvPr id="1" name=""/>
+                    <pic:cNvPicPr/>
+                  </pic:nvPicPr>
+                  <pic:blipFill>
+                    <a:blip r:embed="rId17"/>
+                    <a:stretch>
+                      <a:fillRect/>
+                    </a:stretch>
+                  </pic:blipFill>
+                  <pic:spPr>
+                    <a:xfrm>
+                      <a:off x="0" y="0"/>
+                      <a:ext cx="5943600" cy="4876165"/>
+                    </a:xfrm>
+                    <a:prstGeom prst="rect">
+                      <a:avLst/>
+                    </a:prstGeom>
+                  </pic:spPr>
+                </pic:pic>
+              </a:graphicData>
+            </a:graphic>
+          </wp:inline>
+        </w:drawing>
       </w:r>
     </w:p>
     <w:sectPr>
-      <w:headerReference w:type="default" r:id="rId6"/>
+      <w:headerReference w:type="default" r:id="rId18"/>
       <w:pgSz w:w="12240" w:h="15840"/>
       <w:pgMar w:top="1440" w:right="1440" w:bottom="1440" w:left="1440" w:header="720" w:footer="720" w:gutter="0"/>
       <w:cols w:space="720"/>
@@ -389,6 +1366,379 @@
     </w:r>
   </w:p>
 </w:hdr>
+</file>
+
+<file path=word/numbering.xml><?xml version="1.0" encoding="utf-8"?>
+<w:numbering xmlns:wpc="http://schemas.microsoft.com/office/word/2010/wordprocessingCanvas" xmlns:cx="http://schemas.microsoft.com/office/drawing/2014/chartex" xmlns:cx1="http://schemas.microsoft.com/office/drawing/2015/9/8/chartex" xmlns:cx2="http://schemas.microsoft.com/office/drawing/2015/10/21/chartex" xmlns:cx3="http://schemas.microsoft.com/office/drawing/2016/5/9/chartex" xmlns:cx4="http://schemas.microsoft.com/office/drawing/2016/5/10/chartex" xmlns:cx5="http://schemas.microsoft.com/office/drawing/2016/5/11/chartex" xmlns:cx6="http://schemas.microsoft.com/office/drawing/2016/5/12/chartex" xmlns:cx7="http://schemas.microsoft.com/office/drawing/2016/5/13/chartex" xmlns:cx8="http://schemas.microsoft.com/office/drawing/2016/5/14/chartex" xmlns:mc="http://schemas.openxmlformats.org/markup-compatibility/2006" xmlns:aink="http://schemas.microsoft.com/office/drawing/2016/ink" xmlns:am3d="http://schemas.microsoft.com/office/drawing/2017/model3d" xmlns:o="urn:schemas-microsoft-com:office:office" xmlns:r="http://schemas.openxmlformats.org/officeDocument/2006/relationships" xmlns:m="http://schemas.openxmlformats.org/officeDocument/2006/math" xmlns:v="urn:schemas-microsoft-com:vml" xmlns:wp14="http://schemas.microsoft.com/office/word/2010/wordprocessingDrawing" xmlns:wp="http://schemas.openxmlformats.org/drawingml/2006/wordprocessingDrawing" xmlns:w10="urn:schemas-microsoft-com:office:word" xmlns:w="http://schemas.openxmlformats.org/wordprocessingml/2006/main" xmlns:w14="http://schemas.microsoft.com/office/word/2010/wordml" xmlns:w15="http://schemas.microsoft.com/office/word/2012/wordml" xmlns:w16cid="http://schemas.microsoft.com/office/word/2016/wordml/cid" xmlns:w16se="http://schemas.microsoft.com/office/word/2015/wordml/symex" xmlns:wpg="http://schemas.microsoft.com/office/word/2010/wordprocessingGroup" xmlns:wpi="http://schemas.microsoft.com/office/word/2010/wordprocessingInk" xmlns:wne="http://schemas.microsoft.com/office/word/2006/wordml" xmlns:wps="http://schemas.microsoft.com/office/word/2010/wordprocessingShape" mc:Ignorable="w14 w15 w16se w16cid wp14">
+  <w:abstractNum w:abstractNumId="0" w15:restartNumberingAfterBreak="0">
+    <w:nsid w:val="3123541D"/>
+    <w:multiLevelType w:val="hybridMultilevel"/>
+    <w:tmpl w:val="6DACC82E"/>
+    <w:lvl w:ilvl="0" w:tplc="04090017">
+      <w:start w:val="1"/>
+      <w:numFmt w:val="lowerLetter"/>
+      <w:lvlText w:val="%1)"/>
+      <w:lvlJc w:val="left"/>
+      <w:pPr>
+        <w:ind w:left="720" w:hanging="360"/>
+      </w:pPr>
+      <w:rPr>
+        <w:rFonts w:hint="default"/>
+      </w:rPr>
+    </w:lvl>
+    <w:lvl w:ilvl="1" w:tplc="04090019" w:tentative="1">
+      <w:start w:val="1"/>
+      <w:numFmt w:val="lowerLetter"/>
+      <w:lvlText w:val="%2."/>
+      <w:lvlJc w:val="left"/>
+      <w:pPr>
+        <w:ind w:left="1440" w:hanging="360"/>
+      </w:pPr>
+    </w:lvl>
+    <w:lvl w:ilvl="2" w:tplc="0409001B" w:tentative="1">
+      <w:start w:val="1"/>
+      <w:numFmt w:val="lowerRoman"/>
+      <w:lvlText w:val="%3."/>
+      <w:lvlJc w:val="right"/>
+      <w:pPr>
+        <w:ind w:left="2160" w:hanging="180"/>
+      </w:pPr>
+    </w:lvl>
+    <w:lvl w:ilvl="3" w:tplc="0409000F" w:tentative="1">
+      <w:start w:val="1"/>
+      <w:numFmt w:val="decimal"/>
+      <w:lvlText w:val="%4."/>
+      <w:lvlJc w:val="left"/>
+      <w:pPr>
+        <w:ind w:left="2880" w:hanging="360"/>
+      </w:pPr>
+    </w:lvl>
+    <w:lvl w:ilvl="4" w:tplc="04090019" w:tentative="1">
+      <w:start w:val="1"/>
+      <w:numFmt w:val="lowerLetter"/>
+      <w:lvlText w:val="%5."/>
+      <w:lvlJc w:val="left"/>
+      <w:pPr>
+        <w:ind w:left="3600" w:hanging="360"/>
+      </w:pPr>
+    </w:lvl>
+    <w:lvl w:ilvl="5" w:tplc="0409001B" w:tentative="1">
+      <w:start w:val="1"/>
+      <w:numFmt w:val="lowerRoman"/>
+      <w:lvlText w:val="%6."/>
+      <w:lvlJc w:val="right"/>
+      <w:pPr>
+        <w:ind w:left="4320" w:hanging="180"/>
+      </w:pPr>
+    </w:lvl>
+    <w:lvl w:ilvl="6" w:tplc="0409000F" w:tentative="1">
+      <w:start w:val="1"/>
+      <w:numFmt w:val="decimal"/>
+      <w:lvlText w:val="%7."/>
+      <w:lvlJc w:val="left"/>
+      <w:pPr>
+        <w:ind w:left="5040" w:hanging="360"/>
+      </w:pPr>
+    </w:lvl>
+    <w:lvl w:ilvl="7" w:tplc="04090019" w:tentative="1">
+      <w:start w:val="1"/>
+      <w:numFmt w:val="lowerLetter"/>
+      <w:lvlText w:val="%8."/>
+      <w:lvlJc w:val="left"/>
+      <w:pPr>
+        <w:ind w:left="5760" w:hanging="360"/>
+      </w:pPr>
+    </w:lvl>
+    <w:lvl w:ilvl="8" w:tplc="0409001B" w:tentative="1">
+      <w:start w:val="1"/>
+      <w:numFmt w:val="lowerRoman"/>
+      <w:lvlText w:val="%9."/>
+      <w:lvlJc w:val="right"/>
+      <w:pPr>
+        <w:ind w:left="6480" w:hanging="180"/>
+      </w:pPr>
+    </w:lvl>
+  </w:abstractNum>
+  <w:abstractNum w:abstractNumId="1" w15:restartNumberingAfterBreak="0">
+    <w:nsid w:val="4CD4366D"/>
+    <w:multiLevelType w:val="hybridMultilevel"/>
+    <w:tmpl w:val="49FCDC56"/>
+    <w:lvl w:ilvl="0" w:tplc="0409000F">
+      <w:start w:val="1"/>
+      <w:numFmt w:val="decimal"/>
+      <w:lvlText w:val="%1."/>
+      <w:lvlJc w:val="left"/>
+      <w:pPr>
+        <w:ind w:left="720" w:hanging="360"/>
+      </w:pPr>
+      <w:rPr>
+        <w:rFonts w:hint="default"/>
+      </w:rPr>
+    </w:lvl>
+    <w:lvl w:ilvl="1" w:tplc="04090019" w:tentative="1">
+      <w:start w:val="1"/>
+      <w:numFmt w:val="lowerLetter"/>
+      <w:lvlText w:val="%2."/>
+      <w:lvlJc w:val="left"/>
+      <w:pPr>
+        <w:ind w:left="1440" w:hanging="360"/>
+      </w:pPr>
+    </w:lvl>
+    <w:lvl w:ilvl="2" w:tplc="0409001B" w:tentative="1">
+      <w:start w:val="1"/>
+      <w:numFmt w:val="lowerRoman"/>
+      <w:lvlText w:val="%3."/>
+      <w:lvlJc w:val="right"/>
+      <w:pPr>
+        <w:ind w:left="2160" w:hanging="180"/>
+      </w:pPr>
+    </w:lvl>
+    <w:lvl w:ilvl="3" w:tplc="0409000F" w:tentative="1">
+      <w:start w:val="1"/>
+      <w:numFmt w:val="decimal"/>
+      <w:lvlText w:val="%4."/>
+      <w:lvlJc w:val="left"/>
+      <w:pPr>
+        <w:ind w:left="2880" w:hanging="360"/>
+      </w:pPr>
+    </w:lvl>
+    <w:lvl w:ilvl="4" w:tplc="04090019" w:tentative="1">
+      <w:start w:val="1"/>
+      <w:numFmt w:val="lowerLetter"/>
+      <w:lvlText w:val="%5."/>
+      <w:lvlJc w:val="left"/>
+      <w:pPr>
+        <w:ind w:left="3600" w:hanging="360"/>
+      </w:pPr>
+    </w:lvl>
+    <w:lvl w:ilvl="5" w:tplc="0409001B" w:tentative="1">
+      <w:start w:val="1"/>
+      <w:numFmt w:val="lowerRoman"/>
+      <w:lvlText w:val="%6."/>
+      <w:lvlJc w:val="right"/>
+      <w:pPr>
+        <w:ind w:left="4320" w:hanging="180"/>
+      </w:pPr>
+    </w:lvl>
+    <w:lvl w:ilvl="6" w:tplc="0409000F" w:tentative="1">
+      <w:start w:val="1"/>
+      <w:numFmt w:val="decimal"/>
+      <w:lvlText w:val="%7."/>
+      <w:lvlJc w:val="left"/>
+      <w:pPr>
+        <w:ind w:left="5040" w:hanging="360"/>
+      </w:pPr>
+    </w:lvl>
+    <w:lvl w:ilvl="7" w:tplc="04090019" w:tentative="1">
+      <w:start w:val="1"/>
+      <w:numFmt w:val="lowerLetter"/>
+      <w:lvlText w:val="%8."/>
+      <w:lvlJc w:val="left"/>
+      <w:pPr>
+        <w:ind w:left="5760" w:hanging="360"/>
+      </w:pPr>
+    </w:lvl>
+    <w:lvl w:ilvl="8" w:tplc="0409001B" w:tentative="1">
+      <w:start w:val="1"/>
+      <w:numFmt w:val="lowerRoman"/>
+      <w:lvlText w:val="%9."/>
+      <w:lvlJc w:val="right"/>
+      <w:pPr>
+        <w:ind w:left="6480" w:hanging="180"/>
+      </w:pPr>
+    </w:lvl>
+  </w:abstractNum>
+  <w:abstractNum w:abstractNumId="2" w15:restartNumberingAfterBreak="0">
+    <w:nsid w:val="5822619A"/>
+    <w:multiLevelType w:val="hybridMultilevel"/>
+    <w:tmpl w:val="77765972"/>
+    <w:lvl w:ilvl="0" w:tplc="04090017">
+      <w:start w:val="1"/>
+      <w:numFmt w:val="lowerLetter"/>
+      <w:lvlText w:val="%1)"/>
+      <w:lvlJc w:val="left"/>
+      <w:pPr>
+        <w:ind w:left="720" w:hanging="360"/>
+      </w:pPr>
+      <w:rPr>
+        <w:rFonts w:hint="default"/>
+      </w:rPr>
+    </w:lvl>
+    <w:lvl w:ilvl="1" w:tplc="04090019" w:tentative="1">
+      <w:start w:val="1"/>
+      <w:numFmt w:val="lowerLetter"/>
+      <w:lvlText w:val="%2."/>
+      <w:lvlJc w:val="left"/>
+      <w:pPr>
+        <w:ind w:left="1440" w:hanging="360"/>
+      </w:pPr>
+    </w:lvl>
+    <w:lvl w:ilvl="2" w:tplc="0409001B" w:tentative="1">
+      <w:start w:val="1"/>
+      <w:numFmt w:val="lowerRoman"/>
+      <w:lvlText w:val="%3."/>
+      <w:lvlJc w:val="right"/>
+      <w:pPr>
+        <w:ind w:left="2160" w:hanging="180"/>
+      </w:pPr>
+    </w:lvl>
+    <w:lvl w:ilvl="3" w:tplc="0409000F" w:tentative="1">
+      <w:start w:val="1"/>
+      <w:numFmt w:val="decimal"/>
+      <w:lvlText w:val="%4."/>
+      <w:lvlJc w:val="left"/>
+      <w:pPr>
+        <w:ind w:left="2880" w:hanging="360"/>
+      </w:pPr>
+    </w:lvl>
+    <w:lvl w:ilvl="4" w:tplc="04090019" w:tentative="1">
+      <w:start w:val="1"/>
+      <w:numFmt w:val="lowerLetter"/>
+      <w:lvlText w:val="%5."/>
+      <w:lvlJc w:val="left"/>
+      <w:pPr>
+        <w:ind w:left="3600" w:hanging="360"/>
+      </w:pPr>
+    </w:lvl>
+    <w:lvl w:ilvl="5" w:tplc="0409001B" w:tentative="1">
+      <w:start w:val="1"/>
+      <w:numFmt w:val="lowerRoman"/>
+      <w:lvlText w:val="%6."/>
+      <w:lvlJc w:val="right"/>
+      <w:pPr>
+        <w:ind w:left="4320" w:hanging="180"/>
+      </w:pPr>
+    </w:lvl>
+    <w:lvl w:ilvl="6" w:tplc="0409000F" w:tentative="1">
+      <w:start w:val="1"/>
+      <w:numFmt w:val="decimal"/>
+      <w:lvlText w:val="%7."/>
+      <w:lvlJc w:val="left"/>
+      <w:pPr>
+        <w:ind w:left="5040" w:hanging="360"/>
+      </w:pPr>
+    </w:lvl>
+    <w:lvl w:ilvl="7" w:tplc="04090019" w:tentative="1">
+      <w:start w:val="1"/>
+      <w:numFmt w:val="lowerLetter"/>
+      <w:lvlText w:val="%8."/>
+      <w:lvlJc w:val="left"/>
+      <w:pPr>
+        <w:ind w:left="5760" w:hanging="360"/>
+      </w:pPr>
+    </w:lvl>
+    <w:lvl w:ilvl="8" w:tplc="0409001B" w:tentative="1">
+      <w:start w:val="1"/>
+      <w:numFmt w:val="lowerRoman"/>
+      <w:lvlText w:val="%9."/>
+      <w:lvlJc w:val="right"/>
+      <w:pPr>
+        <w:ind w:left="6480" w:hanging="180"/>
+      </w:pPr>
+    </w:lvl>
+  </w:abstractNum>
+  <w:abstractNum w:abstractNumId="3" w15:restartNumberingAfterBreak="0">
+    <w:nsid w:val="69E427A9"/>
+    <w:multiLevelType w:val="hybridMultilevel"/>
+    <w:tmpl w:val="2BF4B418"/>
+    <w:lvl w:ilvl="0" w:tplc="0409000F">
+      <w:start w:val="1"/>
+      <w:numFmt w:val="decimal"/>
+      <w:lvlText w:val="%1."/>
+      <w:lvlJc w:val="left"/>
+      <w:pPr>
+        <w:ind w:left="720" w:hanging="360"/>
+      </w:pPr>
+      <w:rPr>
+        <w:rFonts w:hint="default"/>
+      </w:rPr>
+    </w:lvl>
+    <w:lvl w:ilvl="1" w:tplc="04090019" w:tentative="1">
+      <w:start w:val="1"/>
+      <w:numFmt w:val="lowerLetter"/>
+      <w:lvlText w:val="%2."/>
+      <w:lvlJc w:val="left"/>
+      <w:pPr>
+        <w:ind w:left="1440" w:hanging="360"/>
+      </w:pPr>
+    </w:lvl>
+    <w:lvl w:ilvl="2" w:tplc="0409001B" w:tentative="1">
+      <w:start w:val="1"/>
+      <w:numFmt w:val="lowerRoman"/>
+      <w:lvlText w:val="%3."/>
+      <w:lvlJc w:val="right"/>
+      <w:pPr>
+        <w:ind w:left="2160" w:hanging="180"/>
+      </w:pPr>
+    </w:lvl>
+    <w:lvl w:ilvl="3" w:tplc="0409000F" w:tentative="1">
+      <w:start w:val="1"/>
+      <w:numFmt w:val="decimal"/>
+      <w:lvlText w:val="%4."/>
+      <w:lvlJc w:val="left"/>
+      <w:pPr>
+        <w:ind w:left="2880" w:hanging="360"/>
+      </w:pPr>
+    </w:lvl>
+    <w:lvl w:ilvl="4" w:tplc="04090019" w:tentative="1">
+      <w:start w:val="1"/>
+      <w:numFmt w:val="lowerLetter"/>
+      <w:lvlText w:val="%5."/>
+      <w:lvlJc w:val="left"/>
+      <w:pPr>
+        <w:ind w:left="3600" w:hanging="360"/>
+      </w:pPr>
+    </w:lvl>
+    <w:lvl w:ilvl="5" w:tplc="0409001B" w:tentative="1">
+      <w:start w:val="1"/>
+      <w:numFmt w:val="lowerRoman"/>
+      <w:lvlText w:val="%6."/>
+      <w:lvlJc w:val="right"/>
+      <w:pPr>
+        <w:ind w:left="4320" w:hanging="180"/>
+      </w:pPr>
+    </w:lvl>
+    <w:lvl w:ilvl="6" w:tplc="0409000F" w:tentative="1">
+      <w:start w:val="1"/>
+      <w:numFmt w:val="decimal"/>
+      <w:lvlText w:val="%7."/>
+      <w:lvlJc w:val="left"/>
+      <w:pPr>
+        <w:ind w:left="5040" w:hanging="360"/>
+      </w:pPr>
+    </w:lvl>
+    <w:lvl w:ilvl="7" w:tplc="04090019" w:tentative="1">
+      <w:start w:val="1"/>
+      <w:numFmt w:val="lowerLetter"/>
+      <w:lvlText w:val="%8."/>
+      <w:lvlJc w:val="left"/>
+      <w:pPr>
+        <w:ind w:left="5760" w:hanging="360"/>
+      </w:pPr>
+    </w:lvl>
+    <w:lvl w:ilvl="8" w:tplc="0409001B" w:tentative="1">
+      <w:start w:val="1"/>
+      <w:numFmt w:val="lowerRoman"/>
+      <w:lvlText w:val="%9."/>
+      <w:lvlJc w:val="right"/>
+      <w:pPr>
+        <w:ind w:left="6480" w:hanging="180"/>
+      </w:pPr>
+    </w:lvl>
+  </w:abstractNum>
+  <w:num w:numId="1">
+    <w:abstractNumId w:val="2"/>
+  </w:num>
+  <w:num w:numId="2">
+    <w:abstractNumId w:val="0"/>
+  </w:num>
+  <w:num w:numId="3">
+    <w:abstractNumId w:val="1"/>
+  </w:num>
+  <w:num w:numId="4">
+    <w:abstractNumId w:val="3"/>
+  </w:num>
+</w:numbering>
 </file>
 
 <file path=word/styles.xml><?xml version="1.0" encoding="utf-8"?>
@@ -869,7 +2219,365 @@
       <w:lang w:val="nn-NO"/>
     </w:rPr>
   </w:style>
+  <w:style w:type="paragraph" w:styleId="BalloonText">
+    <w:name w:val="Balloon Text"/>
+    <w:basedOn w:val="Normal"/>
+    <w:link w:val="BalloonTextChar"/>
+    <w:uiPriority w:val="99"/>
+    <w:semiHidden/>
+    <w:unhideWhenUsed/>
+    <w:rsid w:val="00D144E7"/>
+    <w:pPr>
+      <w:spacing w:after="0" w:line="240" w:lineRule="auto"/>
+    </w:pPr>
+    <w:rPr>
+      <w:rFonts w:ascii="Segoe UI" w:hAnsi="Segoe UI" w:cs="Segoe UI"/>
+      <w:sz w:val="18"/>
+      <w:szCs w:val="18"/>
+    </w:rPr>
+  </w:style>
+  <w:style w:type="character" w:customStyle="1" w:styleId="BalloonTextChar">
+    <w:name w:val="Balloon Text Char"/>
+    <w:basedOn w:val="DefaultParagraphFont"/>
+    <w:link w:val="BalloonText"/>
+    <w:uiPriority w:val="99"/>
+    <w:semiHidden/>
+    <w:rsid w:val="00D144E7"/>
+    <w:rPr>
+      <w:rFonts w:ascii="Segoe UI" w:hAnsi="Segoe UI" w:cs="Segoe UI"/>
+      <w:sz w:val="18"/>
+      <w:szCs w:val="18"/>
+      <w:lang w:val="nn-NO"/>
+    </w:rPr>
+  </w:style>
+  <w:style w:type="paragraph" w:styleId="ListParagraph">
+    <w:name w:val="List Paragraph"/>
+    <w:basedOn w:val="Normal"/>
+    <w:uiPriority w:val="34"/>
+    <w:qFormat/>
+    <w:rsid w:val="00055B52"/>
+    <w:pPr>
+      <w:ind w:left="720"/>
+      <w:contextualSpacing/>
+    </w:pPr>
+  </w:style>
 </w:styles>
+</file>
+
+<file path=word/ink/ink1.xml><?xml version="1.0" encoding="utf-8"?>
+<inkml:ink xmlns:inkml="http://www.w3.org/2003/InkML">
+  <inkml:definitions>
+    <inkml:context xml:id="ctx0">
+      <inkml:inkSource xml:id="inkSrc0">
+        <inkml:traceFormat>
+          <inkml:channel name="X" type="integer" min="-2.14748E9" max="2.14748E9" units="cm"/>
+          <inkml:channel name="Y" type="integer" min="-2.14748E9" max="2.14748E9" units="cm"/>
+          <inkml:channel name="F" type="integer" max="32767" units="dev"/>
+          <inkml:channel name="OA" type="integer" max="360" units="deg"/>
+          <inkml:channel name="OE" type="integer" max="90" units="deg"/>
+        </inkml:traceFormat>
+        <inkml:channelProperties>
+          <inkml:channelProperty channel="X" name="resolution" value="1000" units="1/cm"/>
+          <inkml:channelProperty channel="Y" name="resolution" value="1000" units="1/cm"/>
+          <inkml:channelProperty channel="F" name="resolution" value="0" units="1/dev"/>
+          <inkml:channelProperty channel="OA" name="resolution" value="1000" units="1/deg"/>
+          <inkml:channelProperty channel="OE" name="resolution" value="1000" units="1/deg"/>
+        </inkml:channelProperties>
+      </inkml:inkSource>
+      <inkml:timestamp xml:id="ts0" timeString="2019-04-05T06:30:04.792"/>
+    </inkml:context>
+    <inkml:brush xml:id="br0">
+      <inkml:brushProperty name="width" value="0.025" units="cm"/>
+      <inkml:brushProperty name="height" value="0.025" units="cm"/>
+      <inkml:brushProperty name="color" value="#333333"/>
+    </inkml:brush>
+    <inkml:brush xml:id="br1">
+      <inkml:brushProperty name="width" value="0.025" units="cm"/>
+      <inkml:brushProperty name="height" value="0.025" units="cm"/>
+      <inkml:brushProperty name="color" value="#333333"/>
+    </inkml:brush>
+  </inkml:definitions>
+  <inkml:trace contextRef="#ctx0" brushRef="#br0">42 116 14832 0 0,'-13'-9'564'0'0,"-7"-4"374"0"0,19 12-924 0 0,0 0 0 0 0,1 0 1 0 0,-1 0-1 0 0,0 0 0 0 0,1 0 0 0 0,-1 0 0 0 0,0 0 1 0 0,1 0-1 0 0,-1 0 0 0 0,1 0 0 0 0,0-1 0 0 0,-1 1 1 0 0,1 0-1 0 0,0 0 0 0 0,0-1 0 0 0,0 1 0 0 0,0-1-13 0 0,0 1 122 0 0,0 0 0 0 0,0 1 0 0 0,0-1 1 0 0,1 0-1 0 0,-1 0 0 0 0,0 1 1 0 0,0-1-1 0 0,1 0 0 0 0,-1 1 1 0 0,1-1-1 0 0,-1 1 0 0 0,1-1 1 0 0,-1 0-1 0 0,1 1 0 0 0,-1-1 1 0 0,1 1-1 0 0,-1-1 0 0 0,1 1 1 0 0,0 0-1 0 0,-1-1 0 0 0,1 1 1 0 0,0-1-124 0 0,20-8 970 0 0,-11 6-458 0 0,12-7 328 0 0,1 1 1 0 0,1 1-1 0 0,16-4-840 0 0,-27 10 194 0 0,-1-1 1 0 0,1 2 0 0 0,0 0 0 0 0,1 0 0 0 0,-1 1-1 0 0,0 1 1 0 0,11 2-195 0 0,3 1 101 0 0,-1 1-1 0 0,0 1 0 0 0,0 2 1 0 0,3 1-101 0 0,-23-6 44 0 0,45 18 778 0 0,35 21-822 0 0,-71-34 56 0 0,-1 1 1 0 0,0 1-1 0 0,-1 0 0 0 0,0 0 1 0 0,0 1-1 0 0,-1 1 1 0 0,9 12-57 0 0,0 4 87 0 0,-2 0 1 0 0,0 2-1 0 0,-2 1 0 0 0,-2 0 1 0 0,0 1-1 0 0,-3 0 0 0 0,0 1 1 0 0,-2 1-1 0 0,-2-1 0 0 0,0 7-87 0 0,0-5 183 0 0,-2-11-127 0 0,-2 0 0 0 0,0 6-56 0 0,5 79-173 0 0,-5 1 1 0 0,-5 18 172 0 0,-7 363 457 0 0,8-442-448 0 0,-7 131-9 0 0,0 0 0 0 0,-1-4 0 0 0,5 19-99 0 0,0 70-83 0 0,4-186 168 0 0,0 8 32 0 0,6 23-18 0 0,4 54 269 0 0,32 295-189 0 0,-39-430-80 0 0,3 32 0 0 0,3-1 0 0 0,6 15 0 0 0,-4-23 0 0 0,0 18 0 0 0,-7-33 0 0 0,3-1 0 0 0,0 1 0 0 0,7 11 0 0 0,12 30-2 0 0,-7-18 520 0 0,20 36-518 0 0,29 40 835 0 0,-51-98-737 0 0,-12-24-29 0 0,1 0 0 0 0,1-1 1 0 0,-1 0-1 0 0,2 0 0 0 0,0-1 0 0 0,9 10-69 0 0,1-2 82 0 0,-5-4-60 0 0,2-1 0 0 0,6 5-22 0 0,-16-15-1 0 0,0-1 0 0 0,1 1 1 0 0,0-1-1 0 0,0-1 0 0 0,0 1 1 0 0,0-1-1 0 0,0 0 0 0 0,4 0 1 0 0,16 3 0 0 0,1-1 0 0 0,0-2 0 0 0,-1-1 0 0 0,1-1 0 0 0,10-2 0 0 0,38 2 0 0 0,30-1 0 0 0,-41-2 0 0 0,-48 2 0 0 0,-7 1 0 0 0,0-1 0 0 0,0-1 0 0 0,0 1 0 0 0,1-2 0 0 0,-1 0 0 0 0,3-1 0 0 0,25-6 0 0 0,13-1 0 0 0,-49 9 0 0 0,1 1 0 0 0,0 0 0 0 0,0 0 0 0 0,0 0 0 0 0,-1 1 0 0 0,1-1 0 0 0,0 1 0 0 0,0-1 0 0 0,-1 1 0 0 0,1 0 0 0 0,0 0 0 0 0,-1-1 0 0 0,1 0 0 0 0,-1 1 0 0 0,1-1 0 0 0,-1 0 0 0 0,1 0 0 0 0,0 0 0 0 0,1-1 0 0 0,13-2 0 0 0,-12 3 0 0 0,0-1 0 0 0,1 0 0 0 0,-1 0 0 0 0,0 0 0 0 0,0-1 0 0 0,0 0 0 0 0,2-1 0 0 0,-7 3 0 0 0,0 0 0 0 0,0 0-1 0 0,0 0 1 0 0,0 0 0 0 0,0 0-1 0 0,0 0 1 0 0,0 0 0 0 0,0 0-1 0 0,0 0 1 0 0,0-1 0 0 0,0 1 0 0 0,0 0-1 0 0,0 0 1 0 0,1 0 0 0 0,-1 0-1 0 0,0 0 1 0 0,0 0 0 0 0,0 0-1 0 0,0 0 1 0 0,0 0 0 0 0,0 0 0 0 0,0 0-1 0 0,0 0 1 0 0,0 0 0 0 0,0 0-1 0 0,0 0 1 0 0,0 0 0 0 0,1 0-1 0 0,-1 0 1 0 0,0 0 0 0 0,0 0 0 0 0,0 0-1 0 0,0 0 1 0 0,0 0 0 0 0,0 0-1 0 0,0 0 1 0 0,0 0 0 0 0,0 1 0 0 0,0-1-1 0 0,0 0 1 0 0,0 0 0 0 0,0 0-1 0 0,1 0 1 0 0,-1 0 0 0 0,0 0-1 0 0,0 0 1 0 0,0 0 0 0 0,0 0 0 0 0,0 0-1 0 0,0 0 1 0 0,0 0 0 0 0,0 0-1 0 0,0 0 1 0 0,0 1 0 0 0,0 5-79 0 0,0-6 73 0 0,0 1-1 0 0,0-1 0 0 0,0 1 0 0 0,0-1 0 0 0,1 1 0 0 0,-1-1 0 0 0,0 0 1 0 0,0 1-1 0 0,0-1 0 0 0,0 1 0 0 0,0-1 0 0 0,0 0 0 0 0,1 1 1 0 0,-1-1-1 0 0,0 0 0 0 0,0 1 0 0 0,1-1 0 0 0,-1 1 0 0 0,0-1 0 0 0,1 0 7 0 0,1 5-19 0 0,-10 17-6 0 0,7-18 16 0 0,0 0 1 0 0,0 0-1 0 0,0 0 0 0 0,-1-1 1 0 0,1 1-1 0 0,-1 0 0 0 0,0-1 1 0 0,0 0-1 0 0,-1 1 1 0 0,1-1-1 0 0,-3 2 9 0 0,-13 23-82 0 0,12-19 51 0 0,0 0 0 0 0,0 0 0 0 0,0-1 0 0 0,-1 0 1 0 0,-1-1-1 0 0,1 1 0 0 0,-1-2 0 0 0,-2 2 31 0 0,-26 25-95 0 0,32-29 86 0 0,1-1-1 0 0,-1 0 0 0 0,0 0 1 0 0,0 0-1 0 0,0-1 0 0 0,-3 2 10 0 0,2-1-6 0 0,1-1 0 0 0,0 0-1 0 0,1 1 1 0 0,-1 0 0 0 0,0 0-1 0 0,0 1 7 0 0,-28 26-106 0 0,-3-1-1 0 0,-27 18 107 0 0,47-35-10 0 0,0 0 0 0 0,-6 9 10 0 0,9-9 1 0 0,0-1 0 0 0,-1 0 0 0 0,0-1 0 0 0,0-1-1 0 0,-6 4-71 0 0,1 0 1 0 0,1 1-1 0 0,1 1 0 0 0,-15 16 71 0 0,-54 72-455 0 0,37-43 345 0 0,-47 65 396 0 0,7-8 68 0 0,69-91-354 0 0,1 1 0 0 0,1 1 0 0 0,-6 14 0 0 0,-15 26 0 0 0,26-48-50 0 0,1 2 0 0 0,1-1 0 0 0,1 1 0 0 0,1 0 0 0 0,-2 11 50 0 0,-7 35-357 0 0,1 11 357 0 0,6-26-41 0 0,6-26 41 0 0,2 1 0 0 0,1 0 0 0 0,0 0 0 0 0,3 1 0 0 0,-2 17 0 0 0,2 8 0 0 0,3 0 0 0 0,2 0 0 0 0,5 13 0 0 0,7 21 35 0 0,4-1 1 0 0,32 77-36 0 0,80 246 454 0 0,-62-111-246 0 0,-16-58-34 0 0,-35-145-18 0 0,1 33-156 0 0,-5-28 108 0 0,-10-46-30 0 0,-3 1 0 0 0,-2 4-78 0 0,0 2 96 0 0,3 122 120 0 0,-5-101-180 0 0,-5 85 203 0 0,-20 128-239 0 0,8-123 50 0 0,-7 20 57 0 0,5-57-2 0 0,-16 130 151 0 0,-4-67-181 0 0,24-129-26 0 0,-28 116 27 0 0,-44 114-76 0 0,70-255-66 0 0,-2 0 1 0 0,-3-2-1 0 0,-1 0 0 0 0,-1-1 0 0 0,-3-1 0 0 0,-2-2 1 0 0,-1-1-1 0 0,-2-1 0 0 0,-29 28 66 0 0,21-29-113 0 0,-1-2-1 0 0,-2-1 0 0 0,-1-2 1 0 0,-1-2-1 0 0,-2-3 1 0 0,-6 2 113 0 0,13-8-387 0 0,14-6-312 0 0,0-2 1 0 0,-1 0-1 0 0,-1-2 1 0 0,-21 6 698 0 0,6-9-2074 0 0</inkml:trace>
+  <inkml:trace contextRef="#ctx0" brushRef="#br1" timeOffset="645713.024">1578 5642 8288 0 0,'0'0'381'0'0,"0"0"-6"0"0,0 1-242 0 0,0-1-50 0 0,0 1-1 0 0,0-1 1 0 0,0 1 0 0 0,0-1-1 0 0,0 1 1 0 0,0 0 0 0 0,0-1-1 0 0,-1 1 1 0 0,1-1 0 0 0,0 1-1 0 0,0-1 1 0 0,-1 1 0 0 0,1 0-83 0 0,0-1 137 0 0,0 0 0 0 0,-1 0 0 0 0,1 1 0 0 0,0-1 0 0 0,0 0 0 0 0,0 0 0 0 0,0 1 0 0 0,0-1 0 0 0,0 0 0 0 0,0 1 0 0 0,0-1 0 0 0,0 0 0 0 0,0 1-137 0 0,0-1 1060 0 0,0 0 157 0 0,0 0 67 0 0,0 0 17 0 0,0 0-87 0 0,0 0-382 0 0,0 0-168 0 0,0 0-31 0 0,0 0-58 0 0,2-3 314 0 0,0 0-545 0 0,-1 0 0 0 0,1 0 0 0 0,-1 0-1 0 0,0-1 1 0 0,0 1 0 0 0,1-4-344 0 0,1-2 362 0 0,10-22 325 0 0,-7 13-463 0 0,5-17-4 0 0,2 0 1 0 0,2-1-221 0 0,2-2 64 0 0,7-31-64 0 0,-22 63 0 0 0,17-41 0 0 0,-16 39 0 0 0,4-6 0 0 0,-6 12 0 0 0,-1 1 0 0 0,0 1 0 0 0,1-1 0 0 0,-1 1 0 0 0,0-1 0 0 0,1 0 0 0 0,-1 1 0 0 0,1-1 0 0 0,-1 1 0 0 0,0-1 0 0 0,1 1 0 0 0,-1 0 0 0 0,1-1 0 0 0,-1 1 0 0 0,1-1 0 0 0,-1 1 0 0 0,2 0 0 0 0,-2-1 0 0 0,0 1 0 0 0,0 0 0 0 0,0 0 0 0 0,0 0 0 0 0,0 0 0 0 0,0 0 0 0 0,0 0 0 0 0,0 0 0 0 0,1 0 0 0 0,-1 0 0 0 0,0 0 0 0 0,0 0 0 0 0,0 0 0 0 0,0 0 0 0 0,0 0 0 0 0,0 0 0 0 0,0 0 0 0 0,0 0 0 0 0,1 0 0 0 0,-1 1 0 0 0,0-1 0 0 0,0 0 0 0 0,0 0 0 0 0,0 0 0 0 0,0 0 0 0 0,0 0 0 0 0,0 0 0 0 0,0 0 0 0 0,0 0 0 0 0,0 0 0 0 0,0 0 0 0 0,1 0 0 0 0,-1 0 0 0 0,0 1 0 0 0,0-1 0 0 0,0 0 0 0 0,0 0 0 0 0,0 0 0 0 0,0 0 0 0 0,0 0 0 0 0,0 0 0 0 0,0 0 0 0 0,0 0 0 0 0,0 1 0 0 0,0-1 0 0 0,1 3 0 0 0,0-1 0 0 0,0 1 0 0 0,0 0 0 0 0,-1 0 0 0 0,1 0 0 0 0,-1 0 0 0 0,0 0 0 0 0,0 0 0 0 0,0 1 0 0 0,0 24 0 0 0,1-16 0 0 0,-1 7 0 0 0,-1-11 0 0 0,-3 66 0 0 0,4-48 0 0 0,2 21 0 0 0,0-34 0 0 0,-1 4 0 0 0,3 13 0 0 0,-3-29 0 0 0,-1 0 0 0 0,0 0 0 0 0,1 1 0 0 0,-1-1 0 0 0,1 0 0 0 0,-1 0 0 0 0,1 1 0 0 0,2 1 0 0 0,-2-4 0 0 0,-1 1 0 0 0,1 0 0 0 0,0-1 0 0 0,0 0 0 0 0,0 1 0 0 0,0-1 0 0 0,0 0 0 0 0,0 0 0 0 0,0 0 0 0 0,0 1 0 0 0,-1-1 0 0 0,1 0 0 0 0,0 0 0 0 0,-1 0 0 0 0,1 0 0 0 0,0-1 0 0 0,-1 1 0 0 0,1 0 0 0 0,0-4 0 0 0,1 0 0 0 0,-1 0 0 0 0,1-2 0 0 0,-1 1 0 0 0,7-28 0 0 0,9-41 0 0 0,-6 28 0 0 0,-5 17 0 0 0,0 0 0 0 0,-2 10-5 0 0,1-1 0 0 0,1-1 5 0 0,-3 12-47 0 0,-2 8 45 0 0,-1-1 0 0 0,1 0-1 0 0,0 1 1 0 0,0-1-1 0 0,0 1 1 0 0,0-1 0 0 0,1 1-1 0 0,0-1 3 0 0,-2 3-2 0 0,0 0 1 0 0,0 0-1 0 0,0 0 0 0 0,0 0 1 0 0,0 0-1 0 0,0 0 0 0 0,0 0 0 0 0,0 0 1 0 0,0 0-1 0 0,0 0 0 0 0,0 0 1 0 0,0 0-1 0 0,0-1 0 0 0,0 1 0 0 0,0 0 1 0 0,0 0-1 0 0,0 0 0 0 0,0 0 0 0 0,1 0 1 0 0,-1 0-1 0 0,0 0 0 0 0,0 0 1 0 0,0 0-1 0 0,0 0 0 0 0,0 0 0 0 0,0 0 1 0 0,0 0-1 0 0,0 0 0 0 0,0 0 0 0 0,0 0 1 0 0,0 0-1 0 0,0 0 0 0 0,0 0 1 0 0,1 0 1 0 0,-1 1-6 0 0,0-1 1 0 0,0 1 0 0 0,0-1-1 0 0,1 0 1 0 0,-1 1 0 0 0,0-1 0 0 0,0 1-1 0 0,0-1 1 0 0,0 1 0 0 0,0-1-1 0 0,0 1 1 0 0,0-1 5 0 0,1 10 0 0 0,-1-6-2 0 0,1 182 305 0 0,0-176-204 0 0,-1 0-1 0 0,1 0 1 0 0,2 6-99 0 0,-2-6 73 0 0,0-5-35 0 0,0 0-1 0 0,0 0 1 0 0,0 0-1 0 0,1 0 1 0 0,0 1-38 0 0,-1-5-52 0 0,0 1 1 0 0,0 0-1 0 0,0 0 1 0 0,0 0-1 0 0,0-1 0 0 0,1 1 1 0 0,-1 0-1 0 0,1-1 1 0 0,-1 0-1 0 0,1 1 1 0 0,0-1-1 0 0,-1 0 1 0 0,1 1 51 0 0,-2-2-85 0 0,1 0 0 0 0,-1 0 0 0 0,1 0 0 0 0,-1 0 0 0 0,1 0 0 0 0,-1 0 0 0 0,0 0 0 0 0,1 0 0 0 0,-1 0 0 0 0,1 0 0 0 0,-1 0 0 0 0,1 0 0 0 0,-1 0 0 0 0,0 0 0 0 0,1 0 0 0 0,-1-1 0 0 0,1 1 0 0 0,-1 0 85 0 0,1 0-369 0 0,3-3-967 0 0,-1-1-51 0 0</inkml:trace>
+  <inkml:trace contextRef="#ctx0" brushRef="#br1" timeOffset="646869.005">2153 5371 6912 0 0,'-3'-3'736'0'0,"2"2"-96"0"0,0 0 1 0 0,0-1-1 0 0,0 1 0 0 0,0 0 1 0 0,0 1-1 0 0,0-1 1 0 0,-1 0-1 0 0,1 0 0 0 0,0 0 1 0 0,0 1-1 0 0,-1-1 1 0 0,1 1-1 0 0,-1-1-640 0 0,0 0 368 0 0,-1 0-1 0 0,1 1 1 0 0,-1-1-1 0 0,0 1 1 0 0,1 0 0 0 0,-1-1-1 0 0,0 1-367 0 0,2 1 162 0 0,-1-1 0 0 0,0 0 1 0 0,0 1-1 0 0,0-1 0 0 0,0 1 0 0 0,-1 0-162 0 0,-5 2 531 0 0,7-2-501 0 0,0-1-1 0 0,0 1 1 0 0,-1-1 0 0 0,1 1-1 0 0,0-1 1 0 0,0 1 0 0 0,0 0 0 0 0,0 0-1 0 0,0-1 1 0 0,0 1 0 0 0,1 0-1 0 0,-1 0 1 0 0,0 0 0 0 0,0 0-1 0 0,0 0 1 0 0,1 0 0 0 0,-1 0-30 0 0,-1 4 115 0 0,0-1 1 0 0,0 0-1 0 0,1 1 1 0 0,0 0-116 0 0,-3 4 62 0 0,3-6-45 0 0,1 1 0 0 0,-1-1 1 0 0,0 0-1 0 0,1 1 0 0 0,0-1 0 0 0,0 1 0 0 0,0-1 0 0 0,0 0 0 0 0,0 1 0 0 0,1 1-17 0 0,0 2 47 0 0,1 0-1 0 0,0-1 1 0 0,0 1 0 0 0,2 4-47 0 0,-3-9 1 0 0,1 0 0 0 0,-1 0 0 0 0,1 0 0 0 0,-1 1 1 0 0,1-1-1 0 0,0 0 0 0 0,0-1 0 0 0,0 1 0 0 0,0 0-1 0 0,1 0 0 0 0,-2-2 38 0 0,0 0 0 0 0,0 0 0 0 0,0 0 0 0 0,0 0 0 0 0,0 0 0 0 0,0-1 1 0 0,0 1-1 0 0,0 0 0 0 0,0-1 0 0 0,-1 1 0 0 0,1-1 0 0 0,0 1 0 0 0,0-1-38 0 0,1 0 185 0 0,0 0 1 0 0,0-1 0 0 0,0 1 0 0 0,1-2-186 0 0,0-1 104 0 0,0 1 0 0 0,-1-1 0 0 0,1 1 0 0 0,-1-1 0 0 0,0 0 0 0 0,0 0 0 0 0,0 0 0 0 0,0 0 0 0 0,-1-1 0 0 0,1 1 0 0 0,-1 0 0 0 0,0-2-104 0 0,0-3 143 0 0,0-1 0 0 0,-1 1 0 0 0,1 0 0 0 0,-2 0 1 0 0,0-5-144 0 0,0 3-355 0 0,0 4 388 0 0,0 0 1 0 0,1 0-34 0 0,0 11 103 0 0,0-1 0 0 0,1 0 0 0 0,0 1-103 0 0,1 7-68 0 0,-2 2 65 0 0,1-6-121 0 0,-1-1 0 0 0,1 1 0 0 0,0 0 0 0 0,2 5 124 0 0,1-1-301 0 0,-2-1 178 0 0,1-1 1 0 0,2 2 122 0 0,-4-8 58 0 0,0-1 1 0 0,0 0 0 0 0,1 1-1 0 0,-1-1 1 0 0,1 0 0 0 0,0 0-1 0 0,0 0 1 0 0,-1 0 0 0 0,1 0-1 0 0,1 1-58 0 0,-2-2 15 0 0,1 0 1 0 0,-1-1-1 0 0,0 1 0 0 0,1 0 0 0 0,-1 0 0 0 0,1 0 0 0 0,0-1 0 0 0,-1 1 0 0 0,1-1 1 0 0,-1 0-1 0 0,1 1 0 0 0,0-1 0 0 0,-1 0 0 0 0,1 0 0 0 0,0 0 0 0 0,1 0-15 0 0,-1 0 9 0 0,0-1-1 0 0,0 1 1 0 0,0-1 0 0 0,1 1-1 0 0,-1-1 1 0 0,0 0-1 0 0,0 0 1 0 0,0 0-1 0 0,0 0 1 0 0,0 0-1 0 0,1-2-8 0 0,0 1 18 0 0,0-1-1 0 0,0 0 0 0 0,0 0 0 0 0,-1 0 0 0 0,1 0 0 0 0,-1 0 0 0 0,1-1 0 0 0,-1 1 0 0 0,0-1 1 0 0,-1 0-1 0 0,1 1 0 0 0,0-1 0 0 0,-1-2-17 0 0,3-4 49 0 0,-3 7-43 0 0,0 0 0 0 0,0 1 0 0 0,0-1 0 0 0,-1-1-6 0 0,2-5 0 0 0,-2 0 0 0 0,1-1 0 0 0,-1 1 0 0 0,-1 0 0 0 0,0-4 0 0 0,1 11 2 0 0,0-1 0 0 0,0 0 0 0 0,0 0 0 0 0,0 1 0 0 0,0-2-2 0 0,0 2-5 0 0,1 1 0 0 0,-1-1 0 0 0,0 1 1 0 0,1 0-1 0 0,-1-1 0 0 0,1 1 0 0 0,0-1 0 0 0,-1 1 0 0 0,1 0 1 0 0,0-1 4 0 0,-1 2-28 0 0,0 0 0 0 0,0-1 0 0 0,0 1 0 0 0,0 0 0 0 0,0 0 1 0 0,0 0-1 0 0,1 0 0 0 0,-1 0 0 0 0,0 0 0 0 0,0 0 1 0 0,0 0-1 0 0,0 0 0 0 0,0 0 0 0 0,0 0 0 0 0,0 0 0 0 0,0 0 1 0 0,0 0-1 0 0,0 0 0 0 0,0 0 0 0 0,1 0 0 0 0,-1 0 0 0 0,0 0 1 0 0,0 0-1 0 0,0 0 0 0 0,0 0 0 0 0,0 0 0 0 0,0 0 1 0 0,0 0-1 0 0,0 0 0 0 0,0 0 0 0 0,0 0 0 0 0,1 0 28 0 0,0 2-167 0 0,1 5 525 0 0,-2-6-362 0 0,1 6 117 0 0,0-4-239 0 0,-1 1-1 0 0,1-1 1 0 0,-1 3 126 0 0,1-1 66 0 0,-1 0 0 0 0,1 0 0 0 0,0 0 0 0 0,1 4-66 0 0,-1-5 17 0 0,1-1-1 0 0,-1 1 0 0 0,0-1 1 0 0,1 1-1 0 0,0-1 0 0 0,0 1 1 0 0,0-1-1 0 0,2 2-16 0 0,-3-4-41 0 0,0 0-1 0 0,0 0 1 0 0,0-1 0 0 0,0 1 0 0 0,0 0 0 0 0,0-1-1 0 0,0 1 1 0 0,0-1 0 0 0,1 1 0 0 0,-1-1-1 0 0,0 0 1 0 0,0 0 0 0 0,1 1 41 0 0,3 0-27 0 0,-3-1 24 0 0,-1 0 1 0 0,1 1-1 0 0,-1-1 0 0 0,1 0 0 0 0,-1 0 1 0 0,1 0-1 0 0,-1-1 0 0 0,1 1 0 0 0,-1 0 0 0 0,1-1 1 0 0,-1 1-1 0 0,0 0 0 0 0,1-1 0 0 0,-1 0 0 0 0,1 1 1 0 0,-1-1-1 0 0,0 0 0 0 0,1 0 3 0 0,2-2 181 0 0,-1 1-1 0 0,1-1 1 0 0,-1 0 0 0 0,1-1 0 0 0,0 0-181 0 0,1-2 336 0 0,-1 0 0 0 0,0 0 0 0 0,1-3-336 0 0,3-5-122 0 0,-5 11 128 0 0,-2-1 0 0 0,1 0 0 0 0,0-1-6 0 0,2-4 45 0 0,4-7 88 0 0,-8 16-133 0 0,0 0 0 0 0,0 0 0 0 0,0 0 0 0 0,0 0 0 0 0,0 0 0 0 0,0 0 0 0 0,0 0 0 0 0,0 0 0 0 0,0 0 0 0 0,0 0 0 0 0,0 0 0 0 0,0 0 0 0 0,0 0 0 0 0,0 0 0 0 0,0 0 0 0 0,0 0 0 0 0,0 0 0 0 0,0-1 0 0 0,0 1 0 0 0,0 0 0 0 0,0 0 0 0 0,0 0 0 0 0,0 0 0 0 0,0 0 0 0 0,0 0 0 0 0,0 0 0 0 0,0 0 0 0 0,0 0 0 0 0,0 0 0 0 0,0 0 0 0 0,0 0 0 0 0,0 0 0 0 0,0 0 0 0 0,0 0 0 0 0,0 0 0 0 0,0 0 0 0 0,0 0 0 0 0,0 0 0 0 0,0 0 0 0 0,0 0 0 0 0,0 0 0 0 0,1 0 0 0 0,-1 0 0 0 0,0 0 0 0 0,0 0 0 0 0,0 0 0 0 0,0 0 0 0 0,0 0 0 0 0,0 0 0 0 0,0 0 0 0 0,0 0 0 0 0,0 0 0 0 0,0 0 0 0 0,0 0 0 0 0,0 0 0 0 0,0 0 0 0 0,0 0 0 0 0,0 0 0 0 0,0 0 0 0 0,0 0 0 0 0,0 0 0 0 0,0 0 0 0 0,0 0 0 0 0,0 1 0 0 0,1 1 0 0 0,-1-2 0 0 0,1 6 7 0 0,0-1 1 0 0,-1 1-1 0 0,1 0 0 0 0,-1 0 0 0 0,-1 0 0 0 0,1 1-7 0 0,-1 2 21 0 0,1 8-21 0 0,1-9 0 0 0,-1-2 0 0 0,1 1 0 0 0,0 4 0 0 0,0-9 0 0 0,-1 0 0 0 0,1 0 0 0 0,-1 0 0 0 0,1 0 0 0 0,0 0 0 0 0,0 0 0 0 0,0-1 0 0 0,0 1 0 0 0,0 0 0 0 0,1 1 0 0 0,-2-3 0 0 0,1 1 0 0 0,-1-1 0 0 0,0 0 0 0 0,1 1 0 0 0,-1-1 0 0 0,1 0 0 0 0,-1 0 0 0 0,0 1 0 0 0,1-1 0 0 0,-1 0 0 0 0,1 0 0 0 0,-1 0 0 0 0,1 1 0 0 0,-1-1 0 0 0,1 0 0 0 0,-1 0 0 0 0,1 0 0 0 0,-1 0 0 0 0,1 0 0 0 0,-1 0 0 0 0,1 0 0 0 0,-1 0 0 0 0,0 0 0 0 0,1 0 0 0 0,-1 0 0 0 0,1 0 0 0 0,-1-1 0 0 0,1 1 0 0 0,-1 0 0 0 0,1 0 0 0 0,-1 0 0 0 0,1-1 0 0 0,-1 1 0 0 0,0 0 0 0 0,1-1 0 0 0,1 0 0 0 0,1-1 0 0 0,-1 0 0 0 0,0 0 0 0 0,0 0 0 0 0,1-2 0 0 0,-1 2 0 0 0,1-1 0 0 0,0-1 0 0 0,0 0 0 0 0,0 0 0 0 0,-1-1 0 0 0,1 0 0 0 0,22-50-488 0 0,-25 55 482 0 0,4-9-197 0 0,3-7 203 0 0,-5 14 35 0 0,-1 0 1 0 0,0-1 0 0 0,1 1-1 0 0,0 0 1 0 0,0 0 0 0 0,-1 0 0 0 0,1 0-1 0 0,1-1-35 0 0,0 2 180 0 0,1 0-26 0 0,-4 1-152 0 0,1 1 0 0 0,0-1 0 0 0,-1 0 0 0 0,1 1 0 0 0,0-1 0 0 0,-1 0 0 0 0,1 1 0 0 0,0-1 1 0 0,-1 0-1 0 0,1 1 0 0 0,-1-1 0 0 0,1 1 0 0 0,-1-1 0 0 0,1 1 0 0 0,-1 0 0 0 0,1-1 0 0 0,-1 1-2 0 0,2 1-30 0 0,-1 0 0 0 0,0 1 0 0 0,0-1-1 0 0,0 2 31 0 0,1 1-61 0 0,-1 1-1 0 0,1 0 1 0 0,-1 4 61 0 0,0-3 160 0 0,2 8-160 0 0,-2-13 30 0 0,-1 0-1 0 0,1 0 1 0 0,0 0-1 0 0,0 0 1 0 0,0 0-1 0 0,0 0 1 0 0,1 1-30 0 0,-2-3-654 0 0,2 3 1764 0 0,-1-2-3488 0 0,-2 0-3795 0 0,1-1-1366 0 0</inkml:trace>
+  <inkml:trace contextRef="#ctx0" brushRef="#br1" timeOffset="647269.046">2237 5202 6448 0 0,'-3'1'171'0'0,"2"-1"-71"0"0,-1 0-1 0 0,1 1 1 0 0,-1-1 0 0 0,0 0-1 0 0,1 0-99 0 0,-4 1-494 0 0,5-1 1228 0 0,-1 0 0 0 0,0 0 0 0 0,0 1 0 0 0,0-1 0 0 0,1 0 0 0 0,-1 0 0 0 0,0 0 0 0 0,0 0-734 0 0,1 0 314 0 0,0 0 0 0 0,-1 0 0 0 0,1-1 0 0 0,0 1 0 0 0,0 0 0 0 0,0 0 0 0 0,-1 0-1 0 0,1 0 1 0 0,0 0 0 0 0,0 0 0 0 0,0 0 0 0 0,0-1 0 0 0,-1 1 0 0 0,1 0 0 0 0,0 0-1 0 0,0 0 1 0 0,0 0 0 0 0,0-1 0 0 0,0 1 0 0 0,0 0 0 0 0,0 0 0 0 0,-1 0 0 0 0,1-1-1 0 0,0 1 1 0 0,0 0 0 0 0,0 0 0 0 0,0-1 0 0 0,0 1 0 0 0,0 0 0 0 0,0 0 0 0 0,0 0 0 0 0,0-1-1 0 0,0 1 1 0 0,0 0-314 0 0,0-2 276 0 0,0 1 0 0 0,1-1 0 0 0,-1 0-1 0 0,0 1 1 0 0,0-1 0 0 0,1 0 0 0 0,-1 1-1 0 0,1-1 1 0 0,-1 1 0 0 0,2-2-276 0 0,-2 2-142 0 0,1 0 1 0 0,0 0-1 0 0,0 0 1 0 0,-1 0-1 0 0,1 0 1 0 0,0 0-1 0 0,0 1 1 0 0,0-1-1 0 0,0 0 0 0 0,0 0 1 0 0,0 1-1 0 0,0-1 1 0 0,0 1-1 0 0,1-1 142 0 0,4-1-5882 0 0,-1-1-1891 0 0</inkml:trace>
+</inkml:ink>
+</file>
+
+<file path=word/ink/ink2.xml><?xml version="1.0" encoding="utf-8"?>
+<inkml:ink xmlns:inkml="http://www.w3.org/2003/InkML">
+  <inkml:definitions>
+    <inkml:context xml:id="ctx0">
+      <inkml:inkSource xml:id="inkSrc0">
+        <inkml:traceFormat>
+          <inkml:channel name="X" type="integer" min="-2.14748E9" max="2.14748E9" units="cm"/>
+          <inkml:channel name="Y" type="integer" min="-2.14748E9" max="2.14748E9" units="cm"/>
+          <inkml:channel name="F" type="integer" max="32767" units="dev"/>
+          <inkml:channel name="OA" type="integer" max="360" units="deg"/>
+          <inkml:channel name="OE" type="integer" max="90" units="deg"/>
+        </inkml:traceFormat>
+        <inkml:channelProperties>
+          <inkml:channelProperty channel="X" name="resolution" value="1000" units="1/cm"/>
+          <inkml:channelProperty channel="Y" name="resolution" value="1000" units="1/cm"/>
+          <inkml:channelProperty channel="F" name="resolution" value="0" units="1/dev"/>
+          <inkml:channelProperty channel="OA" name="resolution" value="1000" units="1/deg"/>
+          <inkml:channelProperty channel="OE" name="resolution" value="1000" units="1/deg"/>
+        </inkml:channelProperties>
+      </inkml:inkSource>
+      <inkml:timestamp xml:id="ts0" timeString="2019-04-05T06:25:38.931"/>
+    </inkml:context>
+    <inkml:brush xml:id="br0">
+      <inkml:brushProperty name="width" value="0.025" units="cm"/>
+      <inkml:brushProperty name="height" value="0.025" units="cm"/>
+      <inkml:brushProperty name="color" value="#333333"/>
+    </inkml:brush>
+    <inkml:brush xml:id="br1">
+      <inkml:brushProperty name="width" value="0.025" units="cm"/>
+      <inkml:brushProperty name="height" value="0.025" units="cm"/>
+      <inkml:brushProperty name="color" value="#333333"/>
+    </inkml:brush>
+  </inkml:definitions>
+  <inkml:trace contextRef="#ctx0" brushRef="#br0">9 214 6448 0 0,'0'0'498'0'0,"-1"0"-327"0"0,-3-3-32 0 0,2 3-9 0 0,1 0-44 0 0,0 0 283 0 0,1 0 14 0 0,0 0-41 0 0,0 0-171 0 0,0 0-71 0 0,0 0-17 0 0,0 0-1 0 0,0 0 12 0 0,0 0 2 0 0,0 0 0 0 0,0 0-72 0 0,1 0 0 0 0,-1 0 0 0 0,0 0 0 0 0,0 0 0 0 0,0 0 0 0 0,1 0 0 0 0,-1 0 0 0 0,0 0 0 0 0,0 0 0 0 0,1 0 0 0 0,-1 0 0 0 0,0 0 0 0 0,0 0 0 0 0,0 0 0 0 0,1 0 0 0 0,-1 0 0 0 0,0 1 0 0 0,0-1 0 0 0,0 0 0 0 0,1 0 0 0 0,-1 0 0 0 0,0 0 0 0 0,0 0 0 0 0,0 0 0 0 0,0 1-24 0 0,5 4 211 0 0,-4-4-180 0 0,0-1-1 0 0,-1 0 1 0 0,1 1 0 0 0,-1-1-1 0 0,1 1 1 0 0,-1 0 0 0 0,0-1 0 0 0,1 1-1 0 0,-1-1 1 0 0,1 1 0 0 0,-1 0-1 0 0,0-1 1 0 0,0 1 0 0 0,1 0-1 0 0,-1-1 1 0 0,0 1 0 0 0,0 0 0 0 0,0-1-1 0 0,0 1 1 0 0,0 0-31 0 0,1 22 1983 0 0,2 19-1983 0 0,-2-14 751 0 0,-1-20-403 0 0,0 0 1 0 0,1 6-349 0 0,4 23 756 0 0,-1-8-137 0 0,1 0 0 0 0,1 0 0 0 0,9 27-619 0 0,-2-19 237 0 0,-6-15-90 0 0,1-1-1 0 0,1 2-146 0 0,2 1 89 0 0,4 7-20 0 0,0 0-1 0 0,2 0 0 0 0,12 14-68 0 0,4-2 298 0 0,13 11-298 0 0,-12-15 94 0 0,-16-17-204 0 0,1-1 0 0 0,12 10 110 0 0,0-6-85 0 0,11 6 85 0 0,15 12 105 0 0,-31-23 7 0 0,0-2 0 0 0,1-1 0 0 0,1-1 0 0 0,5 0-112 0 0,8 3 233 0 0,2-2 0 0 0,27 7-233 0 0,-16-7 148 0 0,55 15 152 0 0,-2-7 107 0 0,1-5 0 0 0,35-1-407 0 0,-65-12 187 0 0,0-4 1 0 0,0-3-1 0 0,51-8-187 0 0,-9-6 320 0 0,-1-6 0 0 0,50-17-320 0 0,-80 10 178 0 0,1-4-178 0 0,-33 11 70 0 0,133-44 122 0 0,139-41-4 0 0,-58 15-64 0 0,-180 62-124 0 0,13 1 0 0 0,-26 7 0 0 0,87-20 0 0 0,-55 14 0 0 0,35-6 0 0 0,-71 17 0 0 0,91-16 0 0 0,-31 8 0 0 0,0 6 0 0 0,25 5 0 0 0,54 9 0 0 0,-1 12 0 0 0,-56-3 0 0 0,-29-1 0 0 0,20 7 0 0 0,-73-4 0 0 0,100 16 0 0 0,-42 2 0 0 0,61 23 0 0 0,-162-39 0 0 0,-2 1 0 0 0,16 8 0 0 0,54 32 0 0 0,-47-23 16 0 0,-2 2 0 0 0,17 15-16 0 0,-42-26 7 0 0,-2 1-1 0 0,0 1 1 0 0,0 0-1 0 0,-2 2 0 0 0,6 10-6 0 0,54 79 64 0 0,-3 6-64 0 0,-33-45 64 0 0,30 66-64 0 0,78 219 139 0 0,-125-276-86 0 0,-13-41 1 0 0,1 5-54 0 0,-13-37 3 0 0,1 1 0 0 0,0-1-1 0 0,1 0 1 0 0,3 5-3 0 0,0 0-1 0 0,-4-7 10 0 0,-2-3 8 0 0,1 0-1 0 0,-1 0 1 0 0,0 1-1 0 0,0 1-16 0 0,6 12 121 0 0,-7-17-35 0 0,5 1 402 0 0,-5-6-405 0 0,-1 1 1 0 0,1 0-1 0 0,0 0 1 0 0,-1-1-1 0 0,1 1 1 0 0,-1-1-1 0 0,0 1 1 0 0,-1-1-84 0 0,2-19 225 0 0,0 18-191 0 0,0 2-9 0 0,-1 0 1 0 0,1 0-1 0 0,-1 0 0 0 0,0 0 0 0 0,0 0 1 0 0,0 0-1 0 0,-1 0 0 0 0,1-3-25 0 0,-2-1 32 0 0,0 0-1 0 0,1 0 1 0 0,0 0 0 0 0,0 0-1 0 0,1 0 1 0 0,0 0 0 0 0,0 0-1 0 0,2-6-31 0 0,0-14 116 0 0,0-18-116 0 0,-1-4 39 0 0,0 36-18 0 0,2-29 11 0 0,-3-12-32 0 0,2-35 0 0 0,0 24 0 0 0,-1 27-3 0 0,7-34 3 0 0,0 0 57 0 0,-4 31-54 0 0,2 0 1 0 0,1 1-1 0 0,12-31-3 0 0,-13 47-10 0 0,1 1-1 0 0,2 1 0 0 0,0-1 1 0 0,2 1-1 0 0,0 1 0 0 0,8-11 11 0 0,32-45 0 0 0,-34 55-19 0 0,1 1 0 0 0,0 1 0 0 0,2 0 0 0 0,0 1 0 0 0,1 2 0 0 0,1 0 0 0 0,1 1 0 0 0,14-7 19 0 0,-21 14-2 0 0,0 0-1 0 0,1 1 0 0 0,1 1 1 0 0,7-1 2 0 0,-3 1-41 0 0,-8 2 38 0 0,0 1 1 0 0,0 1-1 0 0,1 0 1 0 0,-1 1-1 0 0,11 0 3 0 0,31 3 0 0 0,0 3 0 0 0,31 6 0 0 0,-5 6 0 0 0,-23-4 0 0 0,104 21 0 0 0,-143-29 0 0 0,178 50-124 0 0,-35-8 110 0 0,-17-4 25 0 0,-68-17-65 0 0,90 20 77 0 0,-40-11-7 0 0,168 33-35 0 0,-169-41 28 0 0,167 26-9 0 0,-128-25-20 0 0,-39-10-139 0 0,294 35 386 0 0,-282-43-227 0 0,-31-2 0 0 0,217 9 0 0 0,-219-13 0 0 0,-23 0 0 0 0,60-8 0 0 0,-72 0 0 0 0,-2 1 0 0 0,60-13 0 0 0,-57 2 0 0 0,-1-3 0 0 0,2-4 0 0 0,-31 7 0 0 0,0-2 0 0 0,-2-1 0 0 0,38-24 0 0 0,-41 19 27 0 0,0-2 0 0 0,4-6-27 0 0,20-15 74 0 0,-22 18 134 0 0,11-13-208 0 0,-39 31 25 0 0,109-103 294 0 0,117-135 379 0 0,-171 175-617 0 0,-52 57-76 0 0,5-9 59 0 0,15-22-64 0 0,-22 29 8 0 0,1-2 19 0 0,-2 0 0 0 0,0-1 0 0 0,1-3-27 0 0,22-66 122 0 0,-18 43 38 0 0,3-23-160 0 0,-16 47 35 0 0,0 0 0 0 0,-1 0 0 0 0,-1-1 0 0 0,-2-18-35 0 0,0 3 9 0 0,-1 1-1413 0 0,2 19-176 0 0</inkml:trace>
+  <inkml:trace contextRef="#ctx0" brushRef="#br1" timeOffset="4776.343">4553 2734 9040 0 0,'0'-1'69'0'0,"0"0"1"0"0,-1-1 0 0 0,1 1-1 0 0,0 0 1 0 0,0 0 0 0 0,0 0-1 0 0,0 0 1 0 0,1-1 0 0 0,-1 1-1 0 0,0 0 1 0 0,0 0-1 0 0,1 0 1 0 0,-1 0 0 0 0,1 0-70 0 0,1-4 203 0 0,0 0 0 0 0,3-3-203 0 0,0-1 1737 0 0,-1 0 165 0 0,0-2-124 0 0,-3 10-1616 0 0,-1 0 0 0 0,0 1 0 0 0,1-1 1 0 0,-1 1-1 0 0,1-1 0 0 0,-1 1 0 0 0,1-1 0 0 0,-1 1 1 0 0,1-1-1 0 0,0 1 0 0 0,-1-1 0 0 0,1 1 1 0 0,0 0-1 0 0,0-1-162 0 0,-1 1 73 0 0,0 0 1 0 0,0 0-1 0 0,1 0 1 0 0,-1 0-1 0 0,0 0 0 0 0,0 0 1 0 0,1 0-1 0 0,-1 0 1 0 0,0 0-1 0 0,1 0 1 0 0,-1 0-1 0 0,0 0 1 0 0,0 0-1 0 0,1 0 1 0 0,-1 0-1 0 0,0 0 0 0 0,0 0 1 0 0,1 0-1 0 0,-1 1 1 0 0,0-1-1 0 0,0 0 1 0 0,1 0-1 0 0,-1 0 1 0 0,0 0-1 0 0,0 1 1 0 0,0-1-1 0 0,1 0 0 0 0,-1 0 1 0 0,0 0-1 0 0,0 1 1 0 0,0-1-1 0 0,0 0 1 0 0,1 0-74 0 0,3 10 1069 0 0,-4-9-864 0 0,1 5 212 0 0,1-1-1 0 0,-1 1 1 0 0,0-1-1 0 0,0 6-416 0 0,-1 23 938 0 0,0-19-583 0 0,0 16 190 0 0,-2 110 1503 0 0,4-57-1316 0 0,-1-56-567 0 0,-1-25-162 0 0,0 15-16 0 0,1 0-1 0 0,4 17 14 0 0,-5-34-27 0 0,0-1 0 0 0,0 1 0 0 0,0-1 0 0 0,1 1 0 0 0,-1 0 0 0 0,0-1 0 0 0,0 1 0 0 0,1 0-1 0 0,-1-1 1 0 0,1 1 0 0 0,-1-1 0 0 0,0 1 27 0 0,1-1-286 0 0,0 0 0 0 0,0-1 0 0 0,0 1 0 0 0,-1 0 1 0 0,1 0-1 0 0,0-1 0 0 0,0 1 0 0 0,-1 0 0 0 0,1-1 286 0 0,0 0-260 0 0,0 1 0 0 0,0-1 0 0 0,0 0 0 0 0,0 0 0 0 0,0 0 0 0 0,-1 0 0 0 0,1 0 0 0 0,0 0 0 0 0,-1 0 0 0 0,1 0 0 0 0,0 0 260 0 0,-1 0-273 0 0,5-8-2049 0 0</inkml:trace>
+  <inkml:trace contextRef="#ctx0" brushRef="#br1" timeOffset="5135.821">4766 2659 14168 0 0,'0'0'646'0'0,"0"0"-10"0"0,0 1-408 0 0,1 27 1299 0 0,2 59 2853 0 0,0-1-1902 0 0,-2-32-1538 0 0,2 1 0 0 0,10 47-940 0 0,-12-99-277 0 0,-1 0 0 0 0,0 0 0 0 0,1 0 0 0 0,-1 0 0 0 0,-1 0-1 0 0,1 0 1 0 0,0 1 277 0 0,0 0-1733 0 0,1-1-82 0 0</inkml:trace>
+  <inkml:trace contextRef="#ctx0" brushRef="#br1" timeOffset="5474.002">4533 2964 18143 0 0,'0'0'828'0'0,"5"-2"304"0"0,-2 1-830 0 0,-1 0 1 0 0,1 0-1 0 0,-1 0 0 0 0,1 0 0 0 0,0 0 0 0 0,2 0-302 0 0,-1 0 545 0 0,-1 0-1 0 0,1 0 1 0 0,2-1-545 0 0,-1-1 350 0 0,0 1-1 0 0,0 0 1 0 0,0 1 0 0 0,0-1 0 0 0,0 1 0 0 0,1 0-350 0 0,9-2 184 0 0,0 0 1 0 0,-1-1 0 0 0,1-1 0 0 0,1-2-185 0 0,20-5-8770 0 0,-27 9 1176 0 0</inkml:trace>
+  <inkml:trace contextRef="#ctx0" brushRef="#br1" timeOffset="5991.841">4892 2875 5064 0 0,'-1'-5'496'0'0,"-1"-7"-245"0"0,2 10 771 0 0,0 0 0 0 0,0 0 1 0 0,-1 0-1 0 0,1-1 0 0 0,-1 1 0 0 0,0 0 1 0 0,1 0-1 0 0,-2-1-1022 0 0,2 3 195 0 0,0 0-1 0 0,0 0 1 0 0,0-1-1 0 0,0 1 1 0 0,0 0 0 0 0,0 0-1 0 0,0-1 1 0 0,-1 1-1 0 0,1 0 1 0 0,0 0 0 0 0,0 0-1 0 0,0-1 1 0 0,-1 1-1 0 0,1 0 1 0 0,0 0 0 0 0,0 0-1 0 0,0 0 1 0 0,-1 0 0 0 0,1 0-1 0 0,0-1-194 0 0,0 2 76 0 0,-1-1 0 0 0,1 0-1 0 0,0 0 1 0 0,0 0 0 0 0,-1 0-1 0 0,1 1 1 0 0,0-1 0 0 0,0 0-1 0 0,0 0 1 0 0,0 0 0 0 0,-1 1-1 0 0,1-1 1 0 0,0 0 0 0 0,0 0 0 0 0,0 1-1 0 0,0-1 1 0 0,0 0 0 0 0,0 0-1 0 0,0 1 1 0 0,0-1 0 0 0,0 0-1 0 0,0 0 1 0 0,0 1-76 0 0,-3 7 618 0 0,2-4-473 0 0,0 0 1 0 0,0-1-1 0 0,0 1 0 0 0,1 0 0 0 0,-1-1 0 0 0,1 2-145 0 0,1 25 1286 0 0,1 15-1286 0 0,0-33 226 0 0,0 0 0 0 0,0 0 0 0 0,1 0 0 0 0,1-1 0 0 0,0 3-226 0 0,-3-13 3 0 0,0 0-1 0 0,-1-1 1 0 0,1 1-1 0 0,-1 0 1 0 0,1 0-1 0 0,0 0 1 0 0,0 0-1 0 0,0-1 1 0 0,-1 1-1 0 0,1 0 1 0 0,0-1-1 0 0,0 1 1 0 0,0 0-1 0 0,0-1 1 0 0,0 1-1 0 0,0-1 1 0 0,0 0-1 0 0,0 1 1 0 0,0-1-1 0 0,0 0 1 0 0,0 0-1 0 0,1 1-2 0 0,0-1 12 0 0,0 0-1 0 0,-1 0 1 0 0,1 0-1 0 0,-1 0 1 0 0,1 0-1 0 0,0 0 1 0 0,-1-1 0 0 0,1 1-1 0 0,-1 0 1 0 0,1-1-1 0 0,0 1 1 0 0,-1-1-1 0 0,0 1 1 0 0,1-1-1 0 0,0 0-11 0 0,0-1 68 0 0,0 1 1 0 0,0-1-1 0 0,0 0 0 0 0,-1 0 0 0 0,1 0 0 0 0,-1 0 1 0 0,1 0-1 0 0,-1 0-68 0 0,3-5 380 0 0,3-7-380 0 0,-2 3 126 0 0,3-5 73 0 0,-1-1 0 0 0,0-5-199 0 0,2-2 133 0 0,-6 16-50 0 0,-3 6-56 0 0,1 0 0 0 0,-1 0 0 0 0,1 0 0 0 0,0 0 1 0 0,0 0-1 0 0,0 1 0 0 0,0-1 0 0 0,0 0 0 0 0,0 1 0 0 0,0-1 0 0 0,1 1-27 0 0,0 4 176 0 0,0 1-120 0 0,-1 0 1 0 0,1 0-1 0 0,-1 1 0 0 0,0-1 0 0 0,0 0 1 0 0,-1 2-57 0 0,3 20 61 0 0,-2 0 0 0 0,-2 19-61 0 0,1-33 18 0 0,-3 26 124 0 0,-4 25-142 0 0,6-56 20 0 0,-14 65 312 0 0,8-38-164 0 0,4-20-79 0 0,-1-1 0 0 0,0 0 0 0 0,-1 1 0 0 0,0-2 0 0 0,-4 8-89 0 0,5-13 72 0 0,-1-1 0 0 0,1 1 0 0 0,-1-1 0 0 0,0 0-72 0 0,-8 10 60 0 0,12-15-56 0 0,0 0-1 0 0,1 0 0 0 0,-1 0 0 0 0,0 0 0 0 0,0 0 0 0 0,0 0 1 0 0,-1 0-1 0 0,1 0 0 0 0,0 0 0 0 0,0-1 0 0 0,0 1 0 0 0,0 0 0 0 0,-1-1 1 0 0,1 1-1 0 0,0-1 0 0 0,-1 0 0 0 0,1 1 0 0 0,0-1 0 0 0,-1 0 0 0 0,1 0 1 0 0,-1 1-1 0 0,1-1 0 0 0,0 0 0 0 0,-1 0 0 0 0,1-1 0 0 0,-1 1 0 0 0,1 0 1 0 0,0 0-1 0 0,-1-1 0 0 0,1 1 0 0 0,0-1 0 0 0,-1 1 0 0 0,1-1 0 0 0,0 0 1 0 0,0 1-1 0 0,0-1 0 0 0,-1 0 0 0 0,1 0 0 0 0,0 0-3 0 0,-3-2-138 0 0,0-1-1 0 0,1 1 0 0 0,0-1 1 0 0,0 1-1 0 0,0-1 1 0 0,0 0-1 0 0,0 0 1 0 0,1 0-1 0 0,-1-1 1 0 0,1 1-1 0 0,0-1 0 0 0,1 1 1 0 0,-2-4 138 0 0,-3-11-1671 0 0,3-2-425 0 0</inkml:trace>
+  <inkml:trace contextRef="#ctx0" brushRef="#br1" timeOffset="6750.632">5117 2572 3224 0 0,'0'-1'21'0'0,"1"0"1"0"0,-1 0-1 0 0,1 0 0 0 0,-1 0 1 0 0,1 0-1 0 0,-1 0 0 0 0,0 0 1 0 0,1 0-22 0 0,-1 1 71 0 0,0-1 0 0 0,0 1 0 0 0,0 0 0 0 0,0-1 0 0 0,0 1 0 0 0,0 0 0 0 0,0 0 0 0 0,0-1 0 0 0,0 1 0 0 0,0 0 0 0 0,0-1 0 0 0,0 1 0 0 0,0 0 0 0 0,0 0 1 0 0,0-1-1 0 0,0 1 0 0 0,0 0 0 0 0,-1-1 0 0 0,1 1 0 0 0,0 0 0 0 0,0 0 0 0 0,0-1 0 0 0,0 1 0 0 0,-1 0 0 0 0,1 0 0 0 0,0 0 0 0 0,0-1-71 0 0,-1 1 2008 0 0,1 0 88 0 0,0 0 24 0 0,1 5 2807 0 0,0 1-3344 0 0,0 17 298 0 0,-2 12-1881 0 0,-1 4 145 0 0,1 36 1536 0 0,-1 34 252 0 0,3-76-1423 0 0,4 58 516 0 0,-3-70-757 0 0,-1-10 21 0 0,0 0-1 0 0,3 11-289 0 0,-3-18 61 0 0,1 0-1 0 0,-1-1 1 0 0,1 1-1 0 0,0 0 0 0 0,0-1 1 0 0,1 1-1 0 0,-1-1 1 0 0,1 1-1 0 0,2 2-60 0 0,-4-6 0 0 0,-1 1 0 0 0,1 0 0 0 0,0 0 0 0 0,0 0 0 0 0,0-1 0 0 0,-1 1 0 0 0,1 0 0 0 0,0-1 0 0 0,0 1 0 0 0,0-1 0 0 0,0 1 0 0 0,0-1 0 0 0,0 0 0 0 0,0 1 0 0 0,0-1 0 0 0,0 0 0 0 0,0 0 0 0 0,1 1 0 0 0,-1-1 0 0 0,0 0 0 0 0,0 0 0 0 0,0 0 0 0 0,0 0 0 0 0,0-1 0 0 0,0 1 0 0 0,0 0 0 0 0,1-1 0 0 0,3-1 13 0 0,0 0 0 0 0,-1-1 0 0 0,1 0 0 0 0,-1 0 0 0 0,1 0-1 0 0,-1-1 1 0 0,0 1 0 0 0,-1-1 0 0 0,1 0 0 0 0,-1 0 0 0 0,1 0 0 0 0,-1-1 0 0 0,1-2-13 0 0,4-7 46 0 0,-1 0 1 0 0,0 0 0 0 0,-2-1 0 0 0,1 0-47 0 0,7-26 54 0 0,-2-1 0 0 0,-2 0-1 0 0,-2 0 1 0 0,-1-1 0 0 0,-1-17-54 0 0,-3-41-88 0 0,-3 82 108 0 0,0 14 38 0 0,1 5-56 0 0,0-1 0 0 0,0 1 0 0 0,0 0 0 0 0,0 0 0 0 0,0 0 0 0 0,0 0 1 0 0,0 0-1 0 0,0 0 0 0 0,0 0 0 0 0,0 0 0 0 0,0 0 0 0 0,0 0 0 0 0,0 0 1 0 0,0 0-1 0 0,0 0 0 0 0,0 0 0 0 0,0 0 0 0 0,0 0 0 0 0,0-1 0 0 0,0 1 1 0 0,0 0-1 0 0,0 0 0 0 0,0 0 0 0 0,0 0 0 0 0,0 0 0 0 0,0 0 0 0 0,0 0 1 0 0,0 0-1 0 0,0 0 0 0 0,0 0 0 0 0,0 0 0 0 0,0 0 0 0 0,-1 0 0 0 0,1 0 1 0 0,0 0-1 0 0,0 0 0 0 0,0 0 0 0 0,0 0 0 0 0,0 0 0 0 0,0 0 0 0 0,0 0 1 0 0,0 0-1 0 0,0 0 0 0 0,0 0 0 0 0,0 0 0 0 0,0 0 0 0 0,0 0 0 0 0,0 0 1 0 0,0 0-1 0 0,0 0 0 0 0,-1 0 0 0 0,1 0 0 0 0,0 0 0 0 0,0 0-2 0 0,-1 1 12 0 0,1 0-6 0 0,-2 2-54 0 0,0 1 0 0 0,0-1 0 0 0,1 1 0 0 0,0 0 1 0 0,0-1-1 0 0,0 1 0 0 0,0 0 0 0 0,0 1 48 0 0,0 1-41 0 0,-4 22-180 0 0,1 1 0 0 0,1 8 221 0 0,0 59-190 0 0,4-78 79 0 0,0 0 1 0 0,1 0-1 0 0,1 1 0 0 0,0-1 1 0 0,4 8 110 0 0,-6-22 23 0 0,0-1 1 0 0,0 1 0 0 0,1-1 0 0 0,-1 0 0 0 0,1 0 0 0 0,0 0 0 0 0,0 0 0 0 0,0 0 0 0 0,0 0 0 0 0,1 0 0 0 0,-1 0 0 0 0,1-1 0 0 0,1 1-24 0 0,-2-1-21 0 0,1 0 1 0 0,0 0 0 0 0,0-1-1 0 0,0 1 1 0 0,0-1-1 0 0,0 0 1 0 0,0 1-1 0 0,1-2 1 0 0,-1 1 0 0 0,0 0-1 0 0,0-1 1 0 0,1 1-1 0 0,-1-1 1 0 0,2 0 20 0 0,1 0 64 0 0,0-1-1 0 0,0 1 1 0 0,0-1 0 0 0,0 0 0 0 0,0-1 0 0 0,-1 1-1 0 0,1-1 1 0 0,0 0 0 0 0,-1-1 0 0 0,1 0 0 0 0,-1 1-1 0 0,0-2 1 0 0,4-2-64 0 0,9-9 183 0 0,0 0 1 0 0,5-9-184 0 0,-14 14 74 0 0,0 0 0 0 0,-1-1 1 0 0,0 0-1 0 0,5-11-74 0 0,-10 14-3 0 0,0 0 0 0 0,0 0-1 0 0,0 0 1 0 0,0-7 3 0 0,-3 14-3 0 0,1-2 2 0 0,-1-1-1 0 0,1 0 0 0 0,-1 1 0 0 0,0-1 1 0 0,0 1-1 0 0,-1-1 0 0 0,1 0 1 0 0,-1 1-1 0 0,0-2 2 0 0,0 2-9 0 0,1 1 1 0 0,-1-1-1 0 0,0 1 0 0 0,0 0 1 0 0,0-1-1 0 0,0 1 0 0 0,-1 0 1 0 0,1 0-1 0 0,-1-1 0 0 0,1 1 1 0 0,-1 0-1 0 0,0 1 0 0 0,0-2 9 0 0,1 3-9 0 0,0-1 0 0 0,1 1 1 0 0,-1-1-1 0 0,0 1 0 0 0,0 0 0 0 0,1-1 0 0 0,-1 1 0 0 0,0 0 1 0 0,0 0-1 0 0,0-1 0 0 0,0 1 0 0 0,1 0 0 0 0,-1 0 0 0 0,0 0 0 0 0,0 0 1 0 0,0 0-1 0 0,0 0 0 0 0,0 0 0 0 0,1 0 0 0 0,-1 1 0 0 0,0-1 1 0 0,0 0-1 0 0,0 0 0 0 0,1 1 0 0 0,-1-1 0 0 0,0 1 0 0 0,0-1 1 0 0,1 0 7 0 0,-3 2-45 0 0,0 0-1 0 0,0 1 0 0 0,0-1 1 0 0,1 0-1 0 0,-1 1 0 0 0,1 0 47 0 0,-2 1-69 0 0,0 1-1 0 0,0 0 0 0 0,1 1 1 0 0,0-1-1 0 0,0 1 1 0 0,0-1-1 0 0,0 1 0 0 0,0 5 70 0 0,0 0-76 0 0,0 0-1 0 0,1 0 0 0 0,0 0 0 0 0,0 5 77 0 0,2-10 2 0 0,0 0 0 0 0,0 0 0 0 0,1 0 0 0 0,0 0 0 0 0,0 0 0 0 0,0-1 0 0 0,1 1 0 0 0,-1 0 0 0 0,1-1 0 0 0,1 1 0 0 0,-1 0-2 0 0,0-4 19 0 0,-1 0 0 0 0,0 0 0 0 0,0 0 1 0 0,1 0-1 0 0,-1 0 0 0 0,1 0 0 0 0,0 0 1 0 0,0 0-20 0 0,3 2 65 0 0,1 0 0 0 0,1 1-65 0 0,-4-3 8 0 0,1 1-45 0 0,1-1 1 0 0,0 1-1 0 0,0-1 1 0 0,0 0 0 0 0,0 0-1 0 0,0-1 1 0 0,1 1-1 0 0,1-1 37 0 0,11 1 314 0 0,16 1-314 0 0,-25-3 234 0 0,-1 1-104 0 0,1-1 1 0 0,-1 0-1 0 0,1-1 1 0 0,-1 0-1 0 0,1-1 1 0 0,-1 0-1 0 0,0 0 1 0 0,0 0-1 0 0,0-1 1 0 0,7-4-131 0 0,-13 6-241 0 0,6-3 729 0 0,0 0 0 0 0,8-5-488 0 0,-14 7-442 0 0,0 0 1 0 0,1 0 0 0 0,-1 0 0 0 0,2-2 441 0 0,-3 3-947 0 0,0-1 1 0 0,0 1-1 0 0,0-1 1 0 0,-1 1-1 0 0,1-1 0 0 0,0 1 1 0 0,0-1-1 0 0,-1-1 947 0 0,3-5-8183 0 0</inkml:trace>
+  <inkml:trace contextRef="#ctx0" brushRef="#br1" timeOffset="7078.727">4988 2734 21191 0 0,'0'0'480'0'0,"1"0"67"0"0,19 3 754 0 0,10 1-1301 0 0,50-1 1440 0 0,108-9 2903 0 0,-162 3-5395 0 0,13-3 1052 0 0,-26 4-1471 0 0,0-1 1 0 0,0-1-1 0 0,10-4 1471 0 0,-19 6-461 0 0,-1 0 0 0 0,0 0 0 0 0,2-1 461 0 0</inkml:trace>
+  <inkml:trace contextRef="#ctx0" brushRef="#br1" timeOffset="11788.808">5738 2985 1840 0 0,'0'0'541'0'0,"0"0"1602"0"0,2-3 899 0 0,1 0 0 0 0,-1 1 0 0 0,1-4-3042 0 0,4-5 454 0 0,0 1 199 0 0,0-1 0 0 0,-1 0 1 0 0,0 0-1 0 0,-1 0 1 0 0,1-5-654 0 0,7-13 1308 0 0,-4 9-514 0 0,17-38 932 0 0,-5 10-603 0 0,-9 21 22 0 0,4-14-1145 0 0,14-64 1148 0 0,-28 99-1043 0 0,-1-1-1 0 0,0-2-104 0 0,-1 3 56 0 0,1 0-1 0 0,1-4-55 0 0,-2 10-5 0 0,3-12 119 0 0,-3 9-4 0 0,-2 7-81 0 0,2-2-33 0 0,-1 1-1 0 0,1-1 1 0 0,-1 1 0 0 0,1-1-1 0 0,0 2 5 0 0,-1 5-55 0 0,-3 25 32 0 0,1-1-1 0 0,1 1 1 0 0,2-1 0 0 0,2 1-1 0 0,1-1 1 0 0,5 18 23 0 0,-7-44 78 0 0,1 0 0 0 0,0 0 0 0 0,0-1 1 0 0,0 1-1 0 0,2 1-78 0 0,3 6-200 0 0,6 9 200 0 0,-11-21-107 0 0,0 1 0 0 0,0-1 1 0 0,0 0-1 0 0,0 1 0 0 0,0-1 0 0 0,0 0 1 0 0,0 0-1 0 0,1-1 0 0 0,-1 1 107 0 0,4 1-151 0 0,-1 0 0 0 0,0 0 0 0 0,1-1-1 0 0,0 0 152 0 0,-2 0-3 0 0,0-1 0 0 0,1 0-1 0 0,-1 0 1 0 0,1 0 0 0 0,-1 0-1 0 0,4-1 4 0 0,-6 0 1 0 0,1 0-1 0 0,0 0 0 0 0,0 0 1 0 0,0-1-1 0 0,-1 1 0 0 0,1-1 1 0 0,0 0-1 0 0,0 1 1 0 0,-1-1-1 0 0,1 0 0 0 0,-1-1 0 0 0,2 0 0 0 0,0 0 0 0 0,0-1 0 0 0,0 0 0 0 0,-1 1 0 0 0,0-1 0 0 0,1-1 0 0 0,-1 1 0 0 0,0 0 0 0 0,-1-1 0 0 0,1 0 0 0 0,-1 1 0 0 0,1-1 0 0 0,-1 0 0 0 0,0 0 0 0 0,0-3 0 0 0,2-4 46 0 0,0 0-1 0 0,-1 0 0 0 0,0-1 1 0 0,-1 1-1 0 0,0-1 0 0 0,-1 0 1 0 0,-1-2-46 0 0,1 0 362 0 0,-1 8-118 0 0,0 0 1 0 0,0-1-1 0 0,-1 1 1 0 0,0-5-245 0 0,0 6 79 0 0,0 0 0 0 0,1 0 1 0 0,-1 0-1 0 0,1-1-79 0 0,-3-11 152 0 0,4 17-147 0 0,-1-1 0 0 0,1 1 0 0 0,-1 0 0 0 0,1-1 0 0 0,-1 1 0 0 0,1-1 0 0 0,-1 1 0 0 0,1 0 0 0 0,-1-1 0 0 0,1 1 0 0 0,-1 0 0 0 0,1 0 0 0 0,0-1-5 0 0,2 1 0 0 0,0-1 0 0 0,0 1 0 0 0,0 0 0 0 0,-1 0 0 0 0,1 0 0 0 0,0 0 0 0 0,3 0 0 0 0,5 1 0 0 0,30-2 0 0 0,-40 1-8 0 0,6-3-62 0 0,-7 3 8 0 0,0-1-2 0 0,1 3-453 0 0,-1-2 491 0 0,1 0 0 0 0,-1 0 1 0 0,0 0-1 0 0,0 1 0 0 0,0-1 1 0 0,0 0-1 0 0,0 0 0 0 0,1 0 0 0 0,-1 1 1 0 0,0-1-1 0 0,0 0 0 0 0,0 0 1 0 0,0 0-1 0 0,0 1 0 0 0,0-1 1 0 0,0 0-1 0 0,0 0 0 0 0,0 1 26 0 0,0 3-142 0 0,-1 0-1 0 0,1 0 0 0 0,-1 0 0 0 0,0 0 1 0 0,0 0-1 0 0,-1 0 143 0 0,0 1-48 0 0,1 0 0 0 0,-1 1 0 0 0,1 2 48 0 0,-3 18 9 0 0,2-15-52 0 0,1 0 0 0 0,0 0 0 0 0,0 1 1 0 0,1 7 42 0 0,1-13-2 0 0,-1 0 1 0 0,1 0-1 0 0,1-1 1 0 0,-1 1-1 0 0,1 0 1 0 0,0-1-1 0 0,0 1 1 0 0,0-1-1 0 0,3 4 2 0 0,-5-8 0 0 0,3 3 9 0 0,0 0-1 0 0,0 0 0 0 0,0 0 0 0 0,0 0 0 0 0,1 0-8 0 0,-3-3 2 0 0,0 0 0 0 0,0 0 0 0 0,0 0 0 0 0,0 0-1 0 0,0-1 1 0 0,0 1 0 0 0,0 0 0 0 0,1-1 0 0 0,-1 1 0 0 0,0-1 0 0 0,0 1 0 0 0,1-1-1 0 0,-1 0 1 0 0,0 0 0 0 0,1 1 0 0 0,-1-1 0 0 0,0 0 0 0 0,1 0 0 0 0,-1 0-1 0 0,0 0 1 0 0,1-1-2 0 0,4 0 2 0 0,0 0 0 0 0,0-1 0 0 0,1 0-2 0 0,-6 1 15 0 0,1 1 1 0 0,-1-1-1 0 0,1 0 1 0 0,-1 0 0 0 0,1 1-1 0 0,-1-1 1 0 0,1 0-1 0 0,-1-1 1 0 0,0 1 0 0 0,1 0-1 0 0,-1 0 1 0 0,0 0-1 0 0,1-1-15 0 0,9-20 230 0 0,-2 3 28 0 0,-7 16-167 0 0,0-1 0 0 0,-1 0 0 0 0,1 0 0 0 0,-1-3-91 0 0,1 3 156 0 0,-1-1 0 0 0,1 0 0 0 0,0 0-156 0 0,2-5 137 0 0,0 0 0 0 0,-1 0 0 0 0,0-1-1 0 0,0-1-136 0 0,-1-1 47 0 0,2 0-1 0 0,2-6-46 0 0,-2 8 107 0 0,0-1-1 0 0,-1-4-106 0 0,-2 12 14 0 0,5-26-1 0 0,4-12 51 0 0,-1-1 0 0 0,-2 0 0 0 0,1-34-64 0 0,-8 50 40 0 0,-2 30-306 0 0,-1 8-29 0 0,-1 1 0 0 0,0 8 295 0 0,-6 34-278 0 0,8-38 180 0 0,1-1 1 0 0,0 9 97 0 0,1-13-7 0 0,-1 9 99 0 0,2 0-1 0 0,0-1 0 0 0,2 1 1 0 0,2 12-92 0 0,-3-26-144 0 0,0 0 0 0 0,0 0 0 0 0,0 0 1 0 0,1-1-1 0 0,-1 1 0 0 0,2-1 0 0 0,-1 1 1 0 0,0-1-1 0 0,1 0 0 0 0,0 0 0 0 0,1 0 144 0 0,-3-3 3 0 0,1 1-1 0 0,-1-1 0 0 0,1 1 0 0 0,0-1 0 0 0,0 0 1 0 0,0 0-1 0 0,0 0 0 0 0,0 0 0 0 0,1-1 1 0 0,-1 1-1 0 0,0-1 0 0 0,3 1-2 0 0,-2-1 7 0 0,0 0 1 0 0,1-1-1 0 0,-1 1 1 0 0,0-1-1 0 0,1 0 1 0 0,-1 0-1 0 0,1 0 1 0 0,-1-1-1 0 0,0 1 1 0 0,3-2-8 0 0,2 0 229 0 0,0-1 1 0 0,0 0 0 0 0,0-1 0 0 0,-1 0-1 0 0,1 0 1 0 0,6-6-230 0 0,-11 7 128 0 0,0 0 0 0 0,0-1 0 0 0,1-1-128 0 0,0 0 68 0 0,0 0 0 0 0,1 0-68 0 0,11-6 70 0 0,-12 8 22 0 0,0-1-1 0 0,0 1 1 0 0,0-1-1 0 0,0 0-91 0 0,13-12 878 0 0,-12 11-731 0 0,0 0 0 0 0,-1 0 0 0 0,1 0 0 0 0,-1-1 0 0 0,0 0 0 0 0,-1 0-147 0 0,-1 2 20 0 0,-2 3-12 0 0,-1 1 0 0 0,1-1 0 0 0,-1 1 0 0 0,1-1 0 0 0,-1 0 0 0 0,0 1 0 0 0,1-1 0 0 0,-1 0 0 0 0,0 0 0 0 0,1 1 0 0 0,-1-1 0 0 0,0 0 0 0 0,0 0-8 0 0,0 1 1 0 0,0 0 0 0 0,0 0 0 0 0,0 0 0 0 0,0 0 0 0 0,-1-1 0 0 0,1 1 0 0 0,0 0 0 0 0,0 0 0 0 0,0 0 0 0 0,0 0 0 0 0,0 0 0 0 0,0 0 0 0 0,-1 0 0 0 0,1 0 0 0 0,0 0 0 0 0,0-1 0 0 0,0 1 0 0 0,0 0 0 0 0,0 0 0 0 0,-1 0-1 0 0,1 0 1 0 0,0 0 0 0 0,0 0 0 0 0,0 0 0 0 0,-1 0-1 0 0,-2 0-33 0 0,-1 2-79 0 0,2-1 70 0 0,-1 0-83 0 0,-1 1 0 0 0,1 0 1 0 0,-1 0-1 0 0,1 0 0 0 0,0 0 1 0 0,0 1-1 0 0,0-1 0 0 0,0 1 1 0 0,-1 2 124 0 0,-7 10-2072 0 0,-6 11 2072 0 0,13-19-428 0 0,1-1 0 0 0,-1 1 1 0 0,2 0-1 0 0,-1 0 0 0 0,0 4 428 0 0,0 1-693 0 0,1-5 410 0 0,0-1 1 0 0,1 1-1 0 0,0 0 0 0 0,0 0 1 0 0,0 0-1 0 0,1 0 0 0 0,0 4 283 0 0,1-9-91 0 0,-1 0 0 0 0,1 1-1 0 0,0-1 1 0 0,-1 0 0 0 0,1 0-1 0 0,0 0 1 0 0,0 0 0 0 0,1 1 91 0 0,3 6-518 0 0,-5-7 467 0 0,1-1-1 0 0,0 1 0 0 0,-1-1 0 0 0,1 0 0 0 0,0 1 0 0 0,0-1 1 0 0,0 0-1 0 0,0 0 0 0 0,0 0 0 0 0,0 0 0 0 0,0 0 1 0 0,1 0-1 0 0,-1 0 52 0 0,0 0 63 0 0,0-1 1 0 0,0 1 0 0 0,0-1 0 0 0,0 0 0 0 0,0 1-1 0 0,-1-1 1 0 0,1 0 0 0 0,0 0 0 0 0,0 0-1 0 0,0 1 1 0 0,0-1 0 0 0,0 0 0 0 0,0 0-1 0 0,0 0 1 0 0,0-1 0 0 0,0 1 0 0 0,0 0-1 0 0,0 0 1 0 0,0 0 0 0 0,0-1 0 0 0,1 0-64 0 0,1 0 86 0 0,-1-1 0 0 0,1 1 0 0 0,0-1 0 0 0,0 0 0 0 0,-1 0 0 0 0,1 0 0 0 0,1-3-86 0 0,1 0-64 0 0,-1 0 0 0 0,1-1 0 0 0,-1 0 64 0 0,3-5 602 0 0,-1 0 0 0 0,5-13-602 0 0,8-23 1151 0 0,-10 22-654 0 0,-3 7 32 0 0,0 0 0 0 0,0-13-529 0 0,-6 31 5 0 0,9-51 571 0 0,-4 19-333 0 0,-1-2-243 0 0,-1 5 37 0 0,-1 15 15 0 0,-1 0 0 0 0,0 0 1 0 0,-1 1-1 0 0,-1-1 0 0 0,0-2-52 0 0,1 14 27 0 0,-1 0 0 0 0,1-1 0 0 0,-1 1-1 0 0,0 0 1 0 0,0-2-27 0 0,1 4 25 0 0,0-1 0 0 0,0 1-1 0 0,-1 0 1 0 0,1-1 0 0 0,0 1 0 0 0,0 0 0 0 0,0 0-1 0 0,0-1 1 0 0,-1 1 0 0 0,1 0 0 0 0,0 0-1 0 0,0-1 1 0 0,-1 1 0 0 0,1 0 0 0 0,0 0 0 0 0,0 0-1 0 0,-1-1 1 0 0,1 1 0 0 0,0 0 0 0 0,-1 0 0 0 0,1 0-1 0 0,0 0 1 0 0,-1 0 0 0 0,1 0 0 0 0,0 0-1 0 0,-1 0 1 0 0,1-1 0 0 0,0 1 0 0 0,-1 0 0 0 0,1 0-1 0 0,0 1 1 0 0,-1-1 0 0 0,1 0 0 0 0,0 0-1 0 0,-1 0 1 0 0,1 0 0 0 0,0 0 0 0 0,-1 0 0 0 0,1 0-1 0 0,0 0 1 0 0,-1 1 0 0 0,1-1-25 0 0,-1 1 63 0 0,-1 0 1 0 0,1 0-1 0 0,0 1 1 0 0,0-1-1 0 0,0 0 1 0 0,0 1-1 0 0,0-1 1 0 0,0 0-1 0 0,1 1 0 0 0,-1 0 1 0 0,0-1-1 0 0,0 2-63 0 0,0 1-185 0 0,-4 6-138 0 0,2 0 0 0 0,-1 0 0 0 0,1 1 0 0 0,1-1 0 0 0,0 1 0 0 0,0 4 323 0 0,1 2-8 0 0,0 1-1 0 0,1-1 1 0 0,2 11 8 0 0,-1-13-80 0 0,1-1-1 0 0,0 0 1 0 0,5 13 80 0 0,-3-14-126 0 0,1-1 0 0 0,1 2 126 0 0,-3-8-55 0 0,0-1 0 0 0,0 0 0 0 0,0 0 0 0 0,1 0 0 0 0,2 3 55 0 0,-2-4 67 0 0,0 1-1 0 0,1-1 0 0 0,0 0 0 0 0,0-1 1 0 0,0 1-1 0 0,0-1 0 0 0,0 0 0 0 0,1 0 1 0 0,-1 0-1 0 0,1-1 0 0 0,4 2-66 0 0,-6-3 54 0 0,0 0 0 0 0,0-1 0 0 0,0 1 0 0 0,0-1 1 0 0,0 0-1 0 0,0 1 0 0 0,0-2 0 0 0,0 1 0 0 0,0 0 0 0 0,0-1 0 0 0,0 0 0 0 0,0 0 0 0 0,-1 0 0 0 0,1 0 1 0 0,0-1-1 0 0,-1 1 0 0 0,1-1 0 0 0,1-1-54 0 0,1-1 37 0 0,0-1 0 0 0,-1 1 0 0 0,1-1 0 0 0,-1 0 0 0 0,-1 0 0 0 0,1 0 0 0 0,1-3-37 0 0,4-6 231 0 0,-1 0 0 0 0,3-8-231 0 0,-9 15 36 0 0,0 0-1 0 0,0 0 1 0 0,-1 0 0 0 0,0 0-1 0 0,0 0 1 0 0,-1 0-1 0 0,1-1-35 0 0,-1-10 56 0 0,1-1 1 0 0,-2-3-57 0 0,0 18-28 0 0,-1 1-1 0 0,1 0 1 0 0,0 0 0 0 0,-1 0 0 0 0,0-1 0 0 0,0 1 0 0 0,0 0 0 0 0,-1-2 28 0 0,2 4-27 0 0,-1 0 0 0 0,1 1 0 0 0,-1-1 0 0 0,1 0 0 0 0,-1 0 0 0 0,0 0-1 0 0,1 0 1 0 0,-1 1 0 0 0,0-1 0 0 0,0 0 0 0 0,1 1 0 0 0,-1-1 0 0 0,0 0 27 0 0,0 1-33 0 0,0 0 1 0 0,1 0 0 0 0,-1-1 0 0 0,0 1 0 0 0,0 0 0 0 0,1 0 0 0 0,-1 0 0 0 0,0 0 0 0 0,0 0 0 0 0,1 0 0 0 0,-1 0-1 0 0,0 0 1 0 0,0 0 0 0 0,1 0 0 0 0,-1 0 0 0 0,0 0 0 0 0,0 1 0 0 0,1-1 0 0 0,-1 0 32 0 0,-1 1-22 0 0,1 0 0 0 0,-1-1 0 0 0,1 1 0 0 0,-1 0 0 0 0,1 0 0 0 0,-1 0 0 0 0,1 0 1 0 0,0 0-1 0 0,0 0 0 0 0,-1 0 0 0 0,1 0 0 0 0,0 0 0 0 0,0 1 0 0 0,0-1 0 0 0,0 0 0 0 0,0 2 22 0 0,-7 9-118 0 0,6-9 50 0 0,-1 1 1 0 0,1 0 0 0 0,0 0 0 0 0,0 1 0 0 0,0-1 0 0 0,0 0-1 0 0,1 1 1 0 0,-1 1 67 0 0,2 0-28 0 0,-1 0 0 0 0,1 0 0 0 0,0 1 0 0 0,1-1-1 0 0,0 2 29 0 0,-1 1 75 0 0,1-4-30 0 0,-1 0 0 0 0,1 0 1 0 0,0 0-1 0 0,1 0 0 0 0,-1 0 1 0 0,1-1-1 0 0,0 1 0 0 0,0 0 1 0 0,0-1-1 0 0,1 0 0 0 0,0 2-45 0 0,-3-6 4 0 0,2 3 44 0 0,1 1-1 0 0,-1-1 1 0 0,1 0-1 0 0,0 0 1 0 0,0 0-1 0 0,0-1 1 0 0,0 1-1 0 0,3 1-47 0 0,-2-2 42 0 0,1 1 0 0 0,-1-1-1 0 0,1 0 1 0 0,0-1 0 0 0,0 1 0 0 0,0-1-42 0 0,-2-1 21 0 0,0 1 1 0 0,0-1-1 0 0,0 0 1 0 0,0 1 0 0 0,0-1-1 0 0,0-1 1 0 0,0 1-1 0 0,0 0 1 0 0,-1-1 0 0 0,1 0-1 0 0,1 0-21 0 0,4-1 18 0 0,0-2 0 0 0,-1 1 0 0 0,1-1 0 0 0,4-4-18 0 0,16-12 0 0 0,-14 10 109 0 0,-11 8-39 0 0,1-1-1 0 0,-1 1 1 0 0,1-1 0 0 0,-1 0 0 0 0,0 0-70 0 0,-1 1 100 0 0,-1 1-67 0 0,-1 0 0 0 0,1 0 0 0 0,0 0-1 0 0,-1 1 1 0 0,1-1 0 0 0,0 0 0 0 0,0 1 0 0 0,0-1 0 0 0,-1 0-1 0 0,1 1 1 0 0,0-1 0 0 0,1 1-33 0 0,2 0 0 0 0,-4 1 0 0 0,0-1 0 0 0,0 1 0 0 0,0 0 0 0 0,1-1 0 0 0,-1 1 0 0 0,0 0 0 0 0,0-1 0 0 0,0 1 0 0 0,0 0 0 0 0,0-1 0 0 0,0 1 0 0 0,0 0 0 0 0,-1-1 0 0 0,1 1 0 0 0,-4 13-355 0 0,0-1 1 0 0,-5 10 354 0 0,-3 8-171 0 0,9-25 152 0 0,1 1-200 0 0,0 0 0 0 0,0 1 219 0 0,2-7-39 0 0,0-1-1 0 0,0 1 1 0 0,0-1 0 0 0,0 0-1 0 0,0 1 1 0 0,0-1 0 0 0,0 1 0 0 0,0-1-1 0 0,0 0 1 0 0,0 1 0 0 0,0-1-1 0 0,0 1 1 0 0,0-1 0 0 0,0 0 0 0 0,0 1-1 0 0,0-1 1 0 0,1 0 0 0 0,-1 1-1 0 0,0-1 1 0 0,0 1 0 0 0,1-1-1 0 0,-1 0 1 0 0,0 0 0 0 0,0 1 0 0 0,1-1-1 0 0,-1 0 1 0 0,0 1 0 0 0,1-1-1 0 0,-1 0 1 0 0,0 0 0 0 0,1 0 0 0 0,-1 1-1 0 0,0-1 1 0 0,1 0 0 0 0,-1 0-1 0 0,1 0 40 0 0,-1 0-14 0 0,1 1-1 0 0,0-1 0 0 0,0 0 0 0 0,0 0 0 0 0,0 0 0 0 0,0 0 0 0 0,-1 0 1 0 0,1 0-1 0 0,0 0 0 0 0,0 0 0 0 0,0-1 0 0 0,0 1 0 0 0,-1 0 1 0 0,1 0-1 0 0,0-1 0 0 0,0 1 15 0 0,12-9 35 0 0,0 1-1 0 0,-1-2 1 0 0,4-4-35 0 0,3-2 519 0 0,14-11 206 0 0,14-12-877 0 0,21-15 2861 0 0,-63 50-2718 0 0,-1 0 0 0 0,0 0 0 0 0,-1 0 1 0 0,4-5 8 0 0,-4 6-179 0 0,-3 2 55 0 0,1 0 1 0 0,0 0-1 0 0,-1 0 1 0 0,1 0-1 0 0,-1 0 1 0 0,0 0 0 0 0,1 0-1 0 0,-1 0 1 0 0,0 0-1 0 0,0 0 1 0 0,0 0-1 0 0,1-1 1 0 0,-1 1 0 0 0,0 0-1 0 0,0 0 1 0 0,-1 0 123 0 0,1 0-375 0 0,0-5-1593 0 0</inkml:trace>
+  <inkml:trace contextRef="#ctx0" brushRef="#br1" timeOffset="12125.454">6226 2493 18367 0 0,'0'0'816'0'0,"0"0"168"0"0,0 0-792 0 0,0 0-192 0 0,6-1 0 0 0,-3-3 0 0 0,-2 0 320 0 0,4 0 16 0 0,0 1 8 0 0,2-1 0 0 0,-1-2-240 0 0,0 3-40 0 0,0-3-64 0 0,1 3-5799 0 0,-1-2-1209 0 0</inkml:trace>
+  <inkml:trace contextRef="#ctx0" brushRef="#br1" timeOffset="130339.655">4520 3617 2760 0 0,'5'-11'832'0'0,"0"-1"7892"0"0,-3 6-2419 0 0,-2 5-2540 0 0,-1 4-2400 0 0,-10 20 807 0 0,1 1-1 0 0,-1 8-2171 0 0,5-15 15 0 0,-3 15-15 0 0,8-24-37 0 0,-1 0 0 0 0,1 1 0 0 0,1-1 0 0 0,0 1 0 0 0,0 0 37 0 0,0-5 112 0 0,0-1-1 0 0,1 1 0 0 0,0 0 0 0 0,-1 0 1 0 0,1-1-1 0 0,1 1 0 0 0,1 3-111 0 0,-2-5 28 0 0,0 1 0 0 0,1-1 0 0 0,-1 0 0 0 0,1 1 0 0 0,0-1-1 0 0,-1 0 1 0 0,1 0 0 0 0,0 0 0 0 0,0 0 0 0 0,1-1 0 0 0,-1 1-28 0 0,0-1 7 0 0,-1 0 1 0 0,1 0-1 0 0,0 0 0 0 0,-1-1 1 0 0,1 1-1 0 0,0-1 0 0 0,0 1 1 0 0,-1-1-1 0 0,2 1-7 0 0,4-1 36 0 0,-1 0 0 0 0,1 0-36 0 0,1 0 87 0 0,0 0-1 0 0,0-1 1 0 0,2-1-87 0 0,23-6 191 0 0,-13 3-455 0 0,-18 5-353 0 0,0-1 718 0 0,1 1 0 0 0,-1-1-1 0 0,1 0-100 0 0,0-1-2783 0 0,0 0-3695 0 0,-3 2-2033 0 0</inkml:trace>
+  <inkml:trace contextRef="#ctx0" brushRef="#br1" timeOffset="130667.164">4466 3734 17711 0 0,'0'0'399'0'0,"0"0"60"0"0,6-1 73 0 0,0 1-1 0 0,0-1-531 0 0,3 0 119 0 0,-5 0 143 0 0,0 1 315 0 0,0-1 0 0 0,0 1 1 0 0,3-2-578 0 0,9-2 741 0 0,-3 1 1221 0 0,1-2-1962 0 0,-10 4 185 0 0,0-1 1 0 0,-1 0-1 0 0,1 1 0 0 0,-1-1 0 0 0,1-1 0 0 0,-1 1-185 0 0,-2 2-133 0 0,-1-1-1 0 0,1 1 1 0 0,-1-1 0 0 0,1 1-1 0 0,-1-1 1 0 0,0 1-1 0 0,1-1 1 0 0,-1 1 0 0 0,0-1-1 0 0,1 1 1 0 0,-1-1-1 0 0,0 0 1 0 0,0 1 0 0 0,1-1-1 0 0,-1 0 1 0 0,0 1-1 0 0,0-1 134 0 0,0 0-416 0 0,0 0 0 0 0,0 0-1 0 0,0 1 1 0 0,0-1 0 0 0,0 0 0 0 0,0 0-1 0 0,0 0 1 0 0,-1 1 0 0 0,1-1 0 0 0,0 0-1 0 0,0 0 1 0 0,-1 1 0 0 0,1-1-1 0 0,-1 0 417 0 0,-2-4-7519 0 0</inkml:trace>
+  <inkml:trace contextRef="#ctx0" brushRef="#br1" timeOffset="131016.118">4488 3639 15200 0 0,'0'0'1171'0'0,"0"0"-764"0"0,1-1-225 0 0,0 0 0 0 0,0 1-1 0 0,0-1 1 0 0,0 0 0 0 0,0 0-182 0 0,4-3 2827 0 0,5-1 916 0 0,-3 2-2527 0 0,7-4-235 0 0,1 1 1 0 0,1 0-1 0 0,-1 2 1 0 0,5-2-982 0 0,-16 6-136 0 0,0-1 0 0 0,4 0 136 0 0,2 1-3256 0 0,-4 0-6136 0 0</inkml:trace>
+  <inkml:trace contextRef="#ctx0" brushRef="#br1" timeOffset="131761.565">4751 3597 11056 0 0,'-1'-1'108'0'0,"1"-1"0"0"0,-1 1 0 0 0,1 0 0 0 0,0 0 0 0 0,-1 0 0 0 0,1 0 0 0 0,0-1 0 0 0,0 1 0 0 0,0 0-108 0 0,-1-5 228 0 0,-2-8 3677 0 0,3 14-3732 0 0,0 0-1 0 0,0-1 1 0 0,-1 1-1 0 0,1 0 1 0 0,0-1 0 0 0,0 1-1 0 0,0 0 1 0 0,-1-1 0 0 0,1 1-1 0 0,0 0 1 0 0,0 0 0 0 0,-1-1-1 0 0,1 1 1 0 0,0 0 0 0 0,-1 0-1 0 0,1 0 1 0 0,0 0 0 0 0,-1-1-1 0 0,1 1 1 0 0,0 0 0 0 0,-1 0-1 0 0,1 0 1 0 0,0 0 0 0 0,-1 0-1 0 0,1 0 1 0 0,-1 0 0 0 0,1 0-1 0 0,0 0 1 0 0,-1 0 0 0 0,1 0-1 0 0,0 0 1 0 0,-1 0-173 0 0,1 0 376 0 0,0 1-265 0 0,0 0-1 0 0,0-1 1 0 0,0 1-1 0 0,1 0 1 0 0,-1 0-1 0 0,0 0 1 0 0,0-1 0 0 0,0 1-1 0 0,0 0-110 0 0,0 3 205 0 0,0 0 31 0 0,1 0 1 0 0,1 3-237 0 0,0 6 296 0 0,2 5 58 0 0,4 16 171 0 0,-3-11-261 0 0,0-4-96 0 0,7 39 313 0 0,-10-51-414 0 0,0 2 296 0 0,1 2-363 0 0,-2-8 112 0 0,0 0 1 0 0,0-1 0 0 0,1 1-1 0 0,-1-1 1 0 0,0 1 0 0 0,2 0-113 0 0,0 2 260 0 0,-3-5-209 0 0,0 1 1 0 0,1 0-1 0 0,-1-1 0 0 0,0 1 0 0 0,1 0 1 0 0,-1-1-1 0 0,1 1 0 0 0,-1-1 0 0 0,1 1 0 0 0,0 0 1 0 0,-1-1-1 0 0,1 0 0 0 0,0 1-51 0 0,1 0 160 0 0,-2-1-1 0 0,0 0-7 0 0,1 0-7 0 0,0-1-59 0 0,0 0 0 0 0,0 0 0 0 0,-1-1-1 0 0,1 1 1 0 0,0 0 0 0 0,0-1 0 0 0,-1 1 0 0 0,1-1 0 0 0,-1-1-86 0 0,3-4 155 0 0,11-24 167 0 0,-5 9-161 0 0,7-11-161 0 0,-15 31-3 0 0,50-94-61 0 0,-42 80-619 0 0,-8 14 53 0 0,-1 1-18 0 0,0 1-105 0 0,0 0-415 0 0,0 0-178 0 0,0 0-34 0 0</inkml:trace>
+  <inkml:trace contextRef="#ctx0" brushRef="#br1" timeOffset="132167.71">5007 3564 456 0 0,'1'-7'0'0'0,"-1"4"0"0"0,1 1 0 0 0,-1-3 0 0 0,0 2 6116 0 0,1 1 1101 0 0,-1 2-2975 0 0,0 0-2380 0 0,0 0-1050 0 0,-2 3 338 0 0,1-1-863 0 0,0 0-1 0 0,0 0 0 0 0,0 0 0 0 0,1 0 1 0 0,-1 1-287 0 0,-1 3 343 0 0,-2 7 4 0 0,0 1-1 0 0,1 0 1 0 0,0 2-347 0 0,1-3 175 0 0,-5 31 206 0 0,6-32-302 0 0,0 0 1 0 0,1 8-80 0 0,0-16 31 0 0,1-1 0 0 0,-1 1 0 0 0,1-1 1 0 0,-1 0-1 0 0,2 2-31 0 0,-2-3 10 0 0,1-1 0 0 0,-1 1 0 0 0,1-1 0 0 0,0 0 0 0 0,-1 1 0 0 0,1-1 0 0 0,0 0 0 0 0,0 0 0 0 0,0 1 0 0 0,0-1 0 0 0,0 0 0 0 0,0 0 0 0 0,1 0-10 0 0,0 1 5 0 0,0-1-1 0 0,1 0 0 0 0,-1 0 1 0 0,0 0-1 0 0,1 0 1 0 0,-1 0-1 0 0,0 0 0 0 0,1 0 1 0 0,-1-1-1 0 0,2 1-4 0 0,0-1 7 0 0,-1 0-1 0 0,1 0 0 0 0,-1 0 0 0 0,0-1 1 0 0,1 1-1 0 0,-1-1 0 0 0,2 0-6 0 0,2 0-14 0 0,-1-1-1 0 0,0 0 0 0 0,-1-1 1 0 0,1 1-1 0 0,0-1 0 0 0,1-1 15 0 0,-6 3-114 0 0,1 0-1 0 0,-1 0 0 0 0,1-1 1 0 0,-1 1-1 0 0,1 0 0 0 0,-1-1 1 0 0,0 1-1 0 0,0-1 1 0 0,1 0 114 0 0,-2 1-91 0 0,1 0 0 0 0,-1 0 0 0 0,0 0 1 0 0,1 0-1 0 0,-1 0 0 0 0,0 0 0 0 0,1 0 1 0 0,-1 1-1 0 0,0-1 0 0 0,0 0 0 0 0,0 0 1 0 0,0 0-1 0 0,0 0 0 0 0,0 0 0 0 0,0 0 0 0 0,0 0 1 0 0,0 0-1 0 0,-1-1 91 0 0,0-3-1207 0 0</inkml:trace>
+  <inkml:trace contextRef="#ctx0" brushRef="#br1" timeOffset="132521.381">4974 3656 20415 0 0,'0'0'464'0'0,"0"0"68"0"0,0 1 32 0 0,1-1-501 0 0,-1 1 0 0 0,1-1 0 0 0,0 1 0 0 0,0-1 0 0 0,0 1 0 0 0,0-1 0 0 0,-1 1 0 0 0,1-1 0 0 0,0 0 0 0 0,0 1 0 0 0,0-1 0 0 0,0 0 0 0 0,0 0 0 0 0,0 0 0 0 0,0 1-63 0 0,3-1 360 0 0,0 0 0 0 0,0 0 1 0 0,1-1-361 0 0,0 1 566 0 0,25-3 438 0 0,-22 1-198 0 0,1 0 0 0 0,4-2-806 0 0,-12 4-24 0 0,1-1 0 0 0,0 1 0 0 0,-1-1 0 0 0,1 0 0 0 0,0 0 24 0 0,-1 0-130 0 0,0 1-1 0 0,-1-1 1 0 0,1 1 0 0 0,0-1-1 0 0,-1 0 1 0 0,1 1 0 0 0,-1-1-1 0 0,1 1 1 0 0,-1-1 0 0 0,1 0 0 0 0,-1 0-1 0 0,0 0 131 0 0,2-2-860 0 0</inkml:trace>
+  <inkml:trace contextRef="#ctx0" brushRef="#br1" timeOffset="132522.381">4988 3551 8752 0 0,'-1'1'909'0'0,"1"0"-430"0"0,0-1 3542 0 0,2 0-2541 0 0,7-2 5256 0 0,-6 1-6018 0 0,1 0 0 0 0,-1 1 0 0 0,2-1-718 0 0,1 1 704 0 0,1-1 0 0 0,2-1-704 0 0,4 0 754 0 0,-10 1-1045 0 0,20-1 1552 0 0,-11 1-2994 0 0,-8 2-2002 0 0,0-1 1 0 0,0 1 3734 0 0,0-1-7949 0 0</inkml:trace>
+  <inkml:trace contextRef="#ctx0" brushRef="#br1" timeOffset="132921.861">5194 3526 14888 0 0,'0'0'680'0'0,"0"0"-11"0"0,-1 1-403 0 0,0 0-260 0 0,1-1 40 0 0,0 0 0 0 0,0 1 1 0 0,0-1-1 0 0,0 0 0 0 0,0 0 0 0 0,0 0 1 0 0,-1 0-1 0 0,1 1 0 0 0,0-1 0 0 0,0 0 0 0 0,0 0 1 0 0,0 0-1 0 0,0 0 0 0 0,0 1 0 0 0,0-1 1 0 0,0 0-1 0 0,0 0 0 0 0,0 0 0 0 0,0 1 1 0 0,0-1-1 0 0,0 0 0 0 0,0 0 0 0 0,0 0 1 0 0,0 1-1 0 0,0-1-46 0 0,0 1 450 0 0,0 0 1 0 0,0-1-1 0 0,0 1 1 0 0,0 0-1 0 0,0 1-450 0 0,-1 3 1652 0 0,2 79 1101 0 0,0-76-2717 0 0,0 0 0 0 0,0 0 0 0 0,0 0 0 0 0,2 3-36 0 0,1 8-1296 0 0,-2-11-4335 0 0,0-2-1908 0 0</inkml:trace>
+  <inkml:trace contextRef="#ctx0" brushRef="#br1" timeOffset="133552.16">5183 3481 1840 0 0,'0'0'488'0'0,"0"0"1377"0"0,0 0 602 0 0,0 0 117 0 0,0 0-195 0 0,0 0-929 0 0,0 0-404 0 0,0 0-85 0 0,0 0-30 0 0,0 0-77 0 0,-1 1 794 0 0,-1 13 3694 0 0,2-13-4840 0 0,0-1 0 0 0,0 0-69 0 0,-1-5-278 0 0,1 4-165 0 0,0 1 34 0 0,0-1 0 0 0,1 1 0 0 0,-1 0-1 0 0,0 0 1 0 0,0 0 0 0 0,0-1 0 0 0,0 1-1 0 0,0 0 1 0 0,0 0 0 0 0,1 0 0 0 0,-1 0 0 0 0,0 0-1 0 0,0-1 1 0 0,0 1 0 0 0,1 0 0 0 0,-1 0-1 0 0,0 0 1 0 0,0 0-34 0 0,0 0 322 0 0,0 0-37 0 0,0 0-156 0 0,0 0-13 0 0,0 0-9 0 0,0 0-10 0 0,0 0-4 0 0,1 1 62 0 0,-1-1-147 0 0,2 4 60 0 0,0-1 0 0 0,1 3-68 0 0,0-1 0 0 0,0-1 0 0 0,-1 1 0 0 0,1 1 0 0 0,0 1 0 0 0,2 2 0 0 0,6 11 76 0 0,13 21-238 0 0,-18-32 498 0 0,1-1 1 0 0,-1 1-1 0 0,5 2-336 0 0,-9-9 124 0 0,0 0 0 0 0,0 0 0 0 0,0 0 0 0 0,0 0 1 0 0,1-1-1 0 0,-1 1 0 0 0,1-1 0 0 0,-1 0 0 0 0,2 1-124 0 0,-3-2 0 0 0,-1 0 0 0 0,1 0 0 0 0,-1 0 0 0 0,1 0 0 0 0,-1 1 0 0 0,1-1 0 0 0,0 0 0 0 0,-1-1 0 0 0,1 1 0 0 0,-1 0 0 0 0,1 0 0 0 0,0 0 0 0 0,-1 0 0 0 0,1 0 0 0 0,-1-1 0 0 0,1 1 0 0 0,-1 0 0 0 0,1 0 0 0 0,-1-1 0 0 0,1 1 0 0 0,-1 0 0 0 0,1-1 0 0 0,0 1 0 0 0,-1-1 0 0 0,1 0 0 0 0,0 0 0 0 0,-1 1 0 0 0,1-1 0 0 0,0 0 0 0 0,-1 0 0 0 0,1 0 0 0 0,-1 0 0 0 0,1 0 0 0 0,-1 0 0 0 0,0 0 0 0 0,1 1 0 0 0,-1-2 0 0 0,2-15 272 0 0,-1 0-1 0 0,0-16-271 0 0,0-12 297 0 0,6-20-297 0 0,-5 51 0 0 0,3-13 75 0 0,-5 26-65 0 0,0-1 1 0 0,1 0 0 0 0,-1 0 0 0 0,-1-1-11 0 0,1-1-403 0 0,-2 6-1124 0 0,1-2 1292 0 0,1 1 1 0 0,0-1-1 0 0,-1 1 0 0 0,1-1 0 0 0,0 1 1 0 0,-1-1-1 0 0,1 1 0 0 0,0-1 0 0 0,0 1 1 0 0,-1 0-1 0 0,1-1 0 0 0,0 1 0 0 0,0-1 0 0 0,0 1 1 0 0,0 0 234 0 0,-1 2-1233 0 0,1-1 0 0 0,0 1 0 0 0,1 0 1233 0 0,-1 1-521 0 0,1 4-1550 0 0</inkml:trace>
+  <inkml:trace contextRef="#ctx0" brushRef="#br1" timeOffset="133927.071">5472 3392 8288 0 0,'1'0'66'0'0,"-1"-1"0"0"0,0 1-1 0 0,0-1 1 0 0,1 1 0 0 0,-1-1 0 0 0,0 1 0 0 0,0-1 0 0 0,0 0 0 0 0,1 1 0 0 0,-1-1-66 0 0,1-3 2323 0 0,-1 3-2184 0 0,0 1 0 0 0,0 0 0 0 0,0 0 0 0 0,0 0 0 0 0,0 0 0 0 0,0 0-1 0 0,0 0 1 0 0,0 0 0 0 0,0 0 0 0 0,0 0 0 0 0,0 0 0 0 0,0 0 0 0 0,1 0-1 0 0,-1 0 1 0 0,0 0 0 0 0,0 0 0 0 0,0 0 0 0 0,0 0 0 0 0,0 0 0 0 0,0 0 0 0 0,0 0-1 0 0,0 0 1 0 0,0 0 0 0 0,0 0 0 0 0,0 0 0 0 0,0 0 0 0 0,0 0 0 0 0,0 0-1 0 0,0 0 1 0 0,0 0 0 0 0,0 0 0 0 0,0 0 0 0 0,0 0 0 0 0,0 0 0 0 0,0 0 0 0 0,0 0-1 0 0,0 0 1 0 0,0 0 0 0 0,0 0 0 0 0,0 0 0 0 0,0 1 0 0 0,0-1 0 0 0,0 0-1 0 0,0 0 1 0 0,0 0 0 0 0,0 0 0 0 0,0 0 0 0 0,0 0 0 0 0,0 0-139 0 0,2 1 1887 0 0,-2 2-986 0 0,1 0 0 0 0,0 1-1 0 0,-1-1 1 0 0,1 2-901 0 0,0 14 1148 0 0,-1-11-767 0 0,3 123 2500 0 0,2-43-2642 0 0,-5-79-2236 0 0,1-8 803 0 0</inkml:trace>
+  <inkml:trace contextRef="#ctx0" brushRef="#br1" timeOffset="134291.345">5386 3443 23151 0 0,'5'-3'2515'0'0,"-2"1"-2461"0"0,1 1 1 0 0,-1 0 0 0 0,3 0-55 0 0,0-1 513 0 0,0 0 269 0 0,1 1 0 0 0,0 0 0 0 0,4 0-782 0 0,21-1 1227 0 0,-14 2-759 0 0,-9 0-422 0 0,17-1 243 0 0,5-2-289 0 0,-1-2-1855 0 0,-21 4 806 0 0</inkml:trace>
+  <inkml:trace contextRef="#ctx0" brushRef="#br1" timeOffset="138349.367">5983 3415 1376 0 0,'0'0'6'0'0,"-1"-1"0"0"0,1 1-1 0 0,0 0 1 0 0,0 0 0 0 0,0 0 0 0 0,-1 0 0 0 0,1 0 0 0 0,0 0-1 0 0,0-1 1 0 0,0 1 0 0 0,0 0 0 0 0,-1 0 0 0 0,1 0-1 0 0,0 0 1 0 0,0-1 0 0 0,0 1 0 0 0,0 0 0 0 0,0 0 0 0 0,0 0-1 0 0,0-1 1 0 0,-1 1 0 0 0,1 0 0 0 0,0 0 0 0 0,0-1 0 0 0,0 1-1 0 0,0 0 1 0 0,0 0 0 0 0,0 0 0 0 0,0-1 0 0 0,0 1-1 0 0,0 0 1 0 0,0 0 0 0 0,0-1 0 0 0,0 1 0 0 0,1 0 0 0 0,-1 0-1 0 0,0 0-5 0 0,0-3 276 0 0,0 2 834 0 0,0 0 1 0 0,0 0 0 0 0,0 0-1 0 0,0 0 1 0 0,-1 0-1 0 0,1 0 1 0 0,0 0 0 0 0,0 0-1 0 0,-1 0 1 0 0,1 0-1111 0 0,0 1 155 0 0,-1-1 1 0 0,1 1-1 0 0,0 0 0 0 0,0 0 0 0 0,0-1 1 0 0,-1 1-1 0 0,1 0 0 0 0,0 0 1 0 0,0-1-1 0 0,-1 1 0 0 0,1 0 1 0 0,0 0-1 0 0,0 0 0 0 0,-1 0 0 0 0,1-1 1 0 0,0 1-1 0 0,-1 0 0 0 0,1 0 1 0 0,0 0-1 0 0,0 0 0 0 0,-1 0 1 0 0,1 0-156 0 0,-1 0 298 0 0,0 0 1 0 0,0 0 0 0 0,-1 0 0 0 0,1 0-1 0 0,0 0 1 0 0,0 0-299 0 0,-2 0 318 0 0,1 1 0 0 0,-1 0 0 0 0,0 0-1 0 0,1 0 1 0 0,-1 0 0 0 0,0 0 0 0 0,1 0 0 0 0,0 1 0 0 0,-1-1-1 0 0,1 1 1 0 0,0 0 0 0 0,0 0 0 0 0,-2 1-318 0 0,0 1 372 0 0,1 0 0 0 0,-1 1 0 0 0,1-1 0 0 0,-1 3-372 0 0,-11 20 952 0 0,11-20-746 0 0,1 1 1 0 0,0 0-1 0 0,0 0 1 0 0,1 0 0 0 0,0 1-1 0 0,0-1 1 0 0,1 0-1 0 0,0 1 1 0 0,1-1-1 0 0,0 8-206 0 0,0-13 60 0 0,0 0 0 0 0,1 0-1 0 0,-1 0 1 0 0,1-1 0 0 0,0 3-60 0 0,0-4 23 0 0,-1 0-1 0 0,1 0 1 0 0,-1 1 0 0 0,1-1 0 0 0,0 0 0 0 0,0 0 0 0 0,-1 0 0 0 0,1 0 0 0 0,0 0 0 0 0,0 0 0 0 0,0 0-1 0 0,1 1-22 0 0,0-1 5 0 0,1 0-1 0 0,-1 1 0 0 0,1-1 0 0 0,-1 0 0 0 0,1 0 0 0 0,0 0 0 0 0,-1-1 1 0 0,1 1-1 0 0,0-1 0 0 0,0 1 0 0 0,-1-1 0 0 0,1 0 0 0 0,0 0 0 0 0,0 0 0 0 0,0-1 1 0 0,-1 1-1 0 0,1 0 0 0 0,0-1 0 0 0,-1 0 0 0 0,1 0 0 0 0,2-1-4 0 0,4-2 59 0 0,0-2-1 0 0,0 1 1 0 0,3-4-59 0 0,-7 5 61 0 0,0 0 0 0 0,-1-1 0 0 0,1 0-1 0 0,-1 0 1 0 0,2-2-61 0 0,-5 5 30 0 0,0 0 1 0 0,1 0-1 0 0,-1 0 0 0 0,0 0 1 0 0,0 0-1 0 0,0 0 0 0 0,-1 0 1 0 0,1 0-1 0 0,0 0 0 0 0,-1 0 1 0 0,0-1-1 0 0,1 1 0 0 0,-1-2-30 0 0,0 1 43 0 0,0-1 0 0 0,-1 1-1 0 0,1-1 1 0 0,-1 1 0 0 0,1-1 0 0 0,-1 1-1 0 0,0 0 1 0 0,-1-2-43 0 0,0-1 18 0 0,-1 0 0 0 0,0 0 1 0 0,0 1-1 0 0,0-1 0 0 0,-3-2-18 0 0,6 7-16 0 0,-19-22-37 0 0,15 18-526 0 0,-1 0 0 0 0,0 0 1 0 0,-1 0 578 0 0,5 4-224 0 0,-1 0-309 0 0,1 0-1 0 0,0 0 1 0 0,-1 0 0 0 0,1 0-1 0 0,0 0 1 0 0,-1 0-1 0 0,1 1 1 0 0,-2-1 533 0 0,2 1-1563 0 0</inkml:trace>
+  <inkml:trace contextRef="#ctx0" brushRef="#br1" timeOffset="138755.569">6088 3382 6912 0 0,'0'-1'30'0'0,"1"1"1"0"0,-1 0 0 0 0,0 0-1 0 0,1 0 1 0 0,-1-1 0 0 0,0 1-1 0 0,1 0 1 0 0,-1 0 0 0 0,0-1-1 0 0,0 1 1 0 0,1 0 0 0 0,-1 0-1 0 0,0-1 1 0 0,0 1 0 0 0,0 0-1 0 0,0-1 1 0 0,1 1 0 0 0,-1 0-1 0 0,0-1 1 0 0,0 1 0 0 0,0 0-1 0 0,0-1 1 0 0,0 1 0 0 0,0-1-31 0 0,0 0 1109 0 0,1 0 1 0 0,-1-1-1 0 0,1 1 0 0 0,-1 0 1 0 0,1-1-1110 0 0,-1 1 535 0 0,0 1-395 0 0,0 0-1 0 0,0 0 1 0 0,0 0-1 0 0,0 0 0 0 0,0 0 1 0 0,0 0-1 0 0,0 0 1 0 0,0 0-1 0 0,0 0 1 0 0,0 0-1 0 0,0 0 0 0 0,0 0 1 0 0,0 0-1 0 0,0 0 1 0 0,0 0-1 0 0,0 0 1 0 0,0 0-1 0 0,0 0 1 0 0,0 0-1 0 0,0 0 0 0 0,0 0 1 0 0,0 0-1 0 0,0 0 1 0 0,0 0-1 0 0,0 0 1 0 0,0 0-1 0 0,0 0 0 0 0,0 0 1 0 0,0-1-1 0 0,0 1 1 0 0,0 0-1 0 0,0 0 1 0 0,0 0-1 0 0,0 0 1 0 0,0 0-1 0 0,0 0 0 0 0,0 0 1 0 0,0 0-1 0 0,0 0 1 0 0,0 0-1 0 0,0 0 1 0 0,0 0-1 0 0,0 0-139 0 0,-1 4 1510 0 0,1-4-1386 0 0,-1 1 0 0 0,1-1 0 0 0,0 1 1 0 0,0 0-1 0 0,0-1 0 0 0,0 1 0 0 0,0-1 1 0 0,0 1-1 0 0,0-1 0 0 0,0 1-124 0 0,1 8 788 0 0,0 1 1 0 0,-1-1-1 0 0,0 0-788 0 0,0 9 466 0 0,0 7 6 0 0,0-12 8 0 0,0 5-480 0 0,1-9 114 0 0,0-4-3 0 0,-1 0 1 0 0,0 3-112 0 0,0 0 108 0 0,-1-5-51 0 0,1 0 0 0 0,0 1 1 0 0,0 0-58 0 0,2 6 31 0 0,-2-6-34 0 0,1 1 0 0 0,-1 2 3 0 0,0-5-115 0 0,1 0 0 0 0,-1 0 1 0 0,0 1-1 0 0,1-1 0 0 0,0 0 0 0 0,-1 1 115 0 0,1-1-112 0 0,-1-2 49 0 0,0 0-1 0 0,0 1 1 0 0,0-1 0 0 0,0 0 0 0 0,0 0 0 0 0,0 0-1 0 0,0 0 1 0 0,0 0 0 0 0,0 0 0 0 0,0 0-1 0 0,0 0 1 0 0,0 0 0 0 0,0 0 0 0 0,0 0 0 0 0,0 0-1 0 0,0 0 1 0 0,0 0 0 0 0,0 0 0 0 0,0 0 0 0 0,0 0-1 0 0,0 0 1 0 0,0 0 0 0 0,0 0 0 0 0,0 0-1 0 0,0 0 1 0 0,0 0 0 0 0,0 0 0 0 0,0 0 0 0 0,0 0-1 0 0,0 0 1 0 0,0 0 0 0 0,-1 0 0 0 0,1 0-1 0 0,0 0 1 0 0,0 0 0 0 0,0 0 0 0 0,0 0 0 0 0,0 0-1 0 0,0 0 1 0 0,0 0 0 0 0,0 0 0 0 0,0 0-1 0 0,0 0 1 0 0,0 0 0 0 0,0 0 0 0 0,0 0 0 0 0,0 0-1 0 0,0 0 1 0 0,0 0 0 0 0,0 0 0 0 0,0 0 0 0 0,0 0-1 0 0,0 0 64 0 0,0-1-478 0 0,0 1-1 0 0,0 0 0 0 0,1 0 1 0 0,-1-1-1 0 0,0 1 0 0 0,0 0 1 0 0,0-1-1 0 0,0 1 0 0 0,0 0 1 0 0,0 0-1 0 0,0-1 0 0 0,0 1 1 0 0,0 0-1 0 0,0-1 1 0 0,0 1-1 0 0,0 0 479 0 0,0-4-6541 0 0</inkml:trace>
+  <inkml:trace contextRef="#ctx0" brushRef="#br1" timeOffset="139083.569">6090 3416 11056 0 0,'-1'-2'90'0'0,"0"1"-12"0"0,1 0-1 0 0,-1 1 1 0 0,0-1 0 0 0,1 0 0 0 0,-1 1 0 0 0,1-1 0 0 0,0 0 0 0 0,-1 0-1 0 0,1 0 1 0 0,0 1 0 0 0,-1-1 0 0 0,1 0 0 0 0,0 0 0 0 0,0 0-78 0 0,0-3 20 0 0,0 4 1 0 0,0-1 0 0 0,0 1 0 0 0,0-1 1 0 0,0 0-1 0 0,0 1 0 0 0,0-1 0 0 0,0 0 0 0 0,0 1 0 0 0,0-1-21 0 0,0 1 148 0 0,0-1 0 0 0,0 1-1 0 0,-1 0 1 0 0,1-1-1 0 0,0 1 1 0 0,0 0 0 0 0,0-1-1 0 0,0 1 1 0 0,0 0 0 0 0,0-1-1 0 0,0 1 1 0 0,0 0-1 0 0,0-1 1 0 0,0 1 0 0 0,0 0-1 0 0,0-1 1 0 0,0 1-1 0 0,0 0 1 0 0,1-1 0 0 0,-1 1-1 0 0,0 0 1 0 0,0 0 0 0 0,0-1-1 0 0,0 1 1 0 0,1-1-148 0 0,-1 1 69 0 0,0 0 1 0 0,0 0-1 0 0,0 0 1 0 0,0 0-1 0 0,0 0 1 0 0,0 0 0 0 0,0 0-1 0 0,0 0 1 0 0,0-1-1 0 0,0 1 1 0 0,0 0-1 0 0,0 0 1 0 0,0 0-1 0 0,0 0 1 0 0,0 0-1 0 0,0 0 1 0 0,-1 0-1 0 0,1 0 1 0 0,0 0-1 0 0,0-1 1 0 0,0 1 0 0 0,0 0-1 0 0,0 0 1 0 0,0 0-1 0 0,0 0 1 0 0,0 0-1 0 0,0 0 1 0 0,0 0-1 0 0,0 0 1 0 0,0 0-1 0 0,-1 0-69 0 0,1-1 1674 0 0,0 1-1528 0 0,1 0-1 0 0,-1 0 1 0 0,0 0-1 0 0,1 0 0 0 0,-1 0 1 0 0,0 0-1 0 0,1 0 1 0 0,-1 0-1 0 0,0 0 1 0 0,1 0-1 0 0,-1 0 1 0 0,0 0-1 0 0,0 0 1 0 0,1 0-1 0 0,-1 1 1 0 0,0-1-1 0 0,1 0 1 0 0,-1 0-1 0 0,0 0 1 0 0,0 0-1 0 0,1 1 1 0 0,-1-1-1 0 0,0 0 1 0 0,0 0-1 0 0,1 0 1 0 0,-1 1-146 0 0,4 4 604 0 0,-1 0 1 0 0,1 0 0 0 0,-1 0-1 0 0,2 4-604 0 0,0 2 334 0 0,7 12 163 0 0,5 16 127 0 0,-8-20-316 0 0,-7-14-208 0 0,1 1 0 0 0,-1-1 0 0 0,1 0 0 0 0,0 1 0 0 0,1-1-100 0 0,-1-1 75 0 0,1 0 1 0 0,-1 0-1 0 0,0 0 1 0 0,1-1-1 0 0,3 3-75 0 0,-6-6 13 0 0,0 1 0 0 0,0 0 0 0 0,0-1 0 0 0,1 1 0 0 0,-1 0 0 0 0,0-1 0 0 0,1 0 0 0 0,-1 1-1 0 0,2-1-12 0 0,-2 0 4 0 0,0 0 0 0 0,-1 0-1 0 0,1 0 1 0 0,0 0 0 0 0,0 0-1 0 0,-1 0 1 0 0,1 0-1 0 0,0 0 1 0 0,0 0 0 0 0,-1-1-1 0 0,1 1 1 0 0,0 0-1 0 0,0-1 1 0 0,-1 1 0 0 0,1 0-1 0 0,0-1 1 0 0,-1 1-1 0 0,1-1-3 0 0,1 0 1 0 0,-1-1 1 0 0,0 1-1 0 0,0-1 0 0 0,0 1 0 0 0,0-1 0 0 0,0 1 0 0 0,0-1 0 0 0,0 0 0 0 0,-1 1 0 0 0,1-1 0 0 0,0 0-1 0 0,0-3 0 0 0,0 1 0 0 0,0-1-1 0 0,-1 1 1 0 0,1-1 0 0 0,2-53 0 0 0,-3 46 1 0 0,0-2-1 0 0,-1-8-13 0 0,2-2-56 0 0,1-17-506 0 0,-2 37 407 0 0,-1 3-8 0 0,1 1-1 0 0,0-1 1 0 0,0 0-1 0 0,0 1 0 0 0,0-1 1 0 0,0 0-1 0 0,0 0 1 0 0,1 1-1 0 0,-1-1 0 0 0,0 0 1 0 0,0 1-1 0 0,0-1 1 0 0,1 0-1 0 0,-1 1 0 0 0,0-1 1 0 0,1 1-1 0 0,-1-1 1 0 0,1 0 176 0 0,-1 1-1438 0 0,0 0-223 0 0,1 1-46 0 0</inkml:trace>
+  <inkml:trace contextRef="#ctx0" brushRef="#br1" timeOffset="139445.244">6400 3374 10136 0 0,'0'-1'137'0'0,"0"-1"1"0"0,0 1 0 0 0,1-1-1 0 0,-1 1 1 0 0,1-1 0 0 0,-1 1-1 0 0,1-1 1 0 0,0 1-138 0 0,2-7 1576 0 0,-3 6-738 0 0,3-7 2416 0 0,-3 9-3004 0 0,0 0 0 0 0,0-1 1 0 0,0 1-1 0 0,0-1 0 0 0,0 1 0 0 0,0-1 0 0 0,0 1 0 0 0,0 0 0 0 0,-1-1 0 0 0,1 1 0 0 0,0-1 0 0 0,0 1 0 0 0,0 0 0 0 0,0-1 1 0 0,0 1-1 0 0,-1-1 0 0 0,1 1-250 0 0,0 0 118 0 0,0 0 1 0 0,0-1 0 0 0,-1 1-1 0 0,1 0 1 0 0,0 0-1 0 0,0 0 1 0 0,0 0 0 0 0,0 0-1 0 0,0 0 1 0 0,-1 0-1 0 0,1 0 1 0 0,0 0 0 0 0,0 0-1 0 0,0 0 1 0 0,-1 0-1 0 0,1 0 1 0 0,0 0 0 0 0,0 0-1 0 0,0 0 1 0 0,-1 0-1 0 0,1 0 1 0 0,0 0 0 0 0,0 0-1 0 0,0 0 1 0 0,-1 0-119 0 0,-4 2 1339 0 0,3 0-1066 0 0,-1 0 1 0 0,0 1-1 0 0,1-1 1 0 0,-1 0 0 0 0,1 1-1 0 0,0 0 1 0 0,0-1 0 0 0,0 1-1 0 0,0 0-273 0 0,-4 8 707 0 0,-4 10-707 0 0,9-19 58 0 0,-5 10 92 0 0,1 1 0 0 0,1 0-1 0 0,0 0 1 0 0,-1 10-150 0 0,4-17 48 0 0,0-1 0 0 0,0 1 0 0 0,1 0 0 0 0,0 0 0 0 0,0 0 0 0 0,1 0 0 0 0,0 2-48 0 0,-1-6 14 0 0,1 0 0 0 0,-1-1 0 0 0,1 1 0 0 0,0 0 0 0 0,-1-1 0 0 0,1 1 0 0 0,0-1 0 0 0,0 1 0 0 0,0-1 0 0 0,0 1 0 0 0,1-1 0 0 0,0 1-14 0 0,1 1 5 0 0,1 0-1 0 0,-1 0 1 0 0,1-1 0 0 0,1 2-5 0 0,-2-3 30 0 0,0 1 0 0 0,0-1 1 0 0,0 0-1 0 0,0 0 1 0 0,0 0-1 0 0,0 0 0 0 0,0-1 1 0 0,1 1-1 0 0,-1-1 0 0 0,2 0-30 0 0,4 0-418 0 0,-1 0 0 0 0,0-1 0 0 0,5-1 418 0 0,-2 0-2146 0 0,-1-1-4284 0 0,-1 0-2309 0 0</inkml:trace>
+  <inkml:trace contextRef="#ctx0" brushRef="#br1" timeOffset="139904.572">6556 3322 14336 0 0,'1'-5'694'0'0,"0"1"-291"0"0,-1 3-323 0 0,0 0 1 0 0,0 0-1 0 0,1 0 1 0 0,-1 0 0 0 0,1 0-81 0 0,-1 0 142 0 0,0 1 1 0 0,1-1-1 0 0,-1 0 1 0 0,0 0-1 0 0,0 1 1 0 0,0-1-1 0 0,1 0 0 0 0,-1 0-142 0 0,0 1 38 0 0,0 0 0 0 0,0 0 0 0 0,0 0-1 0 0,0 0 1 0 0,0 0 0 0 0,0 0-1 0 0,0 0 1 0 0,0 0 0 0 0,0 0 0 0 0,0 0-1 0 0,0 0 1 0 0,0 0 0 0 0,0 0 0 0 0,0 0-1 0 0,0 0 1 0 0,0 0 0 0 0,0 0-1 0 0,0 0 1 0 0,0 0 0 0 0,0 0 0 0 0,0 0-1 0 0,0 0 1 0 0,0 0 0 0 0,0 0-1 0 0,-1 0 1 0 0,1 0 0 0 0,0 0 0 0 0,0 0-1 0 0,0 0 1 0 0,0 0 0 0 0,0 0-1 0 0,0 0 1 0 0,0 0 0 0 0,0 0 0 0 0,0 0-1 0 0,0 0 1 0 0,0 0 0 0 0,0 0-1 0 0,0 0 1 0 0,0 0 0 0 0,0 0 0 0 0,0 0-1 0 0,0 0 1 0 0,0 0 0 0 0,0 0-1 0 0,0 0 1 0 0,0 0 0 0 0,0 0 0 0 0,0 0-1 0 0,0 0 1 0 0,0 0 0 0 0,0 0-1 0 0,0 0 1 0 0,0 0 0 0 0,0 0 0 0 0,0 0-1 0 0,0 0 1 0 0,0 0 0 0 0,0 0-1 0 0,0 0 1 0 0,0 0 0 0 0,0 0 0 0 0,0 0-1 0 0,0 0 1 0 0,0 0 0 0 0,0 0-1 0 0,0 0 1 0 0,0 0-38 0 0,-1 1 1107 0 0,-1 4-269 0 0,0-1-1 0 0,0 1 0 0 0,1-1 0 0 0,0 1 1 0 0,0 0-838 0 0,-4 25 115 0 0,4-15 314 0 0,-4 26 221 0 0,3-18-261 0 0,1-12-114 0 0,1 1 0 0 0,0-1 0 0 0,0 1-275 0 0,1-6 142 0 0,0 0-1 0 0,0 0 1 0 0,0 0 0 0 0,0-1 0 0 0,1 1-1 0 0,2 4-141 0 0,-3-7 51 0 0,0-1-1 0 0,1 1 0 0 0,-1-1 0 0 0,1 0 1 0 0,-1 0-1 0 0,1 1 0 0 0,0-1 0 0 0,0 0 1 0 0,0 0-51 0 0,0-1 41 0 0,0 1 0 0 0,0-1 1 0 0,0 0-1 0 0,0 0 0 0 0,0 0 1 0 0,0 0-1 0 0,0 0 0 0 0,0 0 0 0 0,0-1 1 0 0,0 1-1 0 0,1-1-41 0 0,0 1 28 0 0,-1-1 1 0 0,1 1-1 0 0,0-1 1 0 0,0 0-1 0 0,0 0 0 0 0,0 0 1 0 0,0 0-29 0 0,4-1 17 0 0,0 0 21 0 0,2-1-38 0 0,-7 2 3 0 0,0-1 0 0 0,0 1 0 0 0,0-1 0 0 0,0 0 0 0 0,-1 0 0 0 0,2-1-3 0 0,2 0-128 0 0,-3 1-27 0 0,-1 0-1 0 0,1 0 1 0 0,-1 0 0 0 0,0 0-1 0 0,1 0 1 0 0,-1 0 0 0 0,0 0-1 0 0,1-1 1 0 0,-1 1 0 0 0,0-1 155 0 0,1-2-1197 0 0,0 2-277 0 0</inkml:trace>
+  <inkml:trace contextRef="#ctx0" brushRef="#br1" timeOffset="140326.348">6763 3296 14480 0 0,'0'0'662'0'0,"0"0"-11"0"0,0-1-415 0 0,0 1-4 0 0,-1 3 2250 0 0,-1 0-1700 0 0,1 1 0 0 0,0-1 0 0 0,0 1-1 0 0,1-1 1 0 0,-1 1 0 0 0,1-1-1 0 0,-1 1-781 0 0,1 20 1755 0 0,0 2 854 0 0,1 9-2609 0 0,0-18 245 0 0,1 8-11 0 0,0-8-134 0 0,-2-9-213 0 0,1 0-1 0 0,1 4 114 0 0,0-2-433 0 0,-1-6-108 0 0,0 0 0 0 0,0 1 0 0 0,0-1 0 0 0,0 1 541 0 0,3 3-3160 0 0,-2-5 1537 0 0</inkml:trace>
+  <inkml:trace contextRef="#ctx0" brushRef="#br1" timeOffset="140909.022">6995 3264 7832 0 0,'0'0'29'0'0,"1"0"0"0"0,-1 0 0 0 0,0-1 0 0 0,0 1 0 0 0,0 0 0 0 0,0 0 0 0 0,0 0 0 0 0,0-1 0 0 0,1 1 0 0 0,-1 0 0 0 0,0 0 0 0 0,0 0 1 0 0,0-1-1 0 0,0 1 0 0 0,0 0 0 0 0,0 0 0 0 0,0-1 0 0 0,0 1 0 0 0,0 0 0 0 0,0 0 0 0 0,0 0 0 0 0,0-1 0 0 0,0 1 0 0 0,0 0 0 0 0,0 0 0 0 0,0-1 0 0 0,-1 1 0 0 0,1 0 1 0 0,0 0-1 0 0,0 0-29 0 0,-1-2 258 0 0,1 1-68 0 0,0 1 0 0 0,0 0 0 0 0,0 0 0 0 0,0 0 0 0 0,0-1 0 0 0,0 1 0 0 0,-1 0 0 0 0,1 0 0 0 0,0 0 0 0 0,0 0 0 0 0,0-1 0 0 0,0 1 0 0 0,-1 0 0 0 0,1 0 0 0 0,0 0 0 0 0,0 0 0 0 0,0 0 0 0 0,0 0 0 0 0,-1 0 0 0 0,1 0-190 0 0,-5-1 3190 0 0,3 0-2296 0 0,1 1-513 0 0,-1 0 0 0 0,0 0-1 0 0,1 0 1 0 0,-1 0 0 0 0,1 1 0 0 0,-1-1-1 0 0,1 0 1 0 0,-1 1 0 0 0,0-1-1 0 0,1 1 1 0 0,-1 0 0 0 0,1-1 0 0 0,0 1-1 0 0,-2 1-380 0 0,-2 1 552 0 0,0 0-1 0 0,1 1 0 0 0,-2 2-551 0 0,2-2 193 0 0,0-1 0 0 0,1 1 0 0 0,0 1 0 0 0,0-1 0 0 0,0 0 0 0 0,0 1 0 0 0,1-1 0 0 0,0 1 0 0 0,0 0 1 0 0,0 0-194 0 0,-1 6 283 0 0,-1 0 1 0 0,2 0 0 0 0,0 0-1 0 0,0 2-283 0 0,1-4 210 0 0,1 0 1 0 0,-1 1-1 0 0,2-1 0 0 0,-1 1 0 0 0,1-1 0 0 0,1 0 0 0 0,0 0 0 0 0,1 6-210 0 0,-1-12 29 0 0,-1 1-1 0 0,1 0 1 0 0,-1-1-1 0 0,1 1 1 0 0,0-1-1 0 0,0 0 1 0 0,1 1-1 0 0,1 1-28 0 0,-2-3-6 0 0,-1-1-1 0 0,1 1 1 0 0,-1-1 0 0 0,1 1-1 0 0,0-1 1 0 0,0 0-1 0 0,0 0 1 0 0,0 0 0 0 0,0 0-1 0 0,0 0 1 0 0,0 0-1 0 0,0 0 1 0 0,0-1 0 0 0,0 1-1 0 0,0-1 1 0 0,1 1 6 0 0,0-1-79 0 0,0 0 0 0 0,0 0 0 0 0,0 0 1 0 0,0-1-1 0 0,0 1 0 0 0,0-1 0 0 0,-1 1 0 0 0,1-1 1 0 0,0 0-1 0 0,0 0 0 0 0,0-1 79 0 0,0 1-247 0 0,1-1 1 0 0,-1-1-1 0 0,1 1 0 0 0,-1 0 1 0 0,0-1-1 0 0,0 0 1 0 0,2-2 246 0 0,7-8-2289 0 0,-8 8 1286 0 0,3-3-879 0 0</inkml:trace>
+  <inkml:trace contextRef="#ctx0" brushRef="#br1" timeOffset="141237.039">7108 3273 920 0 0,'1'-2'354'0'0,"-1"0"0"0"0,0 0 0 0 0,0 0 0 0 0,1-1-354 0 0,1-4 2224 0 0,-2 7-1566 0 0,0 0-1 0 0,0 0 1 0 0,0-1 0 0 0,0 1-1 0 0,0 0 1 0 0,0 0 0 0 0,0-1 0 0 0,0 1-1 0 0,0 0 1 0 0,0 0 0 0 0,1-1 0 0 0,-1 1-1 0 0,0 0-657 0 0,0 0 354 0 0,0 0 0 0 0,0 0 0 0 0,0 0 0 0 0,0 0-1 0 0,0 0 1 0 0,0 0 0 0 0,1 1 0 0 0,-1-1 0 0 0,0 0-1 0 0,0 0 1 0 0,0 0 0 0 0,0 0 0 0 0,0 0 0 0 0,0 0-1 0 0,0 0 1 0 0,0 1 0 0 0,0-1 0 0 0,0 0 0 0 0,0 0-354 0 0,0 5 3696 0 0,1-1-4226 0 0,-1 8 1556 0 0,-1 0 0 0 0,0 2-1026 0 0,0 0 308 0 0,-10 67 1440 0 0,0 4-904 0 0,11-85-850 0 0,0 3-290 0 0,0 1 0 0 0,0-1 0 0 0,0 0 1 0 0,0 0-1 0 0,0 0 0 0 0,0 0 0 0 0,1 2 296 0 0,1-2-2585 0 0,0-1-5952 0 0</inkml:trace>
+  <inkml:trace contextRef="#ctx0" brushRef="#br1" timeOffset="141583.118">7104 3407 16351 0 0,'0'0'752'0'0,"1"-2"-405"0"0,0 0 0 0 0,0 0 0 0 0,1 1 0 0 0,-1-1-1 0 0,0 0 1 0 0,0 1 0 0 0,2-2-347 0 0,3-2 4043 0 0,3-3-4043 0 0,1 0 1327 0 0,-4 3-707 0 0,-1 1 1 0 0,1 0 0 0 0,0 0-1 0 0,1 0-620 0 0,3-2 464 0 0,18-9 587 0 0,-20 11-867 0 0,1 1 0 0 0,4-2-184 0 0,-8 3-424 0 0,0 0 1 0 0,3-2 423 0 0,-7 4-3010 0 0,-1 0-2699 0 0,-1 1 4488 0 0,0 1-6754 0 0</inkml:trace>
+  <inkml:trace contextRef="#ctx0" brushRef="#br1" timeOffset="141926.264">7116 3392 13824 0 0,'0'0'629'0'0,"0"0"-12"0"0,0 0-69 0 0,0 0 1157 0 0,5 2 2418 0 0,-1 0 0 0 0,1 0-4123 0 0,16 10 1820 0 0,-7-4-834 0 0,6 3-137 0 0,-2-2-114 0 0,0 2 1 0 0,5 4-736 0 0,-16-10-35 0 0,-1-1-1 0 0,1 0 1 0 0,0 0 0 0 0,6 2 35 0 0,-10-5-224 0 0,-2 0 33 0 0,0-1 1 0 0,0 1-1 0 0,0-1 1 0 0,0 0-1 0 0,0 1 1 0 0,0-1-1 0 0,0 0 1 0 0,0 0-1 0 0,0 0 191 0 0,-1 0-63 0 0,0 0-1 0 0,0 0 1 0 0,0 0-1 0 0,0 0 1 0 0,0 0-1 0 0,0 0 1 0 0,0 0-1 0 0,0 0 1 0 0,0 0-1 0 0,0 0 1 0 0,1 0-1 0 0,-1 0 1 0 0,0 0-1 0 0,0 0 1 0 0,0 0-1 0 0,0 0 1 0 0,0 0-1 0 0,0 0 1 0 0,0 0-1 0 0,0 0 1 0 0,0 0 0 0 0,0 0-1 0 0,0 0 1 0 0,0-1-1 0 0,0 1 1 0 0,0 0-1 0 0,0 0 1 0 0,0 0-1 0 0,0 0 1 0 0,1 0-1 0 0,-1 0 1 0 0,0 0-1 0 0,0 0 1 0 0,0 0-1 0 0,0 0 1 0 0,0 0-1 0 0,0-1 1 0 0,0 1-1 0 0,0 0 1 0 0,0 0-1 0 0,0 0 1 0 0,0 0-1 0 0,0 0 1 0 0,-1 0 63 0 0,1-2-1439 0 0</inkml:trace>
+  <inkml:trace contextRef="#ctx0" brushRef="#br1" timeOffset="143045.059">7352 3329 16471 0 0,'0'0'93'0'0,"0"-1"-1"0"0,0 1 1 0 0,0 0-1 0 0,0 0 0 0 0,0 0 1 0 0,1 0-1 0 0,-1 0 0 0 0,0 0 1 0 0,0 0-1 0 0,0 0 0 0 0,0 0 1 0 0,0-1-1 0 0,0 1 0 0 0,0 0 1 0 0,0 0-1 0 0,0 0 0 0 0,0 0 1 0 0,1 0-1 0 0,-1 0-92 0 0,3-1 482 0 0,1 0-1 0 0,0 0 1 0 0,-1 1-1 0 0,1-1 0 0 0,0 1 1 0 0,-1 0-1 0 0,1 0 1 0 0,0 0-1 0 0,2 1-481 0 0,-4-1 178 0 0,0 1-1 0 0,0-1 0 0 0,0 1 0 0 0,0 0 1 0 0,-1 0-1 0 0,1 0 0 0 0,0 0 0 0 0,-1 0 1 0 0,1 0-1 0 0,0 1-177 0 0,-1-2 24 0 0,-1 0 0 0 0,1 1 1 0 0,-1-1-1 0 0,0 1 0 0 0,1-1 0 0 0,-1 1 0 0 0,0-1 1 0 0,1 1-1 0 0,-1-1 0 0 0,0 1 0 0 0,1-1 0 0 0,-1 1 1 0 0,0 0-1 0 0,0-1 0 0 0,0 1 0 0 0,0-1 0 0 0,1 1 1 0 0,-1 0-1 0 0,0-1 0 0 0,0 1 0 0 0,0-1 1 0 0,0 1-1 0 0,0 0 0 0 0,-1-1 0 0 0,1 1 0 0 0,0-1 1 0 0,0 1-1 0 0,0 0 0 0 0,0-1 0 0 0,-1 1 0 0 0,1-1 1 0 0,0 1-1 0 0,0-1 0 0 0,-1 1 0 0 0,1 0-24 0 0,-1 0 56 0 0,0-1 0 0 0,0 1-1 0 0,0 0 1 0 0,0 0 0 0 0,0 0-1 0 0,0-1 1 0 0,0 1 0 0 0,0 0-1 0 0,0-1 1 0 0,-1 1 0 0 0,1-1 0 0 0,0 0-1 0 0,-1 1-55 0 0,0 0-204 0 0,1-1 170 0 0,1 0 0 0 0,0 0 1 0 0,-1 0-1 0 0,1 0 0 0 0,-1 0 0 0 0,1 0 0 0 0,-1 0 0 0 0,1 0 0 0 0,-1 0 1 0 0,1 0-1 0 0,-1 0 0 0 0,1 0 0 0 0,-1 0 0 0 0,1 0 0 0 0,-1 0 0 0 0,1 0 1 0 0,-1-1 33 0 0,1 1-45 0 0,-1-1 1 0 0,0 1 0 0 0,0-1-1 0 0,1 1 1 0 0,-1-1 0 0 0,0 1-1 0 0,1-1 1 0 0,-1 1 0 0 0,0-2 44 0 0,0 1-45 0 0,1 0 0 0 0,-1 0 1 0 0,1 0-1 0 0,-1 0 0 0 0,1 0 0 0 0,-1 0 1 0 0,1 0-1 0 0,-1 0 0 0 0,1 0 1 0 0,0 0-1 0 0,0-1 0 0 0,0 1 0 0 0,-1 0 1 0 0,1 0-1 0 0,0-1 45 0 0,1 1 11 0 0,-1 0 0 0 0,0 0 0 0 0,0 0 0 0 0,1 0 0 0 0,-1 0 0 0 0,0 0 0 0 0,1 0 0 0 0,-1 0 0 0 0,1 0 0 0 0,0 0 0 0 0,-1 0 0 0 0,1 0 0 0 0,0 0 0 0 0,-1 0 0 0 0,1 1 0 0 0,0-1 0 0 0,0 0 0 0 0,0 1 0 0 0,0-1-11 0 0,-1 0 38 0 0,1 1 0 0 0,-1 0 0 0 0,0 0 0 0 0,1 0 0 0 0,-1 0 0 0 0,0 0 1 0 0,1 0-1 0 0,-1 0 0 0 0,0 0 0 0 0,0 0 0 0 0,1 0 0 0 0,-1 0 0 0 0,0 0 0 0 0,1 0 0 0 0,-1 0 0 0 0,0 0 0 0 0,1 0 0 0 0,-1 0 0 0 0,0 0 0 0 0,0 0 0 0 0,1 0 0 0 0,-1 1 0 0 0,0-1 0 0 0,1 0 0 0 0,-1 0 0 0 0,0 0 0 0 0,0 0 0 0 0,1 1 0 0 0,-1-1 0 0 0,0 0 0 0 0,0 0 0 0 0,0 1-38 0 0,1-1 75 0 0,-1 1 0 0 0,1-1 0 0 0,-1 1-1 0 0,1-1 1 0 0,-1 1 0 0 0,0 0 0 0 0,1-1 0 0 0,-1 1-1 0 0,0-1 1 0 0,0 1 0 0 0,0 0 0 0 0,1-1-1 0 0,-1 1 1 0 0,0 0-75 0 0,0 1 93 0 0,-1 0 0 0 0,1 0 1 0 0,0-1-1 0 0,-1 1 0 0 0,1 0 0 0 0,-1 1-93 0 0,0-2-27 0 0,1 0 0 0 0,-1-1-1 0 0,0 1 1 0 0,1 0 0 0 0,-1 0 0 0 0,0 0 0 0 0,1 0 27 0 0,-1-1-81 0 0,1 0 1 0 0,0 0-1 0 0,0 0 1 0 0,0 0-1 0 0,0 1 1 0 0,-1-1-1 0 0,1 0 0 0 0,0 0 1 0 0,0 0-1 0 0,0 0 1 0 0,-1 0-1 0 0,1 0 1 0 0,0 0-1 0 0,0 1 0 0 0,0-1 1 0 0,-1 0-1 0 0,1 0 1 0 0,0 0-1 0 0,0 0 1 0 0,0 0-1 0 0,-1 0 1 0 0,1 0-1 0 0,0 0 0 0 0,0 0 1 0 0,-1 0-1 0 0,1 0 1 0 0,0 0-1 0 0,0 0 1 0 0,-1-1-1 0 0,1 1 0 0 0,0 0 1 0 0,0 0 80 0 0,0 0-107 0 0,0 0 1 0 0,0 0 0 0 0,-1 0-1 0 0,1 0 1 0 0,0 0-1 0 0,0 0 1 0 0,0 0 0 0 0,0-1-1 0 0,0 1 1 0 0,0 0-1 0 0,0 0 1 0 0,0 0-1 0 0,0 0 1 0 0,0 0 0 0 0,0 0-1 0 0,0 0 1 0 0,0 0-1 0 0,0 0 1 0 0,0-1-1 0 0,0 1 1 0 0,0 0 0 0 0,0 0-1 0 0,0 0 1 0 0,0 0-1 0 0,0 0 1 0 0,0 0-1 0 0,0 0 1 0 0,0-1 106 0 0,1 0-2203 0 0</inkml:trace>
+  <inkml:trace contextRef="#ctx0" brushRef="#br1" timeOffset="143586.382">7412 3453 12120 0 0,'0'0'554'0'0,"0"-2"182"0"0,0 0-393 0 0,0 1 0 0 0,0-1-1 0 0,0 1 1 0 0,0-1 0 0 0,1 1-1 0 0,-1-1 1 0 0,1 1 0 0 0,-1-1-1 0 0,1 1 1 0 0,-1 0-1 0 0,1-1 1 0 0,0 1 0 0 0,0 0-1 0 0,0-1 1 0 0,0 1 0 0 0,0 0-1 0 0,0 0 1 0 0,0 0-343 0 0,1-1 432 0 0,-1 1-224 0 0,0 0 0 0 0,0-1 0 0 0,0 1 0 0 0,0 1 0 0 0,0-1 0 0 0,1 0-208 0 0,0-1 360 0 0,-1 1-148 0 0,1 1-1 0 0,-1-1 1 0 0,0 0 0 0 0,1 1-1 0 0,1-1-211 0 0,-3 0 42 0 0,0 1 0 0 0,1 0 0 0 0,-1 0 0 0 0,0 0 0 0 0,1 0-1 0 0,-1 0 1 0 0,0 0 0 0 0,1 0 0 0 0,-1 0 0 0 0,0 0 0 0 0,1 0-1 0 0,-1 0 1 0 0,0 0 0 0 0,1 1 0 0 0,-1-1 0 0 0,0 0 0 0 0,0 0-1 0 0,1 0 1 0 0,-1 0 0 0 0,0 0 0 0 0,1 1 0 0 0,-1-1 0 0 0,0 0-1 0 0,0 0 1 0 0,1 1 0 0 0,-1-1 0 0 0,0 0 0 0 0,0 0-1 0 0,0 1 1 0 0,1-1-42 0 0,-1 1 89 0 0,1-1-1 0 0,-1 1 1 0 0,0 0-1 0 0,1 0 1 0 0,-1 0-1 0 0,0 0 1 0 0,0 0-1 0 0,1-1 1 0 0,-1 1-1 0 0,0 0 1 0 0,0 0-1 0 0,0 0 1 0 0,0 0-1 0 0,0 0 1 0 0,0 0-1 0 0,-1 0 1 0 0,1 0-1 0 0,0 0 1 0 0,0-1-1 0 0,0 1 1 0 0,-1 1-89 0 0,0 1 127 0 0,-1-1 0 0 0,1 1-1 0 0,-1-1 1 0 0,1 0 0 0 0,-1 1 0 0 0,-1 0-127 0 0,1-1 70 0 0,-1 0-1 0 0,1 0 1 0 0,-1 0 0 0 0,-1 2-70 0 0,-3 0 81 0 0,6-3-63 0 0,-1 0-1 0 0,0 0 1 0 0,1 0-1 0 0,-1 0 1 0 0,0 0-1 0 0,-1 0-17 0 0,3 0-5 0 0,-1-1-1 0 0,0 0 0 0 0,1 0 0 0 0,-1 0 1 0 0,0 0-1 0 0,1 0 0 0 0,-1 0 0 0 0,0 0 0 0 0,1 0 1 0 0,-1 0-1 0 0,0 0 0 0 0,1 0 0 0 0,-1 0 1 0 0,0 0-1 0 0,1-1 0 0 0,-1 1 0 0 0,0 0 1 0 0,1 0-1 0 0,-1-1 0 0 0,1 1 0 0 0,-1 0 6 0 0,1-1-14 0 0,-1 1-1 0 0,1 0 1 0 0,0-1-1 0 0,-1 1 0 0 0,1-1 1 0 0,0 1-1 0 0,-1-1 1 0 0,1 1-1 0 0,0 0 1 0 0,0-1-1 0 0,0 1 1 0 0,0-1-1 0 0,-1 1 1 0 0,1-1-1 0 0,0 1 1 0 0,0-1-1 0 0,0 1 0 0 0,0-1 1 0 0,0 1-1 0 0,0-1 1 0 0,0 0 14 0 0,0-1-32 0 0,1 0 0 0 0,-1 0 0 0 0,0 0 0 0 0,1 0 0 0 0,0 0 32 0 0,0-1-52 0 0,0 0 0 0 0,0 0 1 0 0,2-3 51 0 0,-2 4 8 0 0,0 1 0 0 0,0-1 1 0 0,0 1-1 0 0,0 0 1 0 0,0-1-1 0 0,1 1 0 0 0,-1 0 1 0 0,0 0-1 0 0,1 0-8 0 0,0-1 54 0 0,1 0-66 0 0,-1 1 1 0 0,1-1-1 0 0,-1 1 1 0 0,1-1-1 0 0,1 1 12 0 0,-4 1 21 0 0,1-1-1 0 0,0 1 0 0 0,0 0 0 0 0,-1 0 0 0 0,1 0 1 0 0,0 0-1 0 0,-1 0 0 0 0,1 0 0 0 0,0 0 0 0 0,-1 0 1 0 0,1 0-1 0 0,0 0 0 0 0,0 0 0 0 0,-1 0 0 0 0,1 0 0 0 0,0 1 1 0 0,-1-1-1 0 0,1 0 0 0 0,0 0 0 0 0,-1 1 0 0 0,1-1 1 0 0,-1 1-1 0 0,1-1 0 0 0,-1 0 0 0 0,1 1-20 0 0,0-1 49 0 0,-1 1-10 0 0,0-1 1 0 0,1 0-1 0 0,-1 0 0 0 0,0 1 1 0 0,0-1-1 0 0,1 0 0 0 0,-1 1 1 0 0,0-1-1 0 0,0 0 0 0 0,1 1 1 0 0,-1-1-1 0 0,0 0 0 0 0,0 1 1 0 0,0-1-1 0 0,0 1 0 0 0,0-1 1 0 0,1 0-1 0 0,-1 1 0 0 0,0-1 0 0 0,0 1 1 0 0,0-1-1 0 0,0 0 0 0 0,0 1-39 0 0,0 0 100 0 0,0 1-1 0 0,0-1 0 0 0,0 1 0 0 0,-1-1 0 0 0,1 1 0 0 0,0-1 0 0 0,-1 1 0 0 0,1-1 0 0 0,-1 1 0 0 0,1-1 0 0 0,-1 1-99 0 0,0 0 56 0 0,0 0 1 0 0,-1-1 0 0 0,1 1-1 0 0,0 0 1 0 0,-1-1-1 0 0,0 2-56 0 0,1-2 11 0 0,1-1 0 0 0,-1 0 0 0 0,1 1 0 0 0,-1-1 0 0 0,1 0 0 0 0,-1 1 0 0 0,1-1 0 0 0,-1 0 0 0 0,0 1-1 0 0,1-1 1 0 0,-1 0 0 0 0,1 0 0 0 0,-1 0 0 0 0,0 0 0 0 0,1 1 0 0 0,-1-1 0 0 0,0 0 0 0 0,1 0 0 0 0,-1 0 0 0 0,1 0-1 0 0,-1 0 1 0 0,0-1 0 0 0,1 1 0 0 0,-1 0-11 0 0,1 0-9 0 0,-1 0-1 0 0,1 0 0 0 0,0-1 1 0 0,-1 1-1 0 0,1 0 1 0 0,0 0-1 0 0,0-1 0 0 0,-1 1 1 0 0,1 0-1 0 0,0-1 1 0 0,0 1-1 0 0,-1 0 0 0 0,1-1 1 0 0,0 1-1 0 0,0 0 1 0 0,0-1-1 0 0,0 1 0 0 0,0 0 1 0 0,-1-1 9 0 0,1 0-74 0 0,0 0 0 0 0,0 0 1 0 0,-1 0-1 0 0,1 0 0 0 0,0-1 74 0 0,1-8-1852 0 0,0 4-5749 0 0,1 2-794 0 0</inkml:trace>
+  <inkml:trace contextRef="#ctx0" brushRef="#br1" timeOffset="185054.316">4646 4053 11056 0 0,'-2'0'1180'0'0,"1"-1"-630"0"0,0 1 1 0 0,-1 0 0 0 0,1 0-1 0 0,-1-1 1 0 0,1 1 0 0 0,-1 0 0 0 0,1 0-1 0 0,-1 0 1 0 0,1 1 0 0 0,-1-1-1 0 0,0 0-550 0 0,-3 1 874 0 0,1 0-1 0 0,0 1 1 0 0,-2 0-874 0 0,2 0 332 0 0,-1 0 1 0 0,1 0-1 0 0,-2 2-332 0 0,4-3 51 0 0,0 1-1 0 0,1-1 1 0 0,-1 0 0 0 0,0 1 0 0 0,1 0-1 0 0,-1-1 1 0 0,1 1 0 0 0,0 0-1 0 0,0 0-50 0 0,-3 3 4 0 0,1 0 0 0 0,1 1 0 0 0,-1-1-1 0 0,1 1 1 0 0,-1 4-4 0 0,2-9-11 0 0,1 0 0 0 0,0 1 1 0 0,0-1-1 0 0,0 0 0 0 0,0 0 0 0 0,0 1 0 0 0,0-1 1 0 0,1 0-1 0 0,-1 0 0 0 0,0 1 0 0 0,1-1 0 0 0,-1 0 1 0 0,1 0-1 0 0,-1 0 0 0 0,1 0 0 0 0,-1 0 0 0 0,1 1 1 0 0,0-1-1 0 0,0 0 0 0 0,0 0 11 0 0,3 5-30 0 0,-3-5 21 0 0,0 1 0 0 0,0-1 1 0 0,0 1-1 0 0,1-1 1 0 0,-1 0-1 0 0,0 0 0 0 0,1 1 9 0 0,4 2-21 0 0,0 1 0 0 0,-1 0-1 0 0,4 4 22 0 0,-7-7 0 0 0,-1 0 0 0 0,1 1 0 0 0,0-1 0 0 0,-1 1 0 0 0,2 2 0 0 0,0 2 0 0 0,1 5 0 0 0,-3-8-37 0 0,0 0 0 0 0,0 0-1 0 0,-1 0 1 0 0,1 0 0 0 0,-1 0-1 0 0,0 0 1 0 0,0 1 0 0 0,0-1-1 0 0,-1 0 1 0 0,1 0 0 0 0,-1 0-1 0 0,0 0 1 0 0,0 0 0 0 0,0 0-1 0 0,-2 3 38 0 0,1-2-85 0 0,2-4 11 0 0,-1 0 1 0 0,1 0 0 0 0,-1 1 0 0 0,0-1 0 0 0,1 0-1 0 0,-1 0 1 0 0,0 0 0 0 0,0 1 0 0 0,0-1 0 0 0,0 0 0 0 0,0 0-1 0 0,-1 0 74 0 0,-3 3-484 0 0,5-4 450 0 0,0 0 0 0 0,-1 1 0 0 0,1-1 0 0 0,0 0 0 0 0,-1 0 0 0 0,1 0 0 0 0,0 0 0 0 0,-1 0 0 0 0,1 0 0 0 0,0 0 0 0 0,-1 0 0 0 0,1 0 0 0 0,0 0 0 0 0,-1-1 34 0 0,1 1-20 0 0,-1 0 17 0 0,1 0 1 0 0,0 0-1 0 0,0 0 0 0 0,-1 0 0 0 0,1 0 0 0 0,0 0 0 0 0,0 0 0 0 0,0 0 0 0 0,0-1 0 0 0,-1 1 0 0 0,1 0 0 0 0,0 0 0 0 0,0 0 0 0 0,0 0 0 0 0,0-1 0 0 0,-1 1 1 0 0,1 0-1 0 0,0 0 0 0 0,0 0 0 0 0,0-1 0 0 0,0 1 0 0 0,0 0 3 0 0,0 0-4 0 0,0 0-1 0 0,0-1 1 0 0,0 1 0 0 0,-1 0-1 0 0,1 0 1 0 0,0 0 0 0 0,0 0 0 0 0,0-1-1 0 0,0 1 1 0 0,0 0 0 0 0,0 0-1 0 0,0 0 1 0 0,0 0 0 0 0,0-1 0 0 0,0 1-1 0 0,0 0 1 0 0,0 0 0 0 0,0 0-1 0 0,0 0 1 0 0,1 0 0 0 0,-1-1 0 0 0,0 1-1 0 0,0 0 1 0 0,0 0 0 0 0,0 0-1 0 0,0 0 5 0 0,12-9-17 0 0,-7 5 441 0 0,4-2-424 0 0,43-26 1515 0 0,-49 30-1549 0 0,0 0 0 0 0,0 0 0 0 0,0 0 1 0 0,-1 0-1 0 0,1-1 0 0 0,1-1 34 0 0,6-7 240 0 0,-3 2-167 0 0,7-8-73 0 0,-12 14-15 0 0,0 0 0 0 0,0 0-1 0 0,-1 0 1 0 0,1 0 0 0 0,-1 0-1 0 0,0 0 1 0 0,0 0 0 0 0,1-3 15 0 0,-2 5 14 0 0,0 0 0 0 0,0 0 0 0 0,1-1 0 0 0,-1 1 0 0 0,0 0 0 0 0,-1 0 0 0 0,1 0 1 0 0,0 0-1 0 0,0 0 0 0 0,0 0 0 0 0,-1 0 0 0 0,1 0 0 0 0,0 0 0 0 0,-1 0 0 0 0,1 0 1 0 0,-1-1-15 0 0,0 1-3 0 0,0 0 1 0 0,0 0-1 0 0,0-1 1 0 0,0 1-1 0 0,0 0 1 0 0,0 0-1 0 0,-1 0 1 0 0,1 0-1 0 0,0 0 1 0 0,-2 0 2 0 0,3 1-20 0 0,-1-1 0 0 0,1 1-1 0 0,-1 0 1 0 0,1 0 0 0 0,-1 0 0 0 0,1 0 0 0 0,-1-1 0 0 0,1 1-1 0 0,-1 0 1 0 0,1 0 0 0 0,-1 0 0 0 0,0 0 0 0 0,1 0-1 0 0,-1 0 1 0 0,1 0 0 0 0,-1 1 20 0 0,0-1-49 0 0,0 0 0 0 0,1 0-1 0 0,-1 1 1 0 0,0-1 0 0 0,0 1 0 0 0,1-1 0 0 0,-1 0 0 0 0,0 1-1 0 0,1-1 1 0 0,-1 1 49 0 0,-1 2-173 0 0,-1-1 0 0 0,1 1 0 0 0,0 0 0 0 0,0 0 0 0 0,1 0 173 0 0,0-3-15 0 0,-1 4-63 0 0,1-1 0 0 0,-1 1 0 0 0,0 0 0 0 0,1 0 0 0 0,0 0 0 0 0,0 0 78 0 0,-1 8 131 0 0,-1 5-131 0 0,2-5-280 0 0,0 1 280 0 0,1-7 17 0 0,0-1 0 0 0,0 0 0 0 0,2 4-17 0 0,-2-7 23 0 0,0 0 1 0 0,1-1-1 0 0,-1 1 1 0 0,1-1-1 0 0,0 1 1 0 0,-1-1-1 0 0,1 1 1 0 0,0-1-1 0 0,0 1 1 0 0,0-1-1 0 0,0 0 1 0 0,0 1-1 0 0,0-1 1 0 0,1 0 0 0 0,-1 0-1 0 0,0 0 1 0 0,1 0-1 0 0,-1 0 1 0 0,1 0-1 0 0,-1-1 1 0 0,1 1-24 0 0,1 1 177 0 0,-1-1 0 0 0,1 0 1 0 0,0-1-1 0 0,0 1 1 0 0,0 0-1 0 0,0-1 0 0 0,0 0 1 0 0,0 1-1 0 0,0-1 1 0 0,0-1-1 0 0,2 1-177 0 0,0-1 239 0 0,0 0 0 0 0,1-1 0 0 0,-1 1 0 0 0,0-1 1 0 0,0-1-1 0 0,2 0-239 0 0,-1 0 548 0 0,1-1 0 0 0,-1 0 1 0 0,3-2-549 0 0,-5 4 249 0 0,0-1 1 0 0,-1 0-1 0 0,0-1 1 0 0,1 1 0 0 0,-1-1-1 0 0,0 0-249 0 0,2-3 357 0 0,0 0 0 0 0,-1-1 0 0 0,3-3-357 0 0,-2 0 177 0 0,0 0 279 0 0,-1 1 0 0 0,3-8-456 0 0,-3 0 602 0 0,3-15-602 0 0,0-6 122 0 0,-4 24-107 0 0,0-1-15 0 0,-2 11 8 0 0,0-3 18 0 0,0-1 1 0 0,-1-4-27 0 0,0 11-12 0 0,0 1-1 0 0,0-1 1 0 0,0 0-1 0 0,-1 1 1 0 0,1-2 12 0 0,-1 3-23 0 0,1-1 0 0 0,0 0 0 0 0,0 1 0 0 0,-1-1 0 0 0,1 1 0 0 0,0-1 0 0 0,-1 0 23 0 0,1 1-15 0 0,0 0 1 0 0,0 0-1 0 0,0 0 0 0 0,-1 0 1 0 0,1 0-1 0 0,0-1 0 0 0,0 1 0 0 0,0 0 1 0 0,0 0-1 0 0,-1 0 0 0 0,1 0 1 0 0,0 0-1 0 0,0 0 0 0 0,0 0 0 0 0,-1 0 1 0 0,1 0-1 0 0,0 0 0 0 0,0-1 1 0 0,0 1-1 0 0,-1 0 15 0 0,1 1-50 0 0,0-1 0 0 0,-1 0 0 0 0,1 0 0 0 0,0 0 0 0 0,0 0 0 0 0,-1 1 0 0 0,1-1 0 0 0,0 0 0 0 0,-1 0 0 0 0,1 1 0 0 0,0-1 50 0 0,0 0-13 0 0,-1 1-38 0 0,0 1 1 0 0,0-1-1 0 0,0 0 1 0 0,0 1-1 0 0,1-1 0 0 0,-1 2 51 0 0,-1 1-56 0 0,-2 6-365 0 0,0 0 1 0 0,0 1-1 0 0,2-1 0 0 0,-1 1 0 0 0,1 2 421 0 0,0-3 0 0 0,1-1 0 0 0,1 1 0 0 0,-1 0 0 0 0,2-1 0 0 0,-1 1 0 0 0,1-1 0 0 0,1 1 0 0 0,1 4 0 0 0,-2-9 0 0 0,7 22 0 0 0,-6-22 0 0 0,0-1 0 0 0,0 1 0 0 0,0-1 0 0 0,2 3 0 0 0,-3-5 3 0 0,1 0 0 0 0,-1 0 0 0 0,1 0 0 0 0,0-1 0 0 0,0 1 0 0 0,0 0 0 0 0,0-1-1 0 0,0 1 1 0 0,0-1 0 0 0,0 0 0 0 0,1 0-3 0 0,-1 0 3 0 0,0 0-1 0 0,0 0 1 0 0,0 0-1 0 0,0-1 1 0 0,0 1-1 0 0,0-1 0 0 0,0 0 1 0 0,0 1-1 0 0,0-1 1 0 0,0 0-1 0 0,0 0 1 0 0,1 0-1 0 0,-1-1-2 0 0,0 1 0 0 0,-1 0 0 0 0,1-1 0 0 0,-1 1 0 0 0,1-1 0 0 0,-1 0 0 0 0,1 1 0 0 0,0-2 0 0 0,9-6 0 0 0,-8 6 0 0 0,6-5 166 0 0,-1-1-1 0 0,5-5-165 0 0,-5 4 395 0 0,-1 0 0 0 0,0 0 0 0 0,0-1 0 0 0,4-8-395 0 0,-9 13 150 0 0,1 1 0 0 0,-1-1 0 0 0,1-5-150 0 0,-2 8-23 0 0,0-1-1 0 0,-1 1 0 0 0,1-1 0 0 0,-1 1 0 0 0,0-1 0 0 0,0 0 1 0 0,0 1-1 0 0,0-3 24 0 0,0 3 61 0 0,0 1 0 0 0,-1-1 1 0 0,1 1-1 0 0,0 0 0 0 0,-1-1 0 0 0,0 1 1 0 0,1-1-1 0 0,-1 1 0 0 0,0-1-61 0 0,1 2-28 0 0,-1-1-1 0 0,1 1 1 0 0,-1-1-1 0 0,1 1 1 0 0,-1-1 0 0 0,1 1-1 0 0,-1-1 1 0 0,1 1-1 0 0,-1 0 1 0 0,1-1-1 0 0,-1 1 1 0 0,1 0 0 0 0,-1 0-1 0 0,1-1 1 0 0,-1 1-1 0 0,0 0 1 0 0,1 0 0 0 0,-1 0-1 0 0,1 0 1 0 0,-1 0-1 0 0,0 0 1 0 0,1 0 0 0 0,-1 0-1 0 0,0 0 29 0 0,0 0-37 0 0,-1 0-1 0 0,0 1 0 0 0,1-1 1 0 0,-1 1-1 0 0,1-1 1 0 0,-1 1-1 0 0,1 0 1 0 0,-1-1-1 0 0,1 1 0 0 0,-1 0 1 0 0,1 0-1 0 0,0 0 1 0 0,-1 1 37 0 0,-1 0-183 0 0,1 1 0 0 0,0-1 1 0 0,0 1-1 0 0,0 0 1 0 0,0 0-1 0 0,0 0 183 0 0,-1 2-106 0 0,1 0 0 0 0,0 1 0 0 0,0-1 0 0 0,1 0 0 0 0,-1 1 0 0 0,1-1 0 0 0,0 0 0 0 0,1 1 0 0 0,0 0 0 0 0,-1-1 0 0 0,2 1 0 0 0,-1 3 106 0 0,1-6 16 0 0,-1-1 0 0 0,1 1 0 0 0,-1-1 0 0 0,1 1 0 0 0,0-1 0 0 0,0 1 0 0 0,0-1 0 0 0,0 1 0 0 0,1-1 0 0 0,-1 0 0 0 0,1 0 0 0 0,-1 0 0 0 0,1 0 0 0 0,0 0 0 0 0,0 0 0 0 0,0 0 0 0 0,0 0 0 0 0,0-1 0 0 0,0 1 0 0 0,0-1 0 0 0,0 1 0 0 0,1-1 0 0 0,-1 0 0 0 0,1 0 0 0 0,-1 0 0 0 0,1 0 0 0 0,-1-1 0 0 0,1 1 0 0 0,-1-1 0 0 0,1 1 0 0 0,0-1-16 0 0,4 0 160 0 0,1 0 0 0 0,-1-1 0 0 0,0 0 0 0 0,7-1-160 0 0,-8 0 381 0 0,-2 2-27 0 0,0-1 0 0 0,0 0 0 0 0,1-1-354 0 0,-1 1 41 0 0,0-1 0 0 0,0 1 1 0 0,0 0-1 0 0,1 1-41 0 0,1-2 119 0 0,0 1 0 0 0,0-1 0 0 0,5-2-119 0 0,-9 3 11 0 0,-1 1-20 0 0,0-1-1 0 0,-1 1 1 0 0,1 0-1 0 0,0-1 1 0 0,0 1-1 0 0,-1-1 1 0 0,1 0-1 0 0,0 1 1 0 0,-1-1-1 0 0,1 1 1 0 0,0-2 9 0 0,2-2-3736 0 0,-2 3-292 0 0,1-3-4615 0 0</inkml:trace>
+  <inkml:trace contextRef="#ctx0" brushRef="#br1" timeOffset="185977.748">5109 4221 15664 0 0,'0'0'356'0'0,"0"0"49"0"0,0 0 21 0 0,0 0-42 0 0,0 0-250 0 0,1 0-81 0 0,-1-1 0 0 0,1 1 0 0 0,-1 0 1 0 0,0 0-1 0 0,1 0 0 0 0,-1 0 0 0 0,1-1 0 0 0,-1 1 1 0 0,0 0-1 0 0,1 0-53 0 0,1-2 461 0 0,0 1-274 0 0,-1 1 0 0 0,0-1 0 0 0,0 1-1 0 0,0-1 1 0 0,0 0 0 0 0,0 0 0 0 0,0 0 0 0 0,0 0-1 0 0,0 0-186 0 0,4-3 500 0 0,10-7 906 0 0,-6 3-361 0 0,1 1 0 0 0,4-2-1045 0 0,44-26 1887 0 0,-51 30-1604 0 0,4-3-283 0 0,-1 1 216 0 0,3-3-26 0 0,1-2-190 0 0,-7 6-308 0 0,0 0 11 0 0,3-5 297 0 0,-3 4 1440 0 0,2-2-1440 0 0,-7 8 27 0 0,-1 0 1 0 0,0-1-1 0 0,1 1 1 0 0,-1-1 0 0 0,0 1-1 0 0,1-2-27 0 0,-2 3 0 0 0,0 0 0 0 0,0 0 0 0 0,0 0 0 0 0,0 0 0 0 0,0 0 0 0 0,0 0 0 0 0,0 0 0 0 0,0 0 0 0 0,-1 0 0 0 0,1 0 0 0 0,0 0 0 0 0,0 0 0 0 0,0 0 0 0 0,0 0 0 0 0,0 0 0 0 0,0 0 0 0 0,0 0 0 0 0,0 0 0 0 0,0 0 0 0 0,0 0 0 0 0,0 0 0 0 0,0 0 0 0 0,0 0 0 0 0,0 0 0 0 0,0 0 0 0 0,0 0 0 0 0,0 0 0 0 0,0 0 0 0 0,0 0 0 0 0,0 0 0 0 0,0 0 0 0 0,0 0 0 0 0,0 0 0 0 0,0 0 0 0 0,0 0 0 0 0,0 0 0 0 0,0 0 0 0 0,0 0 0 0 0,0 0 0 0 0,0 0 0 0 0,0 0 0 0 0,0 0 0 0 0,0 0 0 0 0,0 0 0 0 0,0-1 0 0 0,0 1 0 0 0,0 0 0 0 0,0 0 0 0 0,0 0 0 0 0,0 0 0 0 0,0 0 0 0 0,0 0 0 0 0,0 0 0 0 0,0 0 0 0 0,0 0 0 0 0,0 0 0 0 0,0 0 0 0 0,0 0 0 0 0,-4 1-82 0 0,1 1 0 0 0,0 0 0 0 0,0 0 0 0 0,0 0 0 0 0,-1 0 0 0 0,2 0-1 0 0,-1 0 1 0 0,0 1 0 0 0,0 0 0 0 0,1-1 0 0 0,0 1 0 0 0,-1 1 82 0 0,-2 3-209 0 0,1 0 0 0 0,-1 0 0 0 0,2 0 0 0 0,-1 0 0 0 0,1 1 1 0 0,-2 6 208 0 0,4-10-42 0 0,0 0 1 0 0,0 0-1 0 0,0 0 1 0 0,1 1-1 0 0,0-1 1 0 0,0 1 41 0 0,0-3-5 0 0,0-1 0 0 0,0 1 0 0 0,0 0 0 0 0,0-1 0 0 0,1 1 0 0 0,-1-1 0 0 0,1 0 0 0 0,-1 1 0 0 0,1-1 1 0 0,0 1-1 0 0,-1-1 0 0 0,1 0 0 0 0,0 1 0 0 0,0-1 0 0 0,0 0 0 0 0,0 0 0 0 0,0 0 0 0 0,1 1 5 0 0,-1-1 40 0 0,0 0 0 0 0,1 0 0 0 0,-1 0-1 0 0,1 0 1 0 0,-1 0 0 0 0,1 0 0 0 0,0 0-1 0 0,-1-1 1 0 0,1 1 0 0 0,0-1 0 0 0,-1 1 0 0 0,2-1-40 0 0,0 0 103 0 0,-1 1 0 0 0,0-1 1 0 0,0 0-1 0 0,1-1 1 0 0,-1 1-1 0 0,0 0 1 0 0,0-1-1 0 0,0 1 0 0 0,0-1 1 0 0,1 0-1 0 0,-1 1 1 0 0,0-1-1 0 0,0 0 1 0 0,0-1-104 0 0,4-2-192 0 0,0 0 1 0 0,0 0-1 0 0,-1-1 1 0 0,0 0-1 0 0,3-3 192 0 0,0 0 166 0 0,2-4 191 0 0,-1 1 0 0 0,2-4-357 0 0,5-9 244 0 0,-2 0 0 0 0,-1-1 0 0 0,10-25-244 0 0,18-63 483 0 0,-38 102-493 0 0,0 0 1 0 0,0-8 9 0 0,-3 19 11 0 0,0 0 0 0 0,0 0 0 0 0,0-1 0 0 0,0 1 0 0 0,0 0-1 0 0,0 0 1 0 0,0 0 0 0 0,0-1 0 0 0,0 1 0 0 0,0 0 0 0 0,0 0 0 0 0,0-1 0 0 0,0 1 0 0 0,0 0 0 0 0,0 0-1 0 0,0 0 1 0 0,0-1 0 0 0,0 1 0 0 0,0 0 0 0 0,-1 0 0 0 0,1 0 0 0 0,0-1 0 0 0,0 1 0 0 0,0 0-1 0 0,0 0 1 0 0,0 0 0 0 0,-1 0 0 0 0,1-1-11 0 0,0 1 8 0 0,0 0-1 0 0,-1 0 1 0 0,1 0-1 0 0,0 0 1 0 0,0 0-1 0 0,-1 0 0 0 0,1 0 1 0 0,0 0-1 0 0,0 0 1 0 0,0 0-1 0 0,-1 1 1 0 0,1-1-1 0 0,0 0 1 0 0,0 0-1 0 0,-1 0 1 0 0,1 0-1 0 0,0 0 1 0 0,0 0-1 0 0,0 0 1 0 0,-1 1-1 0 0,1-1 1 0 0,0 0-1 0 0,0 0 1 0 0,0 0-1 0 0,0 1-7 0 0,-3 1-5 0 0,1 1-1 0 0,0 0 1 0 0,0 0 0 0 0,0 0-1 0 0,0 0 1 0 0,-1 2 5 0 0,-1 5-32 0 0,-2 6 32 0 0,-1 4-102 0 0,2 1 0 0 0,0 0 0 0 0,1-1 0 0 0,1 4 102 0 0,1-6-102 0 0,1 0 0 0 0,1 1 0 0 0,1-1 0 0 0,3 18 102 0 0,-4-34 1 0 0,4 22-3 0 0,-3-19 8 0 0,0-1-1 0 0,1 1 1 0 0,1 3-6 0 0,-2-6 8 0 0,8 17 209 0 0,-7-15-147 0 0,0-1-1 0 0,0 0 0 0 0,0 0 1 0 0,1 2-70 0 0,-2-4-31 0 0,0-1-1 0 0,0 1 1 0 0,0 0 0 0 0,0 0 0 0 0,0-1 0 0 0,0 1-1 0 0,0 0 1 0 0,0-1 0 0 0,0 1 0 0 0,0-1 0 0 0,0 1-1 0 0,0-1 1 0 0,1 0 31 0 0,-1 0-173 0 0,-1 1 0 0 0,1-1 1 0 0,0 0-1 0 0,-1 0 0 0 0,1 0 0 0 0,0 0 0 0 0,-1 0 0 0 0,1-1 0 0 0,0 1 0 0 0,-1 0 0 0 0,1 0 0 0 0,0 0 0 0 0,-1 0 0 0 0,1-1 1 0 0,0 1-1 0 0,-1 0 0 0 0,1-1 0 0 0,-1 1 0 0 0,1-1 0 0 0,0 1 0 0 0,-1 0 0 0 0,1-1 0 0 0,-1 1 173 0 0,3-5-1920 0 0</inkml:trace>
+  <inkml:trace contextRef="#ctx0" brushRef="#br1" timeOffset="186305.797">5377 3986 22863 0 0,'3'2'2439'0'0,"-2"-2"-2419"0"0,0 0 0 0 0,0 0 0 0 0,0 1 0 0 0,1-1 0 0 0,-1 0 0 0 0,0 0-1 0 0,1 0-19 0 0,9-2 603 0 0,-7 1-261 0 0,33-7 1293 0 0,-25 5-1177 0 0,3-1 485 0 0,1-1-943 0 0,-3 1 256 0 0,4-1-7 0 0,38-11-3215 0 0,-45 13-3726 0 0,-2 1-2041 0 0</inkml:trace>
+  <inkml:trace contextRef="#ctx0" brushRef="#br1" timeOffset="186911.792">5661 3862 3224 0 0,'0'-28'2462'0'0,"0"21"5056"0"0,0-5-7518 0 0,1 7 1446 0 0,-1 3-785 0 0,0 0-1 0 0,0 1 1 0 0,1-1-1 0 0,-1 1 1 0 0,1-1 0 0 0,-1 1-1 0 0,1-2-660 0 0,-1 3 52 0 0,0 0 0 0 0,0 0 1 0 0,0 0-1 0 0,0 0 0 0 0,0 0 0 0 0,0 0 0 0 0,0 0 0 0 0,0 0 0 0 0,0 0 1 0 0,0 0-1 0 0,0 0 0 0 0,0 0 0 0 0,0 0 0 0 0,0 0 0 0 0,0 0 0 0 0,0 0 1 0 0,0 0-1 0 0,0 0 0 0 0,0 0 0 0 0,0 0 0 0 0,0 0 0 0 0,0 0 1 0 0,0 0-1 0 0,0 0 0 0 0,0 0 0 0 0,1 0 0 0 0,-1 0 0 0 0,0 0 0 0 0,0 0 1 0 0,0 0-1 0 0,0 0 0 0 0,0 0 0 0 0,0 0 0 0 0,0 0 0 0 0,0 0 0 0 0,0 0 1 0 0,0 0-1 0 0,0 0 0 0 0,0 0 0 0 0,0 0 0 0 0,0 0 0 0 0,0 0 0 0 0,0 0 1 0 0,0 0-1 0 0,0 0 0 0 0,0 0 0 0 0,0 0 0 0 0,0 0 0 0 0,0 0 1 0 0,0 0-1 0 0,0 0 0 0 0,0 0 0 0 0,0 0 0 0 0,0 0 0 0 0,0 0 0 0 0,0 0 1 0 0,0 0-1 0 0,0 0 0 0 0,0 0-52 0 0,0 2 888 0 0,0 3-400 0 0,-7 64 2534 0 0,0 9-2168 0 0,6-68-721 0 0,-2 38 610 0 0,3-28-452 0 0,0 1 170 0 0,1 6-461 0 0,1-1 31 0 0,-1-23-267 0 0,-1 0 0 0 0,0 0 0 0 0,1 0 0 0 0,0 0 1 0 0,0 0-1 0 0,0 0 0 0 0,0 0 0 0 0,0 0 0 0 0,1 1 236 0 0,1 0-2025 0 0,-2-4 80 0 0,-1 0-353 0 0</inkml:trace>
+  <inkml:trace contextRef="#ctx0" brushRef="#br1" timeOffset="188312.493">5720 3951 8752 0 0,'0'0'34'0'0,"0"-1"0"0"0,0 1 0 0 0,0 0 0 0 0,0 0 0 0 0,0 0 0 0 0,0 0 0 0 0,0-1 0 0 0,0 1 0 0 0,0 0 0 0 0,0 0 0 0 0,0 0 0 0 0,0 0 0 0 0,0-1 0 0 0,0 1 0 0 0,0 0 0 0 0,1 0 0 0 0,-1 0 0 0 0,0 0 0 0 0,0 0 0 0 0,0-1 0 0 0,0 1 0 0 0,0 0 0 0 0,0 0 0 0 0,1 0-34 0 0,0-1 120 0 0,-1 1-54 0 0,0 0 1 0 0,0-1 0 0 0,0 1 0 0 0,0 0-1 0 0,0 0 1 0 0,0 0 0 0 0,0 0-1 0 0,0 0 1 0 0,0 0 0 0 0,1 0-1 0 0,-1 0 1 0 0,0 0 0 0 0,0 0 0 0 0,0 0-1 0 0,0 0 1 0 0,0 0 0 0 0,0 0-1 0 0,0 0 1 0 0,0 0 0 0 0,0 0-1 0 0,0 0 1 0 0,0 0 0 0 0,0 0 0 0 0,1 0-1 0 0,-1 0 1 0 0,0 0 0 0 0,0 0-1 0 0,0 0 1 0 0,0 0 0 0 0,0 0 0 0 0,0 0-1 0 0,0 0 1 0 0,0 0 0 0 0,0 0-1 0 0,0 0 1 0 0,1 0 0 0 0,-1 0-1 0 0,0 0 1 0 0,0 0 0 0 0,0 0 0 0 0,0 0-1 0 0,0 0 1 0 0,0 0-67 0 0,1 2 3576 0 0,1 4-501 0 0,0 0-1771 0 0,0 6 78 0 0,1 16 324 0 0,-2-20-1041 0 0,-1 2-665 0 0,0-2 471 0 0,1 5-471 0 0,-1-9 161 0 0,0 0 0 0 0,0 3-161 0 0,0 6 238 0 0,1 23 213 0 0,0-30-431 0 0,-1-6-35 0 0,0 1 0 0 0,1 0 0 0 0,-1 0 0 0 0,0 0 0 0 0,0 0 0 0 0,0-1 0 0 0,0 1 15 0 0,2-2-506 0 0,-2 1 423 0 0,1-1-1 0 0,-1 0 1 0 0,1 0-1 0 0,-1 1 1 0 0,0-1-1 0 0,0 0 1 0 0,1 0-1 0 0,-1 0 1 0 0,0 0-1 0 0,0 1 1 0 0,0-2 83 0 0,0 2-62 0 0,3-14-420 0 0,0 1 0 0 0,0 0 0 0 0,6-12 482 0 0,-7 21-260 0 0,1-1 1 0 0,-1 1 0 0 0,2-2 259 0 0,1-2-296 0 0,-3 5 365 0 0,0 0-1 0 0,0 0 0 0 0,0 0 1 0 0,0 0-1 0 0,1 0 0 0 0,-1 0 0 0 0,1 1 1 0 0,0-1-1 0 0,-1 1-68 0 0,-1 2 30 0 0,0-1 0 0 0,-1 1 0 0 0,1 0 0 0 0,-1-1 0 0 0,1 1 0 0 0,0 0 0 0 0,-1 0 0 0 0,1 0 0 0 0,0 0 0 0 0,-1-1 0 0 0,1 1 0 0 0,0 0 0 0 0,-1 0 0 0 0,1 0 0 0 0,0 0 0 0 0,-1 0 0 0 0,1 1 0 0 0,0-1 0 0 0,-1 0 0 0 0,1 0 0 0 0,-1 0 0 0 0,1 0 0 0 0,0 1 0 0 0,0-1-30 0 0,0 1 25 0 0,-1-1 1 0 0,1 1-1 0 0,-1-1 1 0 0,1 0 0 0 0,0 1-1 0 0,-1-1 1 0 0,1 1-1 0 0,-1 0 1 0 0,1-1 0 0 0,-1 1-1 0 0,0-1 1 0 0,1 1-1 0 0,-1 0 1 0 0,1-1 0 0 0,-1 1-1 0 0,0 0 1 0 0,0 0-1 0 0,1-1 1 0 0,-1 1 0 0 0,0 0-1 0 0,0 0-25 0 0,0 2-17 0 0,0 0-1 0 0,0 2 18 0 0,-1 4-26 0 0,1-2 116 0 0,-1-1 1 0 0,0 0-1 0 0,0 2-90 0 0,-1 0 85 0 0,0 5-85 0 0,1-2-102 0 0,1-8 76 0 0,-1-1 1 0 0,1 1-1 0 0,0 0 0 0 0,0-1 0 0 0,0 1 0 0 0,0 0 1 0 0,1-1-1 0 0,-1 2 26 0 0,0-4-12 0 0,0 0 1 0 0,0 0-1 0 0,0 1 0 0 0,0-1 0 0 0,0 0 1 0 0,0 0-1 0 0,0 0 0 0 0,1 0 1 0 0,-1 1-1 0 0,0-1 0 0 0,0 0 0 0 0,0 0 1 0 0,0 0-1 0 0,0 0 0 0 0,0 1 1 0 0,0-1-1 0 0,0 0 0 0 0,1 0 1 0 0,-1 0-1 0 0,0 0 0 0 0,0 0 0 0 0,0 0 1 0 0,0 0-1 0 0,0 0 0 0 0,1 1 1 0 0,-1-1-1 0 0,0 0 0 0 0,0 0 0 0 0,0 0 12 0 0,1 0-106 0 0,-1 0-1 0 0,1-1 1 0 0,-1 1-1 0 0,1 0 1 0 0,-1 0-1 0 0,0 0 0 0 0,1 0 1 0 0,-1-1-1 0 0,1 1 1 0 0,-1 0 106 0 0,1-1-185 0 0,0 0 0 0 0,0 0 1 0 0,0 1-1 0 0,0-1 1 0 0,0 0-1 0 0,-1 0 0 0 0,1 0 1 0 0,0 0-1 0 0,-1 0 185 0 0,2-2-658 0 0,0-1 0 0 0,0 0 658 0 0,2-5-844 0 0,3-4-65 0 0,-3 7 588 0 0,-1-1 1 0 0,2-1 320 0 0,5-7-186 0 0,2-2 477 0 0,-8 12 131 0 0,-3 4-43 0 0,1-1 0 0 0,-1 1 0 0 0,1-2-379 0 0,-2 2 170 0 0,0 1 1 0 0,1-1 0 0 0,-1 1-1 0 0,1-1 1 0 0,-1 1 0 0 0,0 0-1 0 0,1-1 1 0 0,-1 1 0 0 0,1 0-1 0 0,-1-1 1 0 0,1 1 0 0 0,-1 0-1 0 0,1-1 1 0 0,-1 1 0 0 0,1 0-1 0 0,0 0-170 0 0,-1 0 11 0 0,0 0-1 0 0,0 0 0 0 0,0 0 0 0 0,0 0 1 0 0,0 0-1 0 0,1 1 0 0 0,-1-1 1 0 0,0 0-1 0 0,0 0 0 0 0,0 0 0 0 0,0 0 1 0 0,0 1-1 0 0,0-1 0 0 0,0 0 1 0 0,0 0-1 0 0,0 0 0 0 0,0 0 0 0 0,0 1 1 0 0,0-1-1 0 0,0 0 0 0 0,0 0 1 0 0,0 0-1 0 0,0 0 0 0 0,0 1 0 0 0,0-1 1 0 0,0 0-1 0 0,0 0 0 0 0,0 0-10 0 0,-2 5 92 0 0,2-4-59 0 0,-1 0 1 0 0,1 1-1 0 0,-1-1 0 0 0,1 0 1 0 0,0 0-1 0 0,-1 1-33 0 0,1 1 57 0 0,0-1-8 0 0,-1 1-1 0 0,1-1 1 0 0,-1 2-49 0 0,1-3-25 0 0,-1 0 0 0 0,1 0-1 0 0,0 1 1 0 0,-1-1 0 0 0,1 0 0 0 0,0 0-1 0 0,0 1 1 0 0,0-1 0 0 0,0 0 0 0 0,0 1-1 0 0,0-1 1 0 0,1 0 0 0 0,-1 0 0 0 0,0 1-1 0 0,1-1 26 0 0,-1 0-96 0 0,1 1 0 0 0,-1 0 0 0 0,0-1 0 0 0,1 1 0 0 0,-1-1 0 0 0,0 2 96 0 0,0-2-74 0 0,0 0 0 0 0,0-1 0 0 0,0 1 0 0 0,1 0 0 0 0,-1 0 0 0 0,0 0 0 0 0,0-1 0 0 0,1 1 0 0 0,-1 0 0 0 0,1 0 0 0 0,-1-1 0 0 0,1 1 0 0 0,-1 0 0 0 0,1-1 0 0 0,-1 1 0 0 0,1 0 74 0 0,-1-1-31 0 0,1 1-1 0 0,0-1 1 0 0,-1 1 0 0 0,1-1-1 0 0,-1 1 1 0 0,1-1-1 0 0,0 1 1 0 0,-1-1-1 0 0,1 0 1 0 0,0 1-1 0 0,0-1 1 0 0,-1 0-1 0 0,1 0 1 0 0,0 0-1 0 0,0 0 1 0 0,-1 0-1 0 0,1 1 1 0 0,0-1 31 0 0,3-1 81 0 0,0 1 0 0 0,0-1 0 0 0,0 0 0 0 0,0 0 0 0 0,0 0 0 0 0,2-1-81 0 0,3-1 761 0 0,-1-1 0 0 0,0 0-1 0 0,0-1 1 0 0,3-2-761 0 0,-3 1 1035 0 0,-1 1-1 0 0,0-1 1 0 0,5-6-1035 0 0,-5 5 589 0 0,-5 5-405 0 0,-1 1 0 0 0,1-1 1 0 0,0 0-1 0 0,-1 0 0 0 0,1-1 1 0 0,0 0-185 0 0,2-3 268 0 0,-3 5-218 0 0,0 0 0 0 0,-1 0 0 0 0,1 0 0 0 0,-1 0 0 0 0,1 0 1 0 0,-1 0-1 0 0,1 0 0 0 0,-1 0-50 0 0,1-2 91 0 0,-1 2-63 0 0,0 0 1 0 0,0 0-1 0 0,1 0 0 0 0,-1 1 0 0 0,0-2-28 0 0,1 2 14 0 0,-1-1 0 0 0,0 0 1 0 0,0 1-1 0 0,0-1 0 0 0,1 1 0 0 0,-1-1 1 0 0,0 0-1 0 0,0 1 0 0 0,0-1 1 0 0,0 1-1 0 0,0-1-14 0 0,0 1 2 0 0,0-1-1 0 0,0 1 1 0 0,0 0 0 0 0,0 0-1 0 0,0 0 1 0 0,-1 0 0 0 0,1-1-1 0 0,0 1 1 0 0,0 0 0 0 0,0 0-1 0 0,0 0 1 0 0,0 0 0 0 0,0-1-1 0 0,0 1 1 0 0,-1 0 0 0 0,1 0-1 0 0,0 0 1 0 0,0 0 0 0 0,0 0 0 0 0,0-1-1 0 0,0 1 1 0 0,-1 0 0 0 0,1 0-1 0 0,0 0 1 0 0,0 0 0 0 0,0 0-1 0 0,0 0 1 0 0,-1 0 0 0 0,1 0-1 0 0,0 0 1 0 0,0 0 0 0 0,0 0-1 0 0,-1 0 1 0 0,1 0 0 0 0,0 0-2 0 0,-1 0-68 0 0,0 2-4 0 0,0 0 0 0 0,0 0 1 0 0,-1-1-1 0 0,1 1 0 0 0,-1 0 1 0 0,1-1-1 0 0,-1 0 0 0 0,0 1 72 0 0,-1 1-407 0 0,0-1 0 0 0,-1 2 407 0 0,0 1-484 0 0,0 0 0 0 0,0 0 1 0 0,1 0-1 0 0,0 0 0 0 0,0 1 0 0 0,-1 2 484 0 0,1-2-412 0 0,2-3 202 0 0,0 0 0 0 0,-1-1-1 0 0,1 2 211 0 0,1-3-52 0 0,0-1 0 0 0,0 1-1 0 0,0 0 1 0 0,-1 0-1 0 0,1 0 1 0 0,0 0-1 0 0,0 0 1 0 0,0 0 0 0 0,1 0-1 0 0,-1-1 1 0 0,0 1-1 0 0,0 1 53 0 0,1 0-136 0 0,2 7-200 0 0,-2-8 317 0 0,-1 0 1 0 0,0 0-1 0 0,1-1 0 0 0,-1 1 1 0 0,1 0-1 0 0,-1 0 1 0 0,1-1-1 0 0,0 1 0 0 0,0 0 19 0 0,2 2-61 0 0,-2-2 63 0 0,0-1 1 0 0,-1 1-1 0 0,1-1 0 0 0,0 1 1 0 0,-1-1-1 0 0,1 1 0 0 0,0-1 1 0 0,0 0-1 0 0,-1 1 0 0 0,1-1 0 0 0,0 0 1 0 0,0 1-1 0 0,0-1 0 0 0,0 0 1 0 0,0 0-3 0 0,1 0 62 0 0,-1 1-1 0 0,1-1 1 0 0,0 0 0 0 0,-1 0 0 0 0,1-1 0 0 0,0 1 0 0 0,-1 0 0 0 0,1 0 0 0 0,0-1 0 0 0,-1 1 0 0 0,1-1 0 0 0,-1 1-1 0 0,1-1 1 0 0,0 0-62 0 0,0-1 108 0 0,2 0-7 0 0,-1 0 1 0 0,0 0-1 0 0,1-1 1 0 0,-1 0-1 0 0,3-2-101 0 0,1-4 264 0 0,-4 7-12 0 0,0-1-1 0 0,-1 0 0 0 0,0 0 1 0 0,0 0-1 0 0,1-2-251 0 0,2-3 296 0 0,-1 0-8 0 0,2-3-288 0 0,-5 10 8 0 0,-1-1-1 0 0,0 1 0 0 0,0 0 1 0 0,1 0-1 0 0,-1-1 0 0 0,0 1 1 0 0,0 0-1 0 0,0 0 0 0 0,0-1 1 0 0,0 1-1 0 0,-1 0 0 0 0,1 0 1 0 0,0-1-1 0 0,-1 0-7 0 0,-1-7 47 0 0,2 8-46 0 0,0 0 1 0 0,0 1 0 0 0,0-1 0 0 0,0 1 0 0 0,0-1 0 0 0,-1 0 0 0 0,1 0-2 0 0,0 1 0 0 0,0 0 0 0 0,0 0 0 0 0,0 0 0 0 0,0 0 0 0 0,0 0 0 0 0,0 0 0 0 0,0 0-1 0 0,0 0 1 0 0,0 0 0 0 0,0 0 0 0 0,0 0 0 0 0,0 0 0 0 0,-1 0 0 0 0,1 0 0 0 0,0 0 0 0 0,0 0 0 0 0,0 0 0 0 0,0 0 0 0 0,0 0 0 0 0,0 0 0 0 0,0-1 0 0 0,0 1 0 0 0,0 0 0 0 0,0 0 0 0 0,0 0 0 0 0,0 0 0 0 0,-1 0-1 0 0,1 1 1 0 0,0-1 0 0 0,0 0 0 0 0,0 0 0 0 0,0 0 0 0 0,0 0 0 0 0,-1 0 0 0 0,1 0 0 0 0,0 0 0 0 0,0 0 0 0 0,0 0 0 0 0,0 1-1 0 0,0-1 1 0 0,0 0 0 0 0,0 0 0 0 0,-1 0 0 0 0,-3 8-10 0 0,2-5-17 0 0,1-2 10 0 0,0 0 0 0 0,0 0 0 0 0,0 0 1 0 0,1 0-1 0 0,-1 1 0 0 0,1-1 17 0 0,-5 11-872 0 0,5-11 844 0 0,-1 0-70 0 0,1 0 0 0 0,-1 0 1 0 0,0 1-1 0 0,1-1 1 0 0,0 0-1 0 0,-1 1 1 0 0,1-1-1 0 0,0 0 0 0 0,0 1 1 0 0,-1-1-1 0 0,1 1 98 0 0,0 2-11 0 0,0-1 8 0 0,0 0 0 0 0,0 0 1 0 0,1 0 2 0 0,-1-3 0 0 0,0 1 0 0 0,0 0 0 0 0,0 0 1 0 0,0-1-1 0 0,1 1 0 0 0,-1 0 0 0 0,0-1 1 0 0,1 1-1 0 0,-1 0 0 0 0,0-1 0 0 0,1 1 1 0 0,-1 0-1 0 0,1-1 0 0 0,0 1 0 0 0,0 1-5 0 0,1-1 0 0 0,0 0 0 0 0,-1 0 0 0 0,1 0 0 0 0,0 0 0 0 0,0 0 0 0 0,0 0 0 0 0,0 0 0 0 0,0-1 0 0 0,0 1 0 0 0,0-1 0 0 0,0 1 0 0 0,1-1 0 0 0,-1 0-1 0 0,0 0 1 0 0,0 0 0 0 0,0 0 0 0 0,0 0 0 0 0,1 0 5 0 0,1-1 8 0 0,0 0 0 0 0,0 0 0 0 0,0 0 0 0 0,-1-1 0 0 0,1 1 0 0 0,0-1 0 0 0,-1 0 0 0 0,1 0 0 0 0,-1 0 0 0 0,1 0-8 0 0,10-9 641 0 0,-1 2 294 0 0,-1 0 1 0 0,0-1 0 0 0,2-3-936 0 0,-7 6 407 0 0,-1 1-1 0 0,-1-1 0 0 0,1 0 1 0 0,-1-1-1 0 0,2-4-406 0 0,-7 12 30 0 0,0-1 0 0 0,1 1 0 0 0,-1-1 0 0 0,0 1 0 0 0,0-1-1 0 0,0 1 1 0 0,0-1 0 0 0,0 0 0 0 0,0 1 0 0 0,0-1 0 0 0,0 1 0 0 0,0-1-30 0 0,0 1 9 0 0,0 0 0 0 0,0 0 1 0 0,0 0-1 0 0,0 0 0 0 0,0 0 0 0 0,-1 0 1 0 0,1 0-1 0 0,0 0 0 0 0,0 0 1 0 0,0-1-1 0 0,0 1 0 0 0,0 0 0 0 0,0 0 1 0 0,-1 0-1 0 0,1 0 0 0 0,0 0 0 0 0,0 0-9 0 0,0 0 5 0 0,-1 1-5 0 0,0-1 0 0 0,0 0 0 0 0,0 0 0 0 0,0 0 0 0 0,0 1 0 0 0,1-1 0 0 0,-1 0 0 0 0,0 1 0 0 0,0-1 0 0 0,0 1 0 0 0,1-1 1 0 0,-1 1-1 0 0,0-1 0 0 0,0 1 0 0 0,-2 2-95 0 0,0 0 0 0 0,-1 2 95 0 0,3-4-31 0 0,-2 3-81 0 0,0-1-1 0 0,1 0 0 0 0,-1 1 0 0 0,1 0 0 0 0,0-1 0 0 0,0 2 113 0 0,-3 5-395 0 0,3-7 232 0 0,0 0-1 0 0,1 0 1 0 0,-1 1 0 0 0,1-1-1 0 0,0 2 164 0 0,0 0-282 0 0,0 1-1 0 0,0 0 0 0 0,1 0 1 0 0,0 0-1 0 0,0 0 0 0 0,0 2 283 0 0,1-3-52 0 0,0-1-1 0 0,1 1 0 0 0,-1-1 1 0 0,1 1-1 0 0,0-1 1 0 0,2 3 52 0 0,-4-5-23 0 0,1-1-3 0 0,-1 0 0 0 0,1 0 0 0 0,0 0 0 0 0,-1 0 1 0 0,1 0-1 0 0,0 0 0 0 0,-1 0 0 0 0,1 0 0 0 0,0-1 0 0 0,0 1 1 0 0,0 0-1 0 0,0 0 0 0 0,0-1 0 0 0,0 1 0 0 0,0-1 1 0 0,0 1-1 0 0,0-1 0 0 0,0 1 0 0 0,0-1 0 0 0,0 0 1 0 0,0 1-1 0 0,0-1 0 0 0,1 0 0 0 0,-1 0 0 0 0,0 0 1 0 0,0 0-1 0 0,0 0 0 0 0,1 0 26 0 0,-1 0-23 0 0,-1 0 0 0 0,1-1 0 0 0,0 1-1 0 0,-1 0 1 0 0,1 0 0 0 0,-1-1 0 0 0,1 1 0 0 0,0 0 0 0 0,-1-1 0 0 0,1 1 0 0 0,-1-1-1 0 0,0 1 1 0 0,1-1 0 0 0,-1 1 0 0 0,1-1 23 0 0,1-1 22 0 0,-1-1 0 0 0,2-2-22 0 0,0 1-13 0 0,0-1 97 0 0,0-1 0 0 0,0 0 0 0 0,0-2-84 0 0,7-18 310 0 0,-9 23-281 0 0,1-5 202 0 0,1-1 0 0 0,0-8-231 0 0,-1 1 175 0 0,-2 15 185 0 0,-1 4 569 0 0,-1 0-561 0 0,1 1-1 0 0,-1-1 1 0 0,1 1-1 0 0,-1 2-367 0 0,-2 17 758 0 0,3-15-627 0 0,-2 12 200 0 0,1 0-331 0 0,1-9 107 0 0,-1 13 335 0 0,-12 92 1023 0 0,12-106-1412 0 0,-1 6 157 0 0,0 1-1 0 0,-5 13-209 0 0,3-16 16 0 0,-4 7-16 0 0,7-17-50 0 0,0 0 0 0 0,0 1 0 0 0,-1-1 0 0 0,0 0 0 0 0,0 0 0 0 0,-2 2 50 0 0,2-3-22 0 0,0 0 0 0 0,0 0 0 0 0,-1-1 0 0 0,1 1 0 0 0,0-1 0 0 0,-3 2 22 0 0,5-4-91 0 0,0 1 0 0 0,0-1 0 0 0,-1 0 0 0 0,1 1 0 0 0,0-1 0 0 0,-1 0 0 0 0,1 0 0 0 0,0 0 0 0 0,-1 0 0 0 0,1 0 0 0 0,0 0 0 0 0,-1 0 0 0 0,1 0 0 0 0,0-1 0 0 0,-1 1 0 0 0,1 0 0 0 0,0-1 0 0 0,-1 0 91 0 0,-2 0-379 0 0,1-1 0 0 0,0 1 1 0 0,1-1-1 0 0,-1 0 0 0 0,0 0 0 0 0,-2-2 379 0 0,-2-3-1473 0 0,0-1-1 0 0,-3-3 1474 0 0,-1-3-1574 0 0</inkml:trace>
+  <inkml:trace contextRef="#ctx0" brushRef="#br1" timeOffset="188988.246">6354 4061 16351 0 0,'0'0'752'0'0,"0"-1"-683"0"0,1 1-1 0 0,-1 0 1 0 0,0 0-1 0 0,0 0 1 0 0,0-1-1 0 0,1 1 0 0 0,-1 0 1 0 0,0 0-1 0 0,0 0 1 0 0,1 0-1 0 0,-1-1 1 0 0,0 1-1 0 0,1 0 0 0 0,-1 0-68 0 0,6-1 734 0 0,-4 1-213 0 0,-1-1 1 0 0,0 1-1 0 0,1 0 1 0 0,-1-1-522 0 0,3-1 641 0 0,0 0 1 0 0,-1 0-1 0 0,0 0 1 0 0,1-1 0 0 0,-1 1-1 0 0,0-2-641 0 0,7-5 993 0 0,0-3-993 0 0,-7 10 131 0 0,6-10 203 0 0,0 1 0 0 0,0-2-334 0 0,-3 4-103 0 0,-1 2-30 0 0,-1 1 0 0 0,0-1 0 0 0,2-6 133 0 0,-5 9 175 0 0,1 1 1 0 0,-1-1-1 0 0,0 0 1 0 0,0 0-1 0 0,-1 1 1 0 0,1-1-1 0 0,-1 0 1 0 0,0 0-1 0 0,0 0-175 0 0,0 4 2 0 0,0-1-1 0 0,0 0 1 0 0,0 0 0 0 0,0 0-1 0 0,0 0 1 0 0,0 1 0 0 0,-1-1 0 0 0,1 0-1 0 0,0 0 1 0 0,-1 1 0 0 0,1-1-1 0 0,-1-1-1 0 0,1 2 0 0 0,-1 0 0 0 0,1-1-1 0 0,-1 1 1 0 0,1-1 0 0 0,-1 1 0 0 0,1 0 0 0 0,-1-1-1 0 0,1 1 1 0 0,-1 0 0 0 0,1-1 0 0 0,-1 1-1 0 0,1 0 1 0 0,-1 0 0 0 0,0 0 0 0 0,1-1 0 0 0,-1 1-1 0 0,0 0 1 0 0,1 0 0 0 0,-2 0-61 0 0,1 0 1 0 0,-1 0-1 0 0,1 0 0 0 0,0 1 1 0 0,-1-1-1 0 0,1 0 0 0 0,0 0 1 0 0,-1 1-1 0 0,1-1 0 0 0,0 1 1 0 0,-1-1-1 0 0,1 1 0 0 0,0 0 1 0 0,-1 0 60 0 0,-1 1-155 0 0,1 0 0 0 0,-1 0 1 0 0,1 0-1 0 0,0 1 0 0 0,0-1 1 0 0,-1 1 154 0 0,1 0 104 0 0,0-1 1 0 0,1 1-1 0 0,-1 0 1 0 0,0 0-1 0 0,1 0 1 0 0,0 0-1 0 0,0 1 1 0 0,0-1-1 0 0,-1 2-104 0 0,2-3 72 0 0,0 1 0 0 0,-1-1 0 0 0,1 0-1 0 0,0 1 1 0 0,0-1 0 0 0,0 1 0 0 0,1-1-1 0 0,-1 1 1 0 0,1-1 0 0 0,-1 0 0 0 0,1 1-1 0 0,0-1 1 0 0,0 2-72 0 0,0-2 61 0 0,0 0-1 0 0,0 0 1 0 0,1 0 0 0 0,-1 0-1 0 0,1 1 1 0 0,-1-2 0 0 0,1 1-1 0 0,-1 0 1 0 0,1 0 0 0 0,2 1-61 0 0,3 2 119 0 0,0 0-1 0 0,1-1 1 0 0,-1 0 0 0 0,1 0 0 0 0,0-1 0 0 0,0 0 0 0 0,0-1-1 0 0,1 1-118 0 0,-1-1 67 0 0,-1-1 1 0 0,1 0-1 0 0,-1 0 0 0 0,1 0 0 0 0,-1-1 0 0 0,1 0 0 0 0,2-1-67 0 0,-7 1-73 0 0,2 0-219 0 0,1-1-1 0 0,0 0 1 0 0,-1 0-1 0 0,1-1 1 0 0,4-2 292 0 0,-2 1-1372 0 0</inkml:trace>
+  <inkml:trace contextRef="#ctx0" brushRef="#br1" timeOffset="231241.943">6745 3690 10136 0 0,'1'0'464'0'0,"-1"-1"-394"0"0,1 0 0 0 0,-1 1 0 0 0,1-1-1 0 0,-1 0 1 0 0,0 1 0 0 0,1-1 0 0 0,-1 0 0 0 0,0 0 0 0 0,0 0 0 0 0,1 1 0 0 0,-1-1 0 0 0,0 0-70 0 0,0-1 609 0 0,0 1 0 0 0,0-1 0 0 0,0 1 0 0 0,0-1 0 0 0,0 1 0 0 0,0-2-609 0 0,0 3 54 0 0,0 0 0 0 0,0 0 0 0 0,0 0 0 0 0,0 0 0 0 0,0 0 0 0 0,0-1 0 0 0,0 1 1 0 0,0 0-1 0 0,0 0 0 0 0,0 0 0 0 0,0 0 0 0 0,0 0 0 0 0,0 0 0 0 0,0 0 0 0 0,0 0 0 0 0,-1 0 0 0 0,1 0 0 0 0,0-1 1 0 0,0 1-1 0 0,0 0 0 0 0,0 0 0 0 0,0 0 0 0 0,0 0 0 0 0,0 0 0 0 0,0 0 0 0 0,0 0 0 0 0,0 0 0 0 0,0 0 0 0 0,0 0 0 0 0,-1 0-54 0 0,1 0 87 0 0,0 0 0 0 0,0 0 0 0 0,0 0 0 0 0,0 0 0 0 0,-1 0 0 0 0,1 0 0 0 0,0 0 0 0 0,0 0 0 0 0,0 1 0 0 0,0-1 0 0 0,0 0 0 0 0,-1 0 0 0 0,1 0 0 0 0,0 0-1 0 0,0 0-86 0 0,-4 6 1703 0 0,0-1-580 0 0,3-3-841 0 0,0-1 1 0 0,0 1-1 0 0,0-1 0 0 0,0 2-282 0 0,-5 9 740 0 0,2 1 0 0 0,0-1 0 0 0,-1 5-740 0 0,-2 19 703 0 0,1 0 1 0 0,0 24-704 0 0,4-15 798 0 0,2-28-5 0 0,2 12-793 0 0,-1-22 75 0 0,0 0-1 0 0,1 0 1 0 0,0 1-1 0 0,0-1 1 0 0,0 0-1 0 0,1 0-74 0 0,-1-4 5 0 0,-1 0-1 0 0,1 1 1 0 0,0-2 0 0 0,1 1-1 0 0,-1 0 1 0 0,0 0-1 0 0,1-1 1 0 0,2 2-5 0 0,-2-1-76 0 0,1 0-1 0 0,-1-1 1 0 0,1 1 0 0 0,0-1-1 0 0,0 0 1 0 0,3 1 76 0 0,-5-2-293 0 0,0-1-1 0 0,-1 1 1 0 0,1-1 0 0 0,1 1 293 0 0,3-1-7096 0 0,-2-1-1061 0 0</inkml:trace>
+  <inkml:trace contextRef="#ctx0" brushRef="#br1" timeOffset="231585.64">6817 3637 5984 0 0,'0'0'464'0'0,"-3"2"-15"0"0,3-2-76 0 0,0 1 0 0 0,0-1 0 0 0,0 0 0 0 0,0 0 0 0 0,0 0 0 0 0,0 0-1 0 0,0 1 1 0 0,0-1 0 0 0,0 0 0 0 0,0 0 0 0 0,0 0 0 0 0,0 0 0 0 0,0 1 0 0 0,0-1 0 0 0,0 0 0 0 0,0 0-1 0 0,0 0-372 0 0,0 5 2940 0 0,4 3-114 0 0,-3-6-2759 0 0,0 0-1 0 0,0 0 1 0 0,1 0 0 0 0,-1-1-1 0 0,1 1 1 0 0,0 0-67 0 0,10 10 383 0 0,-8-9 109 0 0,2 2 276 0 0,15 14 1356 0 0,-18-16-1961 0 0,4 3-18 0 0,-1 1-1 0 0,0 0 1 0 0,0 1-145 0 0,6 10 408 0 0,-1 1 1 0 0,-1 1-1 0 0,4 12-408 0 0,-10-24 94 0 0,-1-1-1 0 0,-1 1 0 0 0,0 0 1 0 0,0 0-1 0 0,0-1 0 0 0,0 6-93 0 0,-2-1 159 0 0,1 0-1 0 0,-1 0 0 0 0,-1 1 1 0 0,0-1-1 0 0,-1 1-158 0 0,-2 4 232 0 0,0 0-1 0 0,-1-1 0 0 0,-1 1 0 0 0,-7 14-230 0 0,-3-1-1548 0 0,9-15 592 0 0</inkml:trace>
+</inkml:ink>
+</file>
+
+<file path=word/ink/ink3.xml><?xml version="1.0" encoding="utf-8"?>
+<inkml:ink xmlns:inkml="http://www.w3.org/2003/InkML">
+  <inkml:definitions>
+    <inkml:context xml:id="ctx0">
+      <inkml:inkSource xml:id="inkSrc0">
+        <inkml:traceFormat>
+          <inkml:channel name="X" type="integer" min="-2.14748E9" max="2.14748E9" units="cm"/>
+          <inkml:channel name="Y" type="integer" min="-2.14748E9" max="2.14748E9" units="cm"/>
+          <inkml:channel name="F" type="integer" max="32767" units="dev"/>
+          <inkml:channel name="OA" type="integer" max="360" units="deg"/>
+          <inkml:channel name="OE" type="integer" max="90" units="deg"/>
+        </inkml:traceFormat>
+        <inkml:channelProperties>
+          <inkml:channelProperty channel="X" name="resolution" value="1000" units="1/cm"/>
+          <inkml:channelProperty channel="Y" name="resolution" value="1000" units="1/cm"/>
+          <inkml:channelProperty channel="F" name="resolution" value="0" units="1/dev"/>
+          <inkml:channelProperty channel="OA" name="resolution" value="1000" units="1/deg"/>
+          <inkml:channelProperty channel="OE" name="resolution" value="1000" units="1/deg"/>
+        </inkml:channelProperties>
+      </inkml:inkSource>
+      <inkml:timestamp xml:id="ts0" timeString="2019-04-05T06:20:44.057"/>
+    </inkml:context>
+    <inkml:brush xml:id="br0">
+      <inkml:brushProperty name="width" value="0.025" units="cm"/>
+      <inkml:brushProperty name="height" value="0.025" units="cm"/>
+      <inkml:brushProperty name="color" value="#333333"/>
+    </inkml:brush>
+    <inkml:brush xml:id="br1">
+      <inkml:brushProperty name="width" value="0.025" units="cm"/>
+      <inkml:brushProperty name="height" value="0.025" units="cm"/>
+      <inkml:brushProperty name="color" value="#333333"/>
+    </inkml:brush>
+    <inkml:brush xml:id="br2">
+      <inkml:brushProperty name="width" value="0.025" units="cm"/>
+      <inkml:brushProperty name="height" value="0.025" units="cm"/>
+      <inkml:brushProperty name="color" value="#333333"/>
+    </inkml:brush>
+  </inkml:definitions>
+  <inkml:trace contextRef="#ctx0" brushRef="#br0">8485 167 12816 0 0,'-1'-4'75'0'0,"0"3"53"0"0,0-1 0 0 0,1 0-1 0 0,-1 1 1 0 0,1-1 0 0 0,0 0-1 0 0,-1 0 1 0 0,1 0-128 0 0,0 0 29 0 0,0 0 1 0 0,-1 0-1 0 0,1 1 1 0 0,-1-1-1 0 0,1 0 0 0 0,-1 1 1 0 0,0-1-1 0 0,1 0 1 0 0,-1 1-30 0 0,-4-12 2147 0 0,4 13-2094 0 0,1 0-1 0 0,0 0 1 0 0,0 0 0 0 0,0 0 0 0 0,0 0-1 0 0,0-1 1 0 0,0 1 0 0 0,0 0 0 0 0,0 0-1 0 0,0 0 1 0 0,0 0 0 0 0,0 0 0 0 0,0 0-1 0 0,0 0 1 0 0,0-1 0 0 0,0 1 0 0 0,0 0-1 0 0,-1 0 1 0 0,1 0 0 0 0,0 0 0 0 0,0 0-1 0 0,0 0 1 0 0,0 0 0 0 0,0 0 0 0 0,0 0-1 0 0,0 0 1 0 0,-1 0 0 0 0,1 0-1 0 0,0 0 1 0 0,0 0 0 0 0,0 0 0 0 0,0 0-1 0 0,0 0 1 0 0,0 0-53 0 0,-5 2 1392 0 0,-4 6 352 0 0,6-3-1427 0 0,0 1 0 0 0,0-1 0 0 0,1 1 0 0 0,-1-1-1 0 0,1 1 1 0 0,1 0 0 0 0,-1 2-317 0 0,0-1 190 0 0,-6 17 235 0 0,-2 10 311 0 0,-5 33-736 0 0,8-29 389 0 0,3 2 0 0 0,0 26-389 0 0,4-49 99 0 0,-4 152 740 0 0,-8 1-152 0 0,5-105-433 0 0,-10 97 305 0 0,15-87-38 0 0,4 24-521 0 0,10 74 435 0 0,19 76-26 0 0,-21-199-166 0 0,10 34-243 0 0,-9-54 87 0 0,-8-21-21 0 0,1 0 0 0 0,1 9-66 0 0,-5-16 22 0 0,0 1 0 0 0,1-1 1 0 0,-1 1-1 0 0,1-1 0 0 0,0 0 1 0 0,0 1-1 0 0,0-1 0 0 0,0 0 1 0 0,0 0-1 0 0,1 0 0 0 0,-1 0 0 0 0,1 0 1 0 0,-1 0-1 0 0,1 0 0 0 0,1 1-22 0 0,-2-2 10 0 0,1 0-1 0 0,-1 0 0 0 0,0 0 0 0 0,1 0 0 0 0,-1 0 0 0 0,0 0 0 0 0,1 0 0 0 0,-1-1 1 0 0,1 1-1 0 0,-1-1 0 0 0,1 1 0 0 0,1-1-9 0 0,1 1 8 0 0,1-1 1 0 0,-1 0-1 0 0,0 0 0 0 0,1 0-8 0 0,-4 0 0 0 0,38-4-128 0 0,0-2 0 0 0,0-1 0 0 0,15-7 128 0 0,54-15 34 0 0,50-12 124 0 0,-132 35-158 0 0,78-16 0 0 0,25 4 237 0 0,106-1-237 0 0,35 6-177 0 0,-120 2 93 0 0,134-27 84 0 0,-208 26 0 0 0,42-8 0 0 0,-30 6 0 0 0,7 3 0 0 0,-79 9 0 0 0,-8 2 0 0 0,-1-1 0 0 0,0 0 0 0 0,0 0 0 0 0,1-1 0 0 0,-6 2 0 0 0,0-1 0 0 0,0 0 0 0 0,0 1 0 0 0,0-1 0 0 0,0 0 0 0 0,0-1 0 0 0,0 1 0 0 0,0 0 0 0 0,0 0 0 0 0,0-1 0 0 0,1-1 0 0 0,-2 2 0 0 0,1-1 0 0 0,-1 0 0 0 0,1 1 0 0 0,-1-1 0 0 0,0 0 0 0 0,0 0 0 0 0,0 0 0 0 0,0 0 0 0 0,0 0 0 0 0,0-1 0 0 0,0 1-2 0 0,1-9-38 0 0,1 0-1 0 0,-2-1 0 0 0,1-11 41 0 0,-1 1-157 0 0,4-20 157 0 0,-1 5-96 0 0,-1-28-138 0 0,-3-18 234 0 0,-1 26-60 0 0,1-263-217 0 0,-5 193 263 0 0,1 59 16 0 0,-1-4-2 0 0,1 28 0 0 0,-2-9-2 0 0,-4-8 2 0 0,-12-52 2 0 0,5 28 9 0 0,11 53 21 0 0,-1 1 0 0 0,-5-11-32 0 0,6 24 18 0 0,1 0-1 0 0,1-1 1 0 0,0-1-18 0 0,3 15 7 0 0,0 0 0 0 0,0 0 0 0 0,0 0 1 0 0,-1 1-1 0 0,0-1 0 0 0,0 0 0 0 0,0 1 0 0 0,0-1 0 0 0,-3-3-7 0 0,4 8-1 0 0,0-1-1 0 0,1 0 1 0 0,-1 0 0 0 0,0 1-1 0 0,0-1 1 0 0,0 0 0 0 0,0 1-1 0 0,1-1 1 0 0,-1 1-1 0 0,0-1 1 0 0,0 1 0 0 0,0-1-1 0 0,0 1 1 0 0,0 0 0 0 0,0 0-1 0 0,0-1 1 0 0,0 1 0 0 0,-1 0-1 0 0,1 0 1 0 0,0 0-1 0 0,0 0 1 0 0,0 0 0 0 0,0 0-1 0 0,0 0 1 0 0,0 1 0 0 0,0-1-1 0 0,0 0 1 0 0,0 0 0 0 0,0 1-1 0 0,0-1 1 0 0,0 1-1 0 0,0-1 2 0 0,-4 3-13 0 0,0 0 0 0 0,1 1 0 0 0,-1-1-1 0 0,1 1 1 0 0,-3 2 13 0 0,2-2-7 0 0,-43 40-164 0 0,28-27 155 0 0,0-1 0 0 0,-2-1 1 0 0,-10 5 15 0 0,23-14-6 0 0,-3 1 4 0 0,0-1 0 0 0,-1 0 0 0 0,1 0 1 0 0,-1-1-1 0 0,0-1 0 0 0,-10 2 2 0 0,-28 4 42 0 0,0-1 0 0 0,-24-1-42 0 0,-105 1 125 0 0,124-7-107 0 0,-17 0 47 0 0,-25 1 8 0 0,-192 7 70 0 0,108-7 109 0 0,-19-4-5 0 0,124-1-195 0 0,4 4 1 0 0,13-1-42 0 0,-137 7 42 0 0,175-6-69 0 0,-8 3 16 0 0,7-1-91 0 0,-4 2-1137 0 0,0 0-1 0 0,-9 4 1229 0 0,24-5-1764 0 0</inkml:trace>
+  <inkml:trace contextRef="#ctx0" brushRef="#br0" timeOffset="1589.049">11031 1183 8952 0 0,'-5'-2'349'0'0,"4"1"-287"0"0,0 1 0 0 0,0-1 0 0 0,0 1 0 0 0,0 0-1 0 0,0-1 1 0 0,0 1 0 0 0,0 0 0 0 0,0 0 0 0 0,0 0 0 0 0,-1 0-62 0 0,2 0 37 0 0,0 0 0 0 0,0 0 0 0 0,0 0 0 0 0,0 0 1 0 0,0 0-1 0 0,0 0 0 0 0,0 0 0 0 0,0 0 0 0 0,0 0 0 0 0,-1 0 1 0 0,1 0-1 0 0,0 0 0 0 0,0 0 0 0 0,0 0 0 0 0,0 0 0 0 0,0 0 1 0 0,0 0-1 0 0,0 0 0 0 0,0 0 0 0 0,0 0 0 0 0,0 0 1 0 0,0 0-1 0 0,0 0 0 0 0,0 0 0 0 0,0 0 0 0 0,0 0 0 0 0,-1 0 1 0 0,1 0-1 0 0,0 0 0 0 0,0 1 0 0 0,0-1 0 0 0,0 0 0 0 0,0 0 1 0 0,0 0-1 0 0,0 0 0 0 0,0 0 0 0 0,0 0 0 0 0,0 0 1 0 0,0 0-1 0 0,0 0 0 0 0,0 0 0 0 0,0 0 0 0 0,0 0 0 0 0,0 0 1 0 0,0 1-1 0 0,0-1 0 0 0,0 0 0 0 0,0 0 0 0 0,0 0 0 0 0,0 0 1 0 0,0 0-1 0 0,0 0 0 0 0,0 0 0 0 0,0 0 0 0 0,0 0 0 0 0,1 0 1 0 0,-1 0-1 0 0,0 0 0 0 0,0 0 0 0 0,0 0 0 0 0,0 1 1 0 0,0-1-1 0 0,0 0-37 0 0,0 0 181 0 0,0 0-1 0 0,0 1 1 0 0,1-1 0 0 0,-1 0 0 0 0,0 1 0 0 0,0-1 0 0 0,0 1 0 0 0,0-1-1 0 0,0 0 1 0 0,0 1 0 0 0,0-1 0 0 0,0 1 0 0 0,0-1-181 0 0,0 2 166 0 0,-1 0 0 0 0,1-1 1 0 0,0 1-1 0 0,0-1 0 0 0,0 1 0 0 0,1 0 1 0 0,-1-1-1 0 0,0 1 0 0 0,1-1 0 0 0,-1 1 1 0 0,1-1-1 0 0,-1 1 0 0 0,1-1 0 0 0,0 1 1 0 0,-1-1-1 0 0,1 0 0 0 0,0 1 0 0 0,1 0-166 0 0,1 4 394 0 0,1 2-93 0 0,0 0-1 0 0,-1 1 0 0 0,0-1 0 0 0,0 1 0 0 0,-1 0 0 0 0,0-1 0 0 0,-1 1 0 0 0,0 0 0 0 0,0 0 0 0 0,-1 0 0 0 0,0 0 1 0 0,-1 0-1 0 0,0 4-300 0 0,-3 14 371 0 0,0-1 187 0 0,2 4-558 0 0,0 30 443 0 0,-1 11-47 0 0,-2-15-71 0 0,-2 37 248 0 0,6 52 249 0 0,1-45-226 0 0,0-86-512 0 0,-3 115 681 0 0,-4-5-149 0 0,-10 3-456 0 0,3-13-155 0 0,-9 187 483 0 0,23-220-296 0 0,3 0 1 0 0,3 0-1 0 0,4-1 0 0 0,6 11-192 0 0,-6-35 48 0 0,0-2 63 0 0,9 22-111 0 0,-13-55 9 0 0,-2-4 29 0 0,2 0-1 0 0,2 5-37 0 0,-6-17 5 0 0,0-1 1 0 0,0 1-1 0 0,1-1 0 0 0,0 1 0 0 0,0-1 0 0 0,0 0 1 0 0,0 0-1 0 0,1-1 0 0 0,-1 1 0 0 0,2 0-5 0 0,-1-1-6 0 0,0 0 1 0 0,0-1-1 0 0,0 0 0 0 0,1 0 1 0 0,-1 0-1 0 0,1 0 0 0 0,0 0 1 0 0,-1-1-1 0 0,1 0 0 0 0,5 1 6 0 0,6-1-37 0 0,1 1-1 0 0,9-2 38 0 0,101-6-152 0 0,1-6-99 0 0,-69 6-111 0 0,52-5-79 0 0,79-8 1230 0 0,-71 9-691 0 0,16 5-98 0 0,9 5 11 0 0,18-2-11 0 0,102-16 0 0 0,30-9 0 0 0,-218 19 0 0 0,-60 6 0 0 0,9-3 0 0 0,-20 4 0 0 0,-1 0 0 0 0,1-1 0 0 0,-1 1 0 0 0,0-1 0 0 0,1 0 0 0 0,-1 0 0 0 0,0-1 0 0 0,0 1 0 0 0,-1-1 0 0 0,1 1 0 0 0,0-2 0 0 0,-3 3-2 0 0,1-1-1 0 0,-2 1 0 0 0,1-1 1 0 0,0 0-1 0 0,0 1 1 0 0,0-1-1 0 0,-1 0 0 0 0,1 1 1 0 0,-1-1-1 0 0,1 0 1 0 0,-1 0-1 0 0,0 0 3 0 0,1-6-19 0 0,-1 0-1 0 0,0-2 20 0 0,0 5-2 0 0,-1-15-115 0 0,0 0 0 0 0,-2-1 117 0 0,-2-17-54 0 0,-2-25-18 0 0,-4-2 72 0 0,-2-18-17 0 0,12 79 8 0 0,-22-197-352 0 0,21 162 275 0 0,3-27 86 0 0,1 4-31 0 0,-3-6-11 0 0,0-26 83 0 0,-1-34 246 0 0,0 58-453 0 0,-2-15-99 0 0,-8-26 265 0 0,11 103 1 0 0,-1-11-1 0 0,-14-101 0 0 0,7 64 0 0 0,-5-8 0 0 0,1 0 28 0 0,-3-11 8 0 0,6 30-36 0 0,5 22 0 0 0,-4-13 0 0 0,-5-16 0 0 0,9 29 0 0 0,4 18 1 0 0,-1 1 1 0 0,1-1-1 0 0,-1 1 0 0 0,0-1 1 0 0,0 1-1 0 0,0 0 0 0 0,0 0 1 0 0,-1 0-2 0 0,-4-6 52 0 0,6 8-47 0 0,0 0-1 0 0,0 1 1 0 0,0-1-1 0 0,0 1 1 0 0,0-1-1 0 0,0 1 1 0 0,0 0-1 0 0,-1 0 1 0 0,1-1-1 0 0,-1 1 1 0 0,1 0-1 0 0,-1 0-4 0 0,-3-2 12 0 0,5 2-12 0 0,-1 1 0 0 0,1-1 0 0 0,0 1 0 0 0,-1 0 0 0 0,1-1 0 0 0,-1 1 0 0 0,1 0 0 0 0,-1 0-1 0 0,1 0 1 0 0,-1-1 0 0 0,1 1 0 0 0,-1 0 0 0 0,1 0 0 0 0,-1 0 0 0 0,1 0 0 0 0,-1 0 0 0 0,1 0 0 0 0,-1 0 0 0 0,0 0 0 0 0,1 0 0 0 0,-1 0 0 0 0,-4 0 67 0 0,-1 1 0 0 0,1-1 0 0 0,0 0 0 0 0,-1-1 0 0 0,-1 1-67 0 0,-80-7 17 0 0,-26 4 23 0 0,-25 5-40 0 0,62 0 166 0 0,35-2-87 0 0,-137-4 349 0 0,134 1-301 0 0,-17 0 71 0 0,-30-2 99 0 0,-4-1 152 0 0,-17-6-449 0 0,1 0 389 0 0,27 7 279 0 0,-45 3-668 0 0,45 7 19 0 0,14 0-23 0 0,-26 1-332 0 0,85-6-40 0 0,0 0 0 0 0,0-1 1 0 0,-5-1 375 0 0,10 1-749 0 0,1 0 0 0 0,-1 0 0 0 0,1-1 0 0 0,-1 0 1 0 0,1 0-1 0 0,0 0 0 0 0,-4-3 749 0 0,-7-6-2167 0 0,3 3-9 0 0</inkml:trace>
+  <inkml:trace contextRef="#ctx0" brushRef="#br0" timeOffset="-2653.474">5935 1277 5984 0 0,'9'-31'622'0'0,"2"-3"1044"0"0,-2 15 3986 0 0,-9 18-5551 0 0,1 1 0 0 0,-1 0 0 0 0,0-1 1 0 0,1 1-1 0 0,-1 0 0 0 0,0-1 0 0 0,1 1 1 0 0,-1 0-1 0 0,0 0 0 0 0,1-1 1 0 0,-1 1-1 0 0,0 0 0 0 0,1 0 0 0 0,-1 0 1 0 0,1-1-1 0 0,-1 1 0 0 0,0 0 0 0 0,1 0 1 0 0,-1 0-1 0 0,1 0 0 0 0,-1 0 0 0 0,1 0 1 0 0,-1 0-1 0 0,1 0 0 0 0,-1 0-101 0 0,2 0 209 0 0,0 0 1 0 0,-1 0-1 0 0,1 1 0 0 0,-1-1 0 0 0,1 0 0 0 0,0 1-209 0 0,-2-1 51 0 0,1 0-1 0 0,-1 0 1 0 0,0 1 0 0 0,1-1-1 0 0,-1 0 1 0 0,1 0-1 0 0,-1 0 1 0 0,0 0 0 0 0,1 1-1 0 0,-1-1 1 0 0,0 0-1 0 0,0 1 1 0 0,1-1 0 0 0,-1 0-1 0 0,0 0 1 0 0,0 1-1 0 0,1-1 1 0 0,-1 0 0 0 0,0 1-1 0 0,0-1 1 0 0,0 0-1 0 0,1 1 1 0 0,-1-1 0 0 0,0 1-1 0 0,0-1 1 0 0,0 0 0 0 0,0 1-51 0 0,0 0 142 0 0,0 1 1 0 0,0-1 0 0 0,-1 0 0 0 0,1 1 0 0 0,0-1 0 0 0,-1 0 0 0 0,1 1-143 0 0,-3 10 680 0 0,3-6-362 0 0,1 1 1 0 0,-1-1 0 0 0,2 1-1 0 0,-1-1 1 0 0,1 2-319 0 0,0-1 183 0 0,-2-6-138 0 0,3 9 186 0 0,-1 0 0 0 0,-1 0 0 0 0,1 0 0 0 0,-1 0 0 0 0,-1 6-231 0 0,-2 2 528 0 0,-1 4-528 0 0,-1 19 521 0 0,3-1 202 0 0,3 1 1 0 0,5 35-724 0 0,-1-23 793 0 0,-2 13-793 0 0,-5-29 542 0 0,-3 24-542 0 0,-8 34 423 0 0,6-50-254 0 0,-26 199 914 0 0,10-38-203 0 0,2-24-253 0 0,3-25-437 0 0,15-138-281 0 0,-4 12 91 0 0,4-23-173 0 0,0 0-1 0 0,-1-1 1 0 0,0 1-1 0 0,-4 7 174 0 0,6-12-188 0 0,-1 0 0 0 0,1-1 0 0 0,-1 1 0 0 0,0-1 0 0 0,0 1 0 0 0,0-1 0 0 0,-1 1 0 0 0,-1 0 188 0 0,3-2-123 0 0,1-1 0 0 0,-1 1 1 0 0,0-1-1 0 0,0 1 0 0 0,0-1 0 0 0,1 1 1 0 0,-1-1-1 0 0,0 0 0 0 0,0 0 0 0 0,0 1 0 0 0,0-1 1 0 0,0 0-1 0 0,1 0 0 0 0,-1 0 0 0 0,0 0 0 0 0,0 0 1 0 0,0 0-1 0 0,0 0 0 0 0,0 0 0 0 0,0 0 0 0 0,1-1 1 0 0,-1 1-1 0 0,0 0 0 0 0,0-1 0 0 0,0 1 1 0 0,0 0-1 0 0,1-1 0 0 0,-1 1 0 0 0,0-1 0 0 0,0 1 1 0 0,0-1 122 0 0,-7-8-1762 0 0</inkml:trace>
+  <inkml:trace contextRef="#ctx0" brushRef="#br0" timeOffset="-1589.82">5840 2826 15664 0 0,'-10'-6'718'0'0,"9"6"-672"0"0,0 0 0 0 0,1 0 0 0 0,-1-1 0 0 0,0 1 0 0 0,1 0 0 0 0,-1 0 0 0 0,0 1 0 0 0,1-1 0 0 0,-1 0 0 0 0,0 0 1 0 0,1 0-1 0 0,-1 0 0 0 0,0 0 0 0 0,1 1 0 0 0,-1-1 0 0 0,0 0 0 0 0,1 1 0 0 0,-1-1 0 0 0,1 0 0 0 0,-1 1 0 0 0,1-1-46 0 0,-6 3 10 0 0,3-2 61 0 0,0 0 0 0 0,0 0-1 0 0,0 1 1 0 0,0-1-1 0 0,1 1 1 0 0,-1-1-1 0 0,0 1 1 0 0,1 0-1 0 0,-1 0 1 0 0,-1 2-71 0 0,1-1 243 0 0,-1 0 0 0 0,1-1 0 0 0,-1 0 0 0 0,0 0-1 0 0,0 0 1 0 0,0 0 0 0 0,0 0 0 0 0,0-1 0 0 0,0 1 0 0 0,0-1 0 0 0,-1-1 0 0 0,-3 2-243 0 0,-8-1 829 0 0,1-1-1 0 0,0 0 1 0 0,-2-1-829 0 0,-14 0 972 0 0,-24 1 617 0 0,0-4-1 0 0,-34-6-1588 0 0,47 4 0 0 0,-25-5 0 0 0,-38-6 119 0 0,12 1 205 0 0,-94-15 1281 0 0,116 26-1605 0 0,21 1 0 0 0,-67-3-16 0 0,-64 6 16 0 0,140 2-83 0 0,-40 1-186 0 0,-146 12 125 0 0,212-13 144 0 0,0-1 0 0 0,0-1 0 0 0,-10-2 0 0 0,-43-10 0 0 0,66 13 0 0 0,-18-6-11 0 0,20 6 10 0 0,-1 0-1 0 0,1 0 1 0 0,0 0-1 0 0,0 0 0 0 0,0 0 1 0 0,-1 0-1 0 0,1 0 1 0 0,0 0-1 0 0,0 0 0 0 0,0 0 1 0 0,0 0-1 0 0,-1 0 1 0 0,1 0-1 0 0,0 0 0 0 0,0-1 1 0 0,0 1-1 0 0,-1 0 1 0 0,1 0-1 0 0,0 0 0 0 0,0 0 1 0 0,0 0-1 0 0,0 0 1 0 0,0-1-1 0 0,0 1 0 0 0,-1 0 1 0 0,1 0-1 0 0,0 0 1 0 0,0 0-1 0 0,0-1 0 0 0,0 1 1 0 0,0 0 1 0 0,0 0-2 0 0,0-1 1 0 0,1 1 0 0 0,-1 0-1 0 0,0-1 1 0 0,0 1-1 0 0,1 0 1 0 0,-1-1 0 0 0,0 1-1 0 0,0 0 1 0 0,1-1-1 0 0,-1 1 1 0 0,0 0 0 0 0,1 0-1 0 0,-1-1 2 0 0,3-1-25 0 0,0-1 0 0 0,0 1 0 0 0,0-1-1 0 0,-1 0 1 0 0,0 0 0 0 0,1 0 0 0 0,-1-1-1 0 0,0 1 1 0 0,1-3 25 0 0,3-5-50 0 0,-3 5 30 0 0,0 1 1 0 0,-1-1-1 0 0,0 0 0 0 0,0 0 1 0 0,1-5 19 0 0,1-2-30 0 0,22-89-120 0 0,-21 78 111 0 0,0 0 0 0 0,-2-1 0 0 0,0-14 39 0 0,-3 36 0 0 0,3-41 0 0 0,3-25-53 0 0,3-95-6 0 0,-3 51 35 0 0,0 13 30 0 0,14-167 67 0 0,-1 119 72 0 0,-2 69-145 0 0,-4 20 0 0 0,15-69 0 0 0,-21 106 0 0 0,0 0 0 0 0,1 1 0 0 0,2-1 0 0 0,0 2 0 0 0,12-19 0 0 0,-15 31-16 0 0,-1-1-1 0 0,2 1 0 0 0,-1 0 1 0 0,1 0-1 0 0,4-2 17 0 0,0-1-21 0 0,-11 10 11 0 0,0 0 0 0 0,0 0-1 0 0,-1 0 1 0 0,1 0 0 0 0,0 0 0 0 0,-1-1-1 0 0,2 0 11 0 0,-2 1-11 0 0,1-1 0 0 0,-1 1 0 0 0,1 0 0 0 0,0 0 0 0 0,0 0 0 0 0,-1-1 0 0 0,1 1 0 0 0,1 0 11 0 0,0-1-10 0 0,1 0 1 0 0,-1 0-1 0 0,1 1 0 0 0,0-1 0 0 0,0 1 0 0 0,0-1 1 0 0,0 1-1 0 0,0 0 0 0 0,0 0 0 0 0,1 0 1 0 0,-1 1-1 0 0,2-1 10 0 0,7 0-17 0 0,0 0 0 0 0,11 2 17 0 0,1-1-4 0 0,196-1-92 0 0,-38 1 11 0 0,-101-1 69 0 0,240-2-112 0 0,-236 4 128 0 0,0 4 0 0 0,33 8 0 0 0,-21 2-3 0 0,36 5 59 0 0,-72-14 123 0 0,1-2-179 0 0,-52-4 21 0 0,0 0-1 0 0,-1-1 0 0 0,1 0 1 0 0,0 0-1 0 0,2-2-20 0 0,11-3-1251 0 0,13-6 1251 0 0,-28 9-989 0 0,-1 0 0 0 0,1-1 0 0 0,2-2 989 0 0,-1-1-1700 0 0</inkml:trace>
+  <inkml:trace contextRef="#ctx0" brushRef="#br0" timeOffset="-3536.695">3568 3746 7832 0 0,'-13'20'356'0'0,"13"-20"-326"0"0,-1 1 0 0 0,1 0 0 0 0,-1 0 0 0 0,1-1 1 0 0,-1 1-1 0 0,0 0 0 0 0,0-1 0 0 0,1 1 0 0 0,-1 0 0 0 0,0-1 1 0 0,0 1-1 0 0,1-1 0 0 0,-1 0 0 0 0,0 1 0 0 0,0-1 0 0 0,0 1-30 0 0,-1-1 5 0 0,0 0 0 0 0,1 0 0 0 0,-1 0-1 0 0,0 0 1 0 0,1 0 0 0 0,-1 0 0 0 0,0 0-5 0 0,-6 0 249 0 0,5-1 1066 0 0,-1 1 0 0 0,0-1 0 0 0,0 1 0 0 0,1-1 0 0 0,-3-1-1315 0 0,-11-2 3758 0 0,4 1-1785 0 0,11 2-794 0 0,10 2-524 0 0,-4 0-440 0 0,-3 0-103 0 0,1-1-1 0 0,-1 0 1 0 0,1 1 0 0 0,0-1-1 0 0,-1 0 1 0 0,1 0 0 0 0,0 0-1 0 0,-1 0 1 0 0,1 0 0 0 0,-1 0-1 0 0,1 0 1 0 0,0-1 0 0 0,-1 1-1 0 0,2-1-111 0 0,0 0 88 0 0,1-1 0 0 0,-1 1 0 0 0,0 0 0 0 0,1 1-1 0 0,-1-1 1 0 0,0 0 0 0 0,1 1 0 0 0,2 0-88 0 0,3-1 63 0 0,212-25 731 0 0,-125 15-530 0 0,69 1-264 0 0,-91 7 7 0 0,33 1 64 0 0,-21 3 16 0 0,88 2 66 0 0,-131-2-102 0 0,29 3 18 0 0,-25 1-29 0 0,96 12-18 0 0,-128-14-40 0 0,0 1 0 0 0,1 0-1 0 0,-1 1 1 0 0,8 4 18 0 0,-19-7-12 0 0,0 0-1 0 0,0 0 1 0 0,0 1 0 0 0,-1 0 0 0 0,1 0 0 0 0,0 0-1 0 0,-1 0 1 0 0,0 0 0 0 0,0 1 0 0 0,0-1 0 0 0,1 2 11 0 0,0 2-21 0 0,0 0-1 0 0,0 0 0 0 0,-1 1 1 0 0,0-1-1 0 0,2 8 23 0 0,-3-6-2 0 0,0-1 0 0 0,-1 1 0 0 0,0 0 0 0 0,0 0 0 0 0,-1 1 2 0 0,0-2-1 0 0,0 69 103 0 0,-8 49-102 0 0,0 12 120 0 0,7-78 27 0 0,-5 164 332 0 0,5-192-415 0 0,-4 82 151 0 0,-7 257 186 0 0,8-301-401 0 0,2-55 0 0 0,1-4-116 0 0,-1-1 0 0 0,-1 1 0 0 0,0 0 0 0 0,-1-1 0 0 0,0 0 0 0 0,-1 2 116 0 0,4-11 0 0 0,1 1 0 0 0,-1 0 0 0 0,0 0 0 0 0,0 0 0 0 0,0 0 0 0 0,0-1 0 0 0,0 1 0 0 0,0 0 0 0 0,0-1 0 0 0,-1 1 0 0 0,1-1 0 0 0,-1 1 0 0 0,-1 0 0 0 0,-1 2 0 0 0,2-3 0 0 0,0 1 0 0 0,0-1 0 0 0,0 1 0 0 0,0-1 0 0 0,0 0 0 0 0,-2 1 0 0 0,-7 2 42 0 0,7-2 63 0 0,0 0 0 0 0,-1-1 1 0 0,1 1-1 0 0,0-1 0 0 0,-5 0-105 0 0,-54 7 224 0 0,43-6-224 0 0,-1 0 0 0 0,-14-2 0 0 0,-40-4 0 0 0,5 1 0 0 0,-128-4 0 0 0,114 3 0 0 0,-17 0 0 0 0,-133 1-611 0 0,149 2 1606 0 0,-41 6-995 0 0,-41-2 228 0 0,118-3-200 0 0,-103-1-28 0 0,127 1 0 0 0,-16 0 0 0 0,-1 0 0 0 0,16 0 0 0 0,-11 2 0 0 0,28-2 0 0 0,0 0 0 0 0,0 0 0 0 0,0-1 0 0 0,-16 0 0 0 0,24 1-6 0 0,-1-1-1 0 0,0 1 0 0 0,1-1 1 0 0,-1 1-1 0 0,1-1 1 0 0,-1 0-1 0 0,1 0 1 0 0,-1 0-1 0 0,1 1 1 0 0,-1-1-1 0 0,0-1 7 0 0,1 1-4 0 0,1 0 0 0 0,-1 1 0 0 0,1-1-1 0 0,-1 0 1 0 0,1 1 0 0 0,-1-1 0 0 0,1 0 0 0 0,-1 0-1 0 0,1 0 1 0 0,0 1 0 0 0,-1-1 0 0 0,1 0 0 0 0,0 0 0 0 0,0 0 4 0 0,-3-13-88 0 0,3 11 78 0 0,0 1-1 0 0,0 0 0 0 0,0-1 0 0 0,1 1 0 0 0,-1 0 0 0 0,1-1 1 0 0,-1 1-1 0 0,1 0 0 0 0,0-1 11 0 0,2-6-40 0 0,1-11-6 0 0,-1 2-46 0 0,3-4 92 0 0,37-121-86 0 0,-31 93 36 0 0,2-4 47 0 0,-4 19-2 0 0,0-2-1 0 0,-1-4 6 0 0,18-158-746 0 0,-18 87 1159 0 0,-7 63-300 0 0,-3 0 0 0 0,-3-17-113 0 0,1 6 22 0 0,1-14-22 0 0,2-5 0 0 0,0 44 0 0 0,1 7-77 0 0,2-8 77 0 0,-2 26-40 0 0,8-37-111 0 0,-8 41 123 0 0,0 0 0 0 0,1 0 0 0 0,2-4 28 0 0,-4 9 0 0 0,10-19-72 0 0,-8 14 57 0 0,1 0-1 0 0,0 1 0 0 0,2-2 16 0 0,3-6-36 0 0,7-6-17 0 0,-15 18 51 0 0,1 0 0 0 0,-1 1 0 0 0,0-1 0 0 0,1 0-1 0 0,0 0 1 0 0,-1 1 0 0 0,1-1 0 0 0,-1 0 0 0 0,1 1 0 0 0,0-1-1 0 0,0 0 3 0 0,0 1-5 0 0,0 0 0 0 0,0-1 0 0 0,0 1 0 0 0,0 0 0 0 0,0-1 0 0 0,1 1 0 0 0,-1 0 0 0 0,0 0 0 0 0,0 0-1 0 0,1 0 6 0 0,24 0-84 0 0,-2 1 51 0 0,21-3 33 0 0,-11-2 152 0 0,1 2 0 0 0,34 3-152 0 0,37 4 184 0 0,-71-3-2184 0 0,22-2 2000 0 0,-43-1-1144 0 0</inkml:trace>
+  <inkml:trace contextRef="#ctx0" brushRef="#br0" timeOffset="77537.036">6085 4301 14480 0 0,'0'0'662'0'0,"0"0"-11"0"0,0 0-243 0 0,0 0 509 0 0,-1 1 274 0 0,0 4-345 0 0,-1 1 1 0 0,0-1 0 0 0,1 0 0 0 0,0 1-1 0 0,0 0-846 0 0,-2 29 1225 0 0,2-17-553 0 0,1-5 44 0 0,0 0 0 0 0,1 11-716 0 0,1-1 616 0 0,-1-5-231 0 0,1 0-1 0 0,1 0 0 0 0,1 6-384 0 0,-1-15-4 0 0,0 1 0 0 0,0-1 0 0 0,0 0 0 0 0,1 0-1 0 0,1 0 1 0 0,4 8 4 0 0,-6-13 101 0 0,1 0 0 0 0,0 1-1 0 0,-1-1 1 0 0,1-1 0 0 0,1 1-1 0 0,-1-1 1 0 0,1 1 0 0 0,-1-1 0 0 0,1 0-1 0 0,0-1 1 0 0,0 1 0 0 0,4 1-101 0 0,3 0 168 0 0,0 0-1 0 0,0-1 1 0 0,1 0 0 0 0,-1-1 0 0 0,2-1-168 0 0,-5 1 0 0 0,-3-2 0 0 0,-1 1 0 0 0,1 0 0 0 0,-1-1 0 0 0,1 0 0 0 0,3-1 0 0 0,0 0-17 0 0,1-1-192 0 0,-1 1-1 0 0,3-2 210 0 0,-9 2-313 0 0,-1 0 1 0 0,1 0-1 0 0,0 0 0 0 0,-1 0 0 0 0,1-1 0 0 0,-1 1 0 0 0,1-1 0 0 0,-1 1 0 0 0,2-2 313 0 0,2-3-4328 0 0,-5 6-3859 0 0</inkml:trace>
+  <inkml:trace contextRef="#ctx0" brushRef="#br0" timeOffset="77865.082">6077 4534 17503 0 0,'0'0'399'0'0,"0"0"60"0"0,0 0 21 0 0,0 0-59 0 0,1 0-276 0 0,0-1-139 0 0,0 0 0 0 0,0 0-1 0 0,0 0 1 0 0,0 0 0 0 0,0 0-1 0 0,1 0-5 0 0,6-5 425 0 0,-4 3 59 0 0,1-1-1 0 0,0 1 1 0 0,2-1-484 0 0,-1 1 531 0 0,-1-1 1 0 0,-1 1-1 0 0,4-3-531 0 0,-7 5 99 0 0,1 0-1 0 0,0-1 1 0 0,0 1-1 0 0,0 0 0 0 0,0 0 1 0 0,1 0-99 0 0,-1 0 4 0 0,0 0 1 0 0,0 0-1 0 0,0-1 0 0 0,2 0-4 0 0,7-7-133 0 0,2-1 112 0 0,-4 2-6293 0 0,-5 3-1001 0 0</inkml:trace>
+  <inkml:trace contextRef="#ctx0" brushRef="#br0" timeOffset="78211.437">6072 4331 13360 0 0,'0'-1'131'0'0,"1"0"0"0"0,0 0 1 0 0,0 0-1 0 0,0 0 1 0 0,0 0-1 0 0,0 0 1 0 0,0 0-1 0 0,0 0 1 0 0,0 0-1 0 0,0 1 0 0 0,2-2-131 0 0,15-6 2709 0 0,-15 7-1276 0 0,1-1 95 0 0,16-6 2190 0 0,-12 5-3152 0 0,0 0 1 0 0,8 0-567 0 0,1-1 283 0 0,-1-1 1 0 0,8-3-284 0 0,-21 7-51 0 0,1 0 0 0 0,0 0 0 0 0,2 0 51 0 0,4-1-306 0 0,-4 2-725 0 0,1 0-325 0 0</inkml:trace>
+  <inkml:trace contextRef="#ctx0" brushRef="#br0" timeOffset="78619.424">6403 4273 5064 0 0,'-2'-4'126'0'0,"-3"-6"151"0"0,5 10-270 0 0,0-1 1 0 0,0 1-1 0 0,-1-1 0 0 0,1 1 1 0 0,0-1-1 0 0,0 1 1 0 0,0-1-1 0 0,0 1 1 0 0,0-1-1 0 0,0 1 0 0 0,0-1 1 0 0,0 1-1 0 0,0-1 1 0 0,0 1-1 0 0,1-1 1 0 0,-1 1-1 0 0,0-1 0 0 0,0 1 1 0 0,0-1-8 0 0,4-5 1071 0 0,-3 2 4572 0 0,3 7-2226 0 0,-3-3-2914 0 0,0 2-75 0 0,1-1-1 0 0,-1 1 0 0 0,1 0 1 0 0,-1-1-1 0 0,0 1 0 0 0,1 0 1 0 0,-1 0-1 0 0,0 0 0 0 0,0 1-427 0 0,8 19 1400 0 0,-7-17-1109 0 0,28 90 1952 0 0,-2-2 104 0 0,-22-75-1758 0 0,-2-7-844 0 0,0 1 0 0 0,3 5 255 0 0,-5-14-41 0 0,0 0 1 0 0,-1 0-1 0 0,1 0 0 0 0,1 0 1 0 0,-1 0-1 0 0,0 0 1 0 0,1 0-1 0 0,0-1 0 0 0,-1 0 1 0 0,2 2 40 0 0,-3-4 2 0 0,-1 0-1 0 0,0 1 1 0 0,1-1-1 0 0,-1 0 1 0 0,0 0 0 0 0,1 1-1 0 0,-1-1 1 0 0,1 0 0 0 0,-1 0-1 0 0,0 0 1 0 0,1 0 0 0 0,-1 0-1 0 0,1 1 1 0 0,-1-1-1 0 0,0 0 1 0 0,1 0 0 0 0,-1 0-1 0 0,1 0 1 0 0,-1 0 0 0 0,1 0-1 0 0,-1 0 1 0 0,0 0 0 0 0,1 0-1 0 0,-1-1 1 0 0,1 1-1 0 0,-1 0 1 0 0,0 0 0 0 0,1 0-1 0 0,-1 0 1 0 0,1-1 0 0 0,-1 1-1 0 0,0 0 1 0 0,1 0 0 0 0,-1-1-1 0 0,0 1-1 0 0,2-2 4 0 0,-1 1 0 0 0,0-1 0 0 0,0 0 0 0 0,0 0-1 0 0,0 0 1 0 0,0 1 0 0 0,-1-2-4 0 0,3-2 47 0 0,-3 3-45 0 0,6-11 100 0 0,2-5-102 0 0,-7 13-16 0 0,1 0 0 0 0,-1 0 0 0 0,0 0 1 0 0,-1 0-1 0 0,1-4 16 0 0,0-11 30 0 0,1 0 0 0 0,0 0 1 0 0,2 1-1 0 0,0-1 0 0 0,1 1 1 0 0,1 0-1 0 0,2-3-30 0 0,-5 16-126 0 0,0-1 0 0 0,1 1 0 0 0,0 1 1 0 0,0-1-1 0 0,4-3 126 0 0,-2 1 270 0 0,7-10-270 0 0,-11 15 36 0 0,0 0 1 0 0,0-1-1 0 0,1 1 0 0 0,-1 0 0 0 0,1 1 0 0 0,0-1 0 0 0,1 0-36 0 0,5-3-2505 0 0,1 0-3805 0 0,-2 4-1227 0 0</inkml:trace>
+  <inkml:trace contextRef="#ctx0" brushRef="#br0" timeOffset="78952.846">6771 4153 5984 0 0,'0'0'273'0'0,"3"3"91"0"0,-3-3 34 0 0,1 0 0 0 0,-1 1 0 0 0,1-1 0 0 0,-1 1 0 0 0,1-1-1 0 0,-1 1 1 0 0,1-1 0 0 0,-1 1 0 0 0,1 0 0 0 0,-1-1 0 0 0,0 1 0 0 0,1-1 0 0 0,-1 1 0 0 0,0 0 0 0 0,0-1-1 0 0,0 1 1 0 0,1 0-398 0 0,0 11 5200 0 0,-1-5-4578 0 0,1 6 105 0 0,0 0-1 0 0,-1 0 0 0 0,-1 1 0 0 0,0-1 0 0 0,-1 0-726 0 0,-2 23 972 0 0,2-4 477 0 0,2 20-1449 0 0,1-41 60 0 0,0 1 0 0 0,1-1 0 0 0,0 0-1 0 0,0 0 1 0 0,1 0 0 0 0,2 4-60 0 0,-3-11 95 0 0,0 0 0 0 0,0 0 1 0 0,0 0-1 0 0,0-1 0 0 0,1 1 0 0 0,-1-1 0 0 0,1 1 1 0 0,0-1-1 0 0,0 0 0 0 0,0 0 0 0 0,0 0 1 0 0,1 0-96 0 0,-1-1 43 0 0,0-1 1 0 0,-1 1 0 0 0,1-1 0 0 0,0 1-1 0 0,0-1 1 0 0,0 0 0 0 0,0 0 0 0 0,0 0-1 0 0,0 0 1 0 0,1-1 0 0 0,-1 0 0 0 0,0 1-1 0 0,0-1 1 0 0,0 0 0 0 0,1 0-1 0 0,0-1-43 0 0,2 0-123 0 0,0 0 0 0 0,-1 0 0 0 0,1-1 0 0 0,-1 0 0 0 0,0 0 0 0 0,0-1 0 0 0,0 1 0 0 0,0-1 0 0 0,0 0-1 0 0,0 0 1 0 0,0-1 0 0 0,0-1 123 0 0,-2 2-352 0 0,0 0 0 0 0,-1 0 0 0 0,0-1-1 0 0,1 1 1 0 0,-1-1 0 0 0,-1 0 0 0 0,1 1 0 0 0,0-3 352 0 0,1 0-1255 0 0,0-2-4263 0 0,-3 0-1563 0 0</inkml:trace>
+  <inkml:trace contextRef="#ctx0" brushRef="#br0" timeOffset="79280.901">6786 4398 9216 0 0,'-6'3'706'0'0,"4"-3"-58"0"0,2 0 1480 0 0,4 1 3265 0 0,-3 0-5240 0 0,-1-1-1 0 0,0 0 1 0 0,0 0 0 0 0,1 0-1 0 0,-1 0 1 0 0,0 0-1 0 0,0 0 1 0 0,1 1 0 0 0,-1-1-1 0 0,0 0 1 0 0,0 0 0 0 0,1 0-1 0 0,-1 0 1 0 0,0 0-1 0 0,1 0 1 0 0,-1 0 0 0 0,0 0-1 0 0,1 0 1 0 0,-1 0-1 0 0,0-1-152 0 0,9-1 3096 0 0,8-5-3096 0 0,-1 1 644 0 0,24-8 56 0 0,-36 12-641 0 0,0 0 0 0 0,0-1 0 0 0,0 1-1 0 0,-1-1 1 0 0,1 0 0 0 0,-1 1 0 0 0,0-1 0 0 0,0-1-1 0 0,0 1 1 0 0,0 0 0 0 0,1-4-59 0 0,-2 5-166 0 0,0-1 1 0 0,0 0-1 0 0,-1 0 0 0 0,2-3 166 0 0,0-5-1701 0 0,-3 11 1119 0 0,0-1 0 0 0,0 0 0 0 0,0 0 0 0 0,0 1 0 0 0,-1-1 0 0 0,1 0 0 0 0,0 0 0 0 0,0 1 0 0 0,0-1 0 0 0,0 0-1 0 0,-1 0 583 0 0,-4-7-7519 0 0</inkml:trace>
+  <inkml:trace contextRef="#ctx0" brushRef="#br0" timeOffset="79281.901">6754 4180 18287 0 0,'0'0'836'0'0,"0"0"-18"0"0,1 0-528 0 0,1 0-136 0 0,0 1 0 0 0,1-1 0 0 0,-1 1-1 0 0,0-1 1 0 0,1 0 0 0 0,-1 0 0 0 0,1 0 0 0 0,1-1-154 0 0,21-4 2547 0 0,-18 4-2401 0 0,58-15 1685 0 0,-64 16-1738 0 0,1 0 0 0 0,-1-1-1 0 0,0 1 1 0 0,1 0 0 0 0,-1-1 0 0 0,0 0 0 0 0,1 1 0 0 0,-1-1-1 0 0,0 0 1 0 0,1 1 0 0 0,-1-2-93 0 0,0 2 43 0 0,0-1-1 0 0,-1 1 0 0 0,1-1 1 0 0,0 1-1 0 0,-1 0 0 0 0,1-1 1 0 0,0 1-1 0 0,0 0 0 0 0,-1 0 1 0 0,1-1-1 0 0,0 1 1 0 0,0 0-1 0 0,0 0 0 0 0,0 0-42 0 0,7-2 15 0 0,-3-1 9 0 0,-2 2-476 0 0,-1 0 0 0 0,0 0 0 0 0,1 0 0 0 0,-1 0 0 0 0,1 1 0 0 0,0-1 452 0 0,2 1-1512 0 0</inkml:trace>
+  <inkml:trace contextRef="#ctx0" brushRef="#br0" timeOffset="79626.114">7061 4089 6448 0 0,'3'-3'417'0'0,"-3"3"-411"0"0,0 0 1 0 0,0 0 0 0 0,0 0 0 0 0,0 0 0 0 0,0 0 0 0 0,0 0-1 0 0,0 0 1 0 0,0 0 0 0 0,0 0 0 0 0,0 0 0 0 0,0 0 0 0 0,0 0-1 0 0,1 0 1 0 0,-1 0 0 0 0,0 0 0 0 0,0 0 0 0 0,0 0 0 0 0,0 0-1 0 0,0 0 1 0 0,0 0 0 0 0,0 0 0 0 0,0 0 0 0 0,0 0 0 0 0,0 0-1 0 0,0 0 1 0 0,0 0 0 0 0,0 0 0 0 0,0 0 0 0 0,1 0 0 0 0,-1 0-1 0 0,0 0 1 0 0,0 0 0 0 0,0 0-7 0 0,0 1 312 0 0,1 0 0 0 0,-1 0 0 0 0,1 0-1 0 0,-1 0 1 0 0,0 0 0 0 0,1 0 0 0 0,-1 1-312 0 0,1 4 1717 0 0,6 22 4042 0 0,-2-8-2294 0 0,-2 3-3465 0 0,13 67 3830 0 0,-7-40-2860 0 0,-6-32-814 0 0,11 80-907 0 0,-13-93 33 0 0,0 2-5840 0 0,-1-6-833 0 0</inkml:trace>
+  <inkml:trace contextRef="#ctx0" brushRef="#br0" timeOffset="79989.969">7071 4050 8752 0 0,'0'1'673'0'0,"0"2"-99"0"0,1 1 0 0 0,-1 0 0 0 0,1-1 0 0 0,0 1 0 0 0,0 0 0 0 0,1 0-574 0 0,9 24 7500 0 0,-5-14-6646 0 0,1 2 174 0 0,2 0-1 0 0,0-1 0 0 0,0-1 1 0 0,3 2-1028 0 0,-5-5 217 0 0,1 0-199 0 0,-4-6-19 0 0,0 0 1 0 0,-1 0 0 0 0,2 5 0 0 0,-2-5 0 0 0,-1 0 0 0 0,1-1 0 0 0,0 1 0 0 0,0 0 0 0 0,0-1 0 0 0,1 0 0 0 0,-1 0 0 0 0,1 0 0 0 0,0 0 0 0 0,0-1 0 0 0,1 1 0 0 0,-1-1 0 0 0,2 0 0 0 0,-1 1 0 0 0,4 1 0 0 0,-8-5 0 0 0,-1 1 0 0 0,1-1 0 0 0,-1 0 0 0 0,1 0 0 0 0,0 0 0 0 0,-1 0 0 0 0,1 0 0 0 0,-1 0 0 0 0,1 0 0 0 0,-1 0 0 0 0,1 0 0 0 0,-1 0 0 0 0,1 0 0 0 0,-1 0 0 0 0,1-1 0 0 0,0 1 0 0 0,-1 0 0 0 0,2-1 0 0 0,-1 1 0 0 0,0-1 0 0 0,0 1 0 0 0,1-1 0 0 0,-1 0 0 0 0,0 0 0 0 0,0 0 0 0 0,0 0 0 0 0,0 0 0 0 0,0 0 0 0 0,0 0 0 0 0,0 0 0 0 0,0 0 0 0 0,-1 0 0 0 0,1 0 0 0 0,0 0 0 0 0,-1-1 0 0 0,1 1 0 0 0,0 0 0 0 0,-1-1 0 0 0,0 1 0 0 0,1 0 0 0 0,-1-1 0 0 0,0 1 0 0 0,0-1 0 0 0,0 1 0 0 0,0 0 0 0 0,0-1 0 0 0,1-7 54 0 0,0 0-1 0 0,0 0 1 0 0,2-6-54 0 0,-1 8 61 0 0,-1 0 1 0 0,0 0-1 0 0,0 0 1 0 0,-1-1-1 0 0,0 1 1 0 0,0-3-62 0 0,-3-11-56 0 0,1 10-77 0 0,1-1 0 0 0,-1-7 133 0 0,2 11-57 0 0,0-12 14 0 0,1 0-1 0 0,2-8 44 0 0,-1 4 0 0 0,-1 15 0 0 0,0-1 0 0 0,1-3 0 0 0,-2 4 25 0 0,0 8-56 0 0,0 1-1 0 0,0-1 1 0 0,0 0-1 0 0,0 0 0 0 0,0 1 1 0 0,0-1-1 0 0,0 0 0 0 0,0 1 1 0 0,0-1-1 0 0,0 0 0 0 0,0 1 1 0 0,1-1-1 0 0,-1 0 1 0 0,0 1-1 0 0,0-1 32 0 0,1 1-489 0 0,-1 0-21 0 0</inkml:trace>
+  <inkml:trace contextRef="#ctx0" brushRef="#br0" timeOffset="80318.015">7470 3955 2304 0 0,'0'0'532'0'0,"0"0"1395"0"0,0 0 610 0 0,0 0 119 0 0,0 0-100 0 0,0 1-535 0 0,-1 38 5105 0 0,3 33-4348 0 0,0-48-2331 0 0,9 99 2141 0 0,-8-105-2462 0 0,-2-9-112 0 0,0-1 0 0 0,1 1-1 0 0,1 4-13 0 0,2 5-150 0 0,-5-13 62 0 0,1-1-1 0 0,1 1 1 0 0,-1-1 0 0 0,1 1-1 0 0,0 1 89 0 0,0-3-208 0 0,1 3-557 0 0,-3-6 695 0 0,0 0 0 0 0,0 0 0 0 0,0 0 0 0 0,0 0 0 0 0,0 0-1 0 0,0 1 1 0 0,0-1 0 0 0,0 0 0 0 0,0 0 0 0 0,0 0 0 0 0,0 0 0 0 0,0 0 0 0 0,0 0 0 0 0,0 0-1 0 0,1 0 1 0 0,-1 0 0 0 0,0 0 0 0 0,0 0 0 0 0,0 1 0 0 0,0-1 0 0 0,0 0 0 0 0,0 0-1 0 0,0 0 1 0 0,0 0 0 0 0,1 0 0 0 0,-1 0 0 0 0,0 0 0 0 0,0 0 0 0 0,0 0 0 0 0,0 0 0 0 0,0 0-1 0 0,0 0 1 0 0,1 0 0 0 0,-1 0 0 0 0,0 0 0 0 0,0 0 70 0 0,2-3-1815 0 0</inkml:trace>
+  <inkml:trace contextRef="#ctx0" brushRef="#br0" timeOffset="80715.01">7350 4018 13824 0 0,'0'0'92'0'0,"1"-1"0"0"0,-1 1 0 0 0,0 0 0 0 0,0-1 0 0 0,1 1 0 0 0,-1 0 0 0 0,0 0 0 0 0,1-1 0 0 0,-1 1 0 0 0,0 0 0 0 0,0 0 0 0 0,1 0 0 0 0,-1 0 0 0 0,1-1 0 0 0,-1 1 0 0 0,1 0-92 0 0,24-4 5985 0 0,-6 3-2759 0 0,-1 0-368 0 0,18 0-2858 0 0,-21 2 699 0 0,0-2-1 0 0,1 0 0 0 0,6-2-698 0 0,65-15-28 0 0,-77 15-252 0 0,0 0-1 0 0,5-3 281 0 0,-6 2-875 0 0,-1 2-434 0 0</inkml:trace>
+  <inkml:trace contextRef="#ctx0" brushRef="#br0" timeOffset="87491.754">6277 5110 4608 0 0,'0'0'208'0'0,"-3"-6"432"0"0,-13-8 11173 0 0,16 14-11721 0 0,-1-1 1 0 0,1 1 0 0 0,-1 0-1 0 0,0-1 1 0 0,1 1 0 0 0,-1 0-1 0 0,1 0 1 0 0,-1-1 0 0 0,0 1-1 0 0,1 0 1 0 0,-1 0 0 0 0,0 0 0 0 0,1 0-1 0 0,-1 0 1 0 0,0 0 0 0 0,1 0-1 0 0,-1 0 1 0 0,0 0 0 0 0,1 0-1 0 0,-1 0 1 0 0,1 0 0 0 0,-1 0-1 0 0,0 1 1 0 0,1-1 0 0 0,-1 0-1 0 0,0 1-92 0 0,-2 0 466 0 0,0 1 1 0 0,0-1-1 0 0,0 1 0 0 0,-2 1-466 0 0,3-1 189 0 0,0 1 0 0 0,-1-1 0 0 0,1 0 1 0 0,0 1-1 0 0,0-1 0 0 0,1 1 0 0 0,-1 0 0 0 0,0-1 0 0 0,1 1 0 0 0,-1 2-189 0 0,-1 2 386 0 0,0 1-1 0 0,1 0 1 0 0,-1 4-386 0 0,1-4 95 0 0,0 0 0 0 0,1 0-1 0 0,0 0 1 0 0,1 0 0 0 0,0 0-1 0 0,0 0 1 0 0,1 0 0 0 0,0 0-1 0 0,0 0 1 0 0,2 6-95 0 0,-3-14 0 0 0,2 7-254 0 0,1 1 1 0 0,1 2 253 0 0,-3-8-78 0 0,0 0 1 0 0,1 0 0 0 0,-1 0-1 0 0,0 0 1 0 0,1 0-1 0 0,-1 0 1 0 0,1-1-1 0 0,-1 1 1 0 0,1 0 0 0 0,0-1 77 0 0,-1 0-20 0 0,-1-1 0 0 0,1 1 0 0 0,0-1 0 0 0,-1 0 0 0 0,1 0 0 0 0,0 1 0 0 0,-1-1 0 0 0,1 0 0 0 0,0 0 1 0 0,-1 0-1 0 0,1 0 0 0 0,0 0 0 0 0,-1 1 0 0 0,1-1 0 0 0,0 0 0 0 0,-1-1 0 0 0,1 1 0 0 0,0 0 0 0 0,-1 0 0 0 0,1 0 1 0 0,0 0-1 0 0,-1-1 0 0 0,1 1 0 0 0,0 0 0 0 0,-1 0 0 0 0,1-1 0 0 0,0 1 0 0 0,-1 0 0 0 0,1-1 0 0 0,-1 1 1 0 0,1-1-1 0 0,0 0 20 0 0,1-1-2 0 0,-1 0 1 0 0,1 0-1 0 0,0 0 1 0 0,0 0 0 0 0,-1 0-1 0 0,1-1 1 0 0,0-1 1 0 0,4-10-9 0 0,0-1 0 0 0,-1 1 1 0 0,0-1-1 0 0,-2 0 0 0 0,0 0 0 0 0,0-1 1 0 0,-1 1-1 0 0,-1-15 9 0 0,-1-1-5 0 0,-1 1 0 0 0,-2-1-1 0 0,-1 1 1 0 0,-2-3 5 0 0,0 8 0 0 0,-3-22 0 0 0,-2-41 0 0 0,8 78 0 0 0,3 9 0 0 0,-1-1 0 0 0,1 1 0 0 0,0-1 0 0 0,-1 0 0 0 0,1 1 0 0 0,0-1 0 0 0,3 27 688 0 0,1 12-28 0 0,2-1 0 0 0,8 29-660 0 0,-9-47-177 0 0,7 15 177 0 0,-4-12-196 0 0,-2-4-67 0 0,1 0 0 0 0,0-1 0 0 0,1 1-1 0 0,1-2 1 0 0,0 1 0 0 0,2-1 263 0 0,-7-10 0 0 0,0 0 0 0 0,0-1 0 0 0,0 0 0 0 0,1 0 0 0 0,-1 0 0 0 0,1-1 0 0 0,4 3 0 0 0,-8-5 0 0 0,1-1 0 0 0,0 1 0 0 0,0 0 0 0 0,-1-1 0 0 0,1 1 0 0 0,0-1 0 0 0,0 0 0 0 0,0 1 0 0 0,0-1 0 0 0,0 0 0 0 0,0 0 0 0 0,0 0 0 0 0,0 0 0 0 0,-1-1 0 0 0,1 1 0 0 0,0-1 0 0 0,0 1 0 0 0,0-1 0 0 0,0 1 0 0 0,-1-1 0 0 0,1 0 0 0 0,1 0 0 0 0,-1-1 0 0 0,1 1 0 0 0,-1-1 0 0 0,0 1 0 0 0,0-1 0 0 0,0 0 0 0 0,0 0 0 0 0,0 0 0 0 0,0 0 0 0 0,0 0 0 0 0,0 0 0 0 0,-1 0 0 0 0,1-1 0 0 0,-1 0 0 0 0,2-3 0 0 0,-1 0 0 0 0,0 0 0 0 0,0 0 0 0 0,0 0 0 0 0,-1-1 0 0 0,0 0 0 0 0,1-13 0 0 0,0-6 0 0 0,-1-6 0 0 0,1 13 0 0 0,-2 1 0 0 0,-1-8 0 0 0,1 23 0 0 0,0 0 0 0 0,-1 1 0 0 0,1-1 0 0 0,-1 0 0 0 0,0 1 0 0 0,0-2 0 0 0,1 4 0 0 0,0 0 0 0 0,0 0 0 0 0,0 0 0 0 0,0 0 0 0 0,0 0 0 0 0,0 0 0 0 0,0 0 0 0 0,0 0 0 0 0,0 0 0 0 0,0 0 0 0 0,0 0 0 0 0,0-1 0 0 0,0 1 0 0 0,0 0 0 0 0,0 0 0 0 0,0 0 0 0 0,0 0 0 0 0,0 0 0 0 0,0 0 0 0 0,0 0 0 0 0,0 0 0 0 0,0 0 0 0 0,0 0 0 0 0,0 0 0 0 0,-1 0 0 0 0,1 0 0 0 0,0 0 0 0 0,0 0 0 0 0,0 0 0 0 0,0 0 0 0 0,0 0 0 0 0,0 0 0 0 0,0 0 0 0 0,0 0 0 0 0,0 0 0 0 0,0 0 0 0 0,0 0 0 0 0,0 0 0 0 0,0 0 0 0 0,0 0 0 0 0,0 0 0 0 0,0 0 0 0 0,0 0 0 0 0,0 0 0 0 0,0 0 0 0 0,0 0 0 0 0,0 0 0 0 0,0 0 0 0 0,0 0 0 0 0,0 0 0 0 0,0 0 0 0 0,0 0 0 0 0,-1 0 0 0 0,1 0 0 0 0,-1 3 0 0 0,-1 3 0 0 0,2 2-240 0 0,-1-1 0 0 0,1 0 0 0 0,0 0 0 0 0,0 1 0 0 0,1-1 0 0 0,1 2 240 0 0,0 9-395 0 0,-2-12 289 0 0,1 0-1 0 0,1 3 107 0 0,-1-5-71 0 0,0-1 0 0 0,0 1 0 0 0,0-1 0 0 0,1 1 0 0 0,-1-1 0 0 0,1 0 0 0 0,0 0 0 0 0,0 1 0 0 0,0-1 0 0 0,2 0 71 0 0,-3-2-32 0 0,0 0 0 0 0,0 0 0 0 0,0 0 0 0 0,0 0 0 0 0,0 0 0 0 0,0 0 0 0 0,0 0 0 0 0,1-1 0 0 0,-1 1 0 0 0,0-1 0 0 0,1 1 0 0 0,-1-1-1 0 0,0 1 1 0 0,1-1 0 0 0,-1 0 0 0 0,1 1 0 0 0,-1-1 0 0 0,0 0 0 0 0,1 0 0 0 0,-1 0 0 0 0,1 0 0 0 0,-1-1 0 0 0,0 1 0 0 0,1 0 0 0 0,-1 0 0 0 0,1-1-1 0 0,-1 1 1 0 0,1-1 32 0 0,2-1-40 0 0,1 0-1 0 0,-1-1 0 0 0,0 0 1 0 0,1 1-1 0 0,-1-1 0 0 0,1-2 41 0 0,8-7 686 0 0,2-3-686 0 0,-5 4 312 0 0,-1 3 298 0 0,-1-2 0 0 0,7-9-610 0 0,-6 8 676 0 0,1 0 0 0 0,0 1 1 0 0,6-6-677 0 0,-6 7 543 0 0,0-2 0 0 0,0 1 0 0 0,2-5-543 0 0,-8 10 3 0 0,-1 0 1 0 0,0 0-1 0 0,0 0 0 0 0,-1-1 0 0 0,2-2-3 0 0,-4 8 0 0 0,0-1 0 0 0,0 1 0 0 0,0-1 0 0 0,1 1 0 0 0,-1-1 0 0 0,0 1 0 0 0,0-1 0 0 0,0 1 0 0 0,0-1 0 0 0,0 0 0 0 0,0 1 0 0 0,0-1 0 0 0,0 1 0 0 0,0-1 0 0 0,0 1 0 0 0,-1-1 0 0 0,1 0 0 0 0,0 1 0 0 0,0-1 0 0 0,0 1 0 0 0,-1-1 0 0 0,1 1 0 0 0,0-1 0 0 0,-1 1 0 0 0,1-1 0 0 0,0 1 0 0 0,-1 0 0 0 0,1-1 0 0 0,0 1 0 0 0,0 0 0 0 0,0 0 0 0 0,0-1 0 0 0,0 1 0 0 0,-1 0 0 0 0,1-1 0 0 0,0 1 0 0 0,0 0 0 0 0,0-1 0 0 0,0 1 0 0 0,0-1 0 0 0,0 1 0 0 0,0 0 0 0 0,0-1 0 0 0,0 1 0 0 0,0 0 0 0 0,0-1 0 0 0,0 1 0 0 0,0 0 0 0 0,1-1 0 0 0,-1 1 0 0 0,0 0 0 0 0,0-1 0 0 0,0 1 0 0 0,0 0 0 0 0,0 0 0 0 0,0 0 0 0 0,0 0 0 0 0,0 0 0 0 0,0 0 0 0 0,0 0 0 0 0,0 0 0 0 0,0 0 0 0 0,0 0 0 0 0,0 0 0 0 0,0 0 0 0 0,0 0 0 0 0,0 0 0 0 0,0 0 0 0 0,0-1 0 0 0,0 1 0 0 0,0 0 0 0 0,0 0 0 0 0,0 0 0 0 0,0 0 0 0 0,0 0 0 0 0,0 0 0 0 0,0 0 0 0 0,0 0 0 0 0,0 0 0 0 0,0 0 0 0 0,0 0 0 0 0,0 0 0 0 0,0 0 0 0 0,0 0 0 0 0,0 0 0 0 0,0 0 0 0 0,0 0 0 0 0,0 0 0 0 0,0 0 0 0 0,0 0 0 0 0,0 0 0 0 0,0 0 0 0 0,-1 0 0 0 0,1 0 0 0 0,0 0 0 0 0,0 0 0 0 0,0 0 0 0 0,0 0 0 0 0,0 0 0 0 0,0 0 0 0 0,0 0 0 0 0,0 0 0 0 0,0 0 0 0 0,0 0 0 0 0,0 0 0 0 0,0 0 0 0 0,0 0 0 0 0,-3-1-4 0 0,1 1-1 0 0,0 0 1 0 0,0 0 0 0 0,0 0-1 0 0,-1 0 1 0 0,1 0 0 0 0,0 0-1 0 0,0 0 1 0 0,-1 1-1 0 0,1-1 1 0 0,0 1 0 0 0,0-1-1 0 0,0 1 1 0 0,0 0 0 0 0,0 0-1 0 0,0 0 1 0 0,0 0 0 0 0,0 1-1 0 0,0-1 1 0 0,0 0-1 0 0,1 1 1 0 0,-1-1 0 0 0,0 1-1 0 0,1 0 1 0 0,-1 0 4 0 0,-1 2-402 0 0,-1 0 0 0 0,1 0 0 0 0,0 1 0 0 0,1-1 0 0 0,-1 1 0 0 0,1 0-1 0 0,0 0 1 0 0,0 0 0 0 0,0 0 402 0 0,-2 8-572 0 0,2-7 206 0 0,1 0 1 0 0,-1 0 0 0 0,1 0 0 0 0,0 1 0 0 0,1 5 365 0 0,0-11-40 0 0,0 0 0 0 0,0 0 0 0 0,0 0 0 0 0,0 1 0 0 0,0-1 0 0 0,0 0-1 0 0,0 0 1 0 0,1 0 0 0 0,-1 0 0 0 0,0 0 0 0 0,1 0 0 0 0,-1 0 0 0 0,1 1 0 0 0,0-1 0 0 0,-1-1 0 0 0,1 1 0 0 0,0 0 0 0 0,-1 0 0 0 0,1 0 0 0 0,0 0 0 0 0,0 0 0 0 0,0-1 0 0 0,0 1 0 0 0,0 0 0 0 0,0-1 0 0 0,0 1 0 0 0,0-1 0 0 0,0 1 0 0 0,0-1 0 0 0,0 1 0 0 0,0-1-1 0 0,1 1 41 0 0,21 3 254 0 0,-4-1-20 0 0,-16-2-191 0 0,0 0-1 0 0,0 0 0 0 0,0 0 0 0 0,1 1-42 0 0,-4-2 9 0 0,1 0 1 0 0,0 0-1 0 0,-1 1 0 0 0,1-1 1 0 0,-1 0-1 0 0,1 1 1 0 0,-1-1-1 0 0,1 1 1 0 0,-1-1-1 0 0,1 1 1 0 0,-1-1-1 0 0,1 1 0 0 0,-1-1 1 0 0,1 1-1 0 0,-1-1 1 0 0,0 1-1 0 0,1-1 1 0 0,-1 1-1 0 0,0 0 1 0 0,0-1-1 0 0,1 1 0 0 0,-1 0-9 0 0,1 4 183 0 0,0-5-181 0 0,-1 0 0 0 0,0 0 0 0 0,0 1 1 0 0,0-1-1 0 0,0 0 0 0 0,0 0 0 0 0,0 1 1 0 0,0-1-1 0 0,0 0 0 0 0,1 0 0 0 0,-1 1 1 0 0,0-1-1 0 0,0 0 0 0 0,0 0 0 0 0,0 1 1 0 0,0-1-1 0 0,0 0 0 0 0,0 1 0 0 0,-1-1 1 0 0,1 0-1 0 0,0 0-2 0 0,0 2 13 0 0,-1-1 0 0 0,1 0 0 0 0,-1 0 0 0 0,0 0 0 0 0,0 0 0 0 0,1 0 0 0 0,-1 1-13 0 0,0-1-7 0 0,0 0-1 0 0,0 0 0 0 0,0 0 0 0 0,1 1 1 0 0,-1-1-1 0 0,0 1 8 0 0,0 0-17 0 0,-1 0 1 0 0,1-1-1 0 0,0 1 1 0 0,-1 0-1 0 0,1-1 1 0 0,-1 0-1 0 0,0 1 0 0 0,1-1 1 0 0,-1 0-1 0 0,-1 1 17 0 0,-2 1 139 0 0,2 0-201 0 0,3-3-110 0 0,0 0 0 0 0,-1 1 0 0 0,1-1 0 0 0,0 0 1 0 0,-1 0-1 0 0,1 1 0 0 0,0-1 0 0 0,-1 0 0 0 0,1 0 0 0 0,-1 0 0 0 0,1 0 0 0 0,0 1 0 0 0,-1-1 0 0 0,1 0 0 0 0,-1 0 172 0 0,1 0-69 0 0,0 0-1 0 0,-1 0 1 0 0,1 0 0 0 0,0-1-1 0 0,0 1 1 0 0,0 0-1 0 0,-1 0 1 0 0,1 0 0 0 0,0 0-1 0 0,0 0 1 0 0,0-1-1 0 0,-1 1 1 0 0,1 0 0 0 0,0 0-1 0 0,0 0 1 0 0,0 0-1 0 0,0-1 1 0 0,-1 1 0 0 0,1 0-1 0 0,0 0 1 0 0,0 0-1 0 0,0-1 1 0 0,0 1 0 0 0,0 0-1 0 0,0 0 1 0 0,0-1-1 0 0,0 1 1 0 0,0 0-1 0 0,0 0 1 0 0,0-1 0 0 0,0 1-1 0 0,0 0 1 0 0,0 0-1 0 0,0-1 1 0 0,0 1 0 0 0,0 0-1 0 0,0 0 70 0 0,3-13-556 0 0,-2 8 403 0 0,1 0 174 0 0,-1 0-1 0 0,1 0 1 0 0,0 0 0 0 0,1 0-1 0 0,2-3-20 0 0,5-12 588 0 0,-6 11 15 0 0,1-1 1 0 0,3-3-604 0 0,7-14 1044 0 0,11-20 1028 0 0,-6 9-368 0 0,-17 30-1410 0 0,-1 4-108 0 0,-1 0 1 0 0,1 0 0 0 0,0 0-1 0 0,1 0-186 0 0,0 1 491 0 0,-1 6 41 0 0,-1-1-584 0 0,0 3 229 0 0,0 0 0 0 0,0 0 1 0 0,0 0-1 0 0,0 0 0 0 0,-1 0 0 0 0,0 3-177 0 0,1 0 154 0 0,-1 46 110 0 0,0-11-198 0 0,1 86-62 0 0,-2-60 93 0 0,1-51 36 0 0,-2 11-133 0 0,1-26 0 0 0,1 0 0 0 0,0-1 0 0 0,0 1 0 0 0,0-1 0 0 0,1 1 0 0 0,-1 0 0 0 0,1-1 0 0 0,0 2 0 0 0,-1-1-18 0 0,0-2-70 0 0,1-11-79 0 0,-1 9 169 0 0,1-1 0 0 0,-1 0-1 0 0,0 1 1 0 0,0-1 0 0 0,0-1-2 0 0,-1-8 0 0 0,1 0 0 0 0,1 0 0 0 0,1-7 0 0 0,-1 0 0 0 0,2-9-192 0 0,1 0-1 0 0,5-19 193 0 0,-5 30 45 0 0,1 1 1 0 0,0-1-1 0 0,1 1 0 0 0,1 0 1 0 0,2-2-46 0 0,4-7-177 0 0,-2 3 133 0 0,1 1-1 0 0,3-3 45 0 0,-14 22 6 0 0,7-10 56 0 0,0 1-1 0 0,1 0 1 0 0,6-7-62 0 0,-15 17 1 0 0,0 0 1 0 0,1 0-1 0 0,-1 0 0 0 0,0 0 1 0 0,0 0-1 0 0,0-1 0 0 0,0 1 0 0 0,0 0 1 0 0,1 0-1 0 0,-1 0 0 0 0,0 0 1 0 0,0 0-1 0 0,0 0 0 0 0,1 0 1 0 0,-1 0-1 0 0,0 0 0 0 0,0 0 1 0 0,0 0-1 0 0,1 0 0 0 0,-1 0 0 0 0,0 0 1 0 0,0 0-1 0 0,0 0 0 0 0,0 0 1 0 0,1 0-1 0 0,-1 0 0 0 0,0 0 1 0 0,0 0-1 0 0,0 0 0 0 0,1 0-1 0 0,-1 0 4 0 0,0 1-1 0 0,1-1 0 0 0,-1 0 0 0 0,0 1 1 0 0,1-1-1 0 0,-1 0 0 0 0,0 1 0 0 0,0-1 1 0 0,0 0-1 0 0,1 1 0 0 0,-1-1 0 0 0,0 1 1 0 0,0-1-4 0 0,1 2 9 0 0,-1 0 1 0 0,1 0-1 0 0,-1 0 1 0 0,0 0-1 0 0,1 2-9 0 0,-1 6 0 0 0,2 10 0 0 0,1-1 0 0 0,-3-16 0 0 0,0 1 0 0 0,1-1 0 0 0,0 0 0 0 0,-1 0 0 0 0,1 0 0 0 0,0 0 0 0 0,1 0 0 0 0,-1-1 0 0 0,0 1 0 0 0,1 0 0 0 0,0-1 0 0 0,0 1 0 0 0,-1-2 0 0 0,-1 0 0 0 0,1 0 0 0 0,0 0 0 0 0,0 0 0 0 0,0 0 0 0 0,0 0 0 0 0,0 0 0 0 0,0-1 0 0 0,1 1 0 0 0,-1 0 0 0 0,0-1 0 0 0,0 1 0 0 0,0-1 0 0 0,1 0 0 0 0,-1 1 0 0 0,0-1 0 0 0,0 0 0 0 0,1 1 0 0 0,-1-1 0 0 0,0 0 0 0 0,1 0 0 0 0,-1 0 0 0 0,0 0 0 0 0,0-1 0 0 0,1 1 0 0 0,-1 0 0 0 0,0 0 0 0 0,1-1 0 0 0,0 0 0 0 0,2-1 0 0 0,0 1 0 0 0,0-2 0 0 0,0 1 0 0 0,-1 0 0 0 0,1-1 0 0 0,-1 0 0 0 0,1 0 0 0 0,-1 0 0 0 0,0 0 0 0 0,0 0 0 0 0,0-1 0 0 0,0 0 0 0 0,5-8 0 0 0,0-2 0 0 0,6-11 0 0 0,-9 14 0 0 0,3-6 631 0 0,0-1 0 0 0,-2-1-1 0 0,2-6-630 0 0,-7 21 51 0 0,2-7 479 0 0,-1 1 0 0 0,-1-1 0 0 0,1-10-530 0 0,-1 17-125 0 0,-1-3-146 0 0,2 0-1 0 0,-1 0 1 0 0,2-4 271 0 0,-1 3-249 0 0,0 0 0 0 0,0-2 249 0 0,0-1 0 0 0,-2 3 0 0 0,1 1 0 0 0,0 0 0 0 0,1 0 0 0 0,0 0 0 0 0,0 0 0 0 0,1-1 0 0 0,-2 3 4 0 0,-1 5-6 0 0,0-1 1 0 0,0 0-1 0 0,1 0 1 0 0,-1 1-1 0 0,0-1 1 0 0,0 0-1 0 0,1 1 1 0 0,-1-1-1 0 0,0 0 1 0 0,1 1-1 0 0,-1-1 1 0 0,0 1-1 0 0,1-1 2 0 0,-1 1-76 0 0,0 0 65 0 0,0 1-1 0 0,0 0 0 0 0,0 0 1 0 0,-1 0-1 0 0,1 0 0 0 0,0 0 1 0 0,-1-1-1 0 0,1 1 1 0 0,-1 1 11 0 0,-1 1-25 0 0,0 4-40 0 0,0-1 1 0 0,0 1-1 0 0,0 0 1 0 0,1 0-1 0 0,0 4 65 0 0,-3 11 70 0 0,2-15 140 0 0,1-1-1 0 0,0 1 1 0 0,0 0-210 0 0,-2 81-380 0 0,4-80 259 0 0,0 1-1 0 0,1 0 1 0 0,-1-1 0 0 0,2 1 0 0 0,2 6 121 0 0,-5-15-1 0 0,0 3 27 0 0,1-1 0 0 0,0 0 0 0 0,0 0 0 0 0,0 0 0 0 0,1 0 0 0 0,-1 0 0 0 0,0 0 0 0 0,1 0 0 0 0,-1 0 0 0 0,1 0 0 0 0,0-1 0 0 0,-1 1 0 0 0,1-1 0 0 0,0 1 0 0 0,0-1 0 0 0,0 0 0 0 0,2 1-26 0 0,-2-1-66 0 0,-1 0 0 0 0,1 0-1 0 0,0-1 1 0 0,0 1-1 0 0,0-1 1 0 0,0 0 0 0 0,0 1-1 0 0,0-1 1 0 0,-1 0-1 0 0,1 0 1 0 0,0 0 0 0 0,0-1-1 0 0,0 1 1 0 0,0 0-1 0 0,0-1 1 0 0,0 1 0 0 0,-1-1-1 0 0,1 0 1 0 0,0 1-1 0 0,0-1 1 0 0,-1 0 0 0 0,2-1 66 0 0,8-6 70 0 0,0 0 1 0 0,-1-1-1 0 0,0-1 0 0 0,6-7-70 0 0,4-4 937 0 0,-2 4-411 0 0,-10 9-473 0 0,0 1 1 0 0,0-1 0 0 0,-1 0 0 0 0,0-1-1 0 0,-1 1 1 0 0,2-4-54 0 0,-6 8 20 0 0,0 0 1 0 0,1 1-1 0 0,0-1 0 0 0,-1 1 0 0 0,1 0 0 0 0,0-1 0 0 0,0 1 1 0 0,2-1-21 0 0,-2 2-24 0 0,-1 1-5 0 0,-1-1 0 0 0,1 1 1 0 0,0-1-1 0 0,0 1 0 0 0,-1-1 0 0 0,1 0 0 0 0,-1 0 29 0 0,-1 2-1 0 0,0 0 0 0 0,0-1 0 0 0,0 1 0 0 0,0 0 0 0 0,0 0-1 0 0,0 0 1 0 0,0 0 0 0 0,0-1 0 0 0,1 1 0 0 0,-1 0 0 0 0,0 0 0 0 0,0 0 0 0 0,-1 0-1 0 0,1-1 1 0 0,0 1 0 0 0,0 0 0 0 0,0 0 0 0 0,0 0 0 0 0,0 0 0 0 0,0-1 0 0 0,0 1-1 0 0,0 0 1 0 0,0 0 0 0 0,0 0 0 0 0,0 0 0 0 0,0 0 0 0 0,0-1 0 0 0,-1 1 1 0 0,-4-4 283 0 0,3 4-102 0 0,0-1-1 0 0,0 0 1 0 0,0 0-1 0 0,0 1 1 0 0,-1-1-181 0 0,2 1-2 0 0,-1 0 0 0 0,0 0 0 0 0,0 0 0 0 0,0 0 0 0 0,0 0 1 0 0,0 1-1 0 0,1-1 0 0 0,-1 0 0 0 0,0 1 0 0 0,0-1 0 0 0,1 1 0 0 0,-1 0 0 0 0,0 0 1 0 0,0 0 1 0 0,-1 1-97 0 0,1 0-1 0 0,0-1 1 0 0,-1 1 0 0 0,1 0 0 0 0,0 0 0 0 0,1 0 0 0 0,-1 1 0 0 0,0-1 0 0 0,0 1 97 0 0,-1 3-327 0 0,0 0 1 0 0,0 0-1 0 0,0 1 0 0 0,0-1 0 0 0,1 1 0 0 0,1-1 0 0 0,-2 6 327 0 0,2-4-202 0 0,0 0 1 0 0,0 0-1 0 0,1 0 1 0 0,0 0-1 0 0,2 8 202 0 0,-2-14-105 0 0,0 0 0 0 0,1 1-1 0 0,-1-1 1 0 0,1 0 0 0 0,0 1 0 0 0,0-1 0 0 0,0 0-1 0 0,0 0 1 0 0,0 0 0 0 0,0 1 0 0 0,1-1 0 0 0,-1-1-1 0 0,1 1 1 0 0,-1 0 0 0 0,1 0 0 0 0,0 0 0 0 0,-1-1-1 0 0,1 1 1 0 0,0-1 0 0 0,2 1 105 0 0,-3-1-40 0 0,0-1 0 0 0,0 1 0 0 0,0-1 1 0 0,0 0-1 0 0,0 0 0 0 0,0 0 0 0 0,0 1 0 0 0,0-1 0 0 0,0 0 0 0 0,0 0 0 0 0,0-1 1 0 0,0 1-1 0 0,0 0 0 0 0,0 0 0 0 0,0 0 0 0 0,0-1 0 0 0,0 1 0 0 0,0 0 0 0 0,0-1 1 0 0,1 0 39 0 0,-1 0 66 0 0,1 1 0 0 0,-1-2 1 0 0,1 1-1 0 0,-1 0 1 0 0,1 0-1 0 0,-1 0 1 0 0,1-1-1 0 0,-1 1 1 0 0,0 0-1 0 0,0-1 0 0 0,1 0-66 0 0,5-10 190 0 0,-3 7-135 0 0,-1-1-1 0 0,0 1 1 0 0,0 0 0 0 0,-1-1-1 0 0,0 1 1 0 0,1-2-55 0 0,0-4 120 0 0,-1 4-70 0 0,0 0 0 0 0,-1 0 0 0 0,1 0-1 0 0,-1 0 1 0 0,-1-4-50 0 0,2-5 86 0 0,-2 12 266 0 0,1 0 0 0 0,-1 0-1 0 0,0 0 1 0 0,-1-3-352 0 0,1 4 410 0 0,-5 9-633 0 0,3-2 283 0 0,0 1 0 0 0,0-1 1 0 0,1 0-1 0 0,-1 1 0 0 0,1-1 0 0 0,0 1 0 0 0,0 1-60 0 0,1-1-2 0 0,0 0 0 0 0,0-1 0 0 0,1 1 0 0 0,-1 0 0 0 0,1-1 0 0 0,0 1 0 0 0,1 0 0 0 0,-1 0 2 0 0,0-3-37 0 0,0 0-1 0 0,1 1 0 0 0,-1-1 0 0 0,0 0 1 0 0,1 0-1 0 0,-1 0 0 0 0,1 0 1 0 0,0 0-1 0 0,-1 0 0 0 0,1 0 1 0 0,0-1-1 0 0,0 1 0 0 0,0-1 0 0 0,0 1 1 0 0,1-1-1 0 0,-1 0 0 0 0,0 0 1 0 0,0 0-1 0 0,1 0 0 0 0,-1 0 0 0 0,1 0 1 0 0,-1-1-1 0 0,1 1 0 0 0,-1-1 1 0 0,3 0 37 0 0,-2 0-43 0 0,0 0 0 0 0,0 0 1 0 0,0 0-1 0 0,0-1 1 0 0,0 1-1 0 0,0-1 0 0 0,0 0 1 0 0,0 0-1 0 0,0 0 1 0 0,0 0-1 0 0,-1 0 0 0 0,1-1 1 0 0,0 1-1 0 0,-1-1 1 0 0,1 0-1 0 0,-1 0 0 0 0,0 0 1 0 0,1 0-1 0 0,-1 0 1 0 0,0 0-1 0 0,0-1 0 0 0,0-1 43 0 0,4-4 53 0 0,-1 0 0 0 0,-1 0 0 0 0,0 0 0 0 0,0-1-1 0 0,3-8-52 0 0,-3 2 110 0 0,0 1-1 0 0,-1-1 0 0 0,0-5-109 0 0,7-43 696 0 0,-9 60-656 0 0,-1 2-5 0 0,0 0 1 0 0,0-1-1 0 0,0 1 1 0 0,1 0-1 0 0,-1-1 1 0 0,0 1-1 0 0,1-1-35 0 0,0 1 96 0 0,-1 1-2 0 0,0 0-13 0 0,0 0-8 0 0,-2 3 74 0 0,0-1-101 0 0,1 1 0 0 0,-1-1 0 0 0,1 0 0 0 0,0 1 1 0 0,0-1-1 0 0,0 1 0 0 0,0 0-46 0 0,0 1 10 0 0,0-3-87 0 0,1-1-4 0 0,2 10-897 0 0,-1-10 940 0 0,0 0 34 0 0,-1 0 0 0 0,1 0 0 0 0,-1 0-1 0 0,1 0 1 0 0,-1-1 0 0 0,1 1 0 0 0,-1 0 0 0 0,1 0 0 0 0,-1 0 0 0 0,1-1-1 0 0,-1 1 1 0 0,1 0 4 0 0,0-2 0 0 0,2-6 0 0 0,-2 4 100 0 0,-1 5 125 0 0,-3 7 137 0 0,2-3-358 0 0,0 0 0 0 0,1 0 1 0 0,0 0-1 0 0,0 1 0 0 0,0-1 0 0 0,1 2-4 0 0,0 12 0 0 0,-1-12 0 0 0,1-1 0 0 0,0 1 0 0 0,0 1 0 0 0,2 9 0 0 0,-2-13 2 0 0,0 1-1 0 0,0 0 1 0 0,0 0 0 0 0,1-1-1 0 0,-1 1 1 0 0,1-1-1 0 0,0 1 1 0 0,0-1 0 0 0,1 0-1 0 0,1 2-1 0 0,-4-6 12 0 0,0 1-1 0 0,1-1 0 0 0,-1 1 1 0 0,0-1-1 0 0,1 0 0 0 0,-1 1 1 0 0,1-1-1 0 0,-1 0 0 0 0,0 1 1 0 0,1-1-1 0 0,-1 0 0 0 0,1 0 1 0 0,-1 1-1 0 0,1-1 0 0 0,-1 0 1 0 0,1 0-1 0 0,-1 0 0 0 0,1 0 1 0 0,-1 0-1 0 0,1 0 0 0 0,-1 0 1 0 0,1 0-12 0 0,0 0 1 0 0,0 0 0 0 0,0 0-1 0 0,0 0 1 0 0,0-1 0 0 0,0 1 0 0 0,0 0 0 0 0,0-1 0 0 0,0 1 0 0 0,0-1 0 0 0,0 1-1 0 0,0-1 0 0 0,1 0-22 0 0,0-1-1 0 0,0 1 0 0 0,0-1 0 0 0,-1 1 0 0 0,1-1 0 0 0,0 0 0 0 0,-1 0 0 0 0,1 0 1 0 0,0-1 22 0 0,8-18 22 0 0,0 0 0 0 0,-2 0 0 0 0,3-11-22 0 0,-5 13 49 0 0,-1 3 294 0 0,1-5-343 0 0,-6 18 123 0 0,1 0 0 0 0,0 0 0 0 0,0 0 0 0 0,0 0 0 0 0,0-1 0 0 0,1 2 0 0 0,-1-1 0 0 0,2-1-123 0 0,-3 3 22 0 0,0 1 1 0 0,0 0-1 0 0,1 0 0 0 0,-1 0 0 0 0,0 0 0 0 0,0 0 1 0 0,0-1-1 0 0,0 1 0 0 0,1 0 0 0 0,-1 0 0 0 0,0 0 0 0 0,0 0 1 0 0,1 0-1 0 0,-1 0 0 0 0,0 0 0 0 0,0 0 0 0 0,1 0 1 0 0,-1 0-1 0 0,0 0 0 0 0,0 0 0 0 0,0 0 0 0 0,1 0 0 0 0,-1 0 1 0 0,0 0-1 0 0,0 0 0 0 0,1 0 0 0 0,-1 0 0 0 0,0 0 1 0 0,0 0-1 0 0,1 0 0 0 0,-1 0 0 0 0,0 0 0 0 0,0 0 0 0 0,0 1 1 0 0,1-1-23 0 0,0 0 88 0 0,-1 1-1 0 0,1 0 1 0 0,0 0 0 0 0,0-1 0 0 0,-1 1 0 0 0,1 0 0 0 0,0 1-88 0 0,2 1 139 0 0,-1 1-1 0 0,0 0 1 0 0,0 0-1 0 0,-1 0 1 0 0,1 1-1 0 0,-1-1 1 0 0,0 1-139 0 0,2 10 420 0 0,1 6-420 0 0,-2-6 99 0 0,3 24-4 0 0,1 36-95 0 0,-5-38 27 0 0,-2-1-1 0 0,-1 1 1 0 0,-7 33-27 0 0,7-57 32 0 0,-2 10 88 0 0,-1-1 0 0 0,-5 13-120 0 0,2-12 131 0 0,-1 0-1 0 0,-1-1 1 0 0,-2 2-131 0 0,-8 11 152 0 0,-2 0 0 0 0,-2-1-152 0 0,18-27-513 0 0,1-1 1 0 0,-1 0-1 0 0,1 0 0 0 0,-2 0 0 0 0,1-1 0 0 0,-1 0 1 0 0,-3 2 512 0 0,5-3-733 0 0,-1-1 1 0 0,1-1 0 0 0,-1 1-1 0 0,0-1 1 0 0,1 0-1 0 0,-1 0 1 0 0,0-1 0 0 0,0 0-1 0 0,0 0 1 0 0,-4 0 732 0 0,-17-1-7838 0 0</inkml:trace>
+  <inkml:trace contextRef="#ctx0" brushRef="#br0" timeOffset="87866.66">6543 4793 18399 0 0,'0'0'408'0'0,"0"0"80"0"0,0 0 24 0 0,0 0 0 0 0,0 0-416 0 0,2-1-96 0 0,1 1 0 0 0,3-3 0 0 0,2 1 232 0 0,-4 0 24 0 0,-4 2 8 0 0,0 0 0 0 0,3-2 200 0 0,0 1 40 0 0,-3 1 8 0 0,3-2-6560 0 0,0 0-1303 0 0</inkml:trace>
+  <inkml:trace contextRef="#ctx0" brushRef="#br0" timeOffset="88558.465">7863 4374 10136 0 0,'4'-2'81'0'0,"-3"2"-39"0"0,-1 0-1 0 0,1-1 1 0 0,0 1-1 0 0,0-1 1 0 0,-1 1-1 0 0,1 0 1 0 0,0-1 0 0 0,-1 1-1 0 0,1-1 1 0 0,-1 0-1 0 0,1 1 1 0 0,0-1-1 0 0,-1 1 1 0 0,1-1-1 0 0,-1 0 1 0 0,0 0 0 0 0,1 1-1 0 0,-1-1 1 0 0,0 0-1 0 0,1 0 1 0 0,-1 1-1 0 0,0-1 1 0 0,0 0-1 0 0,1 0-41 0 0,-1-19 1816 0 0,0 20 212 0 0,0 0 99 0 0,-9 5 1413 0 0,6-3-3255 0 0,1 0-1 0 0,0 0 1 0 0,-1 1 0 0 0,1 0 0 0 0,0-1 0 0 0,0 1 0 0 0,1 0-1 0 0,-2 1-284 0 0,-2 8 2214 0 0,-3 5-2214 0 0,8-16 26 0 0,-4 10 125 0 0,1 0 1 0 0,0 1-1 0 0,1-1 0 0 0,0 1 0 0 0,0 7-151 0 0,2-14 189 0 0,-1 0-1 0 0,1 0 1 0 0,0 1 0 0 0,1-1-1 0 0,-1 0 1 0 0,2 2-189 0 0,-2-5 32 0 0,1 0 0 0 0,0 1 1 0 0,0-1-1 0 0,0 0 0 0 0,0 0 1 0 0,0 1-1 0 0,0-1 0 0 0,1 0 1 0 0,-1 0-1 0 0,1 0 0 0 0,-1 0 1 0 0,1-1-1 0 0,0 1 0 0 0,0 0-32 0 0,3 2 0 0 0,-2-2 0 0 0,0 1 0 0 0,0-1 0 0 0,0 1 0 0 0,0 1 0 0 0,1 0 0 0 0,-1 1 0 0 0,1-1 0 0 0,4 3 0 0 0,-6-5 0 0 0,0-1 0 0 0,1 1 0 0 0,-1-1 0 0 0,0 0 0 0 0,1 0 0 0 0,-1 0 0 0 0,1 0 0 0 0,-1 0 0 0 0,2 0 0 0 0,3 1-40 0 0,0-1 0 0 0,0 0 0 0 0,0-1 0 0 0,0 0 1 0 0,0 0-1 0 0,0 0 0 0 0,0-1 0 0 0,0 0 0 0 0,0-1 0 0 0,0 1 0 0 0,0-1 0 0 0,0 0 0 0 0,-1-1 0 0 0,1 0 0 0 0,-1 0 0 0 0,0 0 0 0 0,0-1 1 0 0,5-3 39 0 0,-8 4-319 0 0,1-1 0 0 0,0 1 0 0 0,-1-1 0 0 0,0 1 0 0 0,0-1 0 0 0,0 0 0 0 0,0-1 0 0 0,0-1 319 0 0,-1 4-604 0 0,-1-1 0 0 0,1 0 0 0 0,-1 0 1 0 0,0 0-1 0 0,0 0 604 0 0,1-6-1551 0 0</inkml:trace>
+  <inkml:trace contextRef="#ctx0" brushRef="#br0" timeOffset="89743.484">8151 4350 456 0 0,'10'-12'0'0'0,"-5"6"0"0"0,-4 4 0 0 0,-1 0 0 0 0,0 2 174 0 0,0 0 0 0 0,0 0 0 0 0,0 0 0 0 0,0 0 0 0 0,0 0-1 0 0,0 0 1 0 0,0 1 0 0 0,-1-1 0 0 0,1 0 0 0 0,0 0 0 0 0,0 0 0 0 0,0 0 0 0 0,0 0 0 0 0,0 0 0 0 0,0 0-1 0 0,0 0 1 0 0,0 0 0 0 0,-1-1 0 0 0,1 1 0 0 0,0 0 0 0 0,0 0 0 0 0,0 0 0 0 0,0 0 0 0 0,0 0 0 0 0,0 0 0 0 0,0 0-1 0 0,0 0 1 0 0,-1 0 0 0 0,1 0 0 0 0,0 0 0 0 0,0 0 0 0 0,0 0 0 0 0,0 0 0 0 0,0 0 0 0 0,0-1 0 0 0,0 1-1 0 0,0 0 1 0 0,0 0 0 0 0,0 0 0 0 0,0 0 0 0 0,0 0 0 0 0,0 0 0 0 0,0 0 0 0 0,0 0 0 0 0,0-1 0 0 0,0 1 0 0 0,0 0-1 0 0,0 0 1 0 0,0 0 0 0 0,0 0 0 0 0,0 0 0 0 0,0 0 0 0 0,0 0 0 0 0,0-1 0 0 0,0 1 0 0 0,0 0 0 0 0,0 0-1 0 0,0 0 1 0 0,0 0 0 0 0,0 0 0 0 0,0 0 0 0 0,0 0 0 0 0,0 0 0 0 0,0 0 0 0 0,0-1 0 0 0,0 1 0 0 0,0 0 0 0 0,1 0-174 0 0,-9 3 3196 0 0,7-2-3023 0 0,1-1 0 0 0,-1 1 0 0 0,1-1 0 0 0,-1 1 0 0 0,1-1 0 0 0,-1 1 0 0 0,1 0 0 0 0,0-1 0 0 0,-1 1 0 0 0,1 0 0 0 0,0-1 0 0 0,-1 1 0 0 0,1 0-173 0 0,-2 5 555 0 0,0-3-371 0 0,0 1-1 0 0,0-1 1 0 0,1 1 0 0 0,0 0-1 0 0,0-1 1 0 0,0 1-1 0 0,0 1-183 0 0,-3 10 249 0 0,3-11-162 0 0,-1 1 0 0 0,1 0 0 0 0,0 0-1 0 0,1 0-86 0 0,-1 44 555 0 0,1-29-404 0 0,1-18-146 0 0,-1 0 0 0 0,0 0 1 0 0,1-1-1 0 0,-1 1 0 0 0,1 0 0 0 0,-1 0 1 0 0,1-1-1 0 0,0 1 0 0 0,0-1 1 0 0,0 1-1 0 0,0-1 0 0 0,0 1 1 0 0,0-1-1 0 0,0 1 0 0 0,0-1 0 0 0,1 1-5 0 0,-1-1 1 0 0,0 0-1 0 0,0 0 0 0 0,0 0 1 0 0,0 0-1 0 0,1 0 0 0 0,-1-1 1 0 0,0 1-1 0 0,1 0 0 0 0,-1 0 1 0 0,0-1-1 0 0,1 1 0 0 0,-1-1 1 0 0,1 0-1 0 0,-1 1 0 0 0,1-1 1 0 0,-1 0-1 0 0,1 0 0 0 0,1 0 0 0 0,0 0 2 0 0,-1 0-1 0 0,1-1 0 0 0,0 0 0 0 0,-1 0 1 0 0,1 0-1 0 0,-1 0 0 0 0,1 0 1 0 0,-1 0-1 0 0,0 0 0 0 0,1-1 0 0 0,-1 1 1 0 0,0-1-1 0 0,0 0 0 0 0,0 0 1 0 0,0 0-1 0 0,0 0-1 0 0,3-4 34 0 0,-1 0-1 0 0,0 0 1 0 0,0-1 0 0 0,0 1 0 0 0,-1-2-34 0 0,0 2 32 0 0,-1 0 1 0 0,0 0-1 0 0,0 0 1 0 0,-1-1-1 0 0,0 1 1 0 0,0-1-1 0 0,-1 1 1 0 0,1-1-1 0 0,-1 1 1 0 0,-1-5-33 0 0,0 1 111 0 0,0-1-1 0 0,-2-4-110 0 0,2 11 44 0 0,0 0-1 0 0,0 0 1 0 0,-1 0 0 0 0,1 0 0 0 0,-1 1-1 0 0,0-1 1 0 0,0 1 0 0 0,0-1-44 0 0,1 4 3 0 0,1 0 1 0 0,0-1 0 0 0,0 1 0 0 0,0 0-1 0 0,0 0 1 0 0,-1 0 0 0 0,1 0-1 0 0,0-1 1 0 0,0 1 0 0 0,-1 0 0 0 0,1 0-1 0 0,0 0 1 0 0,0 0 0 0 0,0 0-1 0 0,-1 0 1 0 0,1 0 0 0 0,0 0 0 0 0,0 0-1 0 0,-1 0 1 0 0,1 0 0 0 0,0 0-1 0 0,0 0 1 0 0,-1 0 0 0 0,1 0-4 0 0,0 0-4 0 0,0 0 1 0 0,-1 0 1 0 0,1 0-1 0 0,0 1 0 0 0,0-1 1 0 0,0 0-1 0 0,0 0 1 0 0,0 1-1 0 0,0-1 0 0 0,0 0 1 0 0,0 1-1 0 0,0-1 0 0 0,0 0 1 0 0,-1 0-1 0 0,1 1 1 0 0,1-1-1 0 0,-1 0 0 0 0,0 0 1 0 0,0 1 2 0 0,0-1-18 0 0,-2 9-153 0 0,2-6 97 0 0,-1 0 0 0 0,1 0 0 0 0,0 0 0 0 0,0 2 74 0 0,1 11-175 0 0,-1-10 88 0 0,0 0 1 0 0,1 0-1 0 0,-1 0 0 0 0,1 0 1 0 0,1 0-1 0 0,0 1 87 0 0,-1-3-9 0 0,0 0 0 0 0,1 0 0 0 0,0 0 0 0 0,0 0 1 0 0,0 0-1 0 0,0-1 0 0 0,1 1 0 0 0,-1 0 0 0 0,1-1 0 0 0,0 0 0 0 0,1 1 9 0 0,-2-3-9 0 0,-1 1 0 0 0,1-1 0 0 0,1 1 0 0 0,-1-1 0 0 0,0 0 0 0 0,0 0 0 0 0,0 1 0 0 0,1-2 0 0 0,-1 1 0 0 0,1 0 1 0 0,-1 0-1 0 0,0-1 0 0 0,2 1 9 0 0,-3-1-1 0 0,1 0 0 0 0,0 0 0 0 0,-1-1 0 0 0,1 1 0 0 0,0 0 1 0 0,-1-1-1 0 0,1 1 0 0 0,-1-1 0 0 0,1 1 0 0 0,0-1 0 0 0,-1 0 0 0 0,1 1 0 0 0,-1-1 1 0 0,0 0-1 0 0,1 0 0 0 0,-1 0 0 0 0,0 0 0 0 0,1-1 0 0 0,-1 1 0 0 0,0 0 1 0 0,2-3 25 0 0,0 0-1 0 0,0 0 1 0 0,-1 0-1 0 0,1 0 0 0 0,-1 0 1 0 0,0 0-1 0 0,0-1 1 0 0,0 1-1 0 0,0-4-24 0 0,2-7 214 0 0,-1 0 0 0 0,0-6-214 0 0,0-5 36 0 0,-1-1 0 0 0,-1 1 0 0 0,-2 0 0 0 0,-3-19-36 0 0,-2 5 74 0 0,-5-16-74 0 0,9 46 182 0 0,1 4 264 0 0,-1 0 0 0 0,1-1 0 0 0,-1 1 0 0 0,-2-2-446 0 0,3 18-322 0 0,2-2 112 0 0,-1 0 1 0 0,2 6 209 0 0,1 6-48 0 0,2 12 101 0 0,1 0 1 0 0,1 0-1 0 0,2-1 0 0 0,7 16-53 0 0,-7-15-233 0 0,-8-28 232 0 0,0-1-3 0 0,0 1 0 0 0,0-1 0 0 0,1 0 1 0 0,-1 1-1 0 0,1-1 0 0 0,0 0 0 0 0,0 0 0 0 0,0 0 1 0 0,1 0-1 0 0,-1 0 0 0 0,1 0 4 0 0,1 0 85 0 0,0 1 1 0 0,0-1-1 0 0,0 0 1 0 0,1 0-1 0 0,-1 0 0 0 0,1-1 1 0 0,2 2-86 0 0,-4-3-27 0 0,-1 0 1 0 0,0 0 0 0 0,1-1 0 0 0,-1 1 0 0 0,1-1-1 0 0,-1 0 1 0 0,1 0 0 0 0,-1 0 0 0 0,1 0 0 0 0,-1 0-1 0 0,1 0 1 0 0,2-1 26 0 0,-3 1 0 0 0,-1-1-1 0 0,1 1 0 0 0,0-1 1 0 0,-1 0-1 0 0,1 1 1 0 0,0-1-1 0 0,-1 0 1 0 0,1 0-1 0 0,-1 0 0 0 0,1 0 1 0 0,-1 0-1 0 0,0 0 1 0 0,1-1-1 0 0,-1 1 1 0 0,0 0-1 0 0,0-1 0 0 0,0 1 1 0 0,0-1-1 0 0,0 0 1 0 0,3-5 3 0 0,-1-1-1 0 0,0 0 1 0 0,0 0-1 0 0,-1 0 1 0 0,0-1 0 0 0,0 1-1 0 0,-1 0 1 0 0,0-1-1 0 0,0 0 1 0 0,-1 1-1 0 0,-1-7-2 0 0,1 12-35 0 0,-1-1 0 0 0,0 1-1 0 0,0 0 1 0 0,0-1 0 0 0,-1-1 35 0 0,-3-10 215 0 0,2 6-91 0 0,2 7-92 0 0,1 0-1 0 0,-1 0 1 0 0,1 0-1 0 0,-1 0 1 0 0,1-1-1 0 0,-1 0-31 0 0,0-3 75 0 0,1 2-22 0 0,0 3-48 0 0,1 0 0 0 0,-1 1 0 0 0,0-1 1 0 0,1 0-1 0 0,-1 1 0 0 0,1-1 0 0 0,-1 0 0 0 0,1 1 0 0 0,-1-1 0 0 0,1 1 0 0 0,-1-1 0 0 0,1 1 0 0 0,0-1-5 0 0,4-4-16 0 0,-5 5 14 0 0,1-1 1 0 0,-1 1 0 0 0,1-1 0 0 0,0 1 0 0 0,-1-1 0 0 0,1 1 0 0 0,0 0-1 0 0,-1-1 1 0 0,1 1 0 0 0,0 0 0 0 0,0-1 0 0 0,-1 1 0 0 0,1 0 1 0 0,13-2 0 0 0,-12 2 1 0 0,1 0 0 0 0,0-1 0 0 0,-1 1 0 0 0,1-1 0 0 0,1 0-1 0 0,0-1 9 0 0,1-1-1 0 0,-1 1 1 0 0,0-1-1 0 0,0 0 1 0 0,0 0-1 0 0,0 0 1 0 0,1-2-9 0 0,1-1 4 0 0,-4 5-4 0 0,0-1 0 0 0,4-1 0 0 0,-3 1 0 0 0,-3 1 0 0 0,0 1 0 0 0,0 0 0 0 0,0 0 0 0 0,0 0 0 0 0,0 0 0 0 0,0 0 0 0 0,0 0 0 0 0,1 0 0 0 0,-1 0 0 0 0,0 0 0 0 0,0 0 0 0 0,0 0 0 0 0,0 0 0 0 0,0 0 0 0 0,0 0 0 0 0,0 0 0 0 0,0-1 0 0 0,0 1 0 0 0,0 0 0 0 0,0 0 0 0 0,1 0 0 0 0,-1 0 0 0 0,0 0 0 0 0,0 0 0 0 0,0 0 0 0 0,0 0 0 0 0,0 0 0 0 0,0 0 0 0 0,0 0 0 0 0,0 0 0 0 0,0 0 0 0 0,0 0 0 0 0,1 0 0 0 0,-1 0 0 0 0,0 1 0 0 0,0-1 0 0 0,1 3 0 0 0,0 5 0 0 0,-1-8 0 0 0,-1 26-82 0 0,0-13-135 0 0,0 7 217 0 0,2-16-25 0 0,-1 0 1 0 0,0 1-1 0 0,1-1 0 0 0,0 0 0 0 0,0 0 0 0 0,1 2 25 0 0,-1-2 36 0 0,1-1 1 0 0,-1 0-1 0 0,1 0 0 0 0,-1 0 0 0 0,1 0 0 0 0,0-1 1 0 0,0 1-1 0 0,2 2-36 0 0,-3-4 0 0 0,0-1 0 0 0,0 1 1 0 0,-1 0-1 0 0,1-1 0 0 0,0 1 0 0 0,0-1 1 0 0,0 1-1 0 0,0-1 0 0 0,0 1 0 0 0,1-1 0 0 0,-1 1 1 0 0,0-1-1 0 0,0 0 0 0 0,0 0 0 0 0,0 0 1 0 0,0 0-1 0 0,0 0 0 0 0,1 0 0 0 0,-1 0 1 0 0,0 0-1 0 0,0 0 0 0 0,0 0 0 0 0,0 0 1 0 0,0-1-1 0 0,0 1 0 0 0,0-1 0 0 0,1 1 0 0 0,1-2 1 0 0,0 1-1 0 0,-1-1 1 0 0,1 0-1 0 0,0 1 1 0 0,-1-1-1 0 0,1 0 1 0 0,-1-1-1 0 0,0 1 1 0 0,0 0-1 0 0,2-3 0 0 0,3-5 51 0 0,-1 1-1 0 0,2-5-50 0 0,-1 2 14 0 0,-6 9-84 0 0,1 1-1 0 0,-1-1 1 0 0,1 1 0 0 0,0-1-1 0 0,0 1 1 0 0,0 0 0 0 0,0 0-1 0 0,0 0 1 0 0,0 0-1 0 0,2-1 71 0 0,-4 3 0 0 0,1 0 1 0 0,-1 0-1 0 0,0 0 0 0 0,0 0 0 0 0,0 0 0 0 0,0 0 0 0 0,0 0 1 0 0,0 0-1 0 0,1 0 0 0 0,-1 0 0 0 0,0 0 0 0 0,0 0 0 0 0,0 0 0 0 0,0 0 1 0 0,0 0-1 0 0,0 0 0 0 0,1 0 0 0 0,-1 0 0 0 0,0 1 0 0 0,0-1 1 0 0,0 0-1 0 0,0 0 0 0 0,0 0 0 0 0,0 0 0 0 0,0 0 0 0 0,0 0 0 0 0,0 0 1 0 0,1 0-1 0 0,-1 0 0 0 0,0 1 0 0 0,0-1 0 0 0,0 0 0 0 0,0 0 0 0 0,0 0 1 0 0,0 0-1 0 0,0 0 0 0 0,0 0 0 0 0,0 1 0 0 0,0-1 0 0 0,0 0 1 0 0,0 0-1 0 0,0 0 0 0 0,0 0 8 0 0,2 6 28 0 0,0-1 0 0 0,-1 1 1 0 0,0 0-1 0 0,0 0 0 0 0,0-1 0 0 0,-1 1 0 0 0,1 1-36 0 0,1 18 76 0 0,-1-19-85 0 0,-1-2-23 0 0,1 0 0 0 0,0-1 0 0 0,0 1 0 0 0,0 0 0 0 0,0-1 0 0 0,0 1 0 0 0,1 0 32 0 0,7-7-795 0 0,-8 2 636 0 0,0 0-1 0 0,0-1 1 0 0,0 1-1 0 0,0-1 0 0 0,0 1 1 0 0,0-1-1 0 0,0 1 1 0 0,0-1-1 0 0,-1 0 0 0 0,1 1 1 0 0,-1-1-1 0 0,1-1 160 0 0,1-3-278 0 0,4-11-478 0 0,-1 1 0 0 0,0-4 756 0 0,-4 17-33 0 0,1-5-71 0 0,1 1 0 0 0,0-1 1 0 0,4-6 103 0 0,0 0-41 0 0,-4 8 59 0 0,-1 1 0 0 0,1-1 0 0 0,0 1 0 0 0,1 0 0 0 0,-1 0 0 0 0,1 0 0 0 0,1-2-18 0 0,-4 7 26 0 0,-1 0 0 0 0,1-1-1 0 0,-1 1 1 0 0,1 0-1 0 0,-1-1 1 0 0,1 1-1 0 0,-1 0 1 0 0,1-1-1 0 0,-1 1 1 0 0,1 0-1 0 0,-1 0 1 0 0,1 0 0 0 0,-1 0-1 0 0,1-1 1 0 0,0 1-1 0 0,-1 0 1 0 0,1 0-1 0 0,-1 0 1 0 0,1 0-26 0 0,1 1 132 0 0,-1-1 0 0 0,0 0 0 0 0,0 0 0 0 0,0 1 1 0 0,0-1-1 0 0,0 1 0 0 0,0-1 0 0 0,0 1 0 0 0,1 0-132 0 0,1 1 381 0 0,0 0 0 0 0,-1 0 0 0 0,1 1 0 0 0,-1-1-1 0 0,1 1 1 0 0,0 2-381 0 0,0-1 451 0 0,0 0 0 0 0,-1 0-1 0 0,0 1-450 0 0,4 7 582 0 0,-4-9-421 0 0,-1-1 0 0 0,0 1 1 0 0,0 0-1 0 0,0 1-161 0 0,0-1 8 0 0,0-1 0 0 0,0 1 0 0 0,0-1 0 0 0,1 1-8 0 0,-2-2-576 0 0,0-1-233 0 0,0 0-1425 0 0,0 0-5477 0 0</inkml:trace>
+  <inkml:trace contextRef="#ctx0" brushRef="#br0" timeOffset="90076.056">8549 3954 13360 0 0,'0'0'1184'0'0,"0"0"-944"0"0,0 0-240 0 0,0 0 0 0 0,5 0 1791 0 0,-2-1 305 0 0,0-2 64 0 0,2 2 16 0 0,0-2-1576 0 0,-1 0-312 0 0,3-3-64 0 0,1 2-9855 0 0</inkml:trace>
+  <inkml:trace contextRef="#ctx0" brushRef="#br0" timeOffset="95294.158">5635 4417 5064 0 0,'-4'-4'750'0'0,"3"1"250"0"0,-1 1-1 0 0,0-1 1 0 0,1 0-1 0 0,0 1 1 0 0,-1-1-1000 0 0,2 1 133 0 0,-1 1 0 0 0,1 0 0 0 0,0-1 0 0 0,-1 1 0 0 0,1-1 0 0 0,0 1 0 0 0,0 0 1 0 0,0-1-1 0 0,0 1 0 0 0,0-1 0 0 0,0 1 0 0 0,1-1-133 0 0,2-11 373 0 0,2-1 1 0 0,0 1-1 0 0,0 0 0 0 0,1 1 1 0 0,1-1-1 0 0,3-3-373 0 0,-6 10 203 0 0,0 0 0 0 0,1 0 0 0 0,0 1-1 0 0,0-1 1 0 0,0 1-203 0 0,9-8 377 0 0,2-3 487 0 0,3-2-864 0 0,3-2 367 0 0,30-24 252 0 0,-17 14-438 0 0,-18 16-132 0 0,0 1-1 0 0,10-5-48 0 0,38-20-106 0 0,-55 32 65 0 0,15-7-80 0 0,0 1 1 0 0,1 1-1 0 0,26-7 121 0 0,19-8 554 0 0,-39 13-289 0 0,13-6 474 0 0,18-11-739 0 0,3-3 154 0 0,7-2-384 0 0,13-7 168 0 0,107-36 356 0 0,-106 46-281 0 0,-5 1-16 0 0,121-37 185 0 0,4 13 22 0 0,-122 38-189 0 0,-31 6-16 0 0,54-7 73 0 0,45 1-72 0 0,-40 11 118 0 0,12 4-118 0 0,-87 1-3 0 0,35 2-194 0 0,29 3 230 0 0,2 1 240 0 0,11 5-273 0 0,-103-8 0 0 0,26 3 0 0 0,12 4 0 0 0,-4 2 36 0 0,1 2 0 0 0,2 4-36 0 0,-45-15 2 0 0,68 26 109 0 0,-58-21-62 0 0,0 1-1 0 0,0 0 1 0 0,10 7-49 0 0,67 55 134 0 0,-49-36-73 0 0,8 8-6 0 0,-11-8-28 0 0,9 9 75 0 0,-30-27-12 0 0,-10-8 94 0 0,0 1 0 0 0,4 6-184 0 0,-6-7 35 0 0,1 0 0 0 0,0 0-1 0 0,2 0-34 0 0,-1-1-33 0 0,0 1-1 0 0,0 0 1 0 0,0 1-1 0 0,-1-1 1 0 0,0 1-1 0 0,-1 0 1 0 0,0 1 0 0 0,-1 0-1 0 0,4 7 34 0 0,-5-5 50 0 0,0-1 1 0 0,0 1-1 0 0,-2 0 1 0 0,1 1-1 0 0,-1-1 0 0 0,-1 0 1 0 0,0 1-1 0 0,-1-1 0 0 0,0 2-50 0 0,-1 7 82 0 0,1-6 17 0 0,-1 1 0 0 0,-1 4-99 0 0,-1 2 79 0 0,-2 9 218 0 0,-4 11-297 0 0,5-29 203 0 0,-5 12-203 0 0,0-3 151 0 0,-3 9 335 0 0,-4 5-486 0 0,-3 6 256 0 0,17-37-227 0 0,-8 18 164 0 0,0-1 0 0 0,-12 18-193 0 0,-13 14 293 0 0,-2-3-1 0 0,-9 7-292 0 0,-132 136 277 0 0,161-176-255 0 0,-18 18 85 0 0,-2-2 1 0 0,-5 2-108 0 0,26-24 46 0 0,-110 89 411 0 0,-5-6 64 0 0,50-46-338 0 0,-45 19-183 0 0,121-65-7 0 0,-98 57-263 0 0,29-17 329 0 0,-9 2-26 0 0,-1-4-1 0 0,-17 2-32 0 0,0-3 60 0 0,-87 34 883 0 0,140-57-800 0 0,-39 8-143 0 0,-10-2 132 0 0,-65 5-132 0 0,117-22 21 0 0,-62 7 48 0 0,19-7 32 0 0,58-6-12 0 0,-29-3-89 0 0,-170-26 157 0 0,162 14-103 0 0,30 7-55 0 0,-28-7 1 0 0,0-3 0 0 0,-32-14 0 0 0,34 3-72 0 0,49 23 72 0 0,-11-7-30 0 0,0-1 1 0 0,1-1-1 0 0,1-1 0 0 0,1 0 0 0 0,0-2 0 0 0,-17-19 30 0 0,6 2 81 0 0,1-2-1 0 0,2-1 1 0 0,-15-27-81 0 0,34 47-133 0 0,0 0 1 0 0,-4-14 132 0 0,-15-41-214 0 0,15 31 179 0 0,2-1 1 0 0,-4-27 34 0 0,4-4 5 0 0,1-12-5 0 0,8 39 0 0 0,3-1 0 0 0,1 0 0 0 0,4-16 0 0 0,22-169 0 0 0,-18 184 0 0 0,3 0 0 0 0,5-8 0 0 0,-11 41 0 0 0,1 0 0 0 0,1 0 0 0 0,5-8 0 0 0,-6 13 0 0 0,0 0 0 0 0,1 1 0 0 0,0 0 0 0 0,1 1 0 0 0,3-4 0 0 0,-7 9-492 0 0,0 1-1 0 0,1-1 1 0 0,-1 1-1 0 0,1 0 1 0 0,5-2 492 0 0,1-2-1346 0 0</inkml:trace>
+  <inkml:trace contextRef="#ctx0" brushRef="#br0" timeOffset="96101.233">5456 4778 10392 0 0,'1'0'46'0'0,"-1"0"0"0"0,1 0 0 0 0,-1 1 0 0 0,1-1 1 0 0,-1 1-1 0 0,1-1 0 0 0,-1 0 0 0 0,1 1 0 0 0,-1-1 0 0 0,0 1 1 0 0,1-1-1 0 0,-1 1 0 0 0,0-1 0 0 0,0 1 0 0 0,1-1 0 0 0,-1 1 1 0 0,0-1-47 0 0,0 1 27 0 0,1 0 1 0 0,-1-1-1 0 0,0 1 1 0 0,1-1 0 0 0,-1 1-1 0 0,0 0 1 0 0,1-1 0 0 0,-1 1-1 0 0,1-1 1 0 0,-1 1-1 0 0,1-1 1 0 0,-1 0 0 0 0,1 1-28 0 0,2 1 145 0 0,-2-2 610 0 0,-1 0 262 0 0,0 0 51 0 0,0 0 17 0 0,0 0 28 0 0,0 0 9 0 0,0 0 4 0 0,0 0-42 0 0,-1 0-186 0 0,-4 0-63 0 0,0-1 0 0 0,0 0-1 0 0,1 0 1 0 0,-3-1-835 0 0,-5-1 663 0 0,-58-11 1320 0 0,2 1-1334 0 0,16 4-641 0 0,11 0 361 0 0,2 0 1318 0 0,-25-1-1687 0 0,38 7 18 0 0,-36-5 52 0 0,-41-3 1539 0 0,33 4-1242 0 0,7 1-367 0 0,-18-3 0 0 0,-63-12 0 0 0,65 8 0 0 0,30 5 0 0 0,-12 0 0 0 0,31 5 0 0 0,-17-1 0 0 0,-5 2 0 0 0,43 2-90 0 0,-1 1-910 0 0,4-2-3716 0 0,6 1-4837 0 0</inkml:trace>
+  <inkml:trace contextRef="#ctx0" brushRef="#br0" timeOffset="96714.157">6227 3830 11976 0 0,'0'0'105'0'0,"-1"1"-187"0"0,0-4 1525 0 0,0 2 425 0 0,0-1-1479 0 0,-1 1 1 0 0,1-1-1 0 0,0 1 0 0 0,0-1 0 0 0,0 1 0 0 0,0-1 0 0 0,1 0 1 0 0,-1 0-390 0 0,-5-9 1271 0 0,-42-63 2328 0 0,-38-75-1107 0 0,79 136-2392 0 0,-10-17 296 0 0,-3 0-396 0 0,-17-30 413 0 0,5-3-54 0 0,-10-18-23 0 0,-5-6 192 0 0,22 36 14 0 0,2 4-99 0 0,-37-60-43 0 0,16 25-249 0 0,-53-99 79 0 0,65 120-177 0 0,-3-4-7 0 0,28 52-46 0 0,1 3 0 0 0,0 0 0 0 0,1-1 0 0 0,0 1 0 0 0,-2-8 0 0 0,2-2-22 0 0,0-7 22 0 0,-2-5 27 0 0,-21-64 1093 0 0,-24-44-317 0 0,32 79-803 0 0,17 57-69 0 0,1-1 1 0 0,-1 1-1 0 0,1-1 0 0 0,-1 1 1 0 0,0 0-1 0 0,-3-3 69 0 0,2 3-230 0 0,0-1 1 0 0,1 0-1 0 0,-1 1 1 0 0,1-1-1 0 0,0-2 230 0 0,1 3-277 0 0,0 1-294 0 0,1 0-1 0 0,-1 0 1 0 0,1-1 0 0 0,0 1 0 0 0,0 0 0 0 0,1 0 0 0 0,-1-1 0 0 0,0 0 571 0 0,1 3-6364 0 0,0 1-1817 0 0</inkml:trace>
+  <inkml:trace contextRef="#ctx0" brushRef="#br0" timeOffset="97472.905">7650 3379 3224 0 0,'1'3'96'0'0,"-1"-2"-83"0"0,1 0-1 0 0,-1 0 1 0 0,0 0 0 0 0,1-1 0 0 0,-1 1 0 0 0,0 0-1 0 0,0 0 1 0 0,0 0 0 0 0,0 0 0 0 0,0 0 0 0 0,0 0-1 0 0,0 0 1 0 0,0 0 0 0 0,0 0 0 0 0,-1 0-13 0 0,-4 6 8367 0 0,4-5-8821 0 0,0-2 1423 0 0,1 0-45 0 0,0 0 31 0 0,0 0 173 0 0,0 0 78 0 0,4-3 1044 0 0,7-16-2326 0 0,1-2 489 0 0,-1 0 1 0 0,-1 0 0 0 0,0-2-414 0 0,1-2 353 0 0,-6 14-174 0 0,7-17 192 0 0,2 0-1 0 0,3-3-370 0 0,-8 17 30 0 0,23-38 274 0 0,-26 40-46 0 0,0 0-1 0 0,-1 0 1 0 0,2-8-258 0 0,1-7 793 0 0,-2-1-793 0 0,-1 7 581 0 0,0 0 0 0 0,2-1-581 0 0,1 4 603 0 0,0 0 0 0 0,2 1 0 0 0,5-8-603 0 0,-3 4 1020 0 0,6-13-1020 0 0,-1-5-9 0 0,-10 19-442 0 0,7-10 451 0 0,12-15-856 0 0,2-1 856 0 0,8-10-67 0 0,54-94 631 0 0,-86 142-533 0 0,138-244 838 0 0,-99 172 55 0 0,27-33-924 0 0,56-70 415 0 0,-19 43-123 0 0,-9 12-120 0 0,-57 74-70 0 0,6-2-102 0 0,49-49 131 0 0,-66 72 29 0 0,23-26 343 0 0,-11 12-270 0 0,37-33-233 0 0,-57 60-188 0 0,-6 5-144 0 0,0 1 0 0 0,1 0 0 0 0,1 1 332 0 0,-15 12-62 0 0,-3 1-3701 0 0,-1 5 2420 0 0</inkml:trace>
+  <inkml:trace contextRef="#ctx0" brushRef="#br0" timeOffset="98303.148">9251 3732 2304 0 0,'-2'2'638'0'0,"-4"2"-1375"0"0,-1-3 8024 0 0,7-1-7197 0 0,1 0 1 0 0,-1 0-1 0 0,0-1 1 0 0,0 1 0 0 0,0 0-1 0 0,0-1 1 0 0,1 1-1 0 0,-1-1 1 0 0,0 1 0 0 0,0 0-1 0 0,0-1 1 0 0,0 1-1 0 0,0 0 1 0 0,0-1-1 0 0,0 1 1 0 0,0 0 0 0 0,0-1-91 0 0,0 1 168 0 0,1-2 208 0 0,0 0 1 0 0,0 0-1 0 0,1 0 1 0 0,-1 0 0 0 0,1 0-1 0 0,-1 0 1 0 0,1 1-1 0 0,-1-1 1 0 0,1 0-1 0 0,0 1 1 0 0,1-1-377 0 0,1-2 970 0 0,2 0 241 0 0,0 0 1 0 0,0-1-1 0 0,5-1-1211 0 0,-4 3 247 0 0,-1 1-1 0 0,0 0 0 0 0,1 0 1 0 0,-1 0-1 0 0,1 1 1 0 0,3-1-247 0 0,11-2 333 0 0,-6 1 49 0 0,1-2 0 0 0,3-1-382 0 0,-13 3 157 0 0,0 1 0 0 0,0-1 1 0 0,0 0-1 0 0,-1-1 1 0 0,1 0-1 0 0,-1 0 0 0 0,1 0-157 0 0,4-4 221 0 0,1 0 0 0 0,0 1 0 0 0,0 0-1 0 0,3 0-220 0 0,7-4 173 0 0,146-74 1341 0 0,-90 48-1204 0 0,31-13 56 0 0,-10 6-49 0 0,55-21 8 0 0,-106 46-25 0 0,18-12-300 0 0,-51 23 56 0 0,82-39 316 0 0,-40 21-185 0 0,73-31 170 0 0,78-20 47 0 0,5 1-219 0 0,237-70-19 0 0,-319 109-113 0 0,-9 3-25 0 0,116-27 511 0 0,-123 33-853 0 0,-84 19 368 0 0,-16 5 79 0 0,1 0-1 0 0,4 0-132 0 0,-5 3-311 0 0,-13 1 98 0 0,-4 2-1492 0 0,-2 0 50 0 0</inkml:trace>
+  <inkml:trace contextRef="#ctx0" brushRef="#br0" timeOffset="132056.96">9287 3689 3224 0 0,'3'-1'356'0'0,"0"-1"0"0"0,0 0 0 0 0,0 1 0 0 0,0-1 0 0 0,0-1 1 0 0,-1 1-1 0 0,1 0 0 0 0,2-3-356 0 0,-2 2 1418 0 0,1-1-1 0 0,0 1 1 0 0,0 0 0 0 0,0 0-1418 0 0,3 0 1048 0 0,0-1 0 0 0,0 1 0 0 0,0 0 0 0 0,1 1-1 0 0,-1 0 1 0 0,1 0 0 0 0,4 0-1048 0 0,0-1 838 0 0,-7 2-269 0 0,-1 0 0 0 0,1 0 0 0 0,0 1 0 0 0,0 0-569 0 0,-14 6 1030 0 0,-30 19-82 0 0,10-6-824 0 0,2-3-30 0 0,9-6-36 0 0,-1 2-58 0 0,-32 21 22 0 0,22-15 3 0 0,1 1 0 0 0,-3 4-25 0 0,20-15-1 0 0,6-4 3 0 0,0 0 0 0 0,0 1 1 0 0,0-1-1 0 0,1 1 0 0 0,-1 0 0 0 0,-1 3-2 0 0,6-8 6 0 0,0 0 0 0 0,0 1-1 0 0,-1-1 1 0 0,1 1-1 0 0,0-1 1 0 0,0 0 0 0 0,0 1-1 0 0,0-1 1 0 0,-1 1 0 0 0,1-1-1 0 0,0 1 1 0 0,0-1 0 0 0,0 1-6 0 0,0-1 1 0 0,0 0 1 0 0,0 0 0 0 0,0 0 0 0 0,0 0-1 0 0,0 0 1 0 0,0 0 0 0 0,0 0-1 0 0,0 0 1 0 0,0 0 0 0 0,0 0 0 0 0,0 0-1 0 0,0 0 1 0 0,0 0 0 0 0,0 0 0 0 0,0 0-1 0 0,0 1 1 0 0,0-1 0 0 0,0 0 0 0 0,0 0-1 0 0,0 0 1 0 0,0 0 0 0 0,0 0 0 0 0,1 0-1 0 0,-1 0 1 0 0,0 0 0 0 0,0 0-1 0 0,0 0 1 0 0,0 0 0 0 0,0 0 0 0 0,0 0-1 0 0,0 0 1 0 0,0 0 0 0 0,0 0 0 0 0,0 0-1 0 0,0 0 1 0 0,0 0 0 0 0,0 0 0 0 0,0 0-1 0 0,0 0 1 0 0,0 0 0 0 0,0 0 0 0 0,0 0-1 0 0,0 0-1 0 0,2 0 24 0 0,-1 0 0 0 0,0 0 0 0 0,0 0 0 0 0,0 0 0 0 0,1 0 0 0 0,-1 0-1 0 0,0-1 1 0 0,0 1 0 0 0,0 0 0 0 0,0-1 0 0 0,1 1-24 0 0,13-8 226 0 0,-6 4-71 0 0,61-34 903 0 0,-11 7-470 0 0,3-3-227 0 0,3-2 116 0 0,-22 13-157 0 0,9-5-535 0 0,-50 27 193 0 0,6-2-8 0 0,-1-1-1 0 0,1 0 1 0 0,4-4 30 0 0,-12 8 5 0 0,0 0 0 0 0,1-1 0 0 0,-1 1 0 0 0,0 0 0 0 0,0 0-1 0 0,1 0 1 0 0,-1-1 0 0 0,0 1 0 0 0,0 0 0 0 0,1 0 0 0 0,-1-1 0 0 0,0 1 0 0 0,0 0-1 0 0,0 0 1 0 0,0-1 0 0 0,1 1 0 0 0,-1 0 0 0 0,0-1-5 0 0,0 1 5 0 0,0 0-1 0 0,-1 0 1 0 0,1 0 0 0 0,0 0-1 0 0,0 0 1 0 0,0 0-1 0 0,0 0 1 0 0,-1 0 0 0 0,1 0-1 0 0,0 0 1 0 0,0 0 0 0 0,0 0-1 0 0,0 0 1 0 0,-1 0 0 0 0,1 0-1 0 0,0 0 1 0 0,0 0 0 0 0,0 0-1 0 0,0 0 1 0 0,-1 0 0 0 0,1 0-1 0 0,0 0-4 0 0,-13 4 115 0 0,13-4-116 0 0,-16 5 62 0 0,-5 1 45 0 0,2 2-1 0 0,-6 3-105 0 0,-177 95-136 0 0,197-103 104 0 0,0-1 0 0 0,-6 3 32 0 0,8-5 0 0 0,3-1 0 0 0,1-1 0 0 0,2-1 0 0 0,0 0 0 0 0,-1 0 0 0 0,1 0 0 0 0,3-1 0 0 0,0-1 0 0 0,4-3 0 0 0,0 0 0 0 0,1 1 0 0 0,0 1 0 0 0,1-1 0 0 0,-6 4 0 0 0,28-15 0 0 0,1 2 0 0 0,15-4 0 0 0,-48 19 0 0 0,0 0 0 0 0,0 1 0 0 0,0-1 0 0 0,0 1 0 0 0,0 0 0 0 0,0 0 0 0 0,0-1 0 0 0,-2 1 0 0 0,0 0 1 0 0,0 0-1 0 0,0 0 1 0 0,0 0-1 0 0,0 0 0 0 0,0 0 1 0 0,0 0-1 0 0,0 0 0 0 0,0 0 1 0 0,0 0-1 0 0,1 0 0 0 0,-1 0 1 0 0,0 0-1 0 0,0 0 0 0 0,0 0 1 0 0,0 0-1 0 0,0 0 1 0 0,0 0-1 0 0,0 0 0 0 0,0 0 1 0 0,0 0-1 0 0,0 0 0 0 0,0 1 1 0 0,0-1-1 0 0,0 0 0 0 0,0 0 1 0 0,0 0-1 0 0,0 0 0 0 0,0 0 1 0 0,0 0-1 0 0,0 0 0 0 0,0 0 1 0 0,0 0-1 0 0,0 0 1 0 0,0 0-1 0 0,0 0 0 0 0,0 0 1 0 0,0 0-1 0 0,0 0 0 0 0,0 0 1 0 0,0 0-1 0 0,0 0 0 0 0,0 0 1 0 0,0 0-1 0 0,0 0 0 0 0,0 0 0 0 0,-1 3 40 0 0,-4 1 56 0 0,-114 83 491 0 0,62-48-417 0 0,34-22-7 0 0,-1-1 0 0 0,-1-1-163 0 0,16-9 69 0 0,42-40-1792 0 0,-22 23 798 0 0</inkml:trace>
+  <inkml:trace contextRef="#ctx0" brushRef="#br0" timeOffset="132853.575">7674 3383 4608 0 0,'0'3'154'0'0,"-1"0"-1"0"0,0 0 1 0 0,1-1 0 0 0,-1 1 0 0 0,-1 0 0 0 0,1 0 0 0 0,0 0-1 0 0,-1-1 1 0 0,1 1 0 0 0,-1-1 0 0 0,0 1-154 0 0,0-1 689 0 0,0 0 0 0 0,1 1 0 0 0,-1-1 0 0 0,1 1 0 0 0,0-1 0 0 0,-1 1 0 0 0,1 0 0 0 0,0 1-689 0 0,-4 8 2608 0 0,5-11-2108 0 0,-1 1 1 0 0,1 0-1 0 0,0-1 1 0 0,0 1 0 0 0,-1-1-1 0 0,1 1 1 0 0,0 0-1 0 0,0 0-500 0 0,0-1 566 0 0,0 0-129 0 0,0-1-9 0 0,0 0 70 0 0,0 0 12 0 0,0 0-7 0 0,0 0-423 0 0,1-1 0 0 0,-1 1 0 0 0,0-1 0 0 0,0 1 0 0 0,0 0 0 0 0,0-1 0 0 0,0 1 0 0 0,0 0-1 0 0,-1-1 1 0 0,1 1 0 0 0,0 0 0 0 0,0-1 0 0 0,0 1 0 0 0,0-1-80 0 0,-1-2 242 0 0,2-1-101 0 0,-1 0 0 0 0,1-1 0 0 0,0 1 0 0 0,1 0 0 0 0,1-4-141 0 0,-2 5 31 0 0,2-4 317 0 0,1-1 0 0 0,3-5-348 0 0,4-7 800 0 0,-5 7-544 0 0,0 1 0 0 0,4-5-256 0 0,-2 4-23 0 0,-1-1 0 0 0,0 1 0 0 0,0-5 23 0 0,-6 15 23 0 0,-1 2-13 0 0,0 0 1 0 0,0 1-1 0 0,0-1 0 0 0,0 0 0 0 0,1 0 0 0 0,-1 1 1 0 0,0-1-1 0 0,0 0 0 0 0,1 0 0 0 0,-1 0-10 0 0,1 0 102 0 0,-1 1-4 0 0,0 2-64 0 0,-1-1-1 0 0,1 0 1 0 0,0 1-1 0 0,-1-1 1 0 0,1 0 0 0 0,-1 1-1 0 0,1-1-33 0 0,-1 0 21 0 0,-20 40 139 0 0,11-22-157 0 0,7-14-38 0 0,0 1 1 0 0,0 0-1 0 0,-2 5 35 0 0,2-2-109 0 0,-2 8-42 0 0,0 0 0 0 0,0 4 151 0 0,12-48 1625 0 0,4-11-1625 0 0,-4 17-2094 0 0,-2 4-6948 0 0</inkml:trace>
+  <inkml:trace contextRef="#ctx0" brushRef="#br0" timeOffset="153710.358">6225 3805 10136 0 0,'0'0'464'0'0,"-4"-4"168"0"0,3 4-533 0 0,1-1 1 0 0,0 1-1 0 0,-1 0 1 0 0,1-1 0 0 0,0 1-1 0 0,0 0 1 0 0,0-1-1 0 0,-1 1 1 0 0,1-1 0 0 0,0 1-1 0 0,0-1 1 0 0,0 1-1 0 0,0 0 1 0 0,0-1 0 0 0,0 1-1 0 0,0-1-99 0 0,-1-2 1056 0 0,1 3-177 0 0,0 0-301 0 0,0-1 2250 0 0,2 2-1849 0 0,0 1-1100 0 0,0 0 1 0 0,0 0-1 0 0,0 1 0 0 0,0-1 1 0 0,-1 0-1 0 0,1 1 1 0 0,0 0 120 0 0,-2-2 67 0 0,1 1 0 0 0,0-1-1 0 0,0 1 1 0 0,-1-1 0 0 0,1 1 0 0 0,1 0-67 0 0,5 9 336 0 0,-5-6-196 0 0,1 0 0 0 0,0 0-1 0 0,0-1 1 0 0,0 1 0 0 0,3 2-140 0 0,9 13 510 0 0,-14-19-481 0 0,4 8 285 0 0,0-2 0 0 0,0 1 1 0 0,1-1-1 0 0,3 3-314 0 0,-3-3 229 0 0,-6-5-98 0 0,-3-6-105 0 0,-4-4-75 0 0,1 0-1 0 0,0-1 1 0 0,0 0-1 0 0,0-3 50 0 0,0 2-18 0 0,1 1-1 0 0,-1 0 1 0 0,-1 0-1 0 0,-1-1 19 0 0,-14-18 678 0 0,21 27-650 0 0,1 1 0 0 0,-1-1 1 0 0,0 1-1 0 0,1 0 0 0 0,-1-1 1 0 0,1 1-1 0 0,-1 0 0 0 0,0-1 1 0 0,0 1-29 0 0,-1-1 59 0 0,2 1-46 0 0,0 0 1 0 0,-1 0-1 0 0,1 0 0 0 0,0 0 0 0 0,0-1 0 0 0,-1 1 0 0 0,1 0 0 0 0,0 0 0 0 0,0 0 0 0 0,-1 0 0 0 0,1 0 0 0 0,0 0 1 0 0,0 0-1 0 0,-1 0 0 0 0,1 0 0 0 0,0 0 0 0 0,0 0 0 0 0,-1 0 0 0 0,1 0 0 0 0,0 1 0 0 0,0-1 0 0 0,0 0 1 0 0,-1 0-1 0 0,1 0 0 0 0,0 0 0 0 0,0 0 0 0 0,-1 0 0 0 0,1 0 0 0 0,0 1 0 0 0,0-1 0 0 0,0 0 0 0 0,0 0 1 0 0,-1 0-1 0 0,1 1 0 0 0,0-1-13 0 0,0 0 9 0 0,0 1 0 0 0,0-1 0 0 0,0 0 0 0 0,-1 1 0 0 0,1-1 0 0 0,0 0 0 0 0,0 1 0 0 0,0-1 0 0 0,0 0 0 0 0,0 1 0 0 0,0-1 0 0 0,0 0 0 0 0,0 1 0 0 0,0-1 0 0 0,0 0 0 0 0,1 1 0 0 0,-1-1 0 0 0,0 0 0 0 0,0 0 0 0 0,0 1 0 0 0,0-1 0 0 0,0 0 0 0 0,1 1 0 0 0,-1-1 0 0 0,0 0 0 0 0,0 0 0 0 0,0 1 0 0 0,1-1 0 0 0,-1 0-9 0 0,7 8 32 0 0,-1-1-1 0 0,0 1 1 0 0,3 6-32 0 0,-3-5 24 0 0,0 0 1 0 0,7 7-25 0 0,-10-12 13 0 0,5 3 38 0 0,-8-7-51 0 0,0 0 0 0 0,0 0 0 0 0,0 0 0 0 0,0 0 0 0 0,0 0 0 0 0,0 1 0 0 0,0-1 0 0 0,0 0-1 0 0,0 0 1 0 0,0 0 0 0 0,0 0 0 0 0,1 0 0 0 0,-1 0 0 0 0,0 0 0 0 0,0 0 0 0 0,0 0 0 0 0,0 0 0 0 0,0 0 0 0 0,0 0-1 0 0,0 0 1 0 0,0 0 0 0 0,0 0 0 0 0,0 0 0 0 0,0 0 0 0 0,0 0 0 0 0,0 0 0 0 0,0 0 0 0 0,0 0 0 0 0,0 0 0 0 0,0 0-1 0 0,0 0 1 0 0,0 0 0 0 0,0 0 0 0 0,0 0 0 0 0,0 0 0 0 0,0 0 0 0 0,1 0 0 0 0,-1 0 0 0 0,0 0 0 0 0,0 0 0 0 0,0 0 0 0 0,0 0-1 0 0,0 0 1 0 0,0-1 0 0 0,0 1 0 0 0,0 0 0 0 0,0 0 0 0 0,0 0 0 0 0,0 0 0 0 0,0 0 0 0 0,0 0 0 0 0,0 0 0 0 0,0 0-1 0 0,0 0 1 0 0,0 0 0 0 0,0 0 0 0 0,0 0 0 0 0,0 0 0 0 0,0 0 0 0 0,0-4-16 0 0,-3-4-47 0 0,3 8 59 0 0,-2-5-153 0 0,-1-1 0 0 0,1 1 0 0 0,-1 0 0 0 0,0 1-1 0 0,0-1 1 0 0,-1 0 157 0 0,3 4-153 0 0,-2-4-5243 0 0,-1 0-1903 0 0</inkml:trace>
+  <inkml:trace contextRef="#ctx0" brushRef="#br0" timeOffset="154684.171">5490 4792 4608 0 0,'-1'0'353'0'0,"-5"0"609"0"0,0-1-1 0 0,0 0 1 0 0,-3-1-962 0 0,3 1 1955 0 0,0 0 0 0 0,-1 0-1 0 0,-3 0-1954 0 0,-6-1 2928 0 0,16 2-2847 0 0,1 0-1 0 0,-1 0 1 0 0,0 0-1 0 0,0 0 1 0 0,0 0-1 0 0,0 0 1 0 0,0 0-1 0 0,0-1 1 0 0,0 1-1 0 0,0 0 1 0 0,0 0-1 0 0,1 0 1 0 0,-1 0-1 0 0,0 0 1 0 0,0 0-1 0 0,0 0 1 0 0,0 0 0 0 0,0 0-1 0 0,0 0 1 0 0,0 0-1 0 0,0 0 1 0 0,0-1-1 0 0,0 1 1 0 0,0 0-1 0 0,0 0 1 0 0,0 0-1 0 0,0 0 1 0 0,0 0-1 0 0,0 0 1 0 0,0 0-1 0 0,0 0 1 0 0,0-1-1 0 0,0 1 1 0 0,0 0-1 0 0,0 0 1 0 0,0 0-1 0 0,0 0 1 0 0,0 0-1 0 0,0 0 1 0 0,0 0-1 0 0,0 0 1 0 0,0-1-1 0 0,0 1 1 0 0,0 0 0 0 0,0 0-1 0 0,0 0 1 0 0,0 0-1 0 0,0 0 1 0 0,0 0-1 0 0,0 0 1 0 0,0 0-1 0 0,0 0 1 0 0,-1 0-1 0 0,1-1 1 0 0,0 1-1 0 0,0 0 1 0 0,0 0-1 0 0,0 0 1 0 0,0 0-1 0 0,0 0 1 0 0,0 0-1 0 0,0 0 1 0 0,0 0-1 0 0,-1 0-80 0 0,4 0 96 0 0,-1-1 0 0 0,0 1-1 0 0,0-1 1 0 0,1 1-1 0 0,-1 0 1 0 0,0 0 0 0 0,1 0-1 0 0,0 1-95 0 0,20 3 451 0 0,-10-1-227 0 0,5 1-27 0 0,-1 1-1 0 0,4 2-196 0 0,-2-1-25 0 0,12 3 25 0 0,-24-8 0 0 0,-3 0 0 0 0,1 0 0 0 0,0 0 0 0 0,-1-1 0 0 0,3 1 0 0 0,0-1 0 0 0,-7 0 5 0 0,1 0-1 0 0,-1 0 0 0 0,1 0 0 0 0,0 0 0 0 0,-1 0 1 0 0,1 0-1 0 0,-1 0 0 0 0,1 0 0 0 0,0 0 1 0 0,-1 0-1 0 0,1 0 0 0 0,-1-1 0 0 0,1 1 1 0 0,-1 0-1 0 0,1 0 0 0 0,0-1 0 0 0,0 1-4 0 0,-1 0 23 0 0,0-1-1 0 0,0 1 0 0 0,0 0 1 0 0,0 0-1 0 0,0 0 1 0 0,0 0-1 0 0,0 0 0 0 0,1 0 1 0 0,-1 0-1 0 0,0 0 1 0 0,0 0-1 0 0,0 0 0 0 0,0 0 1 0 0,0 0-1 0 0,1 0 1 0 0,-1 0-1 0 0,0 0 0 0 0,0 0 1 0 0,0 0-1 0 0,0 0 0 0 0,0 0 1 0 0,1 0-1 0 0,-1 0 1 0 0,0 0-23 0 0,-1-4 453 0 0,0 3-406 0 0,0 0 1 0 0,0 1-1 0 0,-1-1 0 0 0,1 1 0 0 0,-1-1 1 0 0,1 1-1 0 0,-1 0 0 0 0,1 0 1 0 0,0-1-1 0 0,-1 1 0 0 0,-1 0-47 0 0,-3 0 185 0 0,-24-1-14 0 0,4-2-243 0 0,9 1 77 0 0,-8-2-5 0 0,-25-6 64 0 0,32 8-116 0 0,15 2 49 0 0,-1-1 0 0 0,0 1 0 0 0,1-1 0 0 0,-4-1 3 0 0,5 1 0 0 0,2 1 0 0 0,0 0 0 0 0,0 0 0 0 0,0 0 0 0 0,0 0 0 0 0,-1 0 0 0 0,1-1 0 0 0,0 1 0 0 0,0 0 0 0 0,0 0 0 0 0,0 0 0 0 0,0 0 0 0 0,0 0 0 0 0,0 0 0 0 0,0 0 0 0 0,0 0 0 0 0,0 0 0 0 0,0 0 0 0 0,0 0 0 0 0,0 0 0 0 0,0-1 0 0 0,0 1 0 0 0,0 0 0 0 0,0 0 0 0 0,0 0 0 0 0,0 0 0 0 0,0 0 0 0 0,0 0 0 0 0,0 0 0 0 0,0 0 0 0 0,0-1 0 0 0,0 1 0 0 0,0 0 0 0 0,0 0 0 0 0,0 0 0 0 0,0 0 0 0 0,0 0 0 0 0,0 0 0 0 0,0 0 0 0 0,0 0 0 0 0,0 0 0 0 0,0 0 0 0 0,0-1 0 0 0,0 1 0 0 0,0 0 0 0 0,0 0 0 0 0,0 0 0 0 0,0 0 0 0 0,0 0 0 0 0,0 0 0 0 0,1 0 0 0 0,-1 0 0 0 0,0 0 0 0 0,0 0 0 0 0,0 0 0 0 0,0 0 0 0 0,0 0 0 0 0,0 0 0 0 0,5-1 0 0 0,-4 1 0 0 0,5-1 0 0 0,25-2 0 0 0,7 2 0 0 0,-14 0 0 0 0,-14 0 0 0 0,1 1 0 0 0,9 1 0 0 0,-2 0 0 0 0,-3 1 64 0 0,4 0-64 0 0,-19-2 0 0 0,0 0 0 0 0,0 0 0 0 0,0 0 0 0 0,0 0 0 0 0,1 0 0 0 0,-1 0 0 0 0,0 0 0 0 0,0 0 0 0 0,0 0 0 0 0,0 0 0 0 0,0 0 0 0 0,1 0 0 0 0,-1 0 0 0 0,0 0 0 0 0,0 0 0 0 0,0 1 0 0 0,0-1 0 0 0,0 0 0 0 0,0 0 0 0 0,0 0 0 0 0,1 0 0 0 0,-1 0 0 0 0,0 0 0 0 0,0 0 0 0 0,0 0 0 0 0,0 0 0 0 0,0 0 0 0 0,0 1 0 0 0,0-1 0 0 0,0 0 0 0 0,0 0 0 0 0,0 0 0 0 0,1 0 0 0 0,-1 0 0 0 0,0 0 0 0 0,0 1 0 0 0,0-1 0 0 0,0 0 0 0 0,0 0 0 0 0,0 0 0 0 0,0 0 0 0 0,0 0 0 0 0,0 0 0 0 0,0 1 0 0 0,0-1 0 0 0,0 0 0 0 0,0 0 0 0 0,0 0 0 0 0,0 0 0 0 0,0 0 0 0 0,-1 1 0 0 0,1-1 0 0 0,0 0 0 0 0,0 0 0 0 0,-3 4 0 0 0,0-3-18 0 0,1 0-1 0 0,0 0 0 0 0,0-1 0 0 0,-1 1 1 0 0,1 0-1 0 0,0-1 0 0 0,-1 0 1 0 0,1 1-1 0 0,0-1 0 0 0,-2 0 19 0 0,-4-1-204 0 0,1 1 0 0 0,-5-2 204 0 0,2 0-215 0 0,-9-1-1057 0 0,-1-2-382 0 0</inkml:trace>
+  <inkml:trace contextRef="#ctx0" brushRef="#br1" timeOffset="197241.146">2039 6266 19007 0 0,'0'0'870'0'0,"0"0"-20"0"0,0 0-455 0 0,0 1 110 0 0,1-1-404 0 0,-1 1 1 0 0,1 0-1 0 0,-1 0 0 0 0,1-1 0 0 0,0 1 0 0 0,-1 0 0 0 0,1-1 0 0 0,0 1 0 0 0,-1 0 0 0 0,1-1 0 0 0,0 1 0 0 0,0-1 0 0 0,0 1 1 0 0,-1-1-1 0 0,1 0 0 0 0,0 1 0 0 0,0-1 0 0 0,0 0 0 0 0,0 0 0 0 0,0 1 0 0 0,0-1 0 0 0,0 0-101 0 0,6 0 112 0 0,0 0-1 0 0,0 0 1 0 0,0 0-1 0 0,6-2-111 0 0,0 1 102 0 0,68-12 803 0 0,-17 3-403 0 0,72 0-560 0 0,-109 8-1 0 0,198-2 2071 0 0,-101 2-1442 0 0,10 1-300 0 0,62-2 92 0 0,-93-2-298 0 0,18-7-64 0 0,-99 9-12 0 0,17-2-107 0 0,-1-2 1 0 0,7-3 118 0 0,-22 5-323 0 0,9 0 323 0 0,-8 0-260 0 0,-13 5 79 0 0,-9 0 138 0 0,-1 0-1 0 0,1 0 0 0 0,-1 0 0 0 0,1-1 0 0 0,-1 1 0 0 0,1 0 0 0 0,0-1 44 0 0,-2 1-80 0 0,1 5-120 0 0,-1-4 187 0 0,0 0 0 0 0,0 0-1 0 0,1-1 1 0 0,-1 1 0 0 0,0 0-1 0 0,0 0 1 0 0,-1 0 0 0 0,1 0 13 0 0,-11 40-14 0 0,6-22 24 0 0,0 3 84 0 0,-2 22-94 0 0,0 19 320 0 0,-7 18-320 0 0,8-55 76 0 0,3-14-81 0 0,0 0-1 0 0,1 3 6 0 0,0-4 103 0 0,0-1 0 0 0,-1 0 0 0 0,-1 2-103 0 0,-1 6 259 0 0,2-11-225 0 0,1 0-1 0 0,-1 0 0 0 0,-2 2-33 0 0,-3 9 63 0 0,7-16-59 0 0,0 0-1 0 0,0 0 1 0 0,-1 0 0 0 0,1-1-1 0 0,-1 1-3 0 0,1 0 18 0 0,0 0 0 0 0,-1 0 0 0 0,0 2-18 0 0,-1 2 12 0 0,2-4-10 0 0,0 1 0 0 0,0-1-1 0 0,0 0 1 0 0,0-1 0 0 0,0 1 0 0 0,-1 2-2 0 0,-1-2 15 0 0,1 1 0 0 0,-1-1 0 0 0,0 0 0 0 0,1 0 0 0 0,-1 0 0 0 0,0 0 1 0 0,0 0-1 0 0,0-1 0 0 0,-1 1-15 0 0,-1 1 27 0 0,0-1 1 0 0,0 0-1 0 0,0-1 1 0 0,0 1-1 0 0,0-1 0 0 0,0 0 1 0 0,-6 0-28 0 0,-32-1 106 0 0,17 0-76 0 0,2 0 21 0 0,-3 0-49 0 0,-9-1-2 0 0,-108-14 64 0 0,101 10-64 0 0,11 0 0 0 0,-126-6 72 0 0,102 11-1 0 0,-1-1 122 0 0,-44-1-18 0 0,33 1-254 0 0,-75 4 79 0 0,124-2 0 0 0,-100 7 96 0 0,85-5-96 0 0,-7 2 0 0 0,-6 2 0 0 0,-19 1 0 0 0,-13 2 0 0 0,57-9-802 0 0,20-1 565 0 0,-1 0 0 0 0,0-1 0 0 0,1 1 0 0 0,-1 0 0 0 0,1-1 0 0 0,-3 0 237 0 0,-3-3-1256 0 0</inkml:trace>
+  <inkml:trace contextRef="#ctx0" brushRef="#br1" timeOffset="216577.364">3174 6387 19319 0 0,'-1'3'295'0'0,"0"-3"-214"0"0,1 1 0 0 0,0-1 0 0 0,0 0 0 0 0,-1 1-1 0 0,1 0 1 0 0,0-1 0 0 0,0 1 0 0 0,0-1 0 0 0,0 1 0 0 0,0-1 0 0 0,0 1 0 0 0,0-1 0 0 0,0 1-1 0 0,0-1 1 0 0,0 1 0 0 0,0-1 0 0 0,0 1 0 0 0,0 0-81 0 0,0-1 23 0 0,1 0-1 0 0,-1 0 1 0 0,1 0 0 0 0,-1 1 0 0 0,0-1-1 0 0,1 0 1 0 0,-1 0 0 0 0,1 0 0 0 0,-1 0-1 0 0,0 0 1 0 0,1 0 0 0 0,-1 0 0 0 0,1 0-1 0 0,-1-1-22 0 0,1 1 27 0 0,5-1 397 0 0,3-1 1020 0 0,-4 2-667 0 0,-1 1-189 0 0,1-2 0 0 0,0 1 0 0 0,-1 0-1 0 0,1-1 1 0 0,4-1-588 0 0,26-6 616 0 0,-32 7-1208 0 0,1 0 0 0 0,-1 1 0 0 0,1-1 592 0 0,10 0-5824 0 0,-13 1-2767 0 0</inkml:trace>
+  <inkml:trace contextRef="#ctx0" brushRef="#br1" timeOffset="221253.048">2101 6302 10512 0 0,'0'-2'42'0'0,"0"-1"316"0"0,0 0 1 0 0,0-1-1 0 0,1-2-358 0 0,-1 5 67 0 0,0 1-1 0 0,0-1 1 0 0,0 0 0 0 0,0 0-1 0 0,0 0 1 0 0,0 0 0 0 0,0 0-1 0 0,0 0 1 0 0,0 1 0 0 0,0-1-1 0 0,-1 0 1 0 0,1 0-67 0 0,0-1 5224 0 0,0 4-3408 0 0,-3 13 238 0 0,1 9-2054 0 0,0-7 1140 0 0,-1 3-1140 0 0,-1 6 472 0 0,1-3 300 0 0,-7 18-772 0 0,0 8 1020 0 0,2-8-581 0 0,2-17-246 0 0,0 22-193 0 0,3 8 1448 0 0,3-34-1298 0 0,-2 1-1 0 0,0 0-149 0 0,2-18-39 0 0,-1-3-704 0 0,0-4-679 0 0,-1-3-1 0 0</inkml:trace>
+  <inkml:trace contextRef="#ctx0" brushRef="#br1" timeOffset="222851.128">936 6370 456 0 0,'0'0'181'0'0,"0"0"-1"0"0,0 0 1 0 0,0 0-1 0 0,0 0 1 0 0,0 0-1 0 0,0 1 1 0 0,0-1-1 0 0,0 0 1 0 0,-1 0 0 0 0,1 0-1 0 0,0 0 1 0 0,0 0-1 0 0,0 1 1 0 0,0-1-1 0 0,0 0 1 0 0,-1 0-1 0 0,1 0 1 0 0,0 0 0 0 0,0 0-1 0 0,0 0-180 0 0,-2-1 8383 0 0,0-1-4801 0 0,0 2-4341 0 0,2-4 2077 0 0,0 4-1154 0 0,1-1 0 0 0,-1 0 0 0 0,0 1-1 0 0,0-1 1 0 0,1 1 0 0 0,-1-1-1 0 0,0 1 1 0 0,1-1 0 0 0,-1 1 0 0 0,0-1-1 0 0,1 1 1 0 0,-1-1 0 0 0,1 1-164 0 0,7-6 2236 0 0,-4 3-1847 0 0,5-3 458 0 0,1 0 0 0 0,8-4-847 0 0,-1 0 339 0 0,-11 7-249 0 0,1 0-1 0 0,-1 1 1 0 0,1-1-1 0 0,0 1 1 0 0,0 1-1 0 0,5-2-89 0 0,0 1 75 0 0,26-6 447 0 0,32-2-522 0 0,-43 8 139 0 0,-1 1-1 0 0,0 1 0 0 0,6 2-138 0 0,6 2 440 0 0,30 8-440 0 0,94 32 1132 0 0,-124-33-840 0 0,57 14 256 0 0,-47-13-288 0 0,18 2 98 0 0,-15-5-97 0 0,24 11 31 0 0,-35-9-160 0 0,108 28 366 0 0,-108-26-349 0 0,10 1 9 0 0,-34-10-147 0 0,9 4-11 0 0,-15-3 67 0 0,6 2-67 0 0,-8-3 31 0 0,0-1-1 0 0,9 3-30 0 0,-8-2 52 0 0,-9-4-50 0 0,1 1-1 0 0,0-1 0 0 0,0 1 0 0 0,0-1 1 0 0,0 0-1 0 0,0 1 0 0 0,1-1 1 0 0,-1 0-1 0 0,0 0-1 0 0,5 1 53 0 0,8 2-53 0 0,-13-3-1 0 0,-1 0 1 0 0,0 0-1 0 0,0 0 1 0 0,1 0 0 0 0,-1 0-1 0 0,0 0 1 0 0,1 0-1 0 0,-1 0 1 0 0,0 0 0 0 0,1 1-1 0 0,-1-1 1 0 0,0 0 0 0 0,0 0-1 0 0,1 0 1 0 0,-1 0-1 0 0,0 1 1 0 0,1-1 0 0 0,-1 0-1 0 0,0 0 1 0 0,0 0-1 0 0,0 1 1 0 0,1-1 0 0 0,-1 0-1 0 0,0 1 1 0 0,0-1 0 0 0,0 0-1 0 0,0 0 1 0 0,1 1-1 0 0,-1-1 1 0 0,0 0 0 0 0,0 1-61 0 0,0-1 54 0 0,0 0 0 0 0,1-1 1 0 0,-1 1-1 0 0,0 0 0 0 0,0 0 0 0 0,0 0 1 0 0,1 0-1 0 0,-1 0 0 0 0,0-1 1 0 0,0 1-1 0 0,0 0 0 0 0,0 0 0 0 0,1 0 1 0 0,-1-1-1 0 0,0 1 0 0 0,0 0 1 0 0,0 0-1 0 0,0 0 0 0 0,0-1 1 0 0,0 1-1 0 0,0 0 0 0 0,1 0 0 0 0,-1-1 1 0 0,0 1-1 0 0,0 0 7 0 0,1-6-60 0 0,-2-9-26 0 0,1 11 71 0 0,0 0 0 0 0,-1-1 0 0 0,1-1 15 0 0,-2-3 0 0 0,1 1 0 0 0,0-1 0 0 0,1-3 0 0 0,0 0-2 0 0,0-10 145 0 0,0 15-331 0 0,0 0-1 0 0,0 0 1 0 0,-1 0-1 0 0,0-1 1 0 0,0 1 188 0 0,0 5 111 0 0,0 0-5850 0 0,1 2-2663 0 0</inkml:trace>
+  <inkml:trace contextRef="#ctx0" brushRef="#br1" timeOffset="223200.087">2374 6542 5064 0 0,'0'0'83'0'0,"0"0"-45"0"0,0 0-1 0 0,-1 0 1 0 0,1 0 0 0 0,0 0-1 0 0,0 0 1 0 0,0 1 0 0 0,0-1-1 0 0,-1 0 1 0 0,1 0 0 0 0,0 0 0 0 0,0 0-1 0 0,0 0 1 0 0,-1 0 0 0 0,1 0-1 0 0,0 0 1 0 0,0 0 0 0 0,0 1-1 0 0,0-1 1 0 0,0 0 0 0 0,-1 0-1 0 0,1 0-37 0 0,1 3 4308 0 0,-1-3-4133 0 0,0 0-1 0 0,0 0 1 0 0,0 0-1 0 0,0 0 0 0 0,0 0 1 0 0,0 0-1 0 0,0 0 1 0 0,0 0-1 0 0,0 1 1 0 0,0-1-1 0 0,0 0 0 0 0,0 0 1 0 0,0 0-1 0 0,0 0 1 0 0,0 0-1 0 0,0 0 0 0 0,0 0 1 0 0,0 1-1 0 0,0-1 1 0 0,-1 0-1 0 0,1 0 0 0 0,0 0 1 0 0,0 0-1 0 0,0 0 1 0 0,0 0-1 0 0,0 0 0 0 0,0 0 1 0 0,0 0-1 0 0,0 0 1 0 0,0 1-1 0 0,0-1 1 0 0,0 0-175 0 0,-1 0 1673 0 0,1 0-392 0 0,0 0-81 0 0,-4 1 2088 0 0,0 1-1224 0 0,0-1 1 0 0,-3 3-2065 0 0,3-1 630 0 0,0-1 0 0 0,-3 1-630 0 0,-3 1 1263 0 0,-3 3-1263 0 0,-4 1 613 0 0,5-2-316 0 0,-16 7 518 0 0,-6 0-815 0 0,-3 2 96 0 0,23-10-148 0 0,9-3-68 0 0,0 0-1 0 0,0 0 1 0 0,-1 0 120 0 0,1-1-269 0 0,-6 1-1172 0 0,0 0-1 0 0,-2 0 1442 0 0,5-3-1851 0 0</inkml:trace>
+  <inkml:trace contextRef="#ctx0" brushRef="#br1" timeOffset="224819.79">3 6993 8288 0 0,'-1'2'862'0'0,"0"3"-380"0"0,1-5 118 0 0,0 1 0 0 0,0 0 0 0 0,0-1 0 0 0,0 1 0 0 0,0-1 0 0 0,0 1 0 0 0,0-1 0 0 0,1 1 0 0 0,-1-1 0 0 0,0 1 0 0 0,0 0-1 0 0,1-1-599 0 0,-1 0 1099 0 0,0 0-38 0 0,0 0-59 0 0,4-3 1076 0 0,-3 2-1965 0 0,-1 0 0 0 0,0 0 0 0 0,1 0 0 0 0,-1 0-1 0 0,0 0 1 0 0,0 1 0 0 0,0-1 0 0 0,0 0-113 0 0,1-5 189 0 0,4-23 1131 0 0,0-5-1320 0 0,3-21 380 0 0,-1 9-292 0 0,-1 0-21 0 0,7-29 125 0 0,-10 59-101 0 0,-2 3-52 0 0,0 7 106 0 0,0-1 1 0 0,2-6-146 0 0,-3 13 5 0 0,0 0 0 0 0,0 0 1 0 0,0-1-1 0 0,0 1 0 0 0,0 0 1 0 0,0-1-1 0 0,0 1 1 0 0,1 0-1 0 0,-1 0 0 0 0,0-1 1 0 0,0 1-1 0 0,0 0 0 0 0,0 0 1 0 0,1-1-1 0 0,-1 1 1 0 0,0 0-6 0 0,4 6 133 0 0,-3-3-114 0 0,-1-1 0 0 0,1 2 0 0 0,0-1 0 0 0,-1 1-19 0 0,2 4 12 0 0,3 17 41 0 0,5 10-53 0 0,-1-4 0 0 0,-5-14-5 0 0,1-1 0 0 0,4 9 5 0 0,-8-24-3 0 0,4 12-145 0 0,1 2 148 0 0,-5-11-37 0 0,0-1 0 0 0,1 1 0 0 0,-1-1 0 0 0,1 0 0 0 0,2 3 37 0 0,-4-5-1 0 0,1 0 0 0 0,0 0 0 0 0,0 0-1 0 0,0 0 1 0 0,0 0 0 0 0,0 0-1 0 0,0 0 1 0 0,0 0 0 0 0,0-1-1 0 0,0 1 1 0 0,0 0 0 0 0,0-1-1 0 0,1 1 1 0 0,-1-1 0 0 0,0 1 0 0 0,0-1-1 0 0,1 1 2 0 0,-1-1 0 0 0,0 0 0 0 0,-1 0 0 0 0,1 0 0 0 0,-1-1 0 0 0,1 1 0 0 0,-1 0 0 0 0,1 0 0 0 0,-1 0 0 0 0,1 0 0 0 0,-1 0 0 0 0,1-1 0 0 0,-1 1 0 0 0,1 0-1 0 0,-1-1 1 0 0,1 1 0 0 0,-1 0 0 0 0,0-1 0 0 0,1 1 0 0 0,-1 0 0 0 0,1-1 0 0 0,-1 1 0 0 0,0-1 0 0 0,2 0 3 0 0,-1-1 0 0 0,0 0 1 0 0,0 1-1 0 0,-1-1 0 0 0,2-1-3 0 0,0-3 68 0 0,-1 1 0 0 0,1-1 0 0 0,-1 0 1 0 0,0 0-69 0 0,2-25 207 0 0,-3 25-208 0 0,2-56 121 0 0,-2 47-110 0 0,-2-31-10 0 0,0 15 0 0 0,0 5 0 0 0,1 12 0 0 0,1-1 0 0 0,1-12 0 0 0,1-15 0 0 0,-2 40 0 0 0,1-4 0 0 0,-1 6 0 0 0,0 0 0 0 0,0 0 0 0 0,0 0 0 0 0,0 0 0 0 0,0 0 0 0 0,0 0 0 0 0,0 0 0 0 0,0 0 0 0 0,0 0 0 0 0,0 0 0 0 0,0 0 0 0 0,0 0 0 0 0,0 0 0 0 0,0 0 0 0 0,0 0 0 0 0,1 0 0 0 0,-1 0 0 0 0,0 0 0 0 0,0 0 0 0 0,0 0 0 0 0,0 0 0 0 0,0 0 0 0 0,0 0 0 0 0,0 0 0 0 0,0 0 0 0 0,0 0 0 0 0,0 0 0 0 0,0 0 0 0 0,0 0 0 0 0,0 0 0 0 0,0 0 0 0 0,0 0 0 0 0,0 0 0 0 0,0 0 0 0 0,0 0 0 0 0,0 0 0 0 0,0 0 0 0 0,0 0 0 0 0,0 0 0 0 0,0 0 0 0 0,0 0 0 0 0,0 0 0 0 0,0 0 0 0 0,0 0 0 0 0,0 0 0 0 0,0 0 0 0 0,0 0 0 0 0,0 0 0 0 0,0 0 0 0 0,0 0 0 0 0,0 0 0 0 0,0 0 0 0 0,0 0 0 0 0,0 0 0 0 0,1 1 0 0 0,-1 0 0 0 0,1 0 0 0 0,-1-1 0 0 0,0 1 0 0 0,1 0 0 0 0,-1 0 0 0 0,0 1 0 0 0,1 1 0 0 0,3 12 0 0 0,-1 1 0 0 0,0 0 0 0 0,0 0 0 0 0,5 11 75 0 0,8 28-470 0 0,-10-37 379 0 0,0 0 0 0 0,2 0 16 0 0,-5-12 63 0 0,0 0 0 0 0,0 0 0 0 0,1-1 0 0 0,-1 1 0 0 0,2 0-63 0 0,-3-4-20 0 0,-1 0-83 0 0,1 0 0 0 0,-1 0 0 0 0,1-1 0 0 0,1 2 103 0 0,-3-3-238 0 0,1 0 0 0 0,0 1 0 0 0,0-1 1 0 0,-1 1-1 0 0,1-1 0 0 0,0 0 0 0 0,0 1 0 0 0,-1-1 1 0 0,1 0-1 0 0,0 0 0 0 0,0 0 0 0 0,0 0 0 0 0,0 0 1 0 0,0 0 237 0 0,3 0-5644 0 0,-3 0-1609 0 0</inkml:trace>
+  <inkml:trace contextRef="#ctx0" brushRef="#br1" timeOffset="226062.199">395 6555 14024 0 0,'-5'2'683'0'0,"0"-1"1"0"0,1 1-1 0 0,-4 3-683 0 0,6-4 236 0 0,0 0 0 0 0,1 0 0 0 0,-1 0 0 0 0,1 1 0 0 0,-1-1 0 0 0,1 1 0 0 0,0-1 0 0 0,-1 1 0 0 0,1-1 0 0 0,0 1 0 0 0,0 0-236 0 0,-1 3 415 0 0,-1 1 1 0 0,1-1-1 0 0,0 1 0 0 0,1 0 1 0 0,0-1-1 0 0,-1 1 0 0 0,2 0 1 0 0,-1 0-1 0 0,1 0 0 0 0,0 2-415 0 0,0-2 34 0 0,1 0-1 0 0,0 0 1 0 0,1 0-1 0 0,-1 0 0 0 0,1 0 1 0 0,1 1-34 0 0,-2-6-25 0 0,-1 2 5 0 0,1-1-1 0 0,0 1 0 0 0,1-1 1 0 0,-1 1-1 0 0,0-1 1 0 0,1 0-1 0 0,-1 0 0 0 0,1 0 1 0 0,0 0-1 0 0,0 0 0 0 0,1 2 21 0 0,-1-3 25 0 0,-1-1 0 0 0,0 1 0 0 0,0 0 0 0 0,1 0 0 0 0,-1-1 0 0 0,0 1 0 0 0,1-1 0 0 0,-1 1 0 0 0,1-1 0 0 0,-1 1 0 0 0,1-1 0 0 0,-1 0 0 0 0,1 0 0 0 0,-1 0 0 0 0,1 0 0 0 0,-1 0 0 0 0,1 0 0 0 0,-1 0 0 0 0,0 0 0 0 0,1-1 0 0 0,1 0-25 0 0,-1 0 12 0 0,0 0-1 0 0,0 0 1 0 0,0 0 0 0 0,0-1 0 0 0,0 1 0 0 0,0-1 0 0 0,0 1 0 0 0,0-1-1 0 0,-1 0 1 0 0,3-2-12 0 0,-3 2 0 0 0,1 0 0 0 0,-1 0-1 0 0,1-1 1 0 0,-1 1 0 0 0,0-1-1 0 0,0 1 1 0 0,0-1 0 0 0,0 0 0 0 0,1-3 49 0 0,-1 0-1 0 0,0 0 1 0 0,0-1-49 0 0,-1 2 36 0 0,0 0 0 0 0,0 0 0 0 0,0 0 0 0 0,-1 0 0 0 0,1 1 0 0 0,-1-1 0 0 0,0 0 0 0 0,-2-2-36 0 0,2 4 1 0 0,0 1 0 0 0,-1-1-1 0 0,1 0 1 0 0,-1 1 0 0 0,0-1 0 0 0,0 1-1 0 0,0-1 1 0 0,-1 1 0 0 0,1 0-1 0 0,0 0 1 0 0,-1 0 0 0 0,1 0 0 0 0,-1 0-1 0 0,0 1 1 0 0,-2-2-1 0 0,4 3 173 0 0,1 0-38 0 0,0 0-175 0 0,0 0-79 0 0,3-1-122 0 0,3 0 193 0 0,1-1 1 0 0,-1-1-1 0 0,0 0 0 0 0,0 1 0 0 0,0-2 1 0 0,0 1-1 0 0,-1-1 0 0 0,1 0 1 0 0,2-3 47 0 0,16-11 238 0 0,-12 8 2 0 0,0 0-240 0 0,0 0 125 0 0,-8 7-43 0 0,0-1-1 0 0,0 1 0 0 0,0-1 1 0 0,0 0-1 0 0,1-2-81 0 0,-2 2 59 0 0,-2 2-14 0 0,0 1 0 0 0,0-1 0 0 0,0 0 1 0 0,0 0-1 0 0,0 0 0 0 0,0 0-45 0 0,-1 2 66 0 0,0 0-71 0 0,-1 1 0 0 0,1 0 0 0 0,0-1 0 0 0,-1 1 0 0 0,1 0 0 0 0,-1-1 0 0 0,1 1 0 0 0,-1-1 0 0 0,0 1 0 0 0,0 0 5 0 0,1-1-16 0 0,-1 1-33 0 0,0 1 1 0 0,0-1 0 0 0,0 0 0 0 0,0 1-1 0 0,0-1 1 0 0,0 1 0 0 0,0-1 0 0 0,1 1-1 0 0,-1-1 1 0 0,1 1 0 0 0,-1 0 0 0 0,1-1-1 0 0,-1 1 1 0 0,1 0 48 0 0,0 3-259 0 0,-1 0 0 0 0,1 0-1 0 0,0 5 260 0 0,2 4-417 0 0,0 0-1 0 0,0-1 0 0 0,4 10 418 0 0,-5-19-67 0 0,1 1 0 0 0,-1-1-1 0 0,1 0 1 0 0,0 0 0 0 0,0 0 0 0 0,0 0 67 0 0,-1-2-13 0 0,0-1 0 0 0,0 1 0 0 0,1-1-1 0 0,-1 1 1 0 0,0-1 0 0 0,1 0 0 0 0,-1 0 0 0 0,1 1 0 0 0,-1-1 0 0 0,1 0 0 0 0,-1 0-1 0 0,1 0 1 0 0,0 0 0 0 0,-1-1 0 0 0,2 1 13 0 0,-2-1-3 0 0,-1 0 0 0 0,1 1 1 0 0,0-1-1 0 0,0 0 0 0 0,-1 0 0 0 0,1 0 0 0 0,0-1 1 0 0,-1 1-1 0 0,1 0 0 0 0,0 0 0 0 0,-1 0 0 0 0,1 0 1 0 0,0-1-1 0 0,-1 1 0 0 0,1 0 0 0 0,0-1 0 0 0,-1 1 0 0 0,1 0 1 0 0,0-1 2 0 0,0 0-2 0 0,0 1 1 0 0,-1-1-1 0 0,1 0 1 0 0,0 0 0 0 0,0 1-1 0 0,-1-1 1 0 0,1 0-1 0 0,-1 0 1 0 0,1 0-1 0 0,-1 0 1 0 0,1 0-1 0 0,-1 0 1 0 0,1 0 1 0 0,-1-1 7 0 0,2-4 56 0 0,0 0 0 0 0,-1 0 0 0 0,1-7-63 0 0,-1-4 135 0 0,2-35 437 0 0,-3 40-266 0 0,0 0 0 0 0,-1 0 0 0 0,-2-6-306 0 0,-2-7 344 0 0,-9-46-209 0 0,-6-5 1818 0 0,19 71-1894 0 0,-1 1 1 0 0,1-1-1 0 0,-1 1 0 0 0,0 0 0 0 0,-2-4-59 0 0,4 8 144 0 0,-2 4-94 0 0,2 1-131 0 0,0 0 0 0 0,0 0 1 0 0,0 0-1 0 0,0 0 0 0 0,1 1 81 0 0,5 25 1 0 0,-5-26-8 0 0,2 9 7 0 0,2 0 0 0 0,-1 1 0 0 0,2-2 0 0 0,0 1 0 0 0,1 0 0 0 0,-4-8-1 0 0,0 0 1 0 0,1-1-1 0 0,0 1 0 0 0,0-1 0 0 0,0 0 0 0 0,3 3 1 0 0,-5-6-8 0 0,0-1 0 0 0,0 1-1 0 0,0-1 1 0 0,0 1 0 0 0,0-1-1 0 0,0 0 1 0 0,0 1 0 0 0,1-1 0 0 0,-1-1-1 0 0,0 1 1 0 0,1 0 0 0 0,-1 0-1 0 0,0-1 1 0 0,1 1 0 0 0,-1-1-1 0 0,1 0 1 0 0,-1 0 0 0 0,1 0 0 0 0,-1 0 8 0 0,2 0 8 0 0,-1-1 1 0 0,1 0 0 0 0,0 0 0 0 0,-1 0-1 0 0,0 0 1 0 0,1 0 0 0 0,-1-1 0 0 0,0 0-1 0 0,2 0-8 0 0,-1-1-16 0 0,0 0-1 0 0,0 0 1 0 0,0 0 0 0 0,-1-1-1 0 0,1 1 1 0 0,0-2 16 0 0,5-7-6 0 0,0-1-1 0 0,-1 1 1 0 0,-1-2 0 0 0,0 1 6 0 0,-3 6 55 0 0,3-8 97 0 0,0-1-1 0 0,0 0 1 0 0,2-13-152 0 0,-8 26 191 0 0,0 0 0 0 0,-1 0-1 0 0,1-1 1 0 0,-1 1 0 0 0,0 0 0 0 0,1-1 0 0 0,-1 1-1 0 0,-1-2-190 0 0,1 5 5 0 0,0 0-1 0 0,0-1 0 0 0,0 1 1 0 0,0 0-1 0 0,0 0 0 0 0,0-1 1 0 0,0 1-1 0 0,0 0 0 0 0,-1 0 1 0 0,1-1-1 0 0,0 1 0 0 0,0 0 1 0 0,0 0-1 0 0,0-1 0 0 0,-1 1 0 0 0,1 0 1 0 0,0 0-1 0 0,0 0 0 0 0,0 0 1 0 0,-1-1-1 0 0,1 1 0 0 0,0 0 1 0 0,0 0-1 0 0,-1 0 0 0 0,1 0 1 0 0,0 0-1 0 0,0 0 0 0 0,-1 0 0 0 0,1-1 1 0 0,0 1-1 0 0,0 0 0 0 0,-1 0 1 0 0,1 0-1 0 0,0 0 0 0 0,0 0 1 0 0,-1 0-1 0 0,1 0 0 0 0,0 1 1 0 0,-1-1-1 0 0,1 0-4 0 0,-1 0-1 0 0,0 0 0 0 0,0 1 0 0 0,1-1 0 0 0,-1 0 0 0 0,0 1 0 0 0,0-1 0 0 0,0 1 0 0 0,1-1 0 0 0,-1 1 0 0 0,0 0 1 0 0,-2 1-22 0 0,1 1 1 0 0,0 0-1 0 0,0 0 0 0 0,0 0 0 0 0,1 0 0 0 0,-1 0 1 0 0,1 0-1 0 0,0 0 0 0 0,0 0 0 0 0,-1 2 22 0 0,0 3-391 0 0,0 1 0 0 0,1-1-1 0 0,0 6 392 0 0,1-10-99 0 0,-1 1-1 0 0,2-1 1 0 0,-1 1 0 0 0,0-1-1 0 0,1 1 1 0 0,1 3 99 0 0,-1-5-41 0 0,-1-1 0 0 0,1 1 0 0 0,0-1 0 0 0,1 0 0 0 0,-1 1 0 0 0,0-1 0 0 0,0 0 0 0 0,1 0 0 0 0,0 0 0 0 0,-1 0 0 0 0,1 0 0 0 0,1 0 41 0 0,-2-1-35 0 0,-1 0-1 0 0,1-1 0 0 0,0 1 0 0 0,0-1 1 0 0,0 1-1 0 0,0-1 0 0 0,0 0 1 0 0,0 1-1 0 0,1-1 0 0 0,-1 0 0 0 0,0 0 1 0 0,0 0-1 0 0,0 0 0 0 0,0 0 1 0 0,0 0-1 0 0,1 0 36 0 0,0 0-6 0 0,-1 0 0 0 0,1 0 1 0 0,-1-1-1 0 0,1 1 0 0 0,-1-1 1 0 0,0 1-1 0 0,1-1 0 0 0,-1 1 0 0 0,1-1 1 0 0,-1 0-1 0 0,0 0 0 0 0,1 0 6 0 0,0-1 71 0 0,0 0 1 0 0,0 0-1 0 0,-1 0 0 0 0,1 0 0 0 0,-1-1 0 0 0,1 1 0 0 0,-1 0 1 0 0,0-1-1 0 0,1-2-71 0 0,2-5 335 0 0,1-10-335 0 0,-2 9-170 0 0,-2 6 145 0 0,0 1 0 0 0,0-1 1 0 0,0 0-1 0 0,-1 0 0 0 0,1 0 1 0 0,-1-4 24 0 0,-1-2 154 0 0,1 4-16 0 0,0 0 0 0 0,-1-1 0 0 0,0 1 0 0 0,-1 0 0 0 0,0-2-138 0 0,-12-34 477 0 0,11 34-407 0 0,-1 1-1 0 0,-1-1 0 0 0,-3-6-69 0 0,8 15 0 0 0,-1-1 7 0 0,0-1 0 0 0,0 1 0 0 0,0 0 0 0 0,0-1 0 0 0,-1 1-7 0 0,2 1 0 0 0,0 0 1 0 0,0-1 0 0 0,0 1-1 0 0,-1 0 1 0 0,1 0-1 0 0,0 0 1 0 0,0 0 0 0 0,0 0-1 0 0,0 0 1 0 0,-1 0-1 0 0,1 0 1 0 0,0 0 0 0 0,0 0-1 0 0,0 0 1 0 0,0 0-1 0 0,-1 0 1 0 0,1 0 0 0 0,0 0-1 0 0,0 0 1 0 0,0 0-1 0 0,0 0 1 0 0,-1 0-1 0 0,1 0 0 0 0,0 0 0 0 0,0 0 1 0 0,0 0-1 0 0,-1 0 0 0 0,1 1 0 0 0,0-1 1 0 0,0 0-1 0 0,0 0 0 0 0,0 0 1 0 0,-1 1-1 0 0,1-1 0 0 0,0 0 0 0 0,0 0 1 0 0,0 0-1 0 0,0 1 0 0 0,0-1 0 0 0,0 0 1 0 0,0 0-1 0 0,0 1 0 0 0,0-1 0 0 0,-1 3-6 0 0,1 1-1 0 0,-1-1 0 0 0,1 0 1 0 0,0 1-1 0 0,0-1 0 0 0,0 0 1 0 0,1 1-1 0 0,-1-1 1 0 0,1 2 6 0 0,2 7-102 0 0,5 10 102 0 0,-8-22 0 0 0,5 15-23 0 0,1 0 0 0 0,0-1-1 0 0,3 2 24 0 0,-6-10-80 0 0,0-1 0 0 0,1 1 0 0 0,0-1 0 0 0,0 0 0 0 0,0 0 0 0 0,1 0-1 0 0,0-1 1 0 0,5 4 80 0 0,-9-7 29 0 0,1 0 0 0 0,-1 0 0 0 0,1 0 0 0 0,-1 0 0 0 0,1-1 0 0 0,-1 1 0 0 0,1-1 0 0 0,-1 1 0 0 0,1-1-1 0 0,0 1 1 0 0,-1-1 0 0 0,1 0 0 0 0,0 0 0 0 0,0 0 0 0 0,-1 0 0 0 0,1 0 0 0 0,0 0 0 0 0,-1-1 0 0 0,1 1 0 0 0,0 0 0 0 0,-1-1 0 0 0,1 1-1 0 0,-1-1 1 0 0,1 0 0 0 0,-1 0 0 0 0,1 1 0 0 0,-1-1 0 0 0,1 0 0 0 0,-1 0 0 0 0,0 0 0 0 0,1-1 0 0 0,-1 1 0 0 0,0 0 0 0 0,0 0 0 0 0,0-1-1 0 0,0 1 1 0 0,0 0 0 0 0,0-1 0 0 0,0 0-29 0 0,1-3 13 0 0,0 0 1 0 0,0 0-1 0 0,-1-1 0 0 0,0 1 0 0 0,0 0 0 0 0,0 0 0 0 0,-1-1 1 0 0,1 1-1 0 0,-1 0 0 0 0,-1-1 0 0 0,1 1 0 0 0,-1-1-13 0 0,-2-10 73 0 0,0 1-1 0 0,-1-1 1 0 0,-3-5-73 0 0,3 9 73 0 0,-1 0 0 0 0,0 0-1 0 0,-2 0-72 0 0,-20-35 3 0 0,13 24-64 0 0,-35-60 45 0 0,42 73 43 0 0,1 0-1 0 0,-2 0-26 0 0,6 8-25 0 0,1 3 2 0 0,3 3-26 0 0,-2-4 40 0 0,3 8-79 0 0,3 8-139 0 0,2 1 227 0 0,6 16-175 0 0,-7-18-58 0 0,-1 0 1 0 0,2 0-1 0 0,6 9 233 0 0,2-2-1928 0 0,14 13 1928 0 0,-16-20-1461 0 0,2-3-61 0 0</inkml:trace>
+  <inkml:trace contextRef="#ctx0" brushRef="#br1" timeOffset="228786.356">77 7126 13904 0 0,'0'-5'637'0'0,"0"4"-13"0"0,0 2-399 0 0,0 0-56 0 0,0 0-1 0 0,0 0 0 0 0,0 0 1 0 0,-1-1-1 0 0,1 1 0 0 0,0 0 1 0 0,-1 0-169 0 0,1 0 272 0 0,-1 1 0 0 0,1-1 0 0 0,0 0 0 0 0,-1 0 0 0 0,1 0 0 0 0,0 1-272 0 0,0 4 331 0 0,0 0-1 0 0,0 1 1 0 0,1-1 0 0 0,0 0-1 0 0,1 4-330 0 0,9 30 1505 0 0,-8-32-1441 0 0,2 8 230 0 0,0-1-1 0 0,2 1 1 0 0,-1-1 0 0 0,2-1-1 0 0,0 1 1 0 0,8 8-294 0 0,-14-19 42 0 0,1-1 1 0 0,0 0 0 0 0,0 0-1 0 0,-1 0 1 0 0,2-1 0 0 0,-1 1-1 0 0,0-1 1 0 0,1 1-43 0 0,-2-2 16 0 0,-1 0 0 0 0,1 0 1 0 0,0-1-1 0 0,-1 1 0 0 0,1-1 0 0 0,0 1 0 0 0,0-1 1 0 0,-1 1-1 0 0,1-1 0 0 0,0 0 0 0 0,0 0 0 0 0,0 0 1 0 0,-1 0-1 0 0,1 0 0 0 0,0 0 0 0 0,0 0 1 0 0,-1-1-1 0 0,1 1 0 0 0,1-1-16 0 0,-2 0 2 0 0,1 0 1 0 0,-1 1-1 0 0,1-1 0 0 0,-1 0 1 0 0,0 0-1 0 0,1 0 1 0 0,-1 0-1 0 0,0 0 0 0 0,0 0 1 0 0,0-1-1 0 0,0 1 1 0 0,0 0-1 0 0,0-1 0 0 0,0 1 1 0 0,0 0-1 0 0,-1-1 1 0 0,1 1-1 0 0,0-1 0 0 0,-1 1 1 0 0,1-1-3 0 0,0-5-53 0 0,1 1 1 0 0,-1-1 0 0 0,0 1 0 0 0,-1-3 52 0 0,1 3-46 0 0,0 0 29 0 0,-1 1-1 0 0,0-1 1 0 0,0 1 17 0 0,-5-38 44 0 0,4 34 156 0 0,-1 0 0 0 0,0 0 0 0 0,-4-7-200 0 0,5 12 37 0 0,-1 0 0 0 0,1-1 0 0 0,0 1 0 0 0,0-2-37 0 0,1 5 1 0 0,0 1-1 0 0,0 0-1 0 0,0 0 1 0 0,0 0-1 0 0,0 0 1 0 0,0 0 0 0 0,0-1-1 0 0,0 1 1 0 0,0 0-1 0 0,0 0 1 0 0,0 0-1 0 0,0 0 1 0 0,0 0 0 0 0,0-1-1 0 0,0 1 1 0 0,0 0-1 0 0,0 0 1 0 0,0 0-1 0 0,0 0 1 0 0,-1 0 0 0 0,1 0-1 0 0,0 0 1 0 0,0-1-1 0 0,0 1 1 0 0,0 0-1 0 0,0 0 1 0 0,0 0 0 0 0,-1 0 0 0 0,1 0-54 0 0,0 0-10 0 0,0 0-8 0 0,0 0-33 0 0,0 0-14 0 0,2 0-55 0 0,0 1 44 0 0,2 1-162 0 0,-3-2 235 0 0,0-2 57 0 0,-1 2 53 0 0,0 0 11 0 0,-1-1 0 0 0,1 1 0 0 0,0 0 0 0 0,1-2 0 0 0,8-1-64 0 0,-6 2 0 0 0,-1 0 0 0 0,0 0 0 0 0,1 0 0 0 0,-1 0 0 0 0,0 0 0 0 0,0 0 0 0 0,0-1 0 0 0,1 1 0 0 0,12-11 0 0 0,-8 7-12 0 0,-5 4 13 0 0,-1 0 0 0 0,0 1 0 0 0,0-1 0 0 0,0 0 0 0 0,0 0 1 0 0,0 0-1 0 0,0 0 0 0 0,0 0 0 0 0,-1 0 0 0 0,1 0 0 0 0,0 0 1 0 0,0-1-2 0 0,3-5 176 0 0,-4 7-167 0 0,1-1 1 0 0,-1 0-1 0 0,1 0 0 0 0,-1 0 1 0 0,1 0-1 0 0,-1 1 1 0 0,0-1-1 0 0,1 0 1 0 0,-1 0-1 0 0,0 0 1 0 0,0 0-10 0 0,4-15-370 0 0,-3 13 428 0 0,-2 2-4 0 0,1 1 265 0 0,-1 4-592 0 0,1-3 287 0 0,0 1 1 0 0,0-1-1 0 0,0 0 0 0 0,0 0 0 0 0,0 1 0 0 0,1 0-14 0 0,0 8 235 0 0,0-7-268 0 0,-1-1-1 0 0,0 1 0 0 0,1 0 0 0 0,0-1 1 0 0,0 1 33 0 0,2 4-138 0 0,1 4 115 0 0,0-1-1 0 0,1 0 1 0 0,1 0 0 0 0,5 8 23 0 0,-10-16 14 0 0,1 1 3 0 0,0 0 0 0 0,0-1-1 0 0,1 1 1 0 0,-1-1 0 0 0,0 0 0 0 0,3 2-17 0 0,-2-2-32 0 0,0 0 0 0 0,0 0 0 0 0,-1-1 1 0 0,1 1-1 0 0,0-1 0 0 0,2 0 32 0 0,-1 0-9 0 0,-3 0 23 0 0,0-1-1 0 0,1 1 1 0 0,-1-1 0 0 0,0 0-1 0 0,1 0 1 0 0,-1 1 0 0 0,1-1-1 0 0,-1 0 1 0 0,0 0 0 0 0,1 0-1 0 0,-1-1-13 0 0,1 1 9 0 0,0 0 0 0 0,-1-1 0 0 0,1 1-1 0 0,0-1 1 0 0,-1 1 0 0 0,1-1 0 0 0,-1 0-1 0 0,1 0-8 0 0,-1 0-1 0 0,0 0-1 0 0,0 1 0 0 0,0-1 0 0 0,0 0 1 0 0,0 0-1 0 0,-1 0 0 0 0,1 0 1 0 0,0 0-1 0 0,0 0 0 0 0,-1 0 0 0 0,1 0 1 0 0,-1-1 1 0 0,2-2-27 0 0,-1 0 0 0 0,0 1 1 0 0,0-1-1 0 0,0 0 1 0 0,0-4 26 0 0,-1-5 275 0 0,0-2-275 0 0,0 13 27 0 0,0-6-54 0 0,0 1 0 0 0,-1 0 0 0 0,1-1 0 0 0,-2 1 0 0 0,1 0 1 0 0,-3-5 26 0 0,0-4 216 0 0,2 10-213 0 0,0 0 1 0 0,0 0-1 0 0,-3-5-3 0 0,0 4-374 0 0,5 7 460 0 0,0 1 29 0 0,5 18-466 0 0,-2-8 149 0 0,-2-6 111 0 0,1-1-1 0 0,-1 1 1 0 0,1 0-1 0 0,2 2 92 0 0,5 10-141 0 0,-5-10 100 0 0,0 0 1 0 0,0 0-1 0 0,0 0 0 0 0,3 2 41 0 0,-5-8 0 0 0,-1 1 1 0 0,1 0-1 0 0,0-1 0 0 0,-1 1 0 0 0,1-1 0 0 0,0 0 0 0 0,0 1 0 0 0,1-1 0 0 0,-1 0-1 0 0,0 0 0 0 0,-1-1 0 0 0,1 1 0 0 0,0-1 0 0 0,-1 0 0 0 0,1 1 0 0 0,0-1 0 0 0,0 0 0 0 0,-1 0 0 0 0,1 0 0 0 0,1 0 1 0 0,-2 0-3 0 0,-1-1 1 0 0,1 1-1 0 0,0 0 1 0 0,0 0-1 0 0,-1 0 1 0 0,1-1-1 0 0,0 1 1 0 0,0-1-1 0 0,-1 1 1 0 0,1 0-1 0 0,0-1 1 0 0,-1 1-1 0 0,1-1 1 0 0,-1 1-1 0 0,1-1 1 0 0,0 0-1 0 0,-1 1 1 0 0,0-1-1 0 0,1 1 1 0 0,-1-1-1 0 0,1 0 1 0 0,-1 1-1 0 0,0-1 1 0 0,1-1 2 0 0,0-1 12 0 0,0 0 1 0 0,0-1 0 0 0,0 0-1 0 0,0-2-12 0 0,-1 4 10 0 0,2-13 44 0 0,-1 1 1 0 0,0-1 0 0 0,-1 1 0 0 0,-1-1 0 0 0,0 1 0 0 0,-1 0 0 0 0,-4-12-55 0 0,1 2 189 0 0,2 8 31 0 0,-2-1 0 0 0,0-1-220 0 0,-8-16 523 0 0,0 1-1 0 0,-3 0-522 0 0,6 16 213 0 0,3 7-82 0 0,5 7-77 0 0,2 3-54 0 0,0 0 0 0 0,0 0 0 0 0,0 0 0 0 0,0 0 1 0 0,0 0-1 0 0,0 0 0 0 0,0 0 0 0 0,0 0 0 0 0,0 0 0 0 0,0 0 1 0 0,0 0-1 0 0,0 0 0 0 0,0 0 0 0 0,0 0 0 0 0,0 0 1 0 0,0 0-1 0 0,0 0 0 0 0,-1 0 0 0 0,1 0 0 0 0,0 0 1 0 0,0 0-1 0 0,0 0 0 0 0,0 0 0 0 0,0 0 0 0 0,0 0 1 0 0,0 0-1 0 0,0 0 0 0 0,0 0 0 0 0,0 0 0 0 0,0 0 1 0 0,0 1-1 0 0,0-1 0 0 0,0 0 0 0 0,0 0 0 0 0,0 0 0 0 0,0 0 1 0 0,0 0-1 0 0,0 0 0 0 0,0 0 0 0 0,0 0 0 0 0,0 0 1 0 0,0 0-1 0 0,0 0 0 0 0,0 0 0 0 0,0 0 0 0 0,0 0 1 0 0,0 0-1 0 0,0 0 0 0 0,0 0 0 0 0,0 0 0 0 0,0 0 1 0 0,0 0-1 0 0,0 0 0 0 0,0 3-13 0 0,0-3 12 0 0,0 6-114 0 0,0 0 0 0 0,1 0 0 0 0,0 0 0 0 0,1 2 115 0 0,2 6-276 0 0,2 4 276 0 0,1-1-187 0 0,1-1 187 0 0,1 5-87 0 0,-3-8 79 0 0,1 1 0 0 0,0 0 0 0 0,3 1 8 0 0,-4-7-64 0 0,0 0 0 0 0,0 0 0 0 0,1 0 0 0 0,0-1 0 0 0,3 2 64 0 0,-7-7 10 0 0,0 1 1 0 0,0-1-1 0 0,1 0 0 0 0,-1 0 0 0 0,0 0 0 0 0,1-1 0 0 0,-1 1 1 0 0,1-1-1 0 0,2 1-10 0 0,-5-2 13 0 0,1 0 0 0 0,0 0 0 0 0,-1 1 1 0 0,1-1-1 0 0,0 0 0 0 0,-1 0 0 0 0,1-1 0 0 0,0 1 1 0 0,-1 0-1 0 0,2-1-13 0 0,-2 1-16 0 0,0-1 0 0 0,1 1 0 0 0,-1-1 0 0 0,0 1 1 0 0,0-1-1 0 0,0 0 0 0 0,0 1 0 0 0,0-1 0 0 0,0 0 0 0 0,0 0 0 0 0,0 0 0 0 0,-1 0 0 0 0,1 0 1 0 0,0 0-1 0 0,0 0 16 0 0,1-4 5 0 0,1 1 1 0 0,-1-1 0 0 0,0 0-1 0 0,0 1 1 0 0,0-3-6 0 0,1-3 126 0 0,-1 0 0 0 0,0-1-126 0 0,0-6 156 0 0,-1 0 1 0 0,0 0 0 0 0,-1 0 0 0 0,-1 0 0 0 0,-1 1 0 0 0,0-1-1 0 0,-1 0 1 0 0,-5-13-157 0 0,0-1 341 0 0,5 16-111 0 0,-1-1-1 0 0,-1 1-229 0 0,3 8-186 0 0,0 1 0 0 0,0-4 186 0 0,2 8-41 0 0,0 2-63 0 0,0 0-11 0 0,0 0 11 0 0,0 0 26 0 0,0 3 7 0 0,0-1 0 0 0,1 1 1 0 0,-1-1-1 0 0,0 1 0 0 0,2 1 71 0 0,1 3-71 0 0,-2-4 61 0 0,0 0 1 0 0,1 0 0 0 0,-1 0-1 0 0,-1 0 1 0 0,1 0-1 0 0,0 2 10 0 0,2 18 170 0 0,-3-20-86 0 0,1-1 1 0 0,-1 0-1 0 0,1 1 1 0 0,0-1-85 0 0,2 10 252 0 0,-2-3-457 0 0,1 0 0 0 0,1 0 0 0 0,0 0 1 0 0,2 4 204 0 0,-3-6 3 0 0,2 2-22 0 0,0 0 1 0 0,0 0-1 0 0,3 3 19 0 0,-4-7-6 0 0,0-1-1 0 0,0 0 1 0 0,0 0-1 0 0,0 0 1 0 0,1 0-1 0 0,0-1 1 0 0,1 2 6 0 0,-3-4-78 0 0,1 1 1 0 0,-1-1-1 0 0,0 1 0 0 0,1-1 0 0 0,-1 0 1 0 0,1 0-1 0 0,0 0 0 0 0,-1 0 1 0 0,3 0 77 0 0,-3 0 28 0 0,0-1 0 0 0,0 0 0 0 0,-1 0 0 0 0,1 0 0 0 0,0 0 0 0 0,0 0 0 0 0,0 0 0 0 0,0-1 0 0 0,0 1 0 0 0,0-1 0 0 0,-1 1 0 0 0,1-1 0 0 0,0 0 0 0 0,0 0-28 0 0,3-1 53 0 0,-1-1 0 0 0,0 0 0 0 0,-1 0 0 0 0,1 0 0 0 0,0-1 0 0 0,-1 1 1 0 0,0-1-1 0 0,0 0 0 0 0,1-1-53 0 0,4-8 415 0 0,0-1 0 0 0,0-2-415 0 0,-4 8 371 0 0,-1 0-1 0 0,0-1-370 0 0,4-9 627 0 0,-4 9 37 0 0,1-5-664 0 0,4-8 583 0 0,-7 20-541 0 0,0-1 1 0 0,-1 1 0 0 0,1-1-1 0 0,-1 1 1 0 0,1 0 0 0 0,-1-1-1 0 0,0 1 1 0 0,0-1 0 0 0,0 1-1 0 0,0-1 1 0 0,-1-1-43 0 0,1 3 5 0 0,-1 1 1 0 0,1-1-1 0 0,0 0 0 0 0,-1 0 0 0 0,1 1 0 0 0,-1-1 1 0 0,1 0-1 0 0,-1 1 0 0 0,0-1 0 0 0,0 0-5 0 0,1 1 1 0 0,0-1 0 0 0,0 1 0 0 0,0 0 0 0 0,-1 0 0 0 0,1 0 0 0 0,0-1 0 0 0,-1 1 0 0 0,1 0 0 0 0,0 0 0 0 0,-1 0 1 0 0,1 0-1 0 0,0-1 0 0 0,-1 1 0 0 0,1 0 0 0 0,0 0 0 0 0,-1 0 0 0 0,1 0 0 0 0,0 0 0 0 0,-1 0 0 0 0,1 0 0 0 0,0 0 0 0 0,-1 0 0 0 0,1 0 0 0 0,0 0 0 0 0,-1 0 0 0 0,1 0 0 0 0,0 0-1 0 0,-2 1-52 0 0,1 0-1 0 0,-1 0 1 0 0,1 1 0 0 0,0-1-1 0 0,-1 0 1 0 0,1 0 0 0 0,0 0-1 0 0,0 1 1 0 0,0-1 0 0 0,0 1-1 0 0,0-1 1 0 0,0 1 0 0 0,0-1-1 0 0,1 1 1 0 0,-1 0 0 0 0,0-1-1 0 0,1 1 1 0 0,0 0 0 0 0,-1-1-1 0 0,1 1 1 0 0,0 0 0 0 0,0-1-1 0 0,0 1 1 0 0,0 1 52 0 0,0-2-52 0 0,0 11-719 0 0,1 5 771 0 0,-1-13-76 0 0,1 0 0 0 0,0 0-1 0 0,0 0 1 0 0,0 0-1 0 0,0 0 1 0 0,1 0 76 0 0,-1-1-16 0 0,0-1 0 0 0,1 1 0 0 0,-1-1 0 0 0,1 0 0 0 0,0 0 0 0 0,-1 1 0 0 0,2 0 16 0 0,2 1-36 0 0,-1 0 1 0 0,5 2 35 0 0,-7-4-18 0 0,0-1 1 0 0,0 0-1 0 0,1 0 0 0 0,-1 0 0 0 0,0 0 0 0 0,0-1 0 0 0,1 1 0 0 0,-1-1 1 0 0,0 1-1 0 0,1-1 0 0 0,-1 0 0 0 0,1 0 0 0 0,-1 0 18 0 0,0 0-3 0 0,-1 0 1 0 0,0 0-1 0 0,0-1 0 0 0,1 1 0 0 0,-1 0 0 0 0,0-1 0 0 0,0 1 1 0 0,0-1-1 0 0,1 0 0 0 0,-1 1 0 0 0,0-1 0 0 0,0 0 0 0 0,0 1 1 0 0,0-1-1 0 0,0 0 0 0 0,0 0 3 0 0,2-2 79 0 0,0-1-1 0 0,0 1 1 0 0,-1 0 0 0 0,1-2-79 0 0,-1 2-46 0 0,-1-1 0 0 0,1 1 0 0 0,-1 0 0 0 0,0-1 0 0 0,0 0 1 0 0,0 1-1 0 0,-1-1 0 0 0,1-1 46 0 0,-1 4 46 0 0,0 0 0 0 0,0-1 0 0 0,0 1 0 0 0,0 0 0 0 0,0-1 0 0 0,0 1 0 0 0,0 0 0 0 0,0 0-1 0 0,-1-1 1 0 0,1 1 0 0 0,-1 0 0 0 0,1-1 0 0 0,-1 1 0 0 0,1 0 0 0 0,-1 0-46 0 0,-2-7 255 0 0,2 7-214 0 0,0-1 1 0 0,0 0-1 0 0,0 0 0 0 0,0 0 1 0 0,0 0-1 0 0,-1-1-41 0 0,-18-18 177 0 0,19 19-202 0 0,-1 1-1 0 0,1-1 1 0 0,-1 1 0 0 0,0-1-1 0 0,0 1 1 0 0,1 0-1 0 0,-1 0 1 0 0,0 0 0 0 0,0 0-1 0 0,0 0 1 0 0,0 1-1 0 0,0-1 1 0 0,0 0 0 0 0,0 1-1 0 0,0 0 1 0 0,-1-1-1 0 0,1 1 1 0 0,0 0 0 0 0,0 0-1 0 0,0 0 1 0 0,-1 1 25 0 0,6-3-195 0 0,0 0 0 0 0,0 0 1 0 0,0 0-1 0 0,-1-1 0 0 0,3-1 195 0 0,0-1-81 0 0,6-5 32 0 0,0 0-31 0 0,5-3 80 0 0,-12 10 2 0 0,0 0-1 0 0,0 1 0 0 0,0 0 0 0 0,0 0 1 0 0,0 0-1 0 0,4-1-1 0 0,-7 3 7 0 0,0-1 1 0 0,0 1-1 0 0,1 0 0 0 0,-1 0 1 0 0,0 0-1 0 0,1 0 0 0 0,-1 0 1 0 0,0 0-1 0 0,1 0 1 0 0,-1 0-1 0 0,0 0 0 0 0,1 0 1 0 0,-1 1-1 0 0,0-1 0 0 0,1 1 1 0 0,-1-1-1 0 0,0 1 0 0 0,0-1 1 0 0,0 1-1 0 0,1 0 1 0 0,-1-1-1 0 0,0 1-7 0 0,1 1 31 0 0,0 0 0 0 0,-1 0 1 0 0,1 0-1 0 0,0 0 0 0 0,-1 0 0 0 0,0 0 0 0 0,1 0 1 0 0,-1 0-1 0 0,0 1 0 0 0,0-1 0 0 0,0 1-31 0 0,22 69 1071 0 0,-22-69-1070 0 0,0 0 1 0 0,0 1-1 0 0,0-1 0 0 0,0 0 1 0 0,1 0-1 0 0,-1-1 0 0 0,2 3-1 0 0,-3-5-61 0 0,0 0 43 0 0,0-1-1 0 0,1 1 1 0 0,-1 0-1 0 0,0 0 1 0 0,0 0 0 0 0,1-1-1 0 0,-1 1 1 0 0,0 0 0 0 0,0-1-1 0 0,0 1 1 0 0,1 0 0 0 0,-1 0-1 0 0,0-1 1 0 0,0 1 0 0 0,0 0-1 0 0,0-1 1 0 0,0 1 0 0 0,0 0-1 0 0,0-1 19 0 0,0 1-47 0 0,1-3-87 0 0,0 0 0 0 0,-1 0 0 0 0,0 0 0 0 0,0 0 0 0 0,0-1 0 0 0,0 1 134 0 0,0-8-156 0 0,4-32-225 0 0,-3 35 431 0 0,-1 4-31 0 0,0-1 22 0 0,1-1-1 0 0,0 0 0 0 0,0 1 1 0 0,1-1-1 0 0,-1 1 1 0 0,2-3-41 0 0,-2 7 28 0 0,-1 0 0 0 0,1 0 0 0 0,-1 0 1 0 0,1 0-1 0 0,0 1 0 0 0,-1-1 1 0 0,1 0-1 0 0,0 0 0 0 0,0 1 0 0 0,-1-1 1 0 0,1 0-1 0 0,0 1 0 0 0,0-1 0 0 0,0 1 1 0 0,0 0-1 0 0,0-1 0 0 0,0 1 1 0 0,0-1-1 0 0,0 1 0 0 0,0 0 0 0 0,0 0 1 0 0,0 0-1 0 0,0 0 0 0 0,0 0 1 0 0,0 0-1 0 0,0 0 0 0 0,0 0 0 0 0,0 0 1 0 0,0 0-1 0 0,0 0 0 0 0,0 1 1 0 0,0-1-1 0 0,0 0 0 0 0,0 1 0 0 0,0-1 1 0 0,0 1-1 0 0,0-1 0 0 0,1 1-28 0 0,46 37 1212 0 0,-44-35-1228 0 0,-4-2 11 0 0,1 0 1 0 0,-1-1-1 0 0,1 1 1 0 0,0-1-1 0 0,-1 1 1 0 0,1-1-1 0 0,0 1 0 0 0,0-1 1 0 0,-1 0-1 0 0,1 1 1 0 0,0-1-1 0 0,0 0 1 0 0,0 0-1 0 0,-1 1 0 0 0,1-1 1 0 0,0 0 4 0 0,2 0-782 0 0,-3 0 683 0 0,1 0 0 0 0,-1 0 0 0 0,0 1 0 0 0,0-1 0 0 0,0 0 0 0 0,1 0 0 0 0,-1 0 0 0 0,0 0 0 0 0,0 0 0 0 0,1 0 0 0 0,-1 0 0 0 0,0 0-1 0 0,0 0 1 0 0,0 0 0 0 0,1 0 0 0 0,-1-1 0 0 0,0 1 0 0 0,0 0 0 0 0,0 0 0 0 0,1 0 0 0 0,-1 0 0 0 0,0 0 0 0 0,0 0 0 0 0,0 0 0 0 0,1 0 0 0 0,-1-1 0 0 0,0 1 0 0 0,0 0 0 0 0,0 0 0 0 0,0 0-1 0 0,0 0 1 0 0,1-1 0 0 0,-1 1 0 0 0,0 0 0 0 0,0 0 0 0 0,0 0 0 0 0,0-1 0 0 0,0 1 0 0 0,0 0 0 0 0,0 0 99 0 0,0-3-2719 0 0,0 3-4788 0 0</inkml:trace>
+  <inkml:trace contextRef="#ctx0" brushRef="#br1" timeOffset="229189.69">377 6987 7368 0 0,'0'2'108'0'0,"-1"-1"-57"0"0,1-1 0 0 0,0 0-1 0 0,0 1 1 0 0,0-1 0 0 0,0 1 0 0 0,0-1-1 0 0,-1 0 1 0 0,1 1 0 0 0,0-1 0 0 0,0 1-1 0 0,0-1-50 0 0,0 1 55 0 0,0-1 0 0 0,0 0 0 0 0,0 0 0 0 0,0 0-1 0 0,0 0 1 0 0,0 0 0 0 0,0 0 0 0 0,0 0-1 0 0,0 1 1 0 0,0-1 0 0 0,0 0 0 0 0,0 0 0 0 0,0 0-1 0 0,0 0 1 0 0,1 0 0 0 0,-1 0 0 0 0,0 0-1 0 0,0 0 1 0 0,0 0 0 0 0,0 1 0 0 0,0-1 0 0 0,0 0-1 0 0,0 0 1 0 0,0 0 0 0 0,0 0 0 0 0,0 0-1 0 0,0 0 1 0 0,0 0 0 0 0,1 0 0 0 0,-1 0 0 0 0,0 0-1 0 0,0 0 1 0 0,0 0 0 0 0,0 0 0 0 0,0 0-1 0 0,0 0 1 0 0,0 0 0 0 0,0 0 0 0 0,1 0 0 0 0,-1 0-1 0 0,0 0 1 0 0,0 0 0 0 0,0 0 0 0 0,0 0-1 0 0,0 0 1 0 0,0 0 0 0 0,0 0 0 0 0,0 0 0 0 0,1 0-1 0 0,-1 0 1 0 0,0 0 0 0 0,0 0 0 0 0,0 0-55 0 0,0 0 451 0 0,3-1 1573 0 0,-1 1 1 0 0,1-1-1 0 0,-1 0 1 0 0,2 0-2025 0 0,9-6 3982 0 0,-2 0-1772 0 0,4-3-2210 0 0,-11 7 350 0 0,57-48 2303 0 0,-33 28-1825 0 0,-11 8-501 0 0,65-55 866 0 0,-62 52-892 0 0,-5 5-472 0 0,-1 0 1 0 0,10-12 170 0 0,5-9-5225 0 0,-24 28 3451 0 0</inkml:trace>
+  <inkml:trace contextRef="#ctx0" brushRef="#br0" timeOffset="508648.27">7923 3818 16240 0 0,'-3'-1'203'0'0,"1"1"1"0"0,0 0 0 0 0,-1 0 0 0 0,1 0 0 0 0,-1 0 0 0 0,1 0-1 0 0,-1 1 1 0 0,1-1 0 0 0,0 1 0 0 0,-1 0 0 0 0,1 0 0 0 0,0-1 0 0 0,0 1-1 0 0,-1 1 1 0 0,1-1 0 0 0,0 0 0 0 0,0 0 0 0 0,0 1 0 0 0,-1 1-204 0 0,-3 2 666 0 0,0 2 0 0 0,1-1 0 0 0,-1 1 0 0 0,1 0 0 0 0,-1 3-666 0 0,2-5 235 0 0,1 1 0 0 0,1 0-1 0 0,-1 0 1 0 0,1 0 0 0 0,0 0-1 0 0,0 1 1 0 0,0 2-235 0 0,0 2 303 0 0,1 1 0 0 0,1-1 0 0 0,0 0-303 0 0,2 34 868 0 0,-1-40-760 0 0,-1 1 0 0 0,2 0-1 0 0,-1-1 1 0 0,0 1 0 0 0,3 3-108 0 0,-3-6 25 0 0,0 0 0 0 0,1 0 0 0 0,-1 0 0 0 0,1 0 0 0 0,0 0 0 0 0,0-1 0 0 0,0 1 0 0 0,0-1 0 0 0,1 1 0 0 0,-1-1-25 0 0,0-1 1 0 0,-1 0 0 0 0,1 0-1 0 0,-1 0 1 0 0,1 0-1 0 0,-1 0 1 0 0,1-1-1 0 0,0 1 1 0 0,-1 0 0 0 0,1-1-1 0 0,0 0 1 0 0,0 1-1 0 0,-1-1 1 0 0,1 0-1 0 0,0 0 1 0 0,-1 0 0 0 0,1 0-1 0 0,0 0 1 0 0,0 0-1 0 0,-1-1 1 0 0,2 1-1 0 0,2-2 18 0 0,-1 1 0 0 0,0 0 0 0 0,0-1 1 0 0,0 0-1 0 0,0 0 0 0 0,0 0 0 0 0,2-2-18 0 0,-4 2 24 0 0,1 0-1 0 0,0 0 1 0 0,-1-1 0 0 0,0 1-1 0 0,0-1 1 0 0,0 1-1 0 0,2-3-23 0 0,1-4-96 0 0,4-9 96 0 0,-5 11-49 0 0,0-1 0 0 0,-1 1-1 0 0,-1-1 1 0 0,1-1 49 0 0,-1 0-19 0 0,1-6 19 0 0,-3 12 72 0 0,1 0-1 0 0,-1-1 0 0 0,0 1 0 0 0,0 0 0 0 0,-1 0 0 0 0,0-3-71 0 0,0-2 228 0 0,-2 0-1 0 0,1 1 0 0 0,-1-1 1 0 0,0 0-1 0 0,0 1 1 0 0,-1 0-1 0 0,-3-5-227 0 0,-9-10-410 0 0,-2 1 0 0 0,-8-7 410 0 0,14 15-117 0 0,8 9-98 0 0,2 2-148 0 0,1 1 0 0 0,0 0 0 0 0,0-1 0 0 0,0 1 0 0 0,0 0 0 0 0,0-1 0 0 0,-1 0 363 0 0,2 1-1243 0 0,1 2-1717 0 0,2 2 1183 0 0,0 1-22 0 0</inkml:trace>
+  <inkml:trace contextRef="#ctx0" brushRef="#br0" timeOffset="509011.296">8009 3788 456 0 0,'0'-2'116'0'0,"0"1"0"0"0,0 0 0 0 0,0-1 0 0 0,0 1-1 0 0,0 0 1 0 0,0-1 0 0 0,0 1 0 0 0,-1 0 0 0 0,1-1 0 0 0,0 1 0 0 0,-1-1-116 0 0,0 0 716 0 0,1 0 0 0 0,-1-1 0 0 0,1 0-716 0 0,-1 0 3190 0 0,1 3-2693 0 0,0-1-1 0 0,0 1 0 0 0,0 0 0 0 0,0 0 0 0 0,0-1 0 0 0,0 1 1 0 0,0 0-1 0 0,0-1 0 0 0,0 1 0 0 0,0 0 0 0 0,0-1 0 0 0,0 1 1 0 0,0 0-1 0 0,0-1 0 0 0,0 1 0 0 0,0 0 0 0 0,0-1 0 0 0,0 1 0 0 0,0 0 1 0 0,0-1-1 0 0,1 1-496 0 0,-1 0 1286 0 0,0 0-144 0 0,1 0-81 0 0,-1 0-878 0 0,1 1 0 0 0,0-1 0 0 0,0 1 1 0 0,0-1-1 0 0,-1 1 0 0 0,1 0 0 0 0,0-1 0 0 0,-1 1 0 0 0,1 0 0 0 0,-1 0 1 0 0,1-1-1 0 0,-1 1 0 0 0,1 0-183 0 0,1 3 574 0 0,0 0-1 0 0,0 2-573 0 0,1 1 275 0 0,6 12 322 0 0,2 6 1475 0 0,4 12-2072 0 0,-10-22 149 0 0,8 24-133 0 0,-3-1-16 0 0,-7-29-18 0 0,0 2-117 0 0,-2-10 113 0 0,-1 0 0 0 0,0 0 0 0 0,0 0 0 0 0,0 0 0 0 0,0 0 0 0 0,0 0-1 0 0,0 1 1 0 0,0-1 0 0 0,-1 0 22 0 0,0 4 92 0 0,1-2-1503 0 0,0-3-1644 0 0,0-1-2396 0 0,0-1-2075 0 0</inkml:trace>
+  <inkml:trace contextRef="#ctx0" brushRef="#br0" timeOffset="509344.013">8016 3782 9672 0 0,'0'-1'94'0'0,"0"0"-1"0"0,0 0 1 0 0,0 1 0 0 0,0-1 0 0 0,0 0 0 0 0,0 0-1 0 0,0 0 1 0 0,0 1 0 0 0,0-1-94 0 0,0 0 678 0 0,0 0 1 0 0,0 0-1 0 0,0 0 0 0 0,0 0 1 0 0,0 0-1 0 0,0 0-678 0 0,0 0 187 0 0,0 1-1 0 0,0 0 1 0 0,0 0-1 0 0,0 0 1 0 0,0 0-1 0 0,0 0 1 0 0,0 0-1 0 0,0 0 1 0 0,0 0 0 0 0,0 0-1 0 0,0 0 1 0 0,0 0-1 0 0,1-1 1 0 0,-1 1-1 0 0,0 0 1 0 0,0 0-1 0 0,0 0 1 0 0,0 0-1 0 0,0 0 1 0 0,0 0-1 0 0,0 0 1 0 0,0 0-1 0 0,0 0 1 0 0,0 0 0 0 0,1 0-1 0 0,-1 0 1 0 0,0 0-1 0 0,0 0 1 0 0,0 0-1 0 0,0 0 1 0 0,0 0-1 0 0,0 0 1 0 0,0 0-1 0 0,0 0 1 0 0,0 0-1 0 0,1 0 1 0 0,-1 0-1 0 0,0 0 1 0 0,0 0-1 0 0,0 0 1 0 0,0 0 0 0 0,0 0-1 0 0,0 0 1 0 0,0 0-187 0 0,6 3 735 0 0,-5-2-374 0 0,4 2-64 0 0,-1-1-1 0 0,1 1 1 0 0,-1 1 0 0 0,1-1-1 0 0,-1 1 1 0 0,0-1 0 0 0,0 1-1 0 0,0 2-296 0 0,15 18 733 0 0,9 11-250 0 0,-24-30-437 0 0,7 8 43 0 0,9 7-89 0 0,-16-16 3 0 0,0-1 0 0 0,1 1-1 0 0,-1-1 1 0 0,1 0 0 0 0,-1-1 0 0 0,1 1 0 0 0,2 0-3 0 0,-6-3 30 0 0,0 1 0 0 0,0-1 0 0 0,0 0 1 0 0,0 1-1 0 0,0-1 0 0 0,-1 0 0 0 0,1 0 1 0 0,0 0-1 0 0,0 0 0 0 0,0 0 0 0 0,0 0 0 0 0,0 0 1 0 0,0 0-1 0 0,0 0 0 0 0,0-1-30 0 0,0 1 6 0 0,-1 0 0 0 0,0 0 0 0 0,0 0 0 0 0,0 0 0 0 0,0 0 0 0 0,0 0 1 0 0,0 0-1 0 0,0 0 0 0 0,0 0 0 0 0,1-1 0 0 0,-1 1 0 0 0,0 0 0 0 0,0 0 0 0 0,0 0 0 0 0,0 0 0 0 0,0 0 0 0 0,0 0 0 0 0,0-1 0 0 0,0 1 0 0 0,0 0 0 0 0,0 0 0 0 0,0 0 0 0 0,0 0 0 0 0,0 0 1 0 0,0 0-1 0 0,0-1 0 0 0,0 1-6 0 0,-1-5 10 0 0,1 1 29 0 0,-2-22-9 0 0,2 19 4 0 0,-1-5 7 0 0,-1 1 0 0 0,-1-1-41 0 0,-1-7 53 0 0,-5-35 23 0 0,6 37-73 0 0,2 9-86 0 0,-1-5 83 0 0,1 9-689 0 0,0-1 1 0 0,0 0-1 0 0,0 1 1 0 0,1-3 688 0 0,0 7-1590 0 0,2 2-66 0 0</inkml:trace>
+  <inkml:trace contextRef="#ctx0" brushRef="#br0" timeOffset="509765.775">8287 3653 13328 0 0,'0'-1'612'0'0,"0"0"-518"0"0,0 0-1 0 0,0 0 1 0 0,1 0 0 0 0,-1 0 0 0 0,0-1 0 0 0,0 1 0 0 0,0 0 0 0 0,-1 0 0 0 0,1 0 0 0 0,0 0 0 0 0,0-1-94 0 0,0 2 83 0 0,0 0 1 0 0,0 0 0 0 0,0-1-1 0 0,0 1 1 0 0,-1 0-1 0 0,1 0 1 0 0,0 0-1 0 0,0 0 1 0 0,0 0 0 0 0,0 0-1 0 0,0-1 1 0 0,0 1-1 0 0,0 0 1 0 0,0 0-1 0 0,0 0 1 0 0,0 0 0 0 0,0 0-1 0 0,0 0 1 0 0,0 0-1 0 0,0-1 1 0 0,0 1 0 0 0,-1 0-1 0 0,1 0 1 0 0,0 0-1 0 0,0 0 1 0 0,0 0-1 0 0,0 0 1 0 0,0 0 0 0 0,0 0-1 0 0,-1 0 1 0 0,1 0-1 0 0,0 0 1 0 0,0 0-1 0 0,0 0 1 0 0,0 0 0 0 0,0 0-1 0 0,0 0 1 0 0,-1 0-1 0 0,1 0 1 0 0,0 0-1 0 0,0 0 1 0 0,0 0 0 0 0,0 0-1 0 0,0 0 1 0 0,0 0-1 0 0,-1 0 1 0 0,1 0-1 0 0,0 0 1 0 0,0 0 0 0 0,0 0-1 0 0,0 0 1 0 0,0 0-1 0 0,0 0 1 0 0,0 0 0 0 0,-1 1-84 0 0,1-1 535 0 0,-1 1 0 0 0,0 0 1 0 0,0-1-1 0 0,1 1 1 0 0,-1 0-1 0 0,0 0-535 0 0,-1 1 493 0 0,1 1 0 0 0,0-1 1 0 0,0 0-1 0 0,0 1 0 0 0,0 1-493 0 0,-4 12 284 0 0,5-14-281 0 0,-3 8 171 0 0,2 0 0 0 0,0 0 0 0 0,0 2-174 0 0,0 29 1462 0 0,2-33-1133 0 0,-1-1 1 0 0,1 1-1 0 0,0-1 1 0 0,1 1-1 0 0,1 3-329 0 0,-2-7 9 0 0,0 0 1 0 0,1-1 0 0 0,0 1-1 0 0,0-1 1 0 0,-1 1-1 0 0,2-1 1 0 0,-1 0-1 0 0,0 0 1 0 0,1 0 0 0 0,0 0-1 0 0,0 1-9 0 0,1-1-16 0 0,0 0-1 0 0,0 0 1 0 0,0 0 0 0 0,0 0-1 0 0,4 1 17 0 0,-6-3 0 0 0,0-1-1 0 0,0 1 1 0 0,0 0 0 0 0,-1-1-1 0 0,1 1 1 0 0,0-1-1 0 0,0 0 1 0 0,0 0 0 0 0,0 0-1 0 0,0 0 1 0 0,0 0 0 0 0,0 0-1 0 0,0 0 1 0 0,0 0-1 0 0,-1-1 1 0 0,2 1 0 0 0,-1-1-37 0 0,0 0-1 0 0,0 0 1 0 0,-1 0 0 0 0,1 0-1 0 0,0 0 1 0 0,-1 0 0 0 0,1 0-1 0 0,-1 0 1 0 0,0-1 0 0 0,2 0 37 0 0,-1-1-141 0 0,0 1 0 0 0,-1-1 0 0 0,1 1 0 0 0,0-1 0 0 0,-1 0 0 0 0,1-2 141 0 0,1-2-3615 0 0,0-4 3615 0 0,-1 1-8901 0 0</inkml:trace>
+  <inkml:trace contextRef="#ctx0" brushRef="#br0" timeOffset="510109.346">8372 3601 12528 0 0,'-2'-6'572'0'0,"2"5"-11"0"0,0 1-125 0 0,0 0 821 0 0,1 2-482 0 0,0 0 0 0 0,0-1 0 0 0,-1 1 0 0 0,1 0 0 0 0,-1 0 0 0 0,1 0 0 0 0,-1-1 0 0 0,1 2-775 0 0,0 2 503 0 0,1 9 473 0 0,0-1 0 0 0,0 0 0 0 0,-2 2-976 0 0,2 3 1502 0 0,1 9-1502 0 0,0-6 564 0 0,2 0 0 0 0,4 9-564 0 0,-7-21-11 0 0,2-1 0 0 0,-1 0 0 0 0,1 0 0 0 0,0 0 0 0 0,1 0 11 0 0,-4-7-9 0 0,0 1 0 0 0,0-1 0 0 0,1 0 0 0 0,-1 1 0 0 0,1 0 9 0 0,3 1-1638 0 0,-4-3 885 0 0,-1 0 1 0 0,1 0-1 0 0,-1 0 1 0 0,1 0-1 0 0,-1 0 0 0 0,1 1 1 0 0,0-1-1 0 0,-1 0 0 0 0,1 0 753 0 0,3-1-8223 0 0</inkml:trace>
+  <inkml:trace contextRef="#ctx0" brushRef="#br0" timeOffset="510453.051">8423 3826 9216 0 0,'8'0'11592'0'0,"-4"0"-10611"0"0,-1 0 1 0 0,1 0 0 0 0,0 0 0 0 0,1 0-982 0 0,-2-1 150 0 0,-1 1-1 0 0,0-1 0 0 0,1 0 1 0 0,-1 1-1 0 0,0-1 0 0 0,0 0 1 0 0,0 0-1 0 0,1 0 0 0 0,-1-1 1 0 0,0 1-1 0 0,0-1-149 0 0,0 1 9 0 0,-1 0 1 0 0,1 0 0 0 0,-1-1-1 0 0,0 1 1 0 0,1-1-1 0 0,-1 0 1 0 0,0 1 0 0 0,0-1-1 0 0,0 0 1 0 0,0 0-10 0 0,0 0-527 0 0,0 0-1 0 0,0-1 1 0 0,0 1 0 0 0,0 0-1 0 0,-1-1 1 0 0,1 1 0 0 0,-1-1-1 0 0,0-1 528 0 0,0-1-1472 0 0</inkml:trace>
+  <inkml:trace contextRef="#ctx0" brushRef="#br0" timeOffset="510782.405">8504 3605 6912 0 0,'-1'-2'121'0'0,"1"1"-5"0"0,0 1 1 0 0,0-1-1 0 0,0 1 1 0 0,0-1-1 0 0,0 1 1 0 0,0-1-1 0 0,0 1 1 0 0,-1-1-1 0 0,1 1-116 0 0,0-1 2283 0 0,0 3 3143 0 0,2-1-3039 0 0,-1 1-1015 0 0,1 1-542 0 0,-1 0 0 0 0,1 0 0 0 0,-1 0 0 0 0,0 1-830 0 0,1 1 472 0 0,3 12 617 0 0,-3-8-56 0 0,2 3-1033 0 0,4 14 1141 0 0,-1-5-302 0 0,0 1-662 0 0,-5-13-52 0 0,5 9-125 0 0,-6-15-8 0 0,4 8 353 0 0,-5-10-467 0 0,1 0 0 0 0,-1-1 0 0 0,0 1-1 0 0,1 0 1 0 0,-1-1 0 0 0,1 1 0 0 0,-1-1 0 0 0,1 1 0 0 0,-1-1-1 0 0,1 1 1 0 0,0-1 0 0 0,-1 0 0 0 0,1 1 122 0 0,0-1-207 0 0,-1 0 1 0 0,0 0 0 0 0,0-1-1 0 0,0 1 1 0 0,1 0-1 0 0,-1 0 1 0 0,0-1-1 0 0,0 1 1 0 0,0 0 0 0 0,0 0-1 0 0,0-1 1 0 0,0 1 206 0 0,1-1-614 0 0,1-2-694 0 0</inkml:trace>
+  <inkml:trace contextRef="#ctx0" brushRef="#br0" timeOffset="511110.455">8658 3588 17015 0 0,'0'0'388'0'0,"0"0"52"0"0,0 0 30 0 0,0 0-56 0 0,-2 0-254 0 0,1 0-3 0 0,0 0 0 0 0,0 0-1 0 0,0 0 1 0 0,0 0 0 0 0,0 0-1 0 0,0 0 1 0 0,0 1 0 0 0,0-1-1 0 0,0 0 1 0 0,0 1-1 0 0,0-1 1 0 0,0 0 0 0 0,0 1-1 0 0,0 0 1 0 0,0-1 0 0 0,0 1-1 0 0,0 0-156 0 0,-2 1 736 0 0,1 0-1 0 0,-1 1 0 0 0,1-1 0 0 0,-2 3-735 0 0,0 0 284 0 0,1 0-1 0 0,-1 0 1 0 0,2 0-1 0 0,-1 0 1 0 0,0 1-1 0 0,1 0 1 0 0,0-1-1 0 0,1 1-283 0 0,-1-2 96 0 0,1 1 0 0 0,1-1-1 0 0,-1 0 1 0 0,1 1 0 0 0,-1-1 0 0 0,1 0-1 0 0,1 1 1 0 0,-1 2-96 0 0,1-4 32 0 0,-1-1 0 0 0,1 0 0 0 0,-1 0 1 0 0,1 0-1 0 0,0 0 0 0 0,0 0 0 0 0,-1 0 0 0 0,1 0 0 0 0,1 0 0 0 0,-1 0 0 0 0,0 0 0 0 0,0 0 1 0 0,1-1-1 0 0,-1 1 0 0 0,1-1 0 0 0,0 1 0 0 0,-1-1 0 0 0,1 1-32 0 0,0-1-45 0 0,0 0 0 0 0,0 0 1 0 0,0 0-1 0 0,0-1 0 0 0,0 1 0 0 0,0 0 0 0 0,0-1 0 0 0,0 1 1 0 0,0-1-1 0 0,0 0 0 0 0,0 0 0 0 0,1 0 0 0 0,-1 0 0 0 0,1 0 45 0 0,-1 0-82 0 0,0 0-1 0 0,0-1 1 0 0,0 1-1 0 0,0-1 1 0 0,0 1-1 0 0,0-1 1 0 0,0 0-1 0 0,0 0 1 0 0,0 0-1 0 0,0 0 1 0 0,-1 0-1 0 0,1 0 1 0 0,0 0-1 0 0,-1-1 1 0 0,1 1 82 0 0,9-12-4016 0 0,-5 6-4190 0 0</inkml:trace>
+  <inkml:trace contextRef="#ctx0" brushRef="#br0" timeOffset="511469.96">8690 3556 8752 0 0,'0'1'250'0'0,"0"-1"0"0"0,0 0 0 0 0,1 0 0 0 0,-1 0 0 0 0,0 0 0 0 0,1 1 0 0 0,-1-1 0 0 0,0 0 0 0 0,0 0 0 0 0,1 1 0 0 0,-1-1 0 0 0,0 0 0 0 0,0 1 0 0 0,0-1 0 0 0,0 0 0 0 0,1 1 0 0 0,-1-1 0 0 0,0 0-1 0 0,0 1 1 0 0,0-1 0 0 0,0 0 0 0 0,0 1 0 0 0,0-1 0 0 0,0 0 0 0 0,0 1 0 0 0,0-1-250 0 0,1 5 3408 0 0,6 13 2390 0 0,1 5-5798 0 0,-6-14 494 0 0,2 3 133 0 0,1 5 282 0 0,1 1 231 0 0,-1 3-1140 0 0,1-1-12 0 0,-2 0-1240 0 0,-4-17-176 0 0</inkml:trace>
+  <inkml:trace contextRef="#ctx0" brushRef="#br0" timeOffset="511470.96">8709 3664 12320 0 0,'0'0'37'0'0,"0"0"0"0"0,0 0 0 0 0,0 0 0 0 0,0 0 0 0 0,0 0 0 0 0,0 0 0 0 0,0 0 0 0 0,0 0 0 0 0,0 0 0 0 0,0 0 0 0 0,0 0 0 0 0,0 0 0 0 0,0 0 0 0 0,0 0 0 0 0,0 0 0 0 0,-1 0 1 0 0,1 0-1 0 0,0 0 0 0 0,0-1 0 0 0,0 1 0 0 0,0 0 0 0 0,0 0 0 0 0,0 0 0 0 0,0 0 0 0 0,0 0 0 0 0,0 0 0 0 0,0 0 0 0 0,0 0 0 0 0,0 0 0 0 0,0 0 0 0 0,0 0 0 0 0,0 0 0 0 0,0 0 0 0 0,0 0 0 0 0,0 0 1 0 0,0 0-1 0 0,0 0 0 0 0,0 0-37 0 0,2-2 2383 0 0,0 0-1701 0 0,5-4 2642 0 0,1-1-3324 0 0,-2 2 1165 0 0,-1 1-1 0 0,3-4-1164 0 0,4-5 813 0 0,-5 5-41 0 0,0 0 0 0 0,0 0 0 0 0,-1-1-772 0 0,-4 7 0 0 0,-1 0 0 0 0,0 1 0 0 0,0-1 0 0 0,0 0 0 0 0,0 1 0 0 0,0-2 0 0 0,4-8 0 0 0,-5 10 45 0 0,0 1-136 0 0,-1 0-57 0 0,-3 1-2251 0 0,4 0-278 0 0,0 3-4868 0 0</inkml:trace>
+  <inkml:trace contextRef="#ctx0" brushRef="#br0" timeOffset="511797.819">8733 3648 17503 0 0,'1'0'803'0'0,"0"1"-29"0"0,-1 0-738 0 0,1-1 1 0 0,-1 0-1 0 0,0 1 1 0 0,1-1-1 0 0,-1 0 0 0 0,1 1 1 0 0,-1-1-1 0 0,0 0 0 0 0,1 0-36 0 0,14 7 1736 0 0,0-1 3039 0 0,13 4-4775 0 0,2-3 1558 0 0,-28-6-1594 0 0,-1-1-1 0 0,1 0 0 0 0,-1 0 1 0 0,0 0-1 0 0,1 0 37 0 0,-1 0-177 0 0,-1 0 1 0 0,1 0-1 0 0,-1 0 1 0 0,1 0-1 0 0,-1 0 1 0 0,1 0-1 0 0,-1 0 1 0 0,1 0-1 0 0,-1-1 1 0 0,1 1-1 0 0,-1 0 1 0 0,1 0-1 0 0,-1-1 1 0 0,1 1 176 0 0,1-2-1023 0 0</inkml:trace>
+  <inkml:trace contextRef="#ctx0" brushRef="#br0" timeOffset="512552.823">8862 3657 6448 0 0,'0'0'498'0'0,"1"0"-327"0"0,-1 1-139 0 0,0-1-1 0 0,0 1 1 0 0,0-1 0 0 0,0 0-1 0 0,1 1 1 0 0,-1-1-1 0 0,0 1 1 0 0,0-1 0 0 0,0 0-1 0 0,0 1 1 0 0,0 0-32 0 0,0 1 3660 0 0,0-1-1983 0 0,0-1 231 0 0,0 0-573 0 0,0 0-250 0 0,0 0-49 0 0,0 0-11 0 0,0 0-1 0 0,0 0 0 0 0,-1-1-887 0 0,1 1-1 0 0,-1-1 0 0 0,1 1 0 0 0,0-1 1 0 0,-1 1-1 0 0,1-1 0 0 0,0 0 1 0 0,0 1-1 0 0,-1-1 0 0 0,1 1 0 0 0,0-1 1 0 0,0 0-1 0 0,0 1 0 0 0,0-1 0 0 0,0 0 1 0 0,0 1-1 0 0,0-1 0 0 0,0 0-136 0 0,0-2-60 0 0,1 1 0 0 0,-1-1 0 0 0,1-2 60 0 0,1-2 319 0 0,-2 3-242 0 0,1 1 0 0 0,0-1 1 0 0,1-2-78 0 0,-1 6 10 0 0,-1-1 12 0 0,0 1 1 0 0,0 0-1 0 0,0 0 1 0 0,0-1 0 0 0,0 1-1 0 0,0 0 1 0 0,1 0-1 0 0,-1 0 1 0 0,0-1 0 0 0,0 1-1 0 0,0 0 1 0 0,1 0 0 0 0,-1 0-1 0 0,0 0 1 0 0,0-1-1 0 0,0 1 1 0 0,1 0-23 0 0,0 0 118 0 0,-1 0 122 0 0,3 0 282 0 0,-3 0-471 0 0,1 0 0 0 0,-1 1 1 0 0,1-1-1 0 0,-1 0 0 0 0,1 1 1 0 0,-1-1-1 0 0,0 1 1 0 0,1-1-1 0 0,-1 1 0 0 0,1-1 1 0 0,-1 1-1 0 0,0-1 1 0 0,1 1-1 0 0,-1-1 0 0 0,0 1 1 0 0,0-1-1 0 0,1 1 0 0 0,-1-1 1 0 0,0 1-1 0 0,0 0 1 0 0,0-1-52 0 0,2 4 143 0 0,-2-1-80 0 0,1-1-1 0 0,0 0 0 0 0,-1 0 1 0 0,0 1-1 0 0,1-1 0 0 0,-1 0 1 0 0,0 0-1 0 0,0 1 1 0 0,0 1-64 0 0,-1 3 128 0 0,1-3-69 0 0,0 0-1 0 0,-1 0 0 0 0,0 1-57 0 0,0 2 41 0 0,-3 7 26 0 0,4-13-62 0 0,-1 0 1 0 0,1 0-1 0 0,0 0 1 0 0,-1 0-1 0 0,1 0 0 0 0,-1 0-5 0 0,0-1 2 0 0,1 1-1 0 0,0-1 1 0 0,0 0-1 0 0,0 0 0 0 0,0 1 1 0 0,-1-1-1 0 0,1 0 1 0 0,0 0-1 0 0,0 0 1 0 0,0 1-1 0 0,-1-1 1 0 0,1 0-1 0 0,0 0 1 0 0,-1 0-1 0 0,1 0 0 0 0,0 0 1 0 0,0 1-1 0 0,-1-1 1 0 0,1 0-1 0 0,0 0 1 0 0,-1 0-1 0 0,1 0-1 0 0,0 0 0 0 0,0 0 0 0 0,-1-1 0 0 0,1 1 0 0 0,0 0 0 0 0,-1 0 0 0 0,1 0 0 0 0,0-1 0 0 0,-1 1 0 0 0,1 0 0 0 0,0 0 0 0 0,0-1 0 0 0,-1 1 0 0 0,1 0 0 0 0,0 0 0 0 0,0-1 0 0 0,0 1 0 0 0,-1 0 0 0 0,1-1 0 0 0,0 1 0 0 0,0 0 0 0 0,0-1 0 0 0,-2-7 0 0 0,1 6-14 0 0,1-1-1 0 0,0 1 0 0 0,0-1 1 0 0,0 0-1 0 0,0 1 1 0 0,0-1-1 0 0,0 1 1 0 0,1-1-1 0 0,-1 1 0 0 0,1-1 1 0 0,0 1-1 0 0,0-1 1 0 0,0 1-1 0 0,0-2 15 0 0,1 0-16 0 0,-1 3 8 0 0,-1 0 1 0 0,1 0 0 0 0,-1 0-1 0 0,1 0 1 0 0,0 0-1 0 0,0-1 8 0 0,-1 2 0 0 0,0 0-1 0 0,0 0 0 0 0,1 0 0 0 0,-1-1 0 0 0,0 1 1 0 0,0 0-1 0 0,1 0 0 0 0,-1 0 0 0 0,0 0 0 0 0,0-1 0 0 0,1 1 1 0 0,-1 0-1 0 0,0 0 0 0 0,1 0 0 0 0,-1 0 0 0 0,0 0 0 0 0,1 0 1 0 0,-1 0-1 0 0,0 0 0 0 0,0 0 0 0 0,1 0 0 0 0,-1 0 0 0 0,0 0 1 0 0,1 0-1 0 0,-1 0 0 0 0,0 0 0 0 0,1 0 0 0 0,-1 1 1 0 0,1-1 0 0 0,0 0 0 0 0,-1 0 0 0 0,0 0 0 0 0,1 0 0 0 0,-1 1 0 0 0,0-1 0 0 0,1 0 0 0 0,-1 0 0 0 0,1 0 0 0 0,-1 1 0 0 0,0-1 0 0 0,0 0 0 0 0,1 0 0 0 0,-1 1 0 0 0,0-1 0 0 0,1 0 0 0 0,-1 0 0 0 0,0 1 0 0 0,0-1 0 0 0,0 0 0 0 0,1 1 0 0 0,-1-1 0 0 0,2 4-867 0 0,-1 0-1 0 0,0 0 0 0 0,1 0 1 0 0,-1 2 867 0 0,-1-4-1594 0 0</inkml:trace>
+  <inkml:trace contextRef="#ctx0" brushRef="#br0" timeOffset="512943.339">8880 3774 10880 0 0,'0'0'497'0'0,"-2"-1"170"0"0,1 1-369 0 0,1-1 1 0 0,-1 1 0 0 0,0-1 0 0 0,0 0-1 0 0,1 1 1 0 0,-1-1 0 0 0,1 0 0 0 0,-1 1-1 0 0,0-1 1 0 0,1 0 0 0 0,-1 0 0 0 0,1 0-299 0 0,0 1 231 0 0,0-1 0 0 0,-1 1 0 0 0,1-1 0 0 0,0 1 0 0 0,0 0 0 0 0,0-1 0 0 0,0 1 1 0 0,0-1-1 0 0,0 1 0 0 0,0-1 0 0 0,0 1 0 0 0,0-1 0 0 0,0 1 0 0 0,0-1 0 0 0,0 1 0 0 0,0-1 1 0 0,1 1-1 0 0,-1-1 0 0 0,0 1 0 0 0,0-1 0 0 0,0 1 0 0 0,1 0 0 0 0,-1-1 0 0 0,0 1-231 0 0,1-1 163 0 0,-1 0 0 0 0,1 1 0 0 0,0-1 0 0 0,-1 1 0 0 0,1 0 0 0 0,-1-1 0 0 0,1 1 0 0 0,0-1-163 0 0,4-2 803 0 0,-4 3-629 0 0,0-1 0 0 0,0 1 0 0 0,0 0 0 0 0,0-1 0 0 0,0 1 0 0 0,0 0 0 0 0,0-1 0 0 0,0 1 0 0 0,0 0 0 0 0,0 0 0 0 0,0 0-174 0 0,1 0 100 0 0,-1 0 0 0 0,1 0 0 0 0,-1 0 0 0 0,1 0 0 0 0,-1 0-1 0 0,1 0 1 0 0,1 1-100 0 0,-3-1 55 0 0,0 1-1 0 0,1-1 0 0 0,-1 0 1 0 0,0 0-1 0 0,1 0 0 0 0,-1 1 1 0 0,0-1-1 0 0,1 0 0 0 0,-1 1 1 0 0,0-1-1 0 0,0 0 1 0 0,1 0-1 0 0,-1 1 0 0 0,0-1 1 0 0,0 1-1 0 0,0-1 0 0 0,1 0 1 0 0,-1 1-1 0 0,0-1 0 0 0,0 0 1 0 0,0 1-1 0 0,0-1 0 0 0,0 1 1 0 0,0-1-55 0 0,0 1 33 0 0,0-1 0 0 0,0 1 0 0 0,0-1-1 0 0,0 1 1 0 0,0-1 0 0 0,0 1 0 0 0,0 0 0 0 0,0-1 0 0 0,0 1 0 0 0,-1-1 0 0 0,1 1 0 0 0,0-1 0 0 0,0 1-1 0 0,0-1 1 0 0,-1 1 0 0 0,1-1 0 0 0,-1 1-33 0 0,-1 2 191 0 0,0-1-126 0 0,-1 1 0 0 0,1-1 0 0 0,-1 0 0 0 0,1 1-1 0 0,-1-1 1 0 0,0 0-65 0 0,2-2 3 0 0,0 1 0 0 0,0 0 0 0 0,0 0 0 0 0,0 0 0 0 0,-1 0-3 0 0,2 0 0 0 0,-1 0-1 0 0,0 0 1 0 0,0 0-1 0 0,0-1 1 0 0,0 1-1 0 0,0 0 1 0 0,-1 0-121 0 0,1-2-153 0 0,3-2-206 0 0,-2 3 475 0 0,4-7 39 0 0,0 1-1 0 0,0 0 0 0 0,2-1-33 0 0,-4 4-76 0 0,-1 2 70 0 0,0 0 1 0 0,0 0-1 0 0,1 0 0 0 0,-1 0 1 0 0,0 0-1 0 0,1 0 0 0 0,-1 0 1 0 0,1 0-1 0 0,-1 0 0 0 0,1 1 0 0 0,0-1 7 0 0,-2 1 74 0 0,0 0-377 0 0,0 0 158 0 0,0 1 1 0 0,0-1 0 0 0,1 0-1 0 0,-1 1 1 0 0,0-1-1 0 0,0 1 1 0 0,0-1-1 0 0,0 0 1 0 0,0 1-1 0 0,0-1 1 0 0,0 1 0 0 0,0-1-1 0 0,-1 0 1 0 0,1 1 143 0 0,0 0-503 0 0,-1 1-4806 0 0,1-2 3386 0 0,-1 2-5596 0 0</inkml:trace>
+  <inkml:trace contextRef="#ctx0" brushRef="#br2" timeOffset="518140.017">8895 3920 13824 0 0,'-4'1'584'0'0,"0"1"-1"0"0,0 0 1 0 0,0 0-584 0 0,1 0 499 0 0,2-1-251 0 0,0-1 1 0 0,0 1-1 0 0,0 0 0 0 0,0-1 0 0 0,1 1 1 0 0,-1 0-1 0 0,0 0 0 0 0,1-1 0 0 0,-1 1 1 0 0,0 0-1 0 0,1 1-248 0 0,-1 0 312 0 0,0-1 1 0 0,0 1-1 0 0,0 0 1 0 0,1 0-1 0 0,-1-1 0 0 0,1 2-312 0 0,-1 2 525 0 0,1-1 0 0 0,0 1 0 0 0,0 0 0 0 0,0 0-1 0 0,1 0-524 0 0,1 3 419 0 0,0-1 0 0 0,0 1-1 0 0,3 7-418 0 0,-3-10 88 0 0,3 8 212 0 0,1-1 0 0 0,6 10-300 0 0,3 6 166 0 0,-3-6-633 0 0,1-1 0 0 0,14 17 467 0 0,-26-38-25 0 0,0 2-335 0 0,0-1 0 0 0,0 0 0 0 0,0 0-1 0 0,1 0 1 0 0,-1 0 0 0 0,0 0 0 0 0,1 0 0 0 0,-1 0 0 0 0,1 0 0 0 0,-1 0 0 0 0,1 0 360 0 0,-1-1-103 0 0,-1 0 11 0 0,0 0 1 0 0,0 0-1 0 0,0 1 1 0 0,1-1-1 0 0,-1 0 1 0 0,0 0-1 0 0,0 0 1 0 0,1 0-1 0 0,-1 0 1 0 0,0 0-1 0 0,0 0 1 0 0,1 0-1 0 0,-1 0 0 0 0,0 1 1 0 0,1-1-1 0 0,-1 0 1 0 0,0-1-1 0 0,0 1 1 0 0,1 0-1 0 0,-1 0 1 0 0,0 0-1 0 0,0 0 1 0 0,1 0-1 0 0,-1 0 1 0 0,0 0-1 0 0,0 0 1 0 0,1 0-1 0 0,-1 0 0 0 0,0-1 92 0 0,5-1-1383 0 0</inkml:trace>
+  <inkml:trace contextRef="#ctx0" brushRef="#br2" timeOffset="518577.974">8880 3863 2760 0 0,'0'0'500'0'0,"0"0"1057"0"0,0 0 460 0 0,3-1 3183 0 0,-1 1-4438 0 0,1-1-1 0 0,-1 1 1 0 0,0 0-1 0 0,0-1 1 0 0,1 1-1 0 0,-1 0 1 0 0,1 1-762 0 0,10-2 1308 0 0,-8 1-1080 0 0,0 0 1 0 0,0 0-1 0 0,5 0-228 0 0,-7 1 105 0 0,0-1 67 0 0,0 0-1 0 0,-1 1 1 0 0,1 0-1 0 0,0-1 1 0 0,-1 1-1 0 0,1 0 1 0 0,0 1-1 0 0,0-1-171 0 0,5 4 1370 0 0,7 5-1370 0 0,-12-8 194 0 0,1 1 61 0 0,-1 0-1 0 0,1 0 1 0 0,0 1-1 0 0,-1-1 1 0 0,3 4-255 0 0,3 6 527 0 0,1 2-527 0 0,-5-7 240 0 0,0 0-1 0 0,-1 0 1 0 0,0 1-1 0 0,-1 0 1 0 0,1 4-240 0 0,1 2-144 0 0,-2 0 1 0 0,2 14 143 0 0,0 21 55 0 0,1 1-4318 0 0,-4-40-3399 0 0</inkml:trace>
+</inkml:ink>
+</file>
+
+<file path=word/ink/ink4.xml><?xml version="1.0" encoding="utf-8"?>
+<inkml:ink xmlns:inkml="http://www.w3.org/2003/InkML">
+  <inkml:definitions>
+    <inkml:context xml:id="ctx0">
+      <inkml:inkSource xml:id="inkSrc0">
+        <inkml:traceFormat>
+          <inkml:channel name="X" type="integer" min="-2.14748E9" max="2.14748E9" units="cm"/>
+          <inkml:channel name="Y" type="integer" min="-2.14748E9" max="2.14748E9" units="cm"/>
+          <inkml:channel name="F" type="integer" max="32767" units="dev"/>
+          <inkml:channel name="OA" type="integer" max="360" units="deg"/>
+          <inkml:channel name="OE" type="integer" max="90" units="deg"/>
+        </inkml:traceFormat>
+        <inkml:channelProperties>
+          <inkml:channelProperty channel="X" name="resolution" value="1000" units="1/cm"/>
+          <inkml:channelProperty channel="Y" name="resolution" value="1000" units="1/cm"/>
+          <inkml:channelProperty channel="F" name="resolution" value="0" units="1/dev"/>
+          <inkml:channelProperty channel="OA" name="resolution" value="1000" units="1/deg"/>
+          <inkml:channelProperty channel="OE" name="resolution" value="1000" units="1/deg"/>
+        </inkml:channelProperties>
+      </inkml:inkSource>
+      <inkml:timestamp xml:id="ts0" timeString="2019-04-05T06:20:33.198"/>
+    </inkml:context>
+    <inkml:brush xml:id="br0">
+      <inkml:brushProperty name="width" value="0.025" units="cm"/>
+      <inkml:brushProperty name="height" value="0.025" units="cm"/>
+      <inkml:brushProperty name="color" value="#333333"/>
+    </inkml:brush>
+    <inkml:brush xml:id="br1">
+      <inkml:brushProperty name="width" value="0.025" units="cm"/>
+      <inkml:brushProperty name="height" value="0.025" units="cm"/>
+      <inkml:brushProperty name="color" value="#333333"/>
+    </inkml:brush>
+    <inkml:brush xml:id="br2">
+      <inkml:brushProperty name="width" value="0.025" units="cm"/>
+      <inkml:brushProperty name="height" value="0.025" units="cm"/>
+      <inkml:brushProperty name="color" value="#333333"/>
+    </inkml:brush>
+  </inkml:definitions>
+  <inkml:trace contextRef="#ctx0" brushRef="#br0">847 782 5064 0 0,'2'-4'544'0'0,"-2"4"-548"0"0,1-2 741 0 0,-1 1 1 0 0,1 0-1 0 0,-1 0 0 0 0,1 0 0 0 0,-1-1 1 0 0,0 1-1 0 0,0 0 0 0 0,1-1 1 0 0,-1 1-1 0 0,0 0 0 0 0,0 0 1 0 0,0-1-738 0 0,-1 1 114 0 0,1 1-1 0 0,0 0 1 0 0,0 0 0 0 0,0 0 0 0 0,0-1 0 0 0,0 1 0 0 0,0 0 0 0 0,0 0 0 0 0,0 0 0 0 0,-1-1 0 0 0,1 1 0 0 0,0 0 0 0 0,0 0 0 0 0,0 0 0 0 0,0 0 0 0 0,-1 0 0 0 0,1-1 0 0 0,0 1 0 0 0,0 0 0 0 0,0 0 0 0 0,-1 0 0 0 0,1 0 0 0 0,0 0 0 0 0,0 0 0 0 0,-1 0-114 0 0,1 0 212 0 0,-1 0 1 0 0,1 0 0 0 0,-1 0-1 0 0,0 0 1 0 0,1 0 0 0 0,-1 0 0 0 0,0 0-1 0 0,1 0 1 0 0,-1 0-213 0 0,-1 1 450 0 0,-1 0 1 0 0,1 0-1 0 0,0 0 1 0 0,-1 1-451 0 0,-1 1 465 0 0,0 0 0 0 0,0 0 1 0 0,1 0-1 0 0,0 0 0 0 0,-3 3-465 0 0,-3 6 1428 0 0,-1 1-1428 0 0,0 1 604 0 0,5-8-490 0 0,1 0-1 0 0,1 0 1 0 0,-1 1 0 0 0,1-1-1 0 0,-2 6-113 0 0,0 2 130 0 0,1-4 226 0 0,0 1 0 0 0,-1 4-356 0 0,2-1 720 0 0,-1 10-720 0 0,3-17 24 0 0,1-1-1 0 0,0 1 1 0 0,0-1 0 0 0,0 0-1 0 0,1 2-23 0 0,0-6 0 0 0,0 1 0 0 0,-1-1 0 0 0,1 0 0 0 0,0 0 0 0 0,0 0 0 0 0,0 0 0 0 0,0 0 0 0 0,1 0 0 0 0,-1 0 0 0 0,2 1 0 0 0,-1 1 0 0 0,0-2 0 0 0,-1 0 0 0 0,0-1 0 0 0,1 1 0 0 0,-1 0 0 0 0,1-1 0 0 0,0 1 0 0 0,0-1 0 0 0,-1 0 0 0 0,1 1 0 0 0,0-1 0 0 0,0 0 0 0 0,0 0 0 0 0,0 0 0 0 0,0-1 0 0 0,1 1 0 0 0,7 1-74 0 0,0 0 1 0 0,-1-1-1 0 0,1 0 1 0 0,0-1-1 0 0,0 0 0 0 0,0-1 1 0 0,0 0-1 0 0,1-1 74 0 0,-7 1-345 0 0,1 0 1 0 0,-1 0-1 0 0,1-1 1 0 0,-1 1-1 0 0,4-3 345 0 0,-1 0-2304 0 0,1-1 0 0 0,6-5 2304 0 0,2-2-2266 0 0,-2 3-19 0 0</inkml:trace>
+  <inkml:trace contextRef="#ctx0" brushRef="#br0" timeOffset="1491.831">1095 881 8496 0 0,'0'-4'388'0'0,"1"3"-11"0"0,-1 1-374 0 0,0 0 1 0 0,0 0-1 0 0,0 0 0 0 0,0 0 0 0 0,0 0 1 0 0,0 0-1 0 0,0 0 0 0 0,0 0 1 0 0,0 0-1 0 0,0-1 0 0 0,0 1 0 0 0,0 0 1 0 0,0 0-1 0 0,0 0 0 0 0,0 0 1 0 0,0 0-1 0 0,0 0 0 0 0,0 0 0 0 0,1 0 1 0 0,-1 0-1 0 0,0 0 0 0 0,0 0 1 0 0,0 0-1 0 0,0 0 0 0 0,0 0 0 0 0,0 0 1 0 0,0-1-1 0 0,0 1 0 0 0,0 0 1 0 0,0 0-1 0 0,-1 0 0 0 0,1 0 0 0 0,0 0 1 0 0,0 0-1 0 0,0 0 0 0 0,0 0 1 0 0,0 0-1 0 0,0 0 0 0 0,0 0 0 0 0,0 0 1 0 0,0 0-1 0 0,0 0 0 0 0,0 0 1 0 0,0 0-1 0 0,0-1 0 0 0,0 1 0 0 0,0 0 1 0 0,0 0-1 0 0,0 0 0 0 0,0 0-3 0 0,-3-2 59 0 0,3 2 5 0 0,-1-1 73 0 0,1 1 1 0 0,0 0-1 0 0,-1 0 1 0 0,1-1-1 0 0,0 1 1 0 0,-1 0-1 0 0,1 0 1 0 0,0 0-1 0 0,-1-1 1 0 0,1 1-1 0 0,-1 0 1 0 0,1 0-1 0 0,-1 0 1 0 0,1 0-1 0 0,0 0 1 0 0,-1 0-1 0 0,1 0 1 0 0,-1 0-1 0 0,1 0 1 0 0,-1 0-1 0 0,1 0 1 0 0,0 0-1 0 0,-1 0 1 0 0,1 0-1 0 0,-1 1 1 0 0,1-1 0 0 0,0 0-1 0 0,-1 0-137 0 0,-1 1 485 0 0,0 0 0 0 0,1 1-1 0 0,-1-1 1 0 0,0 0 0 0 0,0 2-485 0 0,-3 1 995 0 0,2-2-711 0 0,0 1 1 0 0,0 0-1 0 0,1 0 0 0 0,-1 0 1 0 0,1 1-1 0 0,-1-1 0 0 0,1 0 1 0 0,0 1-1 0 0,0 0 0 0 0,1-1 1 0 0,-1 1-1 0 0,0 4-284 0 0,-2 5 612 0 0,1 0 1 0 0,1 0-1 0 0,0 3-612 0 0,2-12 119 0 0,0-1 0 0 0,0 1 0 0 0,0 2-119 0 0,0 5 232 0 0,0-10-215 0 0,0-1-1 0 0,0 1 0 0 0,0 0 1 0 0,0 0-1 0 0,0 0 0 0 0,1 0 1 0 0,-1 0-1 0 0,0 0 0 0 0,0-1 1 0 0,1 1-1 0 0,-1 0 0 0 0,0 0 1 0 0,1 0-1 0 0,-1-1 0 0 0,0 1 1 0 0,1 0-1 0 0,-1-1 0 0 0,1 1 1 0 0,0 0-1 0 0,-1-1 0 0 0,1 1 1 0 0,0 0-1 0 0,-1-1 0 0 0,1 1-16 0 0,1 0 22 0 0,-1-1-8 0 0,0 1 1 0 0,-1-1-1 0 0,1 1 0 0 0,0-1 1 0 0,0 0-1 0 0,0 1 1 0 0,0-1-1 0 0,0 0 0 0 0,0 1 1 0 0,0-1-1 0 0,0 0 0 0 0,0 0 1 0 0,0 0-1 0 0,0 0 0 0 0,0 0 1 0 0,0 0-1 0 0,0 0 0 0 0,0-1-14 0 0,5-1 48 0 0,-1-1 0 0 0,1 1 0 0 0,0-2-48 0 0,-5 3 3 0 0,0 0 3 0 0,1 0-1 0 0,-1 0 1 0 0,1 0 0 0 0,-1 0-1 0 0,0 0 1 0 0,0 0 0 0 0,0-1-1 0 0,0 1 1 0 0,0 0 0 0 0,1-2-6 0 0,1-2-3 0 0,-1 1 1 0 0,2-5 2 0 0,2-6-9 0 0,-5 14 8 0 0,6-13-16 0 0,0 0 0 0 0,1-3 17 0 0,-6 12-2 0 0,-1 1 0 0 0,1-1 0 0 0,-1 0 0 0 0,0 0 0 0 0,0 0-1 0 0,-1 0 1 0 0,0 0 0 0 0,0 1 0 0 0,0-2 2 0 0,0-3 17 0 0,0 9-15 0 0,1-1 0 0 0,-1 0 0 0 0,0 0 0 0 0,0 0 0 0 0,0 0 0 0 0,-1 0 0 0 0,1 0 0 0 0,0 0 0 0 0,0 0 0 0 0,0 0 0 0 0,-1 0 0 0 0,1 0 0 0 0,-1 0 1 0 0,1 0-1 0 0,0 0 0 0 0,-1 0-2 0 0,0 1-10 0 0,1-1 0 0 0,0 1 0 0 0,0 0 0 0 0,0-1 1 0 0,-1 1-1 0 0,1 0 0 0 0,0-1 0 0 0,0 1 0 0 0,0 0 1 0 0,0-1-1 0 0,0 1 0 0 0,-1-1 0 0 0,1 1 0 0 0,0 0 10 0 0,0 0-3 0 0,0 0 0 0 0,0-1-1 0 0,0 1 1 0 0,0 0 0 0 0,0 0-1 0 0,0 0 1 0 0,0 0-1 0 0,0 0 1 0 0,0 0 0 0 0,0 0-1 0 0,0 0 1 0 0,0 0 0 0 0,-1 0-1 0 0,1 0 1 0 0,0 0 0 0 0,0 0-1 0 0,0 0 1 0 0,0 0 0 0 0,0 0-1 0 0,0 0 1 0 0,0 0 0 0 0,0 0-1 0 0,0 0 1 0 0,-1 0 0 0 0,1 0-1 0 0,0 0 1 0 0,0 0 0 0 0,0 0-1 0 0,0 0 1 0 0,0 0-1 0 0,0 0 1 0 0,0 0 0 0 0,0 0-1 0 0,0 0 1 0 0,0 0 0 0 0,0 0-1 0 0,-1 0 1 0 0,1 0 0 0 0,0 0 3 0 0,-4 7-62 0 0,3-6 34 0 0,0 1 0 0 0,0-1 0 0 0,0 0 0 0 0,1 1 0 0 0,-1 0 0 0 0,0-1 0 0 0,1 1 0 0 0,-1 0 28 0 0,1 2-76 0 0,-1 0 0 0 0,1 3 76 0 0,0 1-40 0 0,0-2 31 0 0,0 0 0 0 0,1-1 0 0 0,0 1 0 0 0,0 0 0 0 0,0-1-1 0 0,1 1 1 0 0,1 3 9 0 0,-2-7 3 0 0,0-1 0 0 0,-1 1-1 0 0,1-1 1 0 0,0 1 0 0 0,0-1 0 0 0,0 0-1 0 0,0 1 1 0 0,0-1 0 0 0,1 1-3 0 0,2 2 17 0 0,1-1 1 0 0,1 1-18 0 0,-1 0 4 0 0,-4-3 1 0 0,1 0 0 0 0,-1 0 0 0 0,1-1 0 0 0,-1 1 0 0 0,0-1 0 0 0,1 1 0 0 0,-1-1 0 0 0,1 1 0 0 0,-1-1 0 0 0,1 0 0 0 0,0 0-5 0 0,1 0 14 0 0,0 0 0 0 0,0 0 0 0 0,0 0 1 0 0,0 0-1 0 0,1-1-14 0 0,-2 1 1 0 0,-1-1-1 0 0,1 1 1 0 0,-1-1 0 0 0,1 0 0 0 0,-1 1 0 0 0,1-1 0 0 0,-1 0 0 0 0,0 0 0 0 0,0 0 0 0 0,1 0 0 0 0,-1 0 0 0 0,0-1-1 0 0,3-2 1 0 0,0-1 0 0 0,2-3-1 0 0,-1 2 8 0 0,-1 0 4 0 0,0 0-1 0 0,0-1 1 0 0,2-4-12 0 0,8-23 18 0 0,8-26 398 0 0,-17 42-414 0 0,1-1-2 0 0,0-3-194 0 0,0-1 63 0 0,-3 13 132 0 0,-1 1 0 0 0,2-1 0 0 0,1-2-1 0 0,-5 11 9 0 0,0 1 0 0 0,1-1-1 0 0,-1 1 1 0 0,0-1 0 0 0,1 0-1 0 0,-1 1 1 0 0,1-1 0 0 0,-1 1 0 0 0,1-1-9 0 0,-1 1 20 0 0,0 0 56 0 0,0 0-52 0 0,0 1 0 0 0,1 0 0 0 0,-1-1 0 0 0,0 1 0 0 0,0 0 0 0 0,0-1 0 0 0,-1 1 1 0 0,1 0-25 0 0,0 0 32 0 0,-4 21 240 0 0,2-11-248 0 0,-1 4-24 0 0,1-6 24 0 0,0 0-1 0 0,1-1 0 0 0,0 2-23 0 0,0 6 49 0 0,0-5-7 0 0,1 0 0 0 0,0 1-42 0 0,1 2 4 0 0,-1 0 1 0 0,0 1-1 0 0,-1 2-4 0 0,0-12-6 0 0,1 0 0 0 0,0 1 0 0 0,0-1 0 0 0,0 5 6 0 0,1-8-8 0 0,-1 1 0 0 0,1 0 0 0 0,0 0 0 0 0,0-1 0 0 0,0 1 0 0 0,0 0 0 0 0,0-1 0 0 0,0 1 0 0 0,2 1 8 0 0,0-1-34 0 0,-2 0-2 0 0,1 0 1 0 0,0-1 0 0 0,0 1 0 0 0,0-1-1 0 0,1 1 1 0 0,-1-1 35 0 0,-1-2 16 0 0,0 1-1 0 0,0 0 1 0 0,0-1-1 0 0,0 1 1 0 0,0-1-1 0 0,0 1 1 0 0,0-1-1 0 0,0 0 1 0 0,0 0-1 0 0,0 1 1 0 0,0-1-1 0 0,0 0 1 0 0,0 0-1 0 0,0 0 1 0 0,0 0-1 0 0,0 0 1 0 0,0 0-1 0 0,0 0 1 0 0,0 0-1 0 0,1-1-15 0 0,0 1 11 0 0,-1 0-1 0 0,0-1 0 0 0,1 1 0 0 0,-1-1 1 0 0,0 1-1 0 0,1-1 0 0 0,-1 0 1 0 0,0 1-1 0 0,0-1 0 0 0,1 0 0 0 0,-1 0 1 0 0,0 0-1 0 0,0 0 0 0 0,1-1-10 0 0,12-22-76 0 0,-10 19 46 0 0,-1-1-1 0 0,0 0 0 0 0,0 0 1 0 0,-1 0-1 0 0,1-6 31 0 0,-1 6 135 0 0,-1 4-110 0 0,0-1 0 0 0,0 0 0 0 0,-1 0 0 0 0,1 0 0 0 0,-1 0 0 0 0,1 0 0 0 0,-1 0 0 0 0,0 0 0 0 0,-1-1-25 0 0,1-2 13 0 0,0 6-34 0 0,0-1 0 0 0,-1 0-1 0 0,1 1 1 0 0,0-1 0 0 0,0 1 0 0 0,0-1-1 0 0,0 1 1 0 0,0-1 0 0 0,0 1 0 0 0,-1-1-1 0 0,1 0 1 0 0,0 1 0 0 0,-1-1-1 0 0,1 1 1 0 0,0 0 0 0 0,-1-1 0 0 0,1 1-1 0 0,0-1 1 0 0,-1 1 0 0 0,1 0 0 0 0,-1-1-1 0 0,0 1 22 0 0,1-1 223 0 0,0 1 22 0 0,0 0 5 0 0,0 0 6 0 0,0 0 6 0 0,0 0 2 0 0,8-3-837 0 0,-1 3 399 0 0,1-2 0 0 0,0 1 1 0 0,-1-1-1 0 0,1 0 0 0 0,-1 0 0 0 0,4-3 174 0 0,4-1-53 0 0,-11 5 116 0 0,0 0-1 0 0,0-1 1 0 0,2-1-63 0 0,4-1 349 0 0,-8 3-228 0 0,1 0 0 0 0,-1 0 0 0 0,1-1 0 0 0,-1 1-121 0 0,-1 0 81 0 0,0 1 0 0 0,0-1 0 0 0,0 1 0 0 0,0-1 0 0 0,0 1 0 0 0,0-1-1 0 0,0 1 1 0 0,0 0 0 0 0,1 0-81 0 0,-3 2 70 0 0,-2 3-212 0 0,1-1 0 0 0,1 1 0 0 0,-1 0 0 0 0,1 0 142 0 0,-5 11 2 0 0,0 5-53 0 0,3-11 28 0 0,1-3-5 0 0,1 1 1 0 0,0 0 27 0 0,-1 1 1 0 0,2-6-1 0 0,0 0 0 0 0,0 0 0 0 0,0 1 0 0 0,0-1 0 0 0,1 0 0 0 0,-1 0 0 0 0,1 1 0 0 0,1 5 0 0 0,-2-7 4 0 0,1 1 0 0 0,-1-1 1 0 0,1 0-1 0 0,0 1 0 0 0,0-1 0 0 0,0 0 0 0 0,0 0 0 0 0,0 0 0 0 0,0 0 0 0 0,1 0 0 0 0,-1 0 0 0 0,1 0 1 0 0,0 0-5 0 0,-1-1 5 0 0,0 0 1 0 0,0-1 0 0 0,0 1 0 0 0,0-1-1 0 0,1 1 1 0 0,-1-1 0 0 0,0 1 0 0 0,0-1 0 0 0,0 0-1 0 0,1 0 1 0 0,-1 1 0 0 0,0-1 0 0 0,1 0-1 0 0,-1 0 1 0 0,0 0 0 0 0,0-1 0 0 0,1 1 0 0 0,-1 0-1 0 0,0 0 1 0 0,0-1 0 0 0,1 1 0 0 0,-1 0-1 0 0,0-1 1 0 0,0 0-6 0 0,5-3-20 0 0,0 0 0 0 0,-1-1 0 0 0,0 0 0 0 0,2-2 20 0 0,7-10 0 0 0,-7 10 0 0 0,5-6 0 0 0,5-5 0 0 0,-11 11 0 0 0,6-5 0 0 0,-2 3 0 0 0,-6 7 0 0 0,-2 1 0 0 0,-2 1 0 0 0,0 0 0 0 0,1 0 0 0 0,-1 0 0 0 0,0 0 0 0 0,0 0 0 0 0,0 0 0 0 0,0 0 0 0 0,0 0 0 0 0,0 0 0 0 0,0 0 0 0 0,0 1 0 0 0,1-1 0 0 0,-1 0 0 0 0,0 0 0 0 0,0 0 0 0 0,0 0 0 0 0,0 0 0 0 0,0 0 0 0 0,0 0 0 0 0,0 0 0 0 0,0 0 0 0 0,0 0 0 0 0,0 0 0 0 0,0 0 0 0 0,1 0 0 0 0,-1 0 0 0 0,0 0 0 0 0,0 1 0 0 0,0-1 0 0 0,0 0 0 0 0,0 0 0 0 0,0 0 0 0 0,0 0 0 0 0,0 0 0 0 0,0 0 0 0 0,0 0 0 0 0,0 0 0 0 0,0 1 0 0 0,0-1 0 0 0,0 0 0 0 0,0 0 0 0 0,0 0 0 0 0,0 0 0 0 0,0 0 0 0 0,0 0 0 0 0,0 0 0 0 0,0 0 0 0 0,0 1 0 0 0,0-1 0 0 0,0 0 0 0 0,0 0 0 0 0,0 0 0 0 0,0 0 0 0 0,0 0 0 0 0,-1 0 0 0 0,1 0 0 0 0,0 0 0 0 0,0 0 0 0 0,0 0 0 0 0,0 0 0 0 0,0 1 0 0 0,0-1 0 0 0,0 0 0 0 0,0 0 0 0 0,0 0 0 0 0,0 0 0 0 0,0 0 0 0 0,-1 0 0 0 0,1 0 0 0 0,0 1 0 0 0,0-1 0 0 0,0 1 0 0 0,-1 0 0 0 0,1-1 0 0 0,0 1 0 0 0,0 0-1 0 0,0-1 1 0 0,0 1 0 0 0,0 0 0 0 0,0 0 0 0 0,0-1 0 0 0,0 1 0 0 0,1 0 0 0 0,-1-1-1 0 0,0 1 1 0 0,0 0 0 0 0,1 6 13 0 0,-1-2 3 0 0,0-1 0 0 0,0 1 0 0 0,-1 0 1 0 0,1-1-1 0 0,-1 1 0 0 0,0-1 0 0 0,-2 5-16 0 0,1-4 13 0 0,1 0 0 0 0,0 0-1 0 0,0 0 1 0 0,0 1 0 0 0,0-1-1 0 0,1 4-12 0 0,0-8 0 0 0,0-1 0 0 0,0 0 1 0 0,0 0-1 0 0,0 0 0 0 0,0 0 0 0 0,0 0 0 0 0,0 0 0 0 0,0 0 0 0 0,0 0 0 0 0,0 0 0 0 0,0 0 0 0 0,0 0 0 0 0,0 0 1 0 0,0 0-1 0 0,0 0 0 0 0,0 1 0 0 0,0-1 0 0 0,0 0 0 0 0,0 0 0 0 0,0 0 0 0 0,0 0 0 0 0,0 0 0 0 0,0 0 0 0 0,0 0 1 0 0,0 0-1 0 0,0 0 0 0 0,0 0 0 0 0,0 0 0 0 0,0 0 0 0 0,0 0 0 0 0,0 0 0 0 0,0 0 0 0 0,0 0 0 0 0,0 0 0 0 0,0 0 1 0 0,1 0-1 0 0,-1 1 0 0 0,0-1 0 0 0,0 0 0 0 0,0 0 0 0 0,0 0 0 0 0,0 0 0 0 0,0 0 0 0 0,1-1-12 0 0,-1 0 4 0 0,2-1-15 0 0,0 0-1 0 0,-1 0 1 0 0,1 0 0 0 0,-1 0-1 0 0,0-1 1 0 0,0 1-1 0 0,0-1 1 0 0,0 0 23 0 0,0 0-20 0 0,1-1 1 0 0,-1 1-1 0 0,1 0 1 0 0,-1 0-1 0 0,3-2 20 0 0,9-10-149 0 0,0 0 149 0 0,0 1-132 0 0,-8 9 47 0 0,-1 0 1 0 0,1 1-1 0 0,0 0 1 0 0,0 0-1 0 0,0 0 1 0 0,3 0 84 0 0,-6 2-55 0 0,1 1 0 0 0,-1 0 0 0 0,1 0-1 0 0,-1 0 1 0 0,1 0 0 0 0,-1 0 55 0 0,-1 1-1 0 0,0 0 0 0 0,0 0 0 0 0,0-1 0 0 0,0 1 0 0 0,0 0 0 0 0,0 0 0 0 0,0 1 0 0 0,0-1 0 0 0,-1 0 0 0 0,1 0 0 0 0,0 0 0 0 0,0 0 0 0 0,0 1 0 0 0,0-1-1 0 0,0 0 1 0 0,-1 1 0 0 0,1-1 0 0 0,0 1 0 0 0,0 0 1 0 0,1 0 24 0 0,0 1 0 0 0,0 0-1 0 0,-1 0 1 0 0,1-1 0 0 0,-1 1-1 0 0,1 0 1 0 0,-1 1 0 0 0,0-1-1 0 0,0 0 1 0 0,0 0 0 0 0,0 0-1 0 0,0 1 1 0 0,0-1-24 0 0,1 7 594 0 0,0 0-1 0 0,0 8-593 0 0,1-3 320 0 0,0 4-441 0 0,-2-14-923 0 0,-1 0 1 0 0,2 3 1043 0 0,-2-7-1945 0 0,0-1-95 0 0,-1-5-22 0 0</inkml:trace>
+  <inkml:trace contextRef="#ctx0" brushRef="#br0" timeOffset="1831.558">1527 676 21679 0 0,'-9'3'960'0'0,"6"-2"200"0"0,-1 1-928 0 0,3-1-232 0 0,1-1 0 0 0,-4 1 0 0 0,2 0 368 0 0,2-1 24 0 0,2 1 8 0 0,3 0 0 0 0,-1-1-216 0 0,2 0-48 0 0,1-1-8 0 0,1 0-7056 0 0,-1-1-1415 0 0</inkml:trace>
+  <inkml:trace contextRef="#ctx0" brushRef="#br0" timeOffset="3354.091">1808 943 4608 0 0,'0'0'353'0'0,"0"1"-231"0"0,-2 5 811 0 0,0-2 2856 0 0,1-4-1166 0 0,1 3 1122 0 0,0 3-1849 0 0,0-6-1095 0 0,1 0-209 0 0,2-1-246 0 0,1 1-1 0 0,-1-2 1 0 0,0 1-1 0 0,0 0 0 0 0,2-1-345 0 0,15-10 607 0 0,-9 5-190 0 0,8-5 368 0 0,-7 3-405 0 0,3 0-561 0 0,4-6 181 0 0,-13 10 28 0 0,0 0 0 0 0,-1 0 1 0 0,0-1-1 0 0,2-2-28 0 0,-5 6 31 0 0,0-1 1 0 0,0 1-1 0 0,2-1-31 0 0,5-6 62 0 0,-4 4-11 0 0,-1-1 0 0 0,1 1 0 0 0,1-1-51 0 0,-3 3 12 0 0,-1 1-12 0 0,-1 3-13 0 0,1 4-54 0 0,-2-5 57 0 0,0 2-34 0 0,0 1 0 0 0,0 0 1 0 0,0-1-1 0 0,-1 1 0 0 0,1-1 0 0 0,-1 1 1 0 0,1-1-1 0 0,-1 2 44 0 0,-1 5-112 0 0,-15 78-93 0 0,17-84 229 0 0,-1 1-1 0 0,1-1 1 0 0,0 1 0 0 0,1 2-24 0 0,-1 4 22 0 0,0-8-22 0 0,0-2 0 0 0,0 0 0 0 0,0 0 0 0 0,0 1 0 0 0,0-1 0 0 0,0 0 0 0 0,0 0 0 0 0,0 0 0 0 0,1 0 0 0 0,-1 0 0 0 0,0 0 0 0 0,0 0 0 0 0,0 0 0 0 0,0 0 0 0 0,0 0 0 0 0,0 0 0 0 0,0 0 0 0 0,0 0 0 0 0,0 1 0 0 0,0-1 0 0 0,0 0 0 0 0,0 0 0 0 0,0 0 0 0 0,0 0 0 0 0,0 0 0 0 0,0 0 0 0 0,0 0 0 0 0,1 0 0 0 0,-1 0 0 0 0,0 0 0 0 0,0 0 0 0 0,0 0 0 0 0,0 0 0 0 0,0 0 0 0 0,0 0 0 0 0,0 0 0 0 0,0 0 0 0 0,0 0 0 0 0,0 0 0 0 0,0 0 0 0 0,0 0 0 0 0,1 0 0 0 0,-1 0 0 0 0,0 0 0 0 0,0 0 0 0 0,0 0 0 0 0,0 0 0 0 0,0 0 0 0 0,0 0 0 0 0,0 0 0 0 0,0 0 0 0 0,0 0 0 0 0,0 0 0 0 0,0-1 0 0 0,0 1 0 0 0,0 0 0 0 0,0 0 0 0 0,1 0 0 0 0,-1 0 0 0 0,0 0 0 0 0,0 0 0 0 0,0 0 0 0 0,0 0 0 0 0,0 0 0 0 0,0 0 0 0 0,0 0 0 0 0,1-3-14 0 0,1 0-1 0 0,-1 1 0 0 0,0-1 0 0 0,1 0 0 0 0,-1 0 15 0 0,3-8-56 0 0,6-13-65 0 0,3-6-180 0 0,-12 28 254 0 0,1 0-1 0 0,-1-1 0 0 0,1 1 1 0 0,0 0-1 0 0,1-2 48 0 0,6-6-251 0 0,-8 8 225 0 0,1 0 0 0 0,-1 0 0 0 0,1 0 0 0 0,0 0 0 0 0,0 0 0 0 0,0 0 0 0 0,0 0 0 0 0,0 0 0 0 0,0 1-1 0 0,0-1 1 0 0,1 1 0 0 0,-1 0 0 0 0,1-1 26 0 0,-2 2-1 0 0,0 0 1 0 0,-1-1-1 0 0,1 1 0 0 0,0 0 0 0 0,-1 0 0 0 0,1 0 0 0 0,0 0 0 0 0,0 0 0 0 0,-1 0 0 0 0,1 0 0 0 0,0 0 0 0 0,0 0 1 0 0,-1 0 4 0 0,0 0 0 0 0,1 0 0 0 0,-1 0-1 0 0,0 0 1 0 0,0 1 0 0 0,1-1 0 0 0,-1 0-1 0 0,0 0 1 0 0,0 0 0 0 0,0 1 0 0 0,0-1-1 0 0,1 0 1 0 0,-1 0 0 0 0,0 1 0 0 0,0-1 0 0 0,0 0-1 0 0,0 0 1 0 0,0 1 0 0 0,0-1 0 0 0,0 0-1 0 0,0 0 1 0 0,0 1 0 0 0,0-1 0 0 0,0 0-1 0 0,0 0 1 0 0,0 1 0 0 0,0-1 0 0 0,0 0-1 0 0,0 0 1 0 0,0 1 0 0 0,0-1 0 0 0,0 0-4 0 0,0 2 57 0 0,0-1 0 0 0,0 0 1 0 0,0 0-1 0 0,0 0 0 0 0,1 0 0 0 0,-1 0 1 0 0,0 0-1 0 0,1 0 0 0 0,-1 1 0 0 0,1-1 1 0 0,-1 0-58 0 0,1 0 22 0 0,-1 0 1 0 0,1 0 0 0 0,-1 0 0 0 0,1 0-1 0 0,-1 0 1 0 0,0 0 0 0 0,0 0-1 0 0,0 0 1 0 0,1 0 0 0 0,-1 0 0 0 0,0 0-1 0 0,0 1 1 0 0,0-1-23 0 0,-6 17 156 0 0,4-12-117 0 0,2-5-33 0 0,-1 0-1 0 0,1-1 1 0 0,0 1-1 0 0,-1 0 1 0 0,1 0 0 0 0,0 0-1 0 0,0 0 1 0 0,0 0-1 0 0,0 0 1 0 0,0 0 0 0 0,0 0-1 0 0,0 0 1 0 0,0 0-1 0 0,0 1-5 0 0,1 0 0 0 0,-1-2-10 0 0,0 1 0 0 0,0-1 0 0 0,0 0 0 0 0,0 0 0 0 0,0 0 0 0 0,0 0 0 0 0,0 0 0 0 0,0 1 0 0 0,0-1 0 0 0,0 0 0 0 0,0 0 0 0 0,0 0 0 0 0,0 0 0 0 0,0 1 0 0 0,0-1 0 0 0,1 0 0 0 0,-1 0 0 0 0,0 0 0 0 0,0 0 10 0 0,2 0-195 0 0,2-5-226 0 0,-4 5 319 0 0,7-7-351 0 0,-6 5 367 0 0,1 0 0 0 0,0 1-1 0 0,-1-1 1 0 0,1 0 86 0 0,0-3-60 0 0,1 1-1 0 0,0 0 1 0 0,0 0 0 0 0,1 0 0 0 0,-1 1 0 0 0,1-1-1 0 0,3-1 61 0 0,14-12 54 0 0,-21 17-40 0 0,1-1 0 0 0,-1 1 0 0 0,0 0 0 0 0,1 0 0 0 0,-1 0 0 0 0,1 0 0 0 0,-1-1 0 0 0,1 1 0 0 0,-1 0 0 0 0,1 0 0 0 0,-1 0 0 0 0,1 0-14 0 0,0 0 145 0 0,-1 0-8 0 0,0 1-23 0 0,1 1-89 0 0,-1 0 0 0 0,1 0 0 0 0,-1 0 0 0 0,1 1 0 0 0,-1-1 0 0 0,0 0 1 0 0,0 0-1 0 0,0 1 0 0 0,0 0-25 0 0,0 5 245 0 0,-1 0 1 0 0,-1 0-246 0 0,1-1-55 0 0,0 0-1 0 0,0 6 56 0 0,1-12-18 0 0,0 0 0 0 0,0 1-1 0 0,0-1 1 0 0,1 0 0 0 0,-1 0-1 0 0,0 0 1 0 0,0 0 18 0 0,1 0-11 0 0,-1-1 1 0 0,0 1-1 0 0,0-1 0 0 0,0 0 1 0 0,1 1-1 0 0,-1-1 0 0 0,0 1 1 0 0,0-1-1 0 0,1 0 0 0 0,-1 1 1 0 0,0-1-1 0 0,1 0 1 0 0,-1 1-1 0 0,1-1 0 0 0,-1 0 1 0 0,0 0-1 0 0,1 1 0 0 0,0-1 11 0 0,2 1-59 0 0,-3 0 45 0 0,1-1 0 0 0,0 0 0 0 0,0 1-1 0 0,0-1 1 0 0,0 0 0 0 0,0 0 0 0 0,0 1 0 0 0,0-1 0 0 0,1 0 0 0 0,-1 0-1 0 0,0 0 1 0 0,0 0 0 0 0,0-1 0 0 0,1 1 14 0 0,1-1-16 0 0,0 0 0 0 0,1 0 0 0 0,-1 0 1 0 0,0-1-1 0 0,0 0 0 0 0,0 1 0 0 0,2-3 16 0 0,4-2 367 0 0,6-8-367 0 0,-7 7 715 0 0,7-5-715 0 0,7-5 2037 0 0,4-5-2037 0 0,-4 2 1067 0 0,-6 5-438 0 0,-15 15-613 0 0,2-4 29 0 0,-3 3-42 0 0,0 1-66 0 0,-4 1-307 0 0,1 1 157 0 0,0 0 1 0 0,-1 0 0 0 0,1 1-1 0 0,0-1 1 0 0,1 1 0 0 0,-1-1 0 0 0,0 1-1 0 0,1 0 1 0 0,-1 0 0 0 0,0 2 212 0 0,-3 5-590 0 0,1-1 0 0 0,0 1-1 0 0,-1 2 591 0 0,5-10-38 0 0,0 1 1 0 0,0-1-1 0 0,0 1 0 0 0,1-1 0 0 0,-1 1 0 0 0,0 0 0 0 0,1-1 0 0 0,0 1 1 0 0,0 0-1 0 0,0-1 0 0 0,0 1 0 0 0,0 0 0 0 0,0 0 0 0 0,1-1 0 0 0,0 3 38 0 0,-1-4-4 0 0,0-1 1 0 0,0 1-1 0 0,1 0 0 0 0,-1-1 0 0 0,0 1 0 0 0,1-1 0 0 0,-1 1 0 0 0,1-1 0 0 0,-1 1 0 0 0,1 0 0 0 0,-1-1 0 0 0,1 0 0 0 0,-1 1 0 0 0,1-1 0 0 0,-1 1 1 0 0,1-1-1 0 0,0 0 0 0 0,-1 1 0 0 0,1-1 0 0 0,0 0 0 0 0,-1 0 0 0 0,1 1 0 0 0,0-1 0 0 0,0 0 4 0 0,0 0 1 0 0,0 0 1 0 0,0 0-1 0 0,0 0 0 0 0,0 0 1 0 0,0 0-1 0 0,0 0 0 0 0,0 0 1 0 0,0 0-1 0 0,0 0 0 0 0,0-1 0 0 0,0 1 1 0 0,0 0-1 0 0,0-1 0 0 0,0 1 1 0 0,0-1-1 0 0,0 1-1 0 0,2-3 66 0 0,1 1-1 0 0,-1-1 0 0 0,0 0 1 0 0,0 0-1 0 0,0 0 1 0 0,0-1-1 0 0,-1 1 1 0 0,1-1-1 0 0,0 0-65 0 0,0-1 118 0 0,-1 0 0 0 0,0-1-1 0 0,0 1 1 0 0,0 0-1 0 0,0-1 1 0 0,0-4-118 0 0,2-2 132 0 0,-3 9-72 0 0,0 0 1 0 0,0-1-1 0 0,-1-1-60 0 0,2-3 101 0 0,0-6 83 0 0,-2 13-164 0 0,0 0 0 0 0,0 0 0 0 0,0 0 0 0 0,0-1-1 0 0,0 1 1 0 0,0 0 0 0 0,0 0 0 0 0,0 0 0 0 0,-1-1-20 0 0,0 2 40 0 0,1 0 0 0 0,-1 1 0 0 0,1-1 1 0 0,-1 0-1 0 0,0 1 0 0 0,1-1 0 0 0,-1 1 0 0 0,1-1 0 0 0,-1 1-40 0 0,0 1 13 0 0,0 0-1 0 0,0-1 1 0 0,0 1-1 0 0,0 0 0 0 0,1 1 1 0 0,-1-1-1 0 0,0 2-12 0 0,0 1-3 0 0,0 1-1 0 0,0 2 4 0 0,1-4-2 0 0,0 1 1 0 0,0 0-1 0 0,0-1 0 0 0,0 1 0 0 0,1 0 0 0 0,0-1 1 0 0,0 3 1 0 0,0-5-11 0 0,0-1 0 0 0,-1 1 0 0 0,1 0 1 0 0,0 0-1 0 0,0-1 0 0 0,0 1 1 0 0,0 0-1 0 0,0-1 0 0 0,0 1 1 0 0,0-1-1 0 0,1 1 0 0 0,-1-1 0 0 0,0 0 1 0 0,1 0-1 0 0,-1 1 0 0 0,1-1 1 0 0,0 0-1 0 0,-1 0 0 0 0,2 0 11 0 0,-2-1-1 0 0,1 1-1 0 0,-1-1 1 0 0,1 1-1 0 0,-1-1 1 0 0,1 0 0 0 0,-1 0-1 0 0,1 0 1 0 0,-1 0-1 0 0,1 0 1 0 0,0 0-1 0 0,-1 0 1 0 0,1-1 1 0 0,3 0 0 0 0,0 0 1 0 0,0 0-1 0 0,0-1 0 0 0,0 0 4 0 0,-1-1 0 0 0,0 1-1 0 0,0 0 1 0 0,0-1-1 0 0,1-1-3 0 0,4-3 112 0 0,-5 4-52 0 0,-1 1 1 0 0,1-1 0 0 0,-1 0-1 0 0,0 0 1 0 0,0-1-61 0 0,14-18 179 0 0,-13 16-175 0 0,3-5 30 0 0,1-2-34 0 0,6-8-394 0 0,-13 20 392 0 0,-1 0 1 0 0,1 0-1 0 0,0 1 0 0 0,-1-1 0 0 0,1 0 0 0 0,0 1 0 0 0,0-1 1 0 0,0 1-1 0 0,0-1 2 0 0,3-2 227 0 0,-4 3-213 0 0,1 0 1 0 0,-1 0-1 0 0,0 0 0 0 0,0 0 0 0 0,0-1 1 0 0,0 1-1 0 0,1 0 0 0 0,-1 0 1 0 0,0 0-1 0 0,0 0 0 0 0,1 0 1 0 0,-1 0-1 0 0,0 0 0 0 0,0 0 0 0 0,1 0 1 0 0,-1 0-1 0 0,0 0 0 0 0,0 0 1 0 0,1 0-1 0 0,-1 0 0 0 0,0 0 1 0 0,0 0-1 0 0,0 0 0 0 0,1 0 1 0 0,-1 0-1 0 0,0 0 0 0 0,0 0 0 0 0,1 0 1 0 0,-1 0-1 0 0,0 0 0 0 0,0 1 1 0 0,0-1-1 0 0,1 0 0 0 0,-1 0 1 0 0,0 0-1 0 0,0 0 0 0 0,0 1 0 0 0,1-1 1 0 0,-1 0-1 0 0,0 0 0 0 0,0 0 1 0 0,0 0-1 0 0,0 1 0 0 0,0-1 1 0 0,0 0-1 0 0,0 0 0 0 0,1 1 1 0 0,-1-1-1 0 0,0 0-14 0 0,0 2 48 0 0,1-1 0 0 0,-1 1 0 0 0,1 0 0 0 0,-1-1 0 0 0,0 1 0 0 0,0 0 0 0 0,0 0-48 0 0,-1 15 139 0 0,0 1-1 0 0,-1-1 0 0 0,-1 0 0 0 0,-1 0 1 0 0,0 0-1 0 0,-2-1 0 0 0,-2 6-138 0 0,-43 107-100 0 0,46-115 922 0 0,0 6-822 0 0,-2 4 518 0 0,7-23-521 0 0,0-1 1 0 0,0 0-1 0 0,0 0 0 0 0,0 0 0 0 0,-1 0 1 0 0,1 0-1 0 0,0 1 0 0 0,0-1 0 0 0,0 0 1 0 0,0 0-1 0 0,0 0 0 0 0,0 0 0 0 0,0 0 1 0 0,-1 0-1 0 0,1 0 0 0 0,0 0 1 0 0,0 0-1 0 0,0 0 0 0 0,0 1 0 0 0,0-1 1 0 0,-1 0-1 0 0,1 0 0 0 0,0 0 0 0 0,0 0 1 0 0,0 0-1 0 0,0 0 0 0 0,-1 0 0 0 0,1 0 1 0 0,0 0-1 0 0,0 0 0 0 0,0 0 0 0 0,0 0 1 0 0,-1 0-1 0 0,1 0 0 0 0,0-1 0 0 0,0 1 1 0 0,0 0-1 0 0,0 0 0 0 0,0 0 0 0 0,-1 0 1 0 0,1 0-1 0 0,0 0 0 0 0,0 0 0 0 0,0 0 1 0 0,0 0-1 0 0,0-1 0 0 0,0 1 0 0 0,0 0 1 0 0,-1 0-1 0 0,1 0 0 0 0,0 0 0 0 0,0 0 1 0 0,0 0-1 0 0,0-1 0 0 0,0 1 1 0 0,0 0-1 0 0,0 0 0 0 0,0 0 0 0 0,0 0 1 0 0,0-1-1 0 0,0 1 0 0 0,0 0 0 0 0,0 0 1 0 0,0 0-1 0 0,0 0 0 0 0,0-1 0 0 0,0 1 1 0 0,0 0 2 0 0,3-9-322 0 0,0-1 1 0 0,0-6 321 0 0,0 4-475 0 0,3-10 475 0 0,7-15-217 0 0,3-1 217 0 0,-8 21 51 0 0,1 0 0 0 0,0 0 0 0 0,4-3-51 0 0,-9 15-1 0 0,6-10-43 0 0,2 0 44 0 0,-8 10-7 0 0,0 1 0 0 0,0 0 0 0 0,0 0 0 0 0,1 0 0 0 0,1-1 7 0 0,-3 3 4 0 0,6-4 133 0 0,1-1 1 0 0,1 1-138 0 0,-8 4 37 0 0,0 1-1 0 0,0 0 1 0 0,0 0-1 0 0,0 0 1 0 0,0 0-1 0 0,0 0 1 0 0,1 1 0 0 0,-1-1-1 0 0,3 1-36 0 0,-5 0 29 0 0,1 0 0 0 0,0 0 0 0 0,-1 0 0 0 0,1 1 0 0 0,0-1 0 0 0,-1 1 0 0 0,1-1 0 0 0,0 1 0 0 0,-1-1 0 0 0,1 1 0 0 0,-1 0 0 0 0,1 0 0 0 0,-1 0 0 0 0,0 0 0 0 0,1 0 0 0 0,-1 0-1 0 0,0 0 1 0 0,1 2-29 0 0,2 1 35 0 0,-1 1-1 0 0,1 0 0 0 0,-1 0 1 0 0,1 4-35 0 0,-1-4 13 0 0,0-1-154 0 0,-3-2-28 0 0,1 0 1 0 0,0 0-1 0 0,1 0 0 0 0,-1 0 0 0 0,0-1 1 0 0,0 1-1 0 0,1 0 0 0 0,-1-1 0 0 0,2 2 169 0 0,2 0-1604 0 0</inkml:trace>
+  <inkml:trace contextRef="#ctx0" brushRef="#br1" timeOffset="382211.168">33 226 6448 0 0,'0'0'498'0'0,"2"-3"-344"0"0,-2 2 3892 0 0,0 1-3790 0 0,0 0 0 0 0,0 0 0 0 0,0 0 0 0 0,1 0 0 0 0,-1 0 0 0 0,0-1 0 0 0,0 1 0 0 0,0 0 0 0 0,0 0 0 0 0,0 0 0 0 0,0 0 0 0 0,0 0 0 0 0,1 0 0 0 0,-1 0-1 0 0,0 0 1 0 0,0 0 0 0 0,0 0 0 0 0,0 0 0 0 0,0 0 0 0 0,1 0 0 0 0,-1 0 0 0 0,0 0 0 0 0,0 0 0 0 0,0 0 0 0 0,0 0 0 0 0,0 0 0 0 0,1 0-256 0 0,-1 5 2974 0 0,-4 109 1834 0 0,0-25-3168 0 0,3-46-1384 0 0,1-31-403 0 0,0 0 147 0 0,1-1-112 0 0,-1-7 3 0 0,0 0-1 0 0,1 2 110 0 0,-1-5-143 0 0,0 0 0 0 0,1 0 1 0 0,-1 0-1 0 0,0 0 1 0 0,1 0-1 0 0,-1 0 1 0 0,0 0-1 0 0,1 0 1 0 0,0 0-1 0 0,-1 0 1 0 0,1 0 142 0 0,-1-1-51 0 0,0 0 1 0 0,0 0 0 0 0,0 0 0 0 0,0 0 0 0 0,0 0 0 0 0,0 0-1 0 0,0 0 1 0 0,0 0 0 0 0,0 0 0 0 0,0 0 0 0 0,1 1 0 0 0,-1-1 0 0 0,0 0-1 0 0,0 0 1 0 0,0 0 0 0 0,0 0 0 0 0,0 0 0 0 0,0 0 0 0 0,0 0-1 0 0,0 0 1 0 0,0 0 0 0 0,0 0 0 0 0,0 0 0 0 0,0 0 0 0 0,1 0 0 0 0,-1 0 50 0 0,1-2-1362 0 0</inkml:trace>
+  <inkml:trace contextRef="#ctx0" brushRef="#br1" timeOffset="382542.651">127 173 6912 0 0,'0'0'14'0'0,"0"0"1"0"0,0 0 0 0 0,0 0 0 0 0,0 0-1 0 0,0 0 1 0 0,0 0 0 0 0,1 0-1 0 0,-1 0 1 0 0,0 0 0 0 0,0-1-1 0 0,0 1 1 0 0,0 0 0 0 0,0 0-1 0 0,0 0 1 0 0,0 0 0 0 0,0 0-1 0 0,0 0 1 0 0,0 0 0 0 0,0 0 0 0 0,0 0-1 0 0,1 0 1 0 0,-1 0 0 0 0,0 0-1 0 0,0 0 1 0 0,0 0-15 0 0,2 2 337 0 0,-1-1-297 0 0,-1 0 366 0 0,0 0-1 0 0,1-1 1 0 0,-1 1 0 0 0,0 0 0 0 0,1 0 0 0 0,-1 0 0 0 0,0 0 0 0 0,0 0 0 0 0,0 0-1 0 0,0-1 1 0 0,0 2-406 0 0,1 3 2185 0 0,0 2-210 0 0,0 0 0 0 0,-1 0 0 0 0,0 3-1975 0 0,1 4 1053 0 0,0 39 1655 0 0,0 36-831 0 0,-2-64-1734 0 0,3 30-3676 0 0,-2-48 2366 0 0</inkml:trace>
+  <inkml:trace contextRef="#ctx0" brushRef="#br1" timeOffset="382885.649">1 387 12120 0 0,'0'0'554'0'0,"0"0"-11"0"0,0 0-350 0 0,8 1 1060 0 0,4-1 1064 0 0,-1-1 678 0 0,-9 1-2693 0 0,-1 0 0 0 0,1-1 0 0 0,0 1 0 0 0,0-1 0 0 0,0 1 0 0 0,1-1-302 0 0,4-2 459 0 0,2 2-228 0 0,-3-1-424 0 0,0 1 0 0 0,0-1 0 0 0,1 0-1 0 0,-1 0 1 0 0,4-3 193 0 0,-6 3-7679 0 0</inkml:trace>
+  <inkml:trace contextRef="#ctx0" brushRef="#br1" timeOffset="385053.035">159 462 13272 0 0,'1'1'185'0'0,"-1"1"1"0"0,0-1 0 0 0,1 1-1 0 0,-1-1 1 0 0,0 1-1 0 0,1-1 1 0 0,0 1 0 0 0,0 0-186 0 0,-1-1-45 0 0,0-1 71 0 0,1 0 1 0 0,-1 1 0 0 0,0-1-1 0 0,0 1 1 0 0,1-1-1 0 0,-1 0 1 0 0,0 1 0 0 0,1-1-1 0 0,-1 0 1 0 0,0 0 0 0 0,1 1-1 0 0,-1-1 1 0 0,0 0 0 0 0,1 0-1 0 0,-1 1 1 0 0,1-1 0 0 0,-1 0-1 0 0,0 0 1 0 0,1 0 0 0 0,-1 0-1 0 0,1 0 1 0 0,-1 0 0 0 0,1 0-1 0 0,-1 0 1 0 0,1 0 0 0 0,-1 0-1 0 0,0 0 1 0 0,1 0 0 0 0,-1 0-1 0 0,1 0-26 0 0,2 0 465 0 0,-1-1-1 0 0,1 0 0 0 0,0 0 1 0 0,1-1-465 0 0,1 1 345 0 0,7-3 371 0 0,-9 4-501 0 0,0-1 0 0 0,0 0-1 0 0,-1 0 1 0 0,1 0-1 0 0,3-2-214 0 0,-3 1 226 0 0,0 0 0 0 0,1-1 0 0 0,-1 1 0 0 0,2-4-226 0 0,12-12 636 0 0,-8 8-490 0 0,-3 3-77 0 0,-1 0 0 0 0,1 0 0 0 0,-1 0 0 0 0,3-8-69 0 0,-6 10 120 0 0,0 1 1 0 0,0-1 0 0 0,0 0 0 0 0,-1 1-1 0 0,1-1 1 0 0,-1 0 0 0 0,-1 0 0 0 0,1 0-1 0 0,0-3-120 0 0,-2 5 24 0 0,1 1-1 0 0,0-1 0 0 0,0 1 0 0 0,-1-1 1 0 0,0 1-1 0 0,1-1 0 0 0,-1 1 0 0 0,0 0 1 0 0,0-1-1 0 0,0 1 0 0 0,0 0-23 0 0,0 2-4 0 0,1-1 0 0 0,0 1 0 0 0,0 0-1 0 0,0-1 1 0 0,-1 1 0 0 0,1 0 0 0 0,0 0-1 0 0,0-1 1 0 0,-1 1 0 0 0,1 0-1 0 0,0 0 1 0 0,0 0 0 0 0,-1 0 0 0 0,1-1-1 0 0,0 1 1 0 0,-1 0 0 0 0,1 0 0 0 0,0 0-1 0 0,-1 0 1 0 0,1 0 0 0 0,0 0 0 0 0,-1 0-1 0 0,1 0 1 0 0,0 0 0 0 0,-1 0 0 0 0,1 0-1 0 0,0 0 1 0 0,-1 0 0 0 0,1 0 0 0 0,0 0-1 0 0,-1 0 1 0 0,1 0 0 0 0,0 0 0 0 0,0 0-1 0 0,-1 0 5 0 0,0 1-61 0 0,0-1 0 0 0,1 1 0 0 0,-1 0 0 0 0,0-1 0 0 0,0 1 0 0 0,1-1 0 0 0,-1 1 0 0 0,1 0 0 0 0,-1 0 0 0 0,0-1 0 0 0,1 1 0 0 0,-1 0 61 0 0,-1 4-85 0 0,0 0-1 0 0,0 0 1 0 0,0 0-1 0 0,1 0 1 0 0,-1 0-1 0 0,1 0 1 0 0,0 0-1 0 0,1 0 1 0 0,0 1 85 0 0,0-1-17 0 0,0 0 0 0 0,1-1 0 0 0,-1 1 1 0 0,1-1-1 0 0,0 1 0 0 0,1-1 0 0 0,0 2 17 0 0,-2-5 4 0 0,1 1 0 0 0,-1-1-1 0 0,1 0 1 0 0,0 0-1 0 0,-1 0 1 0 0,1 1 0 0 0,0-1-1 0 0,0 0 1 0 0,0 0-1 0 0,0 0-3 0 0,0 1 21 0 0,1-1 0 0 0,0 1 1 0 0,0-1-1 0 0,0 0 0 0 0,1 1-21 0 0,0-1 17 0 0,-1 0 0 0 0,0 0 0 0 0,0 0 0 0 0,1 0 0 0 0,-1 0 0 0 0,1 0 1 0 0,-1-1-1 0 0,0 1 0 0 0,1-1 0 0 0,-1 0 0 0 0,1 0 0 0 0,-1 0 0 0 0,3 0-17 0 0,-1 0-9 0 0,4-1 283 0 0,4-1-274 0 0,-9 1 90 0 0,-1 0 0 0 0,1 1 0 0 0,0-1-1 0 0,-1 0 1 0 0,0-1 0 0 0,2 1-90 0 0,2-3 385 0 0,1-1 1 0 0,3-2-386 0 0,-7 4 135 0 0,1 0 0 0 0,-1 0 0 0 0,-1 0 1 0 0,1-1-1 0 0,1-1-135 0 0,-3 4 18 0 0,2-4 93 0 0,-1 1 1 0 0,1 0-1 0 0,-1-1 0 0 0,1-1-111 0 0,4-14 600 0 0,1-5-600 0 0,-5 17 49 0 0,-2 7-24 0 0,-1-1 0 0 0,1 1-1 0 0,-1-1 1 0 0,1 1-1 0 0,-1-1 1 0 0,0 1-1 0 0,0-1 1 0 0,1 1-1 0 0,-1-1 1 0 0,0 1 0 0 0,0-2-25 0 0,0 3 0 0 0,0 0 0 0 0,0 0 0 0 0,0 0 0 0 0,0 0 1 0 0,0 0-1 0 0,0 0 0 0 0,0-1 0 0 0,0 1 1 0 0,0 0-1 0 0,0 0 0 0 0,0 0 0 0 0,0 0 1 0 0,0 0-1 0 0,0 0 0 0 0,0 0 0 0 0,-1 0 0 0 0,1 0 1 0 0,0 0-1 0 0,0 0 0 0 0,0 0 0 0 0,0 0 1 0 0,0 0-1 0 0,0 0 0 0 0,0 0 0 0 0,0 0 1 0 0,0 0-1 0 0,0 0 0 0 0,0 0 0 0 0,0 0 0 0 0,0 0 1 0 0,0 0-1 0 0,0 0 0 0 0,0 0 0 0 0,0 0 1 0 0,0 0-1 0 0,0 0 0 0 0,0 0 0 0 0,0 0 1 0 0,0 0-1 0 0,0 0 0 0 0,0 0 0 0 0,0-1 0 0 0,0 2 1 0 0,0-1-1 0 0,-1 0 0 0 0,1 0 0 0 0,0 0 1 0 0,0 0-1 0 0,0 0 0 0 0,0 0 0 0 0,0 0 1 0 0,0 0-1 0 0,0 0 0 0 0,0 0 0 0 0,0 0 0 0 0,0 0 1 0 0,0 0-1 0 0,0 0 0 0 0,-1 1-3 0 0,0 1-24 0 0,0 0 0 0 0,0 0 0 0 0,0 0 0 0 0,0 0 0 0 0,1 0-1 0 0,-1 0 1 0 0,1 0 0 0 0,-1 0 27 0 0,0 4-75 0 0,-2 4-154 0 0,1-1 0 0 0,1 1 1 0 0,-1 6 228 0 0,2-12-119 0 0,0-1 0 0 0,0 0-1 0 0,0 0 1 0 0,1 0 0 0 0,0 0 0 0 0,-1 1 0 0 0,1-1 119 0 0,0-2-32 0 0,-1 0 0 0 0,1 0 0 0 0,-1-1 0 0 0,1 1 0 0 0,-1 0 0 0 0,1 0 0 0 0,-1-1 0 0 0,1 1 32 0 0,3 3-122 0 0,-4-4 119 0 0,0 1-12 0 0,1 0 0 0 0,0 0 0 0 0,-1 0 0 0 0,1 0 0 0 0,0 0 15 0 0,0-1-6 0 0,-1 0 0 0 0,0 1 1 0 0,1-1-1 0 0,-1 0 1 0 0,0 0-1 0 0,1 0 0 0 0,-1 1 1 0 0,1-1-1 0 0,-1 0 1 0 0,0 0-1 0 0,1 0 1 0 0,-1 0-1 0 0,1 0 0 0 0,-1 0 1 0 0,0 0-1 0 0,1 0 1 0 0,-1 0-1 0 0,1 0 6 0 0,3-1 43 0 0,1 0 0 0 0,0 0 1 0 0,-1-1-1 0 0,1 1 0 0 0,-1-1 0 0 0,1 0 1 0 0,3-2-44 0 0,1-2 518 0 0,0 0 1 0 0,-1 0 0 0 0,1-1-519 0 0,2-3 896 0 0,-1-1 0 0 0,1 0 0 0 0,1-4-896 0 0,7-7 390 0 0,5-4-390 0 0,-22 24 0 0 0,-1 0 0 0 0,1 1 0 0 0,-1-1 0 0 0,0 0 0 0 0,1 0 0 0 0,-1 0 0 0 0,0 0 0 0 0,0 0 0 0 0,-1 0 0 0 0,1 0 0 0 0,0-2 0 0 0,-1 4 0 0 0,0 0 0 0 0,0 0 0 0 0,0 0 0 0 0,0 0 0 0 0,0 0 0 0 0,0 0 0 0 0,0 0 0 0 0,0-1 0 0 0,0 1 0 0 0,0 0 0 0 0,0 0 0 0 0,0 0 0 0 0,0 0 0 0 0,0 0 0 0 0,0 0 0 0 0,0-1 0 0 0,0 1 0 0 0,0 0 0 0 0,0 0 0 0 0,0 0 0 0 0,0 0 0 0 0,0 0 0 0 0,0 0 0 0 0,0 0 0 0 0,0 0 0 0 0,0-1 0 0 0,-1 1 0 0 0,1 0 0 0 0,0 0 0 0 0,0 0 0 0 0,0 0 0 0 0,0 0 0 0 0,0 0 0 0 0,0 0 0 0 0,0 0 0 0 0,-1 0 0 0 0,1 0 0 0 0,-1 0 0 0 0,1 0 0 0 0,-1-1 0 0 0,1 1 0 0 0,-1 1 0 0 0,1-1 0 0 0,-1 0 0 0 0,1 0 0 0 0,-1 0 0 0 0,-1 1 0 0 0,-1-1 0 0 0,1 1 0 0 0,-2 1 0 0 0,3-2-54 0 0,0 1-1 0 0,-1 0 0 0 0,1 0 1 0 0,0 0-1 0 0,0 0 1 0 0,-1 0-1 0 0,1 0 0 0 0,0 0 1 0 0,0 1 54 0 0,-3 3-1089 0 0,-2 3 1089 0 0,3-3-316 0 0,3-5 310 0 0,-7 10-1413 0 0,-1 3 1419 0 0,6-10-284 0 0,1 0 0 0 0,-1 1 1 0 0,1-1-1 0 0,0 1 0 0 0,0-1 0 0 0,0 2 284 0 0,0 1-527 0 0,0-3 321 0 0,0 1-1 0 0,1-1 0 0 0,-1 3 207 0 0,1-5-15 0 0,0 1 0 0 0,1-1 0 0 0,-1 0 0 0 0,0 1 0 0 0,0-1 0 0 0,1 0-1 0 0,-1 1 1 0 0,1-1 0 0 0,-1 0 0 0 0,1 0 0 0 0,0 1 15 0 0,0 0-128 0 0,0 0 0 0 0,1 0 1 0 0,-1 0-1 0 0,1 0 0 0 0,-1 0 0 0 0,2 0 128 0 0,11 12 160 0 0,-13-13-125 0 0,0 0-1 0 0,0 1 1 0 0,0-1-1 0 0,-1 0 0 0 0,1 0 1 0 0,0 0-1 0 0,0 1 1 0 0,0 0-35 0 0,0 1 60 0 0,2 1 33 0 0,-2-4-81 0 0,-1 1 1 0 0,0-1-1 0 0,1 0 0 0 0,-1 1 0 0 0,0-1 0 0 0,1 1 0 0 0,-1-1 1 0 0,0 1-1 0 0,1-1 0 0 0,-1 1-12 0 0,0 0 23 0 0,1 0 1 0 0,-1 0-1 0 0,0 0 1 0 0,0 1-1 0 0,0-1 1 0 0,0 0-1 0 0,0 1 1 0 0,0-1-1 0 0,0 0 1 0 0,0 2-24 0 0,-1-1 51 0 0,1 1 0 0 0,-1 0 0 0 0,0 0 0 0 0,-1 0-51 0 0,0 4 23 0 0,2-6-35 0 0,-1 1 0 0 0,1-1 0 0 0,-1 0 0 0 0,1 1 0 0 0,-1-1 0 0 0,1 0 1 0 0,-1 0-1 0 0,0 1 12 0 0,0-1-132 0 0,1-1-22 0 0,1-5-831 0 0,0 0 547 0 0,-1 2 303 0 0,0 1 1 0 0,1 0-1 0 0,-1-1 1 0 0,1 1-1 0 0,0-1 135 0 0,2-3-35 0 0,0 0 0 0 0,2-3 35 0 0,2-2 144 0 0,2-5 198 0 0,6-13 522 0 0,-2 3-215 0 0,4-7 270 0 0,-1-4-137 0 0,8-15 24 0 0,-8 24-409 0 0,-12 22-263 0 0,-4 5-115 0 0,0 0-1 0 0,1 1 1 0 0,-1 0 0 0 0,0-1 0 0 0,1 1 0 0 0,-1-1-1 0 0,0 1 1 0 0,1-1 0 0 0,-1 1 0 0 0,1 0-1 0 0,-1-1 1 0 0,1 1-19 0 0,-1 0 123 0 0,0 1 45 0 0,1 19 393 0 0,-2-2-353 0 0,-2 0-1 0 0,0 2-207 0 0,-9 36 131 0 0,-2-2-42 0 0,-1 0-170 0 0,13-45-43 0 0,1-6-199 0 0,0 1 0 0 0,0-1 1 0 0,0 1-1 0 0,1 3 323 0 0,0-10-67 0 0,0 0-1 0 0,1 0 1 0 0,-1 0 0 0 0,1 0 0 0 0,-1 1 0 0 0,2-3 67 0 0,1-4-365 0 0,3-3 365 0 0,-2 3-55 0 0,-1 1 55 0 0,1 0 0 0 0,0 1 0 0 0,0 0 0 0 0,1 0 0 0 0,0 0 0 0 0,3-3 0 0 0,-5 6 16 0 0,11-10 832 0 0,1-1-848 0 0,-10 10 149 0 0,0 1 0 0 0,0 0 0 0 0,0 1 0 0 0,1-1 1 0 0,1 0-150 0 0,0 1 26 0 0,-6 3 30 0 0,-2 1-47 0 0,0 1-14 0 0,-18 21-1180 0 0,9-12 38 0 0,0 2 1147 0 0,2-3-548 0 0,6-7 246 0 0,0 0-1 0 0,0 1 1 0 0,0-1-1 0 0,1 0 1 0 0,-1 1-1 0 0,1-1 1 0 0,-1 3 302 0 0,2-5-67 0 0,0 1-13 0 0,-1 0 0 0 0,1 0 0 0 0,0 0 0 0 0,-1 0 0 0 0,1 0 0 0 0,0 0 0 0 0,0 0 0 0 0,0 0 0 0 0,1 0 80 0 0,-1-1 0 0 0,0-1 0 0 0,0 0 0 0 0,0 1 0 0 0,0-1 0 0 0,1 0 0 0 0,-1 1 0 0 0,0-1 0 0 0,0 0 0 0 0,0 0 0 0 0,1 1 0 0 0,-1-1 0 0 0,0 0 0 0 0,0 0 0 0 0,1 0 0 0 0,-1 1 0 0 0,0-1 0 0 0,0 0 0 0 0,1 0 0 0 0,-1 0 0 0 0,7 3 0 0 0,-5-3 0 0 0,1 1 210 0 0,-1-1-1 0 0,1 1 1 0 0,-1-1-1 0 0,1 0 0 0 0,-1 0 1 0 0,1 0-1 0 0,0 0-209 0 0,1 0 624 0 0,-1 0 0 0 0,3 0-624 0 0,-4 0 100 0 0,-1 0 1 0 0,1 0 0 0 0,0 0 0 0 0,-1 0 0 0 0,1 0 0 0 0,0 0-1 0 0,-1-1 1 0 0,1 1 0 0 0,-1-1 0 0 0,1 1 0 0 0,-1-1-1 0 0,1 1 1 0 0,0-2-101 0 0,7-1 410 0 0,-7 3-253 0 0,1-1-1 0 0,-1 0 0 0 0,0 0 1 0 0,0 0-1 0 0,1-1-156 0 0,19-14 867 0 0,-20 15-865 0 0,-1-1 0 0 0,1 1 0 0 0,-1-1 0 0 0,0 1-1 0 0,1-1 1 0 0,-1 0 0 0 0,0 0 0 0 0,0 0-2 0 0,3-5-2 0 0,-3 6 2 0 0,0-1 0 0 0,0 1 0 0 0,-1-1 0 0 0,1-1 0 0 0,3-4 0 0 0,-4 6-6 0 0,-1 1-14 0 0,0 1-72 0 0,-1 0 30 0 0,0 0 0 0 0,1 1 0 0 0,-1-1 0 0 0,0 1 0 0 0,1 0 0 0 0,-1 0 62 0 0,-1 2-120 0 0,-1 1-82 0 0,1-1 1 0 0,1 0-1 0 0,-1 1 1 0 0,0 0-1 0 0,1 0 0 0 0,0-1 1 0 0,0 3 201 0 0,1-5-9 0 0,0 1 0 0 0,1-1-1 0 0,-1 0 1 0 0,1 1 0 0 0,0-1 0 0 0,0 1 0 0 0,0 1 9 0 0,0-3-81 0 0,0 1 0 0 0,0 0 0 0 0,0-1 0 0 0,1 1 0 0 0,-1 0 0 0 0,1-1 0 0 0,-1 1 0 0 0,1 0 0 0 0,0-1 0 0 0,0 1 0 0 0,0 0 81 0 0,-1-2-44 0 0,1 1-1 0 0,-1 0 0 0 0,1-1 0 0 0,-1 1 0 0 0,1-1 1 0 0,0 1-1 0 0,-1-1 0 0 0,1 1 0 0 0,0-1 0 0 0,-1 1 1 0 0,2-1 44 0 0,3 4-226 0 0,-4-4 224 0 0,1 1 0 0 0,-1 0 0 0 0,0-1 0 0 0,0 1 0 0 0,1 0 0 0 0,-1-1 0 0 0,0 0 0 0 0,1 1 0 0 0,-1-1 0 0 0,1 0 1 0 0,-1 1-1 0 0,1-1 0 0 0,-1 0 0 0 0,2 0 2 0 0,-1-1 127 0 0,1 1 0 0 0,0 0-1 0 0,-1-1 1 0 0,1 0 0 0 0,-1 1 0 0 0,1-1 0 0 0,1-1-127 0 0,-1 1 93 0 0,-1-1 0 0 0,0 1-1 0 0,0-1 1 0 0,0 0 0 0 0,0 0 0 0 0,0 1-1 0 0,0-1 1 0 0,-1 0 0 0 0,1-1 0 0 0,-1 1-1 0 0,1 0 1 0 0,0-2-93 0 0,-1 1 82 0 0,0 0-1 0 0,0 0 1 0 0,0 0 0 0 0,0-1-1 0 0,0 1 1 0 0,-1 0-1 0 0,0-1 1 0 0,1 1 0 0 0,-1 0-1 0 0,0-1-81 0 0,-1 0 59 0 0,1 0 0 0 0,-1 1 0 0 0,0-1 0 0 0,0 1 0 0 0,0-1 0 0 0,0 1 0 0 0,0 0 0 0 0,-1-1-59 0 0,2 3-10 0 0,-1 0 0 0 0,1 0-1 0 0,-1 0 1 0 0,1 0 0 0 0,-1 0 0 0 0,0 0-1 0 0,1 0 1 0 0,-1 1 0 0 0,0-1 0 0 0,1 0-1 0 0,-1 0 1 0 0,0 1 0 0 0,0-1-1 0 0,0 0 1 0 0,0 1 0 0 0,0-1 0 0 0,0 1-1 0 0,1-1 1 0 0,-1 1 0 0 0,-1-1 10 0 0,-1 1-394 0 0,3 1-47 0 0,1 0 397 0 0,-1-1 0 0 0,0 0 0 0 0,0 1 0 0 0,1-1 0 0 0,-1 0 0 0 0,0 0 0 0 0,0 1 0 0 0,1-1 0 0 0,-1 0 0 0 0,1 0 44 0 0,1 1-61 0 0,0 0 0 0 0,1 0 0 0 0,-1-1 0 0 0,0 1 0 0 0,1-1 1 0 0,-1 1-1 0 0,0-1 0 0 0,1 0 61 0 0,1 0 33 0 0,1 0 1 0 0,-1-1 0 0 0,5 0-34 0 0,1-1 50 0 0,-6 1-5 0 0,0 0 1 0 0,0 0-1 0 0,0 1-45 0 0,0-1 0 0 0,1 1 255 0 0,-1 0 0 0 0,2 0-255 0 0,-5 0 67 0 0,1 0-1 0 0,-1 0 1 0 0,0 1-1 0 0,1-1 1 0 0,-1 0 0 0 0,0 1-1 0 0,0-1 1 0 0,1 1 0 0 0,0 0-67 0 0,-2-1 19 0 0,1 1 1 0 0,0-1-1 0 0,-1 1 1 0 0,1 0-1 0 0,0-1 0 0 0,-1 1 1 0 0,1 0-1 0 0,-1-1 1 0 0,1 1-1 0 0,-1 0 1 0 0,0 0-1 0 0,1 0 1 0 0,-1-1-1 0 0,1 2-19 0 0,-1 0 51 0 0,1 0 0 0 0,-1 0 0 0 0,1 0 0 0 0,-1 0 0 0 0,0-1 0 0 0,0 2-51 0 0,0 4 75 0 0,-1 0 0 0 0,0-1 0 0 0,0 1 0 0 0,-1 0-1 0 0,-1 2-74 0 0,0 3-112 0 0,0 0 112 0 0,2-7-96 0 0,0-1 1 0 0,-1 2 95 0 0,-1 3-275 0 0,3-7 144 0 0,-1 0-1 0 0,1 0 0 0 0,0 0 1 0 0,0 0-1 0 0,0 1 132 0 0,0-1-184 0 0,0-1-56 0 0,0-1 210 0 0,0 0 1 0 0,1-1 0 0 0,-1 1-1 0 0,0 0 1 0 0,0 0 0 0 0,1 0 0 0 0,-1 0-1 0 0,0 0 1 0 0,0 0 0 0 0,0 0-1 0 0,1 0 1 0 0,-1-1 0 0 0,0 1 0 0 0,0 0-1 0 0,0 0 1 0 0,1 0 0 0 0,-1 0-1 0 0,0-1 1 0 0,0 1 0 0 0,0 0 29 0 0,3-5-66 0 0,-3 4 64 0 0,4-6 81 0 0,1 0-1 0 0,-1 1 0 0 0,4-4-78 0 0,3-5 73 0 0,10-13 762 0 0,-9 12-230 0 0,15-19 2546 0 0,11-10-3151 0 0,14-14 1024 0 0,-48 53-960 0 0,5-7-64 0 0,-1 1 17 0 0,-8 11-18 0 0,1 1-1 0 0,-1-1 1 0 0,0 1-1 0 0,0 0 1 0 0,1-1 0 0 0,-1 1-1 0 0,0-1 1 0 0,0 1-1 0 0,0-1 1 0 0,0 1-1 0 0,0 0 1 0 0,0-1 0 0 0,0 1-1 0 0,0-1 1 0 0,0 0 1 0 0,0 1-11 0 0,0 0 1 0 0,0 0-1 0 0,0 0 0 0 0,0 0 1 0 0,0 0-1 0 0,0 0 1 0 0,-1 0-1 0 0,1 0 0 0 0,0 0 1 0 0,0 0-1 0 0,0 0 1 0 0,0 0-1 0 0,0 0 0 0 0,0 0 1 0 0,0 0-1 0 0,-1 0 1 0 0,1 0-1 0 0,0 0 0 0 0,0 0 11 0 0,-1 1-30 0 0,-1-1-1 0 0,1 1 0 0 0,0 0 1 0 0,0-1-1 0 0,0 1 1 0 0,-1 0-1 0 0,1-1 0 0 0,0 1 1 0 0,-1 1 30 0 0,-2 2-250 0 0,-3 4 250 0 0,3-3-92 0 0,0 0-69 0 0,-1 1 0 0 0,1 0 1 0 0,0 0-1 0 0,1 0 0 0 0,-1 0 0 0 0,1 1 0 0 0,0-1 1 0 0,0 3 160 0 0,3-8-38 0 0,-1 1 1 0 0,1-1 0 0 0,0 1 0 0 0,-1-1 0 0 0,1 1 0 0 0,0-1 0 0 0,0 1 0 0 0,0-1 0 0 0,0 0 0 0 0,0 1 0 0 0,1-1 0 0 0,-1 1-1 0 0,0-1 1 0 0,1 1 0 0 0,-1-1 0 0 0,1 1 37 0 0,4 10-592 0 0,-4-11 584 0 0,-1 0-1 0 0,0 0 1 0 0,0 0-1 0 0,1 0 1 0 0,-1-1-1 0 0,0 1 1 0 0,0 0-1 0 0,0 0 0 0 0,0 0 1 0 0,0 0-1 0 0,-1 0 1 0 0,1 0-1 0 0,0 0 9 0 0,-1 4 41 0 0,-2 18 653 0 0,2-11 303 0 0,-1 4-997 0 0,1-4 794 0 0,-1 5-794 0 0,2-13 54 0 0,0 0 0 0 0,0-1 1 0 0,0 1-1 0 0,0 0 0 0 0,0 0 1 0 0,1-1-1 0 0,0 3-54 0 0,0 0 11 0 0,-1-3-13 0 0,1-1 0 0 0,-1 0 0 0 0,1 0 0 0 0,0 0 0 0 0,-1 0 0 0 0,1 1 0 0 0,0-1 2 0 0,0-2-16 0 0,-1 1-1 0 0,0-1 1 0 0,0 0 0 0 0,1 0-1 0 0,-1 1 1 0 0,0-1-1 0 0,1 0 1 0 0,-1 0 0 0 0,0 1-1 0 0,1-1 1 0 0,-1 0 0 0 0,0 0-1 0 0,1 0 1 0 0,-1 1-1 0 0,1-1 1 0 0,-1 0 0 0 0,0 0-1 0 0,1 0 1 0 0,-1 0 0 0 0,1 0 16 0 0,0 0-324 0 0,-1 0 1 0 0,1 0 0 0 0,0 0 0 0 0,0 0 0 0 0,-1 0-1 0 0,1 0 1 0 0,0-1 0 0 0,-1 1 0 0 0,1 0 0 0 0,0 0 0 0 0,0-1 323 0 0,2-1-8997 0 0</inkml:trace>
+  <inkml:trace contextRef="#ctx0" brushRef="#br1" timeOffset="385417.328">1057 287 13824 0 0,'4'2'1182'0'0,"-3"-1"-896"0"0,0-1-1 0 0,0 1 1 0 0,0-1 0 0 0,0 1 0 0 0,0-1-1 0 0,0 1 1 0 0,1-1-286 0 0,18 1 5759 0 0,-7 0-4425 0 0,0-1 0 0 0,0-1 1 0 0,0 0-1 0 0,1-1-1334 0 0,4 0 859 0 0,-1-2 0 0 0,0 0 0 0 0,16-6-859 0 0,-28 9-250 0 0,-1-1 0 0 0,1-1 0 0 0,-1 1 0 0 0,1-1 1 0 0,-1 0-1 0 0,0 0 0 0 0,1-1 250 0 0,1-1-955 0 0</inkml:trace>
+  <inkml:trace contextRef="#ctx0" brushRef="#br1" timeOffset="385839.265">410 182 21191 0 0,'1'2'1888'0'0,"1"-2"-1512"0"0,0 0-304 0 0,1 0-72 0 0,1-2 0 0 0,0 0 0 0 0,1-1 72 0 0,0 1-72 0 0,2-2 0 0 0,-1 0 0 0 0,0 0-96 0 0,1-1-6184 0 0,1 0-1239 0 0</inkml:trace>
+  <inkml:trace contextRef="#ctx0" brushRef="#br1" timeOffset="392975.368">1757 185 7832 0 0,'2'-2'523'0'0,"-1"0"0"0"0,0 0 0 0 0,1-1 1 0 0,-1 1-1 0 0,0 0 0 0 0,-1-1 0 0 0,1 0-523 0 0,-1 3 1564 0 0,0 0-54 0 0,0 0-300 0 0,0 0-127 0 0,1 0-26 0 0,-1 1-780 0 0,0 0 1 0 0,0-1-1 0 0,0 1 1 0 0,0 0-1 0 0,0-1 0 0 0,0 1 1 0 0,0 0-278 0 0,1 5 747 0 0,0 4 146 0 0,0 1 0 0 0,0 0 0 0 0,-2 8-893 0 0,1 6 620 0 0,1 29 1976 0 0,-4 17-2596 0 0,2-47 429 0 0,0 1 0 0 0,2 0 1 0 0,1 7-430 0 0,0-23-179 0 0,0 0 1 0 0,0 0-1 0 0,1 0 179 0 0,-1-1-348 0 0,-2-7 316 0 0,0-1 0 0 0,0 0 0 0 0,1 1 0 0 0,-1-1 0 0 0,0 0 0 0 0,0 1 0 0 0,0-1 1 0 0,0 0-1 0 0,1 1 0 0 0,-1-1 0 0 0,0 0 0 0 0,0 0 0 0 0,1 1 32 0 0,-1-1-21 0 0,0 0 0 0 0,0 0 0 0 0,0 0 0 0 0,0 0 0 0 0,0 0 0 0 0,0 0 0 0 0,0 0 0 0 0,1 0 0 0 0,-1 0 0 0 0,0 0 0 0 0,0 0 0 0 0,0 0 0 0 0,0 0 0 0 0,0 0-1 0 0,0 0 1 0 0,0 0 0 0 0,1 0 0 0 0,-1 0 0 0 0,0 0 0 0 0,0 0 0 0 0,0 0 0 0 0,0 0 0 0 0,0 0 0 0 0,0 0 0 0 0,0 0 0 0 0,0 0 0 0 0,1 0 21 0 0,-1-1-166 0 0,1 1 0 0 0,-1-1 0 0 0,1 1 0 0 0,-1-1 0 0 0,1 1 0 0 0,-1-1 0 0 0,0 0 0 0 0,1 1 0 0 0,-1-1 0 0 0,0 1 0 0 0,1-1 0 0 0,-1 0 166 0 0,3-8-1982 0 0,1-3-88 0 0</inkml:trace>
+  <inkml:trace contextRef="#ctx0" brushRef="#br1" timeOffset="393307.992">1901 153 1840 0 0,'0'0'83'0'0,"0"0"-6"0"0,0 0 163 0 0,0 0 1 0 0,-1 1-1 0 0,1-1 0 0 0,0 0 0 0 0,0 0 1 0 0,0 0-1 0 0,0 0 0 0 0,0 1 1 0 0,0-1-1 0 0,0 0 0 0 0,0 0 1 0 0,0 0-1 0 0,0 1 0 0 0,0-1 0 0 0,0 0 1 0 0,0 0-1 0 0,0 0 0 0 0,0 0 1 0 0,0 1-1 0 0,0-1 0 0 0,0 0 1 0 0,0 0-241 0 0,0 1 2158 0 0,-1 5 4645 0 0,1 2-3366 0 0,-1 3-2296 0 0,0-4-562 0 0,1 1 0 0 0,0-1 0 0 0,0 0 0 0 0,0 2-579 0 0,2 16 888 0 0,0 3-159 0 0,1 5 183 0 0,-2 2-912 0 0,4 30 286 0 0,-4-35-297 0 0,1 15-362 0 0,-2-34-289 0 0,0 4-1154 0 0,-1-5-4549 0 0,1-3-845 0 0</inkml:trace>
+  <inkml:trace contextRef="#ctx0" brushRef="#br1" timeOffset="393677.576">1744 365 11976 0 0,'-2'1'508'0'0,"2"-2"293"0"0,0 1-675 0 0,0 0 1 0 0,0 0-1 0 0,1 0 1 0 0,-1 0-1 0 0,0 0 1 0 0,0 0-1 0 0,0 0 1 0 0,0 0-1 0 0,0 0 1 0 0,0 0-1 0 0,1 0 1 0 0,-1-1-1 0 0,0 1 1 0 0,0 0-1 0 0,0 0 1 0 0,0 0-127 0 0,0 0 119 0 0,0 0-1 0 0,0-1 1 0 0,1 1 0 0 0,-1 0 0 0 0,0 0 0 0 0,0 0-1 0 0,0 0 1 0 0,0 0 0 0 0,0 0 0 0 0,1 0-1 0 0,-1 0 1 0 0,0 0 0 0 0,0-1 0 0 0,0 1 0 0 0,0 0-1 0 0,1 0 1 0 0,-1 0 0 0 0,0 0 0 0 0,0 0-1 0 0,0 0 1 0 0,0 0 0 0 0,1 0 0 0 0,-1 0 0 0 0,0 0-1 0 0,0 0 1 0 0,0 1 0 0 0,0-1 0 0 0,1 0-119 0 0,6 2 1518 0 0,-3-1-596 0 0,0 0-437 0 0,0 0-1 0 0,0-1 0 0 0,-1 0 1 0 0,2 1-485 0 0,9 0 633 0 0,-2 0-268 0 0,1-1 0 0 0,2 0-365 0 0,-5 0 15 0 0,6-1 65 0 0,5 0-80 0 0,-3-1 0 0 0,-12 1-865 0 0,1 0-1 0 0,-1 0 0 0 0,4-2 866 0 0,-3 1-1435 0 0</inkml:trace>
+  <inkml:trace contextRef="#ctx0" brushRef="#br1" timeOffset="394239.974">2011 328 12640 0 0,'0'0'50'0'0,"0"0"0"0"0,-1 0 1 0 0,1 0-1 0 0,0 0 0 0 0,0 0 1 0 0,0 0-1 0 0,-1-1 0 0 0,1 1 1 0 0,0 0-1 0 0,0 0 1 0 0,0 0-1 0 0,0-1 0 0 0,0 1 1 0 0,-1 0-1 0 0,1 0 0 0 0,0 0 1 0 0,0-1-1 0 0,0 1 0 0 0,0 0-50 0 0,-1-5 518 0 0,1 2-624 0 0,1 0 30 0 0,-1 1 497 0 0,0 0 0 0 0,0 0 0 0 0,0 0 0 0 0,0 1 1 0 0,-1-1-1 0 0,1 0 0 0 0,0 0 0 0 0,-1 1 0 0 0,0-1-421 0 0,0 0 757 0 0,1 2-79 0 0,0 0-20 0 0,-1 0-31 0 0,1 0-564 0 0,0 1 0 0 0,-1-1 1 0 0,1 0-1 0 0,-1 0 0 0 0,1 1 0 0 0,0-1 0 0 0,-1 0 1 0 0,1 0-1 0 0,0 1 0 0 0,0-1 0 0 0,-1 0 0 0 0,1 1 1 0 0,0-1-1 0 0,0 1 0 0 0,-1-1 0 0 0,1 0 0 0 0,0 1 0 0 0,0-1 1 0 0,0 1-1 0 0,0-1 0 0 0,-1 0 0 0 0,1 1 0 0 0,0-1 1 0 0,0 1-1 0 0,0-1 0 0 0,0 1 0 0 0,0-1 0 0 0,0 1-63 0 0,-1 6 468 0 0,-1 8-468 0 0,-1 4 251 0 0,1 4 206 0 0,1 14-457 0 0,1-29-126 0 0,0-5 86 0 0,1 1 1 0 0,-1-1 0 0 0,0 0-1 0 0,1 0 1 0 0,0 2 39 0 0,0-3-11 0 0,-1 0 0 0 0,1-1 0 0 0,0 1 0 0 0,-1-1 0 0 0,1 1 0 0 0,0-1 0 0 0,0 1 0 0 0,0-1 0 0 0,0 0 0 0 0,0 0 0 0 0,1 1 11 0 0,-1-1 0 0 0,0-1 0 0 0,0 1 0 0 0,0-1 0 0 0,-1 1 0 0 0,1-1-1 0 0,0 1 1 0 0,0-1 0 0 0,0 0 0 0 0,0 0 0 0 0,0 1 0 0 0,0-1 0 0 0,-1 0-1 0 0,1 0 1 0 0,0 0 0 0 0,0 0 0 0 0,0 0 0 0 0,0 0 0 0 0,0 0 0 0 0,0 0 1 0 0,1-1 0 0 0,-1 1 0 0 0,0 0 0 0 0,0-1 0 0 0,0 1 0 0 0,0 0 0 0 0,0-1 0 0 0,1 0 0 0 0,-1 1 0 0 0,0-1 0 0 0,0 1 0 0 0,0-1 0 0 0,0-1-1 0 0,4-3 104 0 0,-1 0 0 0 0,0 0 0 0 0,-1 0-1 0 0,1-1 1 0 0,0-3-104 0 0,0 3 142 0 0,0-2 305 0 0,3-9-447 0 0,-3 7 350 0 0,2-3-350 0 0,-4 10 140 0 0,0 0 0 0 0,0 0 0 0 0,0 0-1 0 0,0 0 1 0 0,3-2-140 0 0,-5 5 11 0 0,0 0-1 0 0,0 0 1 0 0,0 0-1 0 0,0-1 0 0 0,0 1 1 0 0,0 0-1 0 0,1 0 1 0 0,-1 0-1 0 0,0 0 1 0 0,0 0-1 0 0,0 0 1 0 0,0 0-1 0 0,0 0 0 0 0,0 0 1 0 0,1 0-1 0 0,-1 0 1 0 0,0 0-1 0 0,0 0 1 0 0,0 0-1 0 0,0 0 0 0 0,0 0 1 0 0,0 0-1 0 0,1 0 1 0 0,-1 0-1 0 0,0 0 1 0 0,0 0-1 0 0,0 0 1 0 0,0 0-1 0 0,0 0 0 0 0,0 0 1 0 0,1 0-1 0 0,-1 0 1 0 0,0 0-1 0 0,0 0 1 0 0,0 0-1 0 0,0 0 1 0 0,0 0-1 0 0,0 0 0 0 0,0 1 1 0 0,1-1-1 0 0,-1 0 1 0 0,0 0-1 0 0,0 0 1 0 0,0 0-1 0 0,0 0 1 0 0,0 0-1 0 0,0 1-10 0 0,1-1 63 0 0,-1 1 1 0 0,1 0-1 0 0,-1 1 1 0 0,0-1-1 0 0,1 0-63 0 0,0 4 119 0 0,0-1 1 0 0,0 1-1 0 0,-1-1 0 0 0,1 2-119 0 0,-1 18 226 0 0,0-19-175 0 0,-1 35 240 0 0,-1 0 0 0 0,-4 7-291 0 0,3-29 135 0 0,-4 12-135 0 0,4-20 20 0 0,1-1 85 0 0,-1-1 0 0 0,-1 3-105 0 0,2-7 56 0 0,1-1 0 0 0,-1 1 0 0 0,0-1 0 0 0,0 0 0 0 0,0 1 0 0 0,-2 1-56 0 0,2-4 12 0 0,0 1 0 0 0,0 0-1 0 0,0-1 1 0 0,0 1 0 0 0,0-1-1 0 0,0 0 1 0 0,0 0-1 0 0,0 0 1 0 0,0 0 0 0 0,0 0-1 0 0,-1 0 1 0 0,1 0 0 0 0,-1-1-12 0 0,-1 1-37 0 0,1-1 1 0 0,-1 1-1 0 0,0-1 1 0 0,0 0 0 0 0,1 0-1 0 0,-1-1 1 0 0,0 1-1 0 0,0-1 37 0 0,-1 0-72 0 0,0 0 0 0 0,0 0 0 0 0,0 0 0 0 0,0-1-1 0 0,1 0 1 0 0,-3-1 72 0 0,3 1-54 0 0,3 1-6 0 0,-1 1 1 0 0,1-1-1 0 0,0 0 0 0 0,-1 1 1 0 0,1-1-1 0 0,0 0 0 0 0,0 0 0 0 0,0 0 1 0 0,0 0-1 0 0,0 0 0 0 0,0 0 1 0 0,0-1 59 0 0,-1-1-154 0 0,2 1 0 0 0,-1 0 0 0 0,0-1 0 0 0,0-2 154 0 0,0 2-234 0 0,0 1-147 0 0,1 0 1 0 0,0 0-1 0 0,-1-1 0 0 0,1 1 0 0 0,0 0 1 0 0,0 0-1 0 0,0 0 0 0 0,1 0 381 0 0,-1-2-1068 0 0,1 0 1 0 0,0 0-1 0 0,1-2 1068 0 0,1-2-1675 0 0</inkml:trace>
+  <inkml:trace contextRef="#ctx0" brushRef="#br1" timeOffset="395169.67">2159 153 5064 0 0,'4'-1'813'0'0,"-4"3"3619"0"0,-1 9 1724 0 0,-2 6-4132 0 0,2-8-1120 0 0,-4 22 403 0 0,2-1 0 0 0,2 11-1307 0 0,0-24 330 0 0,0 5 892 0 0,2 11-1222 0 0,-1-27 117 0 0,1 9 289 0 0,1 0-1 0 0,1 5-405 0 0,-2-15 39 0 0,1-1 0 0 0,-1 1 0 0 0,1 0 0 0 0,0-1-1 0 0,0 1 1 0 0,0-1 0 0 0,0 0 0 0 0,1 0 0 0 0,1 1-39 0 0,-3-3 2 0 0,0-1 0 0 0,-1 0 0 0 0,1 0 0 0 0,0 0 1 0 0,1 0-1 0 0,0 0-2 0 0,-2-1 0 0 0,0 1 0 0 0,1-1-1 0 0,-1 0 1 0 0,1 0 0 0 0,-1 0 0 0 0,1 1 0 0 0,0-1 0 0 0,-1 0 0 0 0,1 0-1 0 0,-1 0 1 0 0,1 0 0 0 0,-1 0 0 0 0,1 0 0 0 0,-1 0 0 0 0,1 0 0 0 0,-1 0-1 0 0,1 0 1 0 0,0 0 0 0 0,0-1 2 0 0,0 1 1 0 0,0-1-1 0 0,0 1 0 0 0,0-1 0 0 0,1 1 0 0 0,-1-1 0 0 0,0 0 1 0 0,0 1-1 0 0,0-2-2 0 0,2-1 19 0 0,0 0 0 0 0,1-1-19 0 0,0-1 17 0 0,-1 1-3 0 0,1 0 0 0 0,-1 0 0 0 0,-1 0 0 0 0,1-1 1 0 0,-1 1-15 0 0,4-7 54 0 0,1-7-54 0 0,-3 8 0 0 0,-1-1 0 0 0,0-3 0 0 0,1 0 0 0 0,1-10 54 0 0,1-7-54 0 0,-3 13 11 0 0,2-2-11 0 0,2-11-1 0 0,-5 17 1 0 0,0 3 0 0 0,1-6 0 0 0,-3 16 0 0 0,2-4 0 0 0,-1 1 0 0 0,0-1 0 0 0,0 0 0 0 0,-1-1 0 0 0,0 5 8 0 0,0 0-1 0 0,0 0 1 0 0,1 0 0 0 0,-1 0-1 0 0,0 0 1 0 0,0 0 0 0 0,1-1-8 0 0,-5 14-2 0 0,-2 6 2 0 0,-1 10-156 0 0,1 0 156 0 0,4-16 0 0 0,0 7 0 0 0,0 2 0 0 0,1-12-18 0 0,0 0-1 0 0,0 1 0 0 0,1-1 1 0 0,0 0-1 0 0,1 1 19 0 0,-1-6-18 0 0,2 9-25 0 0,2 10 43 0 0,-3-19 30 0 0,1 0 0 0 0,-1 0 0 0 0,0-1 0 0 0,1 1 0 0 0,0 0 1 0 0,0-1-1 0 0,0 0 0 0 0,0 1-30 0 0,0-2 29 0 0,0 1 46 0 0,0-1 0 0 0,0 1 0 0 0,0-1 0 0 0,1 1-75 0 0,-3-3 0 0 0,1 1 0 0 0,0-1 0 0 0,0 1 0 0 0,0 0 0 0 0,0-1 0 0 0,0 0 0 0 0,0 1 0 0 0,0-1 0 0 0,0 1 0 0 0,0-1 0 0 0,0 0 0 0 0,0 0 0 0 0,0 0 0 0 0,0 0 0 0 0,1 1-52 0 0,1-2 0 0 0,-1 1 0 0 0,0 0 0 0 0,0 0 0 0 0,0-1 0 0 0,0 1 1 0 0,0-1-1 0 0,0 1 0 0 0,1-1 0 0 0,0-1 52 0 0,0 1 11 0 0,0-1 1 0 0,1 0 0 0 0,-1-1-1 0 0,0 1 1 0 0,2-3-12 0 0,-1 1 9 0 0,0-1 0 0 0,0 1 0 0 0,-1-1 0 0 0,1 0-1 0 0,-1 0 1 0 0,1-2-9 0 0,5-11 16 0 0,0-4-16 0 0,-7 19 0 0 0,1-5 20 0 0,0 0-1 0 0,0 0 1 0 0,-1 0-1 0 0,0 0 1 0 0,0 0 0 0 0,0-8-20 0 0,-2 15 0 0 0,0 0 0 0 0,0 0 1 0 0,0 0-1 0 0,0 1 1 0 0,0-1-1 0 0,0 0 0 0 0,0 0 1 0 0,-1 0-1 0 0,1 0 1 0 0,0 1-1 0 0,0-1 0 0 0,-1 0 1 0 0,1 0-1 0 0,0 0 1 0 0,-1 1-1 0 0,1-1 1 0 0,-1 0-1 0 0,1 0 0 0 0,-1 1 1 0 0,0-1-1 0 0,1 1 1 0 0,-1-1-1 0 0,1 0 0 0 0,-1 1 1 0 0,0-1-1 0 0,0 1 0 0 0,0-1 0 0 0,1 1 0 0 0,-1 0 0 0 0,0-1 0 0 0,1 1 0 0 0,-1 0 0 0 0,0 0 0 0 0,1 0 0 0 0,-1 0 0 0 0,0 0 0 0 0,0-1 0 0 0,1 1 0 0 0,-1 0 0 0 0,0 1 0 0 0,1-1 0 0 0,-1 0 0 0 0,0 0 1 0 0,0 0-1 0 0,1 0 0 0 0,-1 0 0 0 0,0 1 0 0 0,0-1 0 0 0,-1 1-47 0 0,-1 1 1 0 0,0-1 0 0 0,1 1 0 0 0,-2 0 46 0 0,0 1-143 0 0,1-1-1 0 0,-1 1 1 0 0,1 0 0 0 0,-1 0-1 0 0,1 1 1 0 0,0-1-1 0 0,0 1 1 0 0,0-1-1 0 0,1 1 1 0 0,-1 0 0 0 0,1 0-1 0 0,0 0 1 0 0,0 1-1 0 0,0 1 144 0 0,1-3-125 0 0,0 1 0 0 0,0 0 0 0 0,0 0 0 0 0,0 1-1 0 0,1-1 1 0 0,-1 0 0 0 0,1 0 0 0 0,0 0 0 0 0,1 0 125 0 0,-1-1-18 0 0,0-1 0 0 0,1 0-1 0 0,-1 0 1 0 0,1 1 0 0 0,0-1 0 0 0,0 0 0 0 0,0 0 0 0 0,0 0 0 0 0,0 0 0 0 0,0 0 0 0 0,0 0 0 0 0,1 0 0 0 0,-1 0 0 0 0,1 0-1 0 0,-1 0 1 0 0,2 0 18 0 0,2 1 0 0 0,-1 0 0 0 0,0 0 0 0 0,1 0 0 0 0,0-1 0 0 0,-1 0 0 0 0,4 1 0 0 0,-4-2 81 0 0,0 0 1 0 0,0 0-1 0 0,0-1 0 0 0,0 1 0 0 0,0-1 0 0 0,0 0 0 0 0,3 0-81 0 0,-1 0 176 0 0,-3-1-97 0 0,1 1-1 0 0,-1-1 1 0 0,0 1 0 0 0,0-1-1 0 0,0 0 1 0 0,-1 0-1 0 0,1 0 1 0 0,0 0-79 0 0,3-1 115 0 0,-2-1-47 0 0,1 1-1 0 0,-1 0 0 0 0,1-1 0 0 0,-1 0 1 0 0,0 0-1 0 0,2-1-67 0 0,2-4 503 0 0,0 0 0 0 0,3-3-503 0 0,-6 4 631 0 0,-4 6-498 0 0,-1 0 1 0 0,1-1-1 0 0,0 1 0 0 0,0 0 0 0 0,0 0 0 0 0,0 0 1 0 0,0 0-134 0 0,-1 1 11 0 0,0 0 0 0 0,0 0 1 0 0,0-1-1 0 0,1 1 1 0 0,-1 0-1 0 0,0 0 1 0 0,0 0-1 0 0,0 0 1 0 0,0 0-1 0 0,0 0 1 0 0,0 0-1 0 0,0 0 1 0 0,1 0-1 0 0,-1 0 1 0 0,0 0-1 0 0,0 0 0 0 0,0 0 1 0 0,0 0-1 0 0,0 0 1 0 0,0 0-1 0 0,1 0 1 0 0,-1 0-1 0 0,0 0 1 0 0,0 0-1 0 0,0 0 1 0 0,0 0-1 0 0,0 0 1 0 0,0 0-1 0 0,0 0 0 0 0,1 0 1 0 0,-1 0-1 0 0,0 0-11 0 0,0 0-9 0 0,0 1 0 0 0,0-1 0 0 0,1 0 0 0 0,-1 0 0 0 0,0 1 0 0 0,0-1-1 0 0,0 0 1 0 0,0 1 0 0 0,0-1 0 0 0,0 0 0 0 0,0 0 0 0 0,0 1-1 0 0,0-1 1 0 0,0 0 9 0 0,1 2-152 0 0,-1 0 0 0 0,0 0-1 0 0,0 0 1 0 0,-1 1 152 0 0,-1 10-716 0 0,-1 0 1 0 0,-1 0-1 0 0,-2 5 716 0 0,4-11-297 0 0,1-1-1 0 0,0 0 0 0 0,0 1 0 0 0,0-1 0 0 0,1 0 1 0 0,0 6 297 0 0,0-12-56 0 0,0 1 0 0 0,0-1 1 0 0,0 1-1 0 0,0-1 0 0 0,0 0 0 0 0,0 1 1 0 0,0-1-1 0 0,0 1 0 0 0,1-1 0 0 0,-1 1 56 0 0,0-1-18 0 0,0 0-1 0 0,0 0 1 0 0,0 0-1 0 0,0 0 1 0 0,0 0-1 0 0,0 0 1 0 0,0 0-1 0 0,1 0 1 0 0,-1 0-1 0 0,0 1 1 0 0,0-1-1 0 0,0 0 1 0 0,0 0-1 0 0,0 0 1 0 0,0 0-1 0 0,0 0 1 0 0,1 0-1 0 0,-1 0 1 0 0,0 0-1 0 0,0 0 1 0 0,0 0-1 0 0,0 0 1 0 0,0 0-1 0 0,0 0 1 0 0,1 0-1 0 0,-1 0 1 0 0,0 0-1 0 0,0 0 1 0 0,0 0-1 0 0,0 0 1 0 0,0 0-1 0 0,0 0 1 0 0,1 0-1 0 0,-1 0 1 0 0,0 0-1 0 0,0-1 1 0 0,0 1-1 0 0,0 0 1 0 0,0 0-1 0 0,0 0 1 0 0,0 0 18 0 0,2-1-34 0 0,0-1 0 0 0,-1 1 1 0 0,0-1-1 0 0,1 1 0 0 0,-1-1 1 0 0,0 0-1 0 0,0 0 0 0 0,1 0 34 0 0,2-5 66 0 0,0 2 52 0 0,0 0 1 0 0,0 1 0 0 0,2-2-119 0 0,6-6 678 0 0,-1 0 1126 0 0,2 0 0 0 0,1-1-1804 0 0,-4 4 1248 0 0,1-1-456 0 0,23-21-1856 0 0,-6 1 1055 0 0,-27 29-106 0 0,-1 1 1 0 0,0 0-1 0 0,0-1 0 0 0,1 1 1 0 0,-1 0-1 0 0,0-1 0 0 0,0 1 1 0 0,0-1-1 0 0,1 1 0 0 0,-1-1 1 0 0,0 1-1 0 0,0-1 0 0 0,0 1 1 0 0,0 0-1 0 0,0-1 115 0 0,1-2-1647 0 0</inkml:trace>
+  <inkml:trace contextRef="#ctx0" brushRef="#br1" timeOffset="395530.694">2081 296 9216 0 0,'0'-1'92'0'0,"1"0"0"0"0,0 1 1 0 0,-1-1-1 0 0,1 0 0 0 0,0 1 1 0 0,-1-1-1 0 0,1 1 0 0 0,0-1 1 0 0,0 1-1 0 0,0 0 0 0 0,0-1-92 0 0,2 0 493 0 0,0 0-1 0 0,2 0-492 0 0,1 0 1805 0 0,34-8 6116 0 0,1 3-3521 0 0,41-2-1860 0 0,0-1-1156 0 0,-65 7-1857 0 0,-9 2-1741 0 0,0-1-3548 0 0,0 0-3183 0 0</inkml:trace>
+  <inkml:trace contextRef="#ctx0" brushRef="#br1" timeOffset="400681.219">3201 191 10592 0 0,'0'-6'563'0'0,"0"2"177"0"0,0 0 1 0 0,0 0 0 0 0,1-4-741 0 0,-1 5 3769 0 0,0 3-1962 0 0,0 0-597 0 0,0 0-259 0 0,0 21 3090 0 0,-3 13-4041 0 0,0 4 777 0 0,-2 14-6 0 0,2-26-323 0 0,0-1 0 0 0,2 7-448 0 0,1-22-786 0 0,-1 2 786 0 0,0-3-3492 0 0,0 2 3492 0 0,1-11-8529 0 0</inkml:trace>
+  <inkml:trace contextRef="#ctx0" brushRef="#br1" timeOffset="401122.949">3176 191 9672 0 0,'1'-5'624'0'0,"0"1"0"0"0,1-1-1 0 0,0 1 1 0 0,0-1-624 0 0,-1 2 819 0 0,1 1 0 0 0,-1 0 0 0 0,1-1 0 0 0,0 1 0 0 0,-1 0 0 0 0,1 0-1 0 0,1-1-818 0 0,-1 1 347 0 0,0 0-1 0 0,0 1 0 0 0,0-1 0 0 0,0 1 1 0 0,1-1-1 0 0,-1 1 0 0 0,0 0 0 0 0,1 0 0 0 0,0 0-346 0 0,-1 0 150 0 0,0 0 0 0 0,1 1 0 0 0,-1 0 0 0 0,0-1 0 0 0,0 1 0 0 0,0 0 0 0 0,1 0-1 0 0,-1 0 1 0 0,0 1 0 0 0,0-1 0 0 0,1 0 0 0 0,0 1-150 0 0,-1 0 112 0 0,1-1 1 0 0,-1 1-1 0 0,1 0 1 0 0,-1 0-1 0 0,0 0 1 0 0,0 0-1 0 0,1 1 1 0 0,-1-1-1 0 0,0 1 1 0 0,0-1-1 0 0,0 1-112 0 0,0 0 39 0 0,0 1 0 0 0,0-1-1 0 0,0 0 1 0 0,-1 0 0 0 0,1 1-1 0 0,-1-1 1 0 0,0 1 0 0 0,0-1-1 0 0,0 1 1 0 0,0 0 0 0 0,0-1-1 0 0,0 1 1 0 0,-1 1-39 0 0,1 2 27 0 0,-1-1 0 0 0,1 0 0 0 0,-1 0 0 0 0,0 0 0 0 0,-1 0 1 0 0,0 6-28 0 0,0-7-1 0 0,-1 1 0 0 0,1-1 1 0 0,-1 0-1 0 0,1 1 1 0 0,-1-1-1 0 0,-2 2 1 0 0,-1 2-197 0 0,0 0 0 0 0,-5 5 197 0 0,7-9-430 0 0,0-1 0 0 0,-1 0 0 0 0,-1 2 430 0 0,-5 3-1404 0 0,10-7 1050 0 0,0-1 26 0 0,0 0 102 0 0,0 0 46 0 0,0-1 163 0 0,0 1 0 0 0,0 0 0 0 0,0 0 0 0 0,0 0 0 0 0,0 0 1 0 0,0-1-1 0 0,0 1 0 0 0,0 0 0 0 0,1 0 0 0 0,-1 0 0 0 0,0 0 0 0 0,0-1 0 0 0,0 1 1 0 0,0 0-1 0 0,0 0 0 0 0,0 0 0 0 0,1 0 0 0 0,-1 0 0 0 0,0-1 0 0 0,0 1 17 0 0,3-2 2 0 0,0 0 0 0 0,1 0 0 0 0,-1 0-1 0 0,0 1 1 0 0,1-1 0 0 0,1 1-2 0 0,2-2 49 0 0,-1 1-1 0 0,1 1-48 0 0,-5 0 14 0 0,0 1 1 0 0,0-1-1 0 0,1 1 0 0 0,-1 0 1 0 0,0 0-1 0 0,0 0 0 0 0,3 1-14 0 0,-4-1 16 0 0,-1 0-1 0 0,1 0 0 0 0,0 0 1 0 0,0 1-1 0 0,0-1 1 0 0,0 1-1 0 0,0-1 0 0 0,-1 0 1 0 0,1 1-1 0 0,0-1 0 0 0,0 1 1 0 0,-1 0-1 0 0,1-1 0 0 0,0 1 1 0 0,-1 0-1 0 0,1-1 1 0 0,-1 1-1 0 0,1 0-15 0 0,0 0 22 0 0,0 1 0 0 0,-1-1-1 0 0,1 0 1 0 0,-1 0 0 0 0,0 0 0 0 0,1 1 0 0 0,-1-1-1 0 0,0 0 1 0 0,0 0 0 0 0,0 1 0 0 0,0-1 0 0 0,0 0-1 0 0,0 1-21 0 0,0 3 78 0 0,-1 0-1 0 0,0 1 0 0 0,0-1 0 0 0,-1 0 1 0 0,0 2-78 0 0,-2 3 524 0 0,0-1 0 0 0,-2 4-524 0 0,3-9 236 0 0,0 0-1 0 0,1 0 1 0 0,-2 0 0 0 0,1 0-236 0 0,-5 6 158 0 0,1 0-142 0 0,-13 15 28 0 0,17-21-39 0 0,-1 0 0 0 0,0 0 0 0 0,0-1 0 0 0,-3 3-5 0 0,1-2 0 0 0,1 0 0 0 0,-1 0 0 0 0,-6 3 0 0 0,11-7-113 0 0,0 1 1 0 0,0-1-1 0 0,0 0 0 0 0,0 1 0 0 0,0-1 0 0 0,0 0 0 0 0,0 0 1 0 0,0 1-1 0 0,-1-1 0 0 0,1 0 0 0 0,0 0 0 0 0,0-1 1 0 0,0 1-1 0 0,0 0 0 0 0,0 0 0 0 0,-1-1 113 0 0,-1 0-5338 0 0,1-2-1734 0 0</inkml:trace>
+  <inkml:trace contextRef="#ctx0" brushRef="#br1" timeOffset="401999.393">3316 417 9672 0 0,'0'0'440'0'0,"0"0"-6"0"0,0 0-278 0 0,2 2-149 0 0,-2-1 15 0 0,0-1 0 0 0,1 0 0 0 0,-1 0 0 0 0,0 1-1 0 0,0-1 1 0 0,1 0 0 0 0,-1 0 0 0 0,0 1 0 0 0,0-1 0 0 0,1 0 0 0 0,-1 0 0 0 0,0 0-22 0 0,2 1 675 0 0,0 0 0 0 0,0-1 0 0 0,0 1 0 0 0,0-1 0 0 0,0 1 0 0 0,0-1 0 0 0,0 0 0 0 0,0 0 0 0 0,0 0 0 0 0,0 0 0 0 0,0 0 0 0 0,0 0 0 0 0,0-1-675 0 0,5 0 1126 0 0,0-1 0 0 0,7-3-1126 0 0,-7 2 776 0 0,-1 1-617 0 0,0 0-1 0 0,-1-1 1 0 0,1 0-1 0 0,-1 0 1 0 0,0-1 0 0 0,0 1-1 0 0,0-1 1 0 0,-1 0-1 0 0,1 0 1 0 0,-1-1-1 0 0,3-3-158 0 0,-5 5 22 0 0,-1 1-1 0 0,1-1 0 0 0,-1 1 1 0 0,1-1-1 0 0,-1 1 0 0 0,0-1 1 0 0,0 0-1 0 0,-1 1 0 0 0,1-1 1 0 0,0 0-1 0 0,-1 0 0 0 0,0 1 1 0 0,0-2-22 0 0,0 0-7 0 0,1 1 14 0 0,-1 0 0 0 0,-1 0 0 0 0,1 0 0 0 0,0-1-7 0 0,-1 3-13 0 0,1 0-1 0 0,0 1 0 0 0,0-1 1 0 0,0 0-1 0 0,-1 1 0 0 0,1-1 1 0 0,0 0-1 0 0,-1 1 0 0 0,1-1 1 0 0,-1 0-1 0 0,1 1 1 0 0,-1-1-1 0 0,1 1 0 0 0,-1-1 1 0 0,1 1-1 0 0,-1-1 0 0 0,1 1 1 0 0,-2-1 13 0 0,2 0-34 0 0,-1 1 1 0 0,0 0-1 0 0,1 0 0 0 0,-1-1 1 0 0,0 1-1 0 0,1 0 1 0 0,-1 0-1 0 0,0 0 1 0 0,1 0-1 0 0,-1 0 1 0 0,0 0-1 0 0,1 0 1 0 0,-1 0-1 0 0,0 0 1 0 0,0 0-1 0 0,1 0 0 0 0,-1 0 1 0 0,0 1-1 0 0,1-1 1 0 0,-1 0-1 0 0,1 0 1 0 0,-1 1-1 0 0,0-1 1 0 0,0 1 33 0 0,-1 0-174 0 0,0 1 0 0 0,0 0 1 0 0,0 0-1 0 0,0 0 0 0 0,-1 2 174 0 0,-1-1-199 0 0,1 2-1 0 0,0-1 0 0 0,0 0 0 0 0,1 1 0 0 0,-1-1 1 0 0,-1 4 199 0 0,4-6-16 0 0,-1 0 1 0 0,0 0-1 0 0,1 0 1 0 0,-1 0 0 0 0,1 0-1 0 0,0 0 1 0 0,0 0-1 0 0,0 0 1 0 0,0 0 0 0 0,0 0-1 0 0,0 0 1 0 0,0 0-1 0 0,0 0 1 0 0,1 0 0 0 0,-1 0-1 0 0,1 0 1 0 0,0 0-1 0 0,0 1 16 0 0,0-2 4 0 0,-1 0-1 0 0,1 0 0 0 0,0 0 1 0 0,0 0-1 0 0,0 0 0 0 0,0 0 1 0 0,0 0-1 0 0,0 0 0 0 0,0 0 1 0 0,0 0-1 0 0,0 0 0 0 0,0-1 1 0 0,1 1-1 0 0,-1-1 0 0 0,0 1 1 0 0,1-1-4 0 0,1 2 19 0 0,1-1 0 0 0,0 0 0 0 0,-1-1 1 0 0,1 1-1 0 0,2 0-19 0 0,-2-1 96 0 0,0 0 1 0 0,0-1-1 0 0,0 1 1 0 0,0 0-1 0 0,3-2-96 0 0,3-1 658 0 0,6-2-658 0 0,-6 2 276 0 0,0-1 0 0 0,0-1 0 0 0,-1 1 1 0 0,1-2-1 0 0,0 0-276 0 0,-7 4 74 0 0,11-7 446 0 0,-2-1-1 0 0,5-4-519 0 0,11-13 776 0 0,-16 15-469 0 0,-5 7-160 0 0,2-4-147 0 0,-5 5 26 0 0,-3 3-21 0 0,0 0 1 0 0,0 0-1 0 0,0 0 0 0 0,0 0 1 0 0,0 0-1 0 0,0 0 0 0 0,-1 0 1 0 0,1 0-1 0 0,0-1-5 0 0,2-4 0 0 0,-2 6-2 0 0,-1 0-1 0 0,0 0 1 0 0,0 0 0 0 0,0-1-1 0 0,0 1 1 0 0,0 0 0 0 0,0 0-1 0 0,0 0 1 0 0,0 0 0 0 0,0 0-1 0 0,0 0 1 0 0,0 0 0 0 0,0 0-1 0 0,0-1 1 0 0,0 1 0 0 0,0 0-1 0 0,0 0 1 0 0,0 0 0 0 0,0 0-1 0 0,0 0 1 0 0,-1 0 2 0 0,1 0-31 0 0,0 0-1 0 0,0-1 1 0 0,0 1 0 0 0,0 0 0 0 0,-1 0 0 0 0,1 0-1 0 0,0 0 1 0 0,0 0 0 0 0,0 0 0 0 0,-1 0 0 0 0,1 0-1 0 0,0 0 1 0 0,0 0 0 0 0,-1 0 0 0 0,1 0 0 0 0,0 0-1 0 0,0 0 1 0 0,0 0 0 0 0,-1 0 0 0 0,1 0 0 0 0,0 0 0 0 0,0 0-1 0 0,-1 0 32 0 0,-4 2-479 0 0,3-2 395 0 0,0 1 0 0 0,0 0 0 0 0,1 0 0 0 0,-1 1 0 0 0,1-1 1 0 0,-1 0-1 0 0,1 0 0 0 0,0 1 0 0 0,-1-1 0 0 0,1 1 84 0 0,-3 4-351 0 0,0 0-1 0 0,0 0 352 0 0,2-3-116 0 0,-6 11-943 0 0,-2 5 1059 0 0,7-11-245 0 0,-1 1-219 0 0,0-1 0 0 0,1 1 0 0 0,-2 6 464 0 0,4-12-153 0 0,1 1 0 0 0,-1-1 0 0 0,1 1 0 0 0,0-1 0 0 0,0 1 0 0 0,0-1 0 0 0,0 1 0 0 0,1 1 153 0 0,-1-4 8 0 0,0 1 0 0 0,1-1 0 0 0,-1 0 0 0 0,1 1 0 0 0,0-1 0 0 0,-1 1 0 0 0,1-1 0 0 0,0 0 0 0 0,0 0 0 0 0,0 1 0 0 0,0-1 0 0 0,0 0 0 0 0,0 0 0 0 0,1 1-8 0 0,-2-2 14 0 0,0 0 0 0 0,0 0 0 0 0,0 0 0 0 0,0 0-1 0 0,0 0 1 0 0,0 0 0 0 0,0 0 0 0 0,0 1 0 0 0,0-1 0 0 0,0 0-1 0 0,0 0 1 0 0,0 0 0 0 0,0 0 0 0 0,0 0 0 0 0,0 0-1 0 0,0 0 1 0 0,0 1 0 0 0,0-1 0 0 0,0 0 0 0 0,0 0 0 0 0,0 0-1 0 0,0 0 1 0 0,0 0 0 0 0,0 0 0 0 0,0 0 0 0 0,0 1-1 0 0,0-1 1 0 0,-1 0-14 0 0,0 3 288 0 0,-8 6 459 0 0,3-2-657 0 0,5-6-90 0 0,0 0-1 0 0,1 0 0 0 0,-1 0 1 0 0,1 0-1 0 0,-1 0 0 0 0,1 0 1 0 0,-1 0-1 0 0,1 1 1 0 0,-1 0-11 0 0,1-1 2 0 0,0-1-1 0 0,0 0 0 0 0,0 0 0 0 0,0 0 0 0 0,-1 1 0 0 0,1-1 1 0 0,0 0-1 0 0,0 0 0 0 0,0 0 0 0 0,-1 0 0 0 0,1 1 0 0 0,0-1 1 0 0,0 0-1 0 0,-1 0 10 0 0,1 0-75 0 0,0 0 45 0 0,0 0 0 0 0,0-1-1 0 0,0 1 1 0 0,0 0 0 0 0,-1-1 0 0 0,1 1-1 0 0,0-1 1 0 0,0 1 0 0 0,0 0-1 0 0,0-1 1 0 0,0 1 30 0 0,-2-2-166 0 0,2 2 110 0 0,0-1 1 0 0,0 1-1 0 0,0-1 1 0 0,-1 1-1 0 0,1 0 1 0 0,0-1-1 0 0,0 1 1 0 0,-1 0-1 0 0,1 0 1 0 0,0-1-1 0 0,-1 1 1 0 0,1 0-1 0 0,-1-1 56 0 0,1 1-40 0 0,0 0 0 0 0,0 0 0 0 0,0 0 0 0 0,-1 0 0 0 0,1 0 0 0 0,0 0 0 0 0,0 0 0 0 0,0-1 1 0 0,0 1-1 0 0,-1 0 0 0 0,1 0 0 0 0,0 0 0 0 0,0 0 0 0 0,0 0 40 0 0,0-2-5253 0 0,0 1-789 0 0</inkml:trace>
+  <inkml:trace contextRef="#ctx0" brushRef="#br1" timeOffset="405494.253">3550 493 8288 0 0,'0'3'862'0'0,"0"-2"-765"0"0,0-1-1 0 0,0 0 1 0 0,0 0-1 0 0,0 0 1 0 0,0 1-1 0 0,0-1 1 0 0,0 0-1 0 0,0 0 1 0 0,0 0-1 0 0,0 0 1 0 0,0 1-1 0 0,0-1 1 0 0,1 0-1 0 0,-1 0 1 0 0,0 0-1 0 0,0 0 1 0 0,0 0-1 0 0,0 1 0 0 0,0-1 1 0 0,1 0-1 0 0,-1 0 1 0 0,0 0-1 0 0,0 0 1 0 0,0 0-1 0 0,0 0 1 0 0,1 0-1 0 0,-1 0 1 0 0,0 0-1 0 0,0 0 1 0 0,0 0-1 0 0,0 0 1 0 0,1 0-1 0 0,-1 0 1 0 0,0 0-97 0 0,0 1 298 0 0,1-1 147 0 0,0 0-1 0 0,0-1 1 0 0,0 1-1 0 0,0 0 1 0 0,0 0 0 0 0,0 0-1 0 0,0 0 1 0 0,-1-1-1 0 0,1 1 1 0 0,0 0 0 0 0,0-1-445 0 0,1 0 279 0 0,0 0 0 0 0,0 0-1 0 0,0 0 1 0 0,0-1-279 0 0,2-2 692 0 0,1 0-1 0 0,-1 0 1 0 0,0-1-1 0 0,0 0 0 0 0,0-2-691 0 0,5-4 966 0 0,5-8-554 0 0,9-16-412 0 0,0-3 1881 0 0,6-17-1881 0 0,-13 20-364 0 0,10-30 364 0 0,-16 37 113 0 0,0 3 210 0 0,-7 16 563 0 0,0-5-886 0 0,-1 6 411 0 0,0 0 0 0 0,1-1-411 0 0,-2 7 3 0 0,-1 0 1 0 0,1 1-1 0 0,-1-1 0 0 0,1 0 0 0 0,-1 0-3 0 0,1-1 0 0 0,-1 3 0 0 0,0-1 1 0 0,0 1-1 0 0,0 0 0 0 0,0 0 0 0 0,0 0 0 0 0,0 0 1 0 0,0 0-1 0 0,0 0 0 0 0,0 0 0 0 0,0 0 0 0 0,0 0 1 0 0,0 0-1 0 0,0 0 0 0 0,0 0 0 0 0,0 0 0 0 0,0 0 1 0 0,0 0-1 0 0,0 0 0 0 0,0 0 0 0 0,0 0 0 0 0,0 0 1 0 0,0 0-1 0 0,0 0 0 0 0,0 0 0 0 0,0 0 0 0 0,0 0 1 0 0,0 0-1 0 0,0 0 0 0 0,0 0 0 0 0,0 0 0 0 0,0 0 1 0 0,0 0-1 0 0,0 0 0 0 0,0 0 0 0 0,0 0 0 0 0,0 0 1 0 0,0 0-1 0 0,0 0 0 0 0,0 0 0 0 0,0 0 0 0 0,1 0 1 0 0,-1 0-1 0 0,0 0 0 0 0,0 0 0 0 0,0 0 0 0 0,0 0 1 0 0,0 0-1 0 0,0 0 0 0 0,0 0 0 0 0,0 0 0 0 0,0 0 1 0 0,0 0-1 0 0,0 0 0 0 0,0 1-20 0 0,0 1-1 0 0,-1-1 1 0 0,1 1 0 0 0,0-1 0 0 0,-1 1 0 0 0,1-1-1 0 0,-1 1 1 0 0,0 0 20 0 0,0 1-203 0 0,-24 68-1719 0 0,20-53 1916 0 0,1 0 0 0 0,1 0 1 0 0,0 3 5 0 0,1 8 333 0 0,2 24-333 0 0,0-43 46 0 0,1 0-1 0 0,1-1 0 0 0,-1 1 1 0 0,2-1-1 0 0,-1 0 0 0 0,4 8-45 0 0,-5-14 0 0 0,1 0 0 0 0,-1 0 0 0 0,1 0 0 0 0,0-1 0 0 0,0 1 0 0 0,-1-1 0 0 0,2 1 0 0 0,-1-1 0 0 0,0 0 0 0 0,0 1 0 0 0,2 0 0 0 0,-2-2 56 0 0,-1-1-1 0 0,0 1 0 0 0,0-1 1 0 0,0 1-1 0 0,0-1 1 0 0,0 1-1 0 0,1-1 0 0 0,-1 0 1 0 0,0 0-1 0 0,0 1 1 0 0,1-1-1 0 0,-1 0 0 0 0,0 0 1 0 0,0 0-1 0 0,1 0 1 0 0,0-1-56 0 0,1 1 187 0 0,1-1 0 0 0,0 0 0 0 0,-1 0 1 0 0,1-1-1 0 0,0 1-187 0 0,-2 0-105 0 0,0-1 0 0 0,1 1 1 0 0,-1-1-1 0 0,0 1 0 0 0,0-1 0 0 0,0 0 1 0 0,1 0 104 0 0,2-3-430 0 0,0-1 0 0 0,0 0 430 0 0,-1 0-42 0 0,0 0 1 0 0,0-1-1 0 0,-1 0 1 0 0,1 0 41 0 0,-3 6 0 0 0,1-5 0 0 0,0 0 0 0 0,0 0 0 0 0,0-2 0 0 0,3-7 0 0 0,-2 2-222 0 0,2-10 222 0 0,0-1-146 0 0,-4 20 299 0 0,-1 0-1 0 0,1 0 0 0 0,-1 0 0 0 0,0-3-152 0 0,0 2 633 0 0,0 5-337 0 0,0 0-128 0 0,0 0-59 0 0,0 1 68 0 0,-3 2-159 0 0,3-3-19 0 0,-1 1 0 0 0,1-1-1 0 0,0 0 1 0 0,-1 1-1 0 0,1-1 1 0 0,0 0-1 0 0,0 1 1 0 0,-1-1 0 0 0,1 0-1 0 0,0 1 1 0 0,0-1 1 0 0,-1 2-36 0 0,1-1-1 0 0,-1 0 1 0 0,0 1 0 0 0,0 0 36 0 0,1-1-23 0 0,-1 0 0 0 0,0 0 0 0 0,1 1 0 0 0,-1-1 0 0 0,1 0 0 0 0,-1 1 23 0 0,-2 9-154 0 0,2-6-71 0 0,-1 1 0 0 0,0 4 225 0 0,-1 13-476 0 0,3-20 359 0 0,0 1 0 0 0,0-1 0 0 0,0 1 0 0 0,0 3 117 0 0,1 4-276 0 0,-1-5 170 0 0,0 1-1 0 0,1 0 0 0 0,1 2 107 0 0,-1-5-40 0 0,0 3 35 0 0,1-1-1 0 0,0 1 1 0 0,3 5 5 0 0,-4-11 0 0 0,-1 0 10 0 0,1 0 0 0 0,-1 0 0 0 0,1 0 0 0 0,-1 0 0 0 0,1-1 0 0 0,-1 1 0 0 0,1 0 0 0 0,-1-1 0 0 0,1 1 0 0 0,0 0 0 0 0,-1-1 0 0 0,1 1 0 0 0,0-1 0 0 0,0 1-10 0 0,0-1 11 0 0,-1 1 0 0 0,1-1-1 0 0,-1 0 1 0 0,1 0 0 0 0,-1 0 0 0 0,1 1 0 0 0,0-1-1 0 0,-1 0 1 0 0,1 0 0 0 0,-1 0 0 0 0,1 0 0 0 0,-1 0-1 0 0,1 0 1 0 0,0 0 0 0 0,-1-1 0 0 0,1 1 0 0 0,-1 0-1 0 0,1 0 1 0 0,-1 0 0 0 0,1-1 0 0 0,0 1 0 0 0,0 0-11 0 0,1-2 69 0 0,1 0 0 0 0,-1 1 0 0 0,0-1 0 0 0,1 0 0 0 0,-1 0 0 0 0,1-2-69 0 0,3-3-27 0 0,2-3 27 0 0,-7 8 11 0 0,3-3-67 0 0,-1 0 1 0 0,0 0-1 0 0,0 0 0 0 0,0-1 1 0 0,-1 0 55 0 0,10-22-59 0 0,-3 9 208 0 0,-1-2-1 0 0,-1-1-148 0 0,8-27 87 0 0,2-7 453 0 0,-15 48-450 0 0,2-5 505 0 0,1-12-595 0 0,-5 25 17 0 0,0-1-1 0 0,0 1 0 0 0,0 0 1 0 0,0-1-1 0 0,0 1 0 0 0,-1-1 1 0 0,1 1-1 0 0,0 0 1 0 0,0-1-1 0 0,0 1 0 0 0,0 0 1 0 0,0-1-1 0 0,-1 1-16 0 0,1 0 3 0 0,0 0 0 0 0,0-1 1 0 0,0 1-1 0 0,0 0 0 0 0,0 0 0 0 0,0 0 1 0 0,0 0-1 0 0,0 0 0 0 0,0 0 0 0 0,0 0 1 0 0,0 0-1 0 0,0 0 0 0 0,-1 0 0 0 0,1 0 1 0 0,0 0-1 0 0,0 0 0 0 0,0 0 0 0 0,0 0 0 0 0,0 0 1 0 0,0 0-1 0 0,0 0 0 0 0,0 0 0 0 0,-1 0-3 0 0,1 0 3 0 0,0 0 0 0 0,0 0 0 0 0,0 0 0 0 0,0 0 0 0 0,0 0 0 0 0,-1 0-1 0 0,1 0 1 0 0,0 0 0 0 0,0 0 0 0 0,0 1 0 0 0,0-1 0 0 0,0 0 0 0 0,0 0-1 0 0,-1 0 1 0 0,1 0 0 0 0,0 0 0 0 0,0 0 0 0 0,0 1-3 0 0,-3 4-122 0 0,1-1 0 0 0,-2 4 122 0 0,3-6-15 0 0,-2 6-188 0 0,0 1 0 0 0,-2 7 203 0 0,-3 18-361 0 0,8-31 332 0 0,-3 16-100 0 0,0 0 0 0 0,2 0-1 0 0,0 15 130 0 0,1-25-25 0 0,1 0 0 0 0,1 7 25 0 0,-1-10-19 0 0,0-1 0 0 0,0 0 0 0 0,1 0 0 0 0,0 0 0 0 0,1 2 19 0 0,-2-5-15 0 0,0 0-1 0 0,0-1 1 0 0,0 1 0 0 0,0-1 0 0 0,0 1-1 0 0,1-1 1 0 0,-1 1 0 0 0,1-1 0 0 0,0 1 15 0 0,-1-1-20 0 0,0-1 0 0 0,0 1 0 0 0,-1-1 1 0 0,1 1-1 0 0,0-1 0 0 0,0 1 0 0 0,0-1 0 0 0,0 0 1 0 0,0 1-1 0 0,0-1 0 0 0,0 0 0 0 0,0 0 0 0 0,0 0 1 0 0,0 0-1 0 0,0 0 0 0 0,0 0 0 0 0,0 0 0 0 0,0 0 1 0 0,1 0 19 0 0,0-1-18 0 0,0 1 0 0 0,-1-1 0 0 0,1 0 0 0 0,0 0 0 0 0,0 0 0 0 0,-1 0 0 0 0,1 0 0 0 0,0 0 0 0 0,-1-1 0 0 0,0 1 1 0 0,1 0-1 0 0,-1-1 18 0 0,4-3 15 0 0,-1-1 0 0 0,3-5-15 0 0,-5 8 50 0 0,9-14 568 0 0,7-18-618 0 0,-13 24-9 0 0,2-5-102 0 0,0-1 0 0 0,0-2 111 0 0,9-36 85 0 0,-8 26 55 0 0,0 2-37 0 0,0-6-103 0 0,-6 25 66 0 0,-2 5 10 0 0,1-1-1 0 0,0 0 1 0 0,-1 1 0 0 0,0-2-76 0 0,0 5 143 0 0,-1 3 129 0 0,1-2-218 0 0,-9 23 114 0 0,5-12-188 0 0,0-1 0 0 0,2 0 0 0 0,-2 8 20 0 0,-2 36-84 0 0,4 15 70 0 0,2-58 12 0 0,0-1 38 0 0,0-1 0 0 0,1 0 0 0 0,1 1 0 0 0,-1-1 0 0 0,2 0 0 0 0,0 4-36 0 0,-2-12 12 0 0,0 0-1 0 0,0-1 1 0 0,0 1-1 0 0,0 0 0 0 0,0 0 1 0 0,0 0-1 0 0,1 0-11 0 0,-1-1-124 0 0,-1 0 0 0 0,1 0 0 0 0,0 0 0 0 0,0 0 0 0 0,0-1 0 0 0,1 1-1 0 0,-1 0 1 0 0,0 0 0 0 0,0-1 0 0 0,0 1 0 0 0,1 0 124 0 0,-1-1-318 0 0,-1 0-1 0 0,0 0 1 0 0,1 0 0 0 0,-1 0 0 0 0,0 0-1 0 0,1 0 1 0 0,-1 0 0 0 0,0 0-1 0 0,1 0 1 0 0,-1 0 0 0 0,0 0 0 0 0,1 0-1 0 0,-1 0 1 0 0,0 0 0 0 0,1 0 0 0 0,-1 0-1 0 0,0 0 1 0 0,1 0 0 0 0,-1 0 0 0 0,0-1-1 0 0,1 1 1 0 0,-1 0 0 0 0,0 0-1 0 0,1 0 319 0 0,2-5-7659 0 0</inkml:trace>
+  <inkml:trace contextRef="#ctx0" brushRef="#br1" timeOffset="405823.993">3904 114 14280 0 0,'0'0'632'0'0,"0"0"136"0"0,1 1-616 0 0,1-1-152 0 0,-2 0 0 0 0,5 0 0 0 0,-1 1 0 0 0,0-1 0 0 0,-2-1 0 0 0,2 1 0 0 0,-1 0-504 0 0,-2 0-72 0 0,-1 0-24 0 0</inkml:trace>
+  <inkml:trace contextRef="#ctx0" brushRef="#br1" timeOffset="406183.256">3693 219 21191 0 0,'-2'1'78'0'0,"-5"2"447"0"0,7-3-453 0 0,-1 0 1 0 0,1 0-1 0 0,0 1 1 0 0,0-1 0 0 0,-1 0-1 0 0,1 0 1 0 0,0 0-1 0 0,0 1 1 0 0,-1-1 0 0 0,1 0-1 0 0,0 0 1 0 0,0 1-1 0 0,0-1 1 0 0,0 0-1 0 0,-1 0 1 0 0,1 1 0 0 0,0-1-1 0 0,0 0 1 0 0,0 1-1 0 0,0-1 1 0 0,0 0-73 0 0,0 0 11 0 0,0 0-1 0 0,0 0 1 0 0,0 1 0 0 0,0-1 0 0 0,0 0-1 0 0,0 0 1 0 0,1 0 0 0 0,-1 0-1 0 0,0 0 1 0 0,0 0 0 0 0,0 0-1 0 0,0 0 1 0 0,0 0 0 0 0,0 0 0 0 0,0 0-1 0 0,0 0 1 0 0,1 0 0 0 0,-1 0-1 0 0,0 0-10 0 0,0 0-2 0 0,2 1 85 0 0,0-1 0 0 0,0 0-1 0 0,-1 0 1 0 0,1 0 0 0 0,0 0-1 0 0,0 0 1 0 0,0-1 0 0 0,1 1-83 0 0,2-1 269 0 0,7-2 318 0 0,-1 1 0 0 0,0-2 0 0 0,0 1-1 0 0,4-3-586 0 0,2-1 270 0 0,-6 3-947 0 0,-1-1 0 0 0,6-3 677 0 0,-10 5-1554 0 0</inkml:trace>
+  <inkml:trace contextRef="#ctx0" brushRef="#br1" timeOffset="407498.582">4424 102 5528 0 0,'0'-1'25'0'0,"-1"1"1"0"0,1-1 0 0 0,0 1-1 0 0,0-1 1 0 0,0 1 0 0 0,0-1-1 0 0,0 1 1 0 0,0-1-1 0 0,-1 1 1 0 0,1-1 0 0 0,0 1-1 0 0,0-1 1 0 0,1 1 0 0 0,-1-1-1 0 0,0 1 1 0 0,0-1-1 0 0,0 1 1 0 0,0-1 0 0 0,0 1-1 0 0,1-1 1 0 0,-1 1 0 0 0,0-1-1 0 0,0 1-25 0 0,1-1-9 0 0,-1 0 0 0 0,0 1 0 0 0,0-1 0 0 0,1 0-1 0 0,-1 0 1 0 0,0 1 0 0 0,0-1 0 0 0,0 0 9 0 0,0 1 177 0 0,0-1-1 0 0,0 1 1 0 0,0-1 0 0 0,0 1 0 0 0,0-1-1 0 0,1 1 1 0 0,-1-1 0 0 0,0 0-1 0 0,0 1 1 0 0,0 0 0 0 0,1-1-1 0 0,-1 1 1 0 0,0-1-177 0 0,1 0 854 0 0,-1 1-629 0 0,0 0 1 0 0,1 0-1 0 0,-1 0 0 0 0,0 0 0 0 0,0 0 1 0 0,0-1-1 0 0,0 1 0 0 0,0 0 0 0 0,0 0 0 0 0,0 0 1 0 0,0 0-1 0 0,1 0 0 0 0,-1-1 0 0 0,0 1 0 0 0,0 0 1 0 0,0 0-1 0 0,0 0 0 0 0,0 0 0 0 0,0-1-225 0 0,0 1 2418 0 0,0 0-991 0 0,0 0-436 0 0,-1 8 990 0 0,0-7-1826 0 0,1 1 0 0 0,0-1 0 0 0,0 0 0 0 0,-1 1 0 0 0,1-1 0 0 0,0 1-155 0 0,1 4 509 0 0,0-4-383 0 0,-1 0-1 0 0,0 0 0 0 0,0 0 0 0 0,0 0-125 0 0,-3 19 648 0 0,2-5-296 0 0,1-5 88 0 0,-1 3-440 0 0,-3 21 479 0 0,-2 12-206 0 0,4-27-139 0 0,0 10-134 0 0,1-22 13 0 0,0 5-13 0 0,0-7-1 0 0,0 0 0 0 0,1 0 0 0 0,-1 2 1 0 0,1 10-256 0 0,0-18 246 0 0,0 0-1 0 0,0 0 0 0 0,0 0 0 0 0,0 0 1 0 0,0 0-1 0 0,0 0 0 0 0,0 0 1 0 0,0 0-1 0 0,0 0 0 0 0,0 0 1 0 0,0 0-1 0 0,0 0 0 0 0,0 0 1 0 0,0 0-1 0 0,0 0 0 0 0,0 0 1 0 0,0 0-1 0 0,0 0 0 0 0,0 0 0 0 0,0 0 1 0 0,0 0-1 0 0,1 0 0 0 0,-1 0 1 0 0,0 0-1 0 0,0 0 0 0 0,0 0 1 0 0,0 0-1 0 0,0 0 0 0 0,0 0 1 0 0,0 0-1 0 0,0 0 0 0 0,0 0 0 0 0,0 0 1 0 0,0 0-1 0 0,0 0 0 0 0,0 0 1 0 0,0 0-1 0 0,0 0 0 0 0,0 0 1 0 0,0 0-1 0 0,0 0 0 0 0,0 0 1 0 0,0 0-1 0 0,0 0 0 0 0,0 0 0 0 0,0 0 1 0 0,0 0-1 0 0,0 0 0 0 0,0 0 1 0 0,0 0-1 0 0,0 0 0 0 0,0 0 1 0 0,0 0-1 0 0,0 0 0 0 0,0-1 11 0 0,0 1-64 0 0,0-1 0 0 0,0 0 0 0 0,0 1 0 0 0,0-1 0 0 0,0 0 0 0 0,0 1 0 0 0,0-1 0 0 0,1 0 0 0 0,-1 1 0 0 0,0-1 0 0 0,0 0-1 0 0,1 1 1 0 0,-1-1 0 0 0,0 1 0 0 0,1-1 64 0 0,-1-1-65 0 0,1 1 0 0 0,-1 0-1 0 0,1 0 1 0 0,-1 0-1 0 0,1 0 1 0 0,-1 0 0 0 0,0 0-1 0 0,0-1 66 0 0,0-4-136 0 0,0 3 68 0 0,1 0 1 0 0,-1 0-1 0 0,0-1 1 0 0,1-1 67 0 0,5-14-419 0 0,5-11 419 0 0,-11 30 0 0 0,3-6-38 0 0,0-1 1 0 0,0 1-1 0 0,1 0 0 0 0,2-2 38 0 0,-1-2-2 0 0,-4 8 4 0 0,0 1 0 0 0,0-1-1 0 0,0 0 1 0 0,0 0 0 0 0,1 1 0 0 0,-1-1 0 0 0,0 1-1 0 0,2-2-1 0 0,-2 2 16 0 0,-1 1 0 0 0,1-1-1 0 0,0 1 1 0 0,0-1-1 0 0,-1 1 1 0 0,1 0-1 0 0,0-1 1 0 0,0 1 0 0 0,0 0-1 0 0,0-1-15 0 0,-1 1-4 0 0,0 0 0 0 0,1 0 0 0 0,-1 0-1 0 0,0 0 1 0 0,1 0 0 0 0,-1 0 0 0 0,0 0-1 0 0,1 0 1 0 0,-1 0 0 0 0,0 1 0 0 0,1-1 0 0 0,-1 0-1 0 0,0 0 1 0 0,1 0 0 0 0,-1 0 0 0 0,0 0 0 0 0,0 1-1 0 0,1-1 1 0 0,-1 0 0 0 0,0 0 0 0 0,0 0-1 0 0,1 1 1 0 0,-1-1 0 0 0,0 0 0 0 0,0 1 0 0 0,0-1-1 0 0,1 0 1 0 0,-1 0 0 0 0,0 1 0 0 0,0-1 4 0 0,0 1-16 0 0,1 0 1 0 0,-1-1-1 0 0,0 1 1 0 0,0 0 0 0 0,1 0-1 0 0,-1 0 1 0 0,0 0-1 0 0,0-1 1 0 0,0 1 0 0 0,0 1 15 0 0,0 5-96 0 0,1-4 36 0 0,-1 1-1 0 0,1-1 0 0 0,-1 1 0 0 0,0 0 0 0 0,0 3 61 0 0,0-3-63 0 0,0-1 0 0 0,0 1 0 0 0,0 0-1 0 0,1 0 64 0 0,0 9-143 0 0,0-6 72 0 0,-1 1 0 0 0,1 0-1 0 0,0 0 1 0 0,1 0 0 0 0,0-1-1 0 0,1 5 72 0 0,-1-7-4 0 0,-2-3-4 0 0,1-1-1 0 0,-1 0 1 0 0,1 0 0 0 0,-1 1-1 0 0,1-1 1 0 0,-1 0-1 0 0,1 0 1 0 0,0 0-1 0 0,0 1 9 0 0,0-1 0 0 0,0 0 0 0 0,0 0 0 0 0,0 0 0 0 0,0-1 0 0 0,0 1 0 0 0,0 0 0 0 0,0-1 0 0 0,0 1 0 0 0,0-1 0 0 0,0 1 0 0 0,0-1 0 0 0,0 1 0 0 0,0-1 0 0 0,0 0 0 0 0,1 0 0 0 0,-1 1 0 0 0,0-1 0 0 0,0 0 0 0 0,0 0 0 0 0,1 0 0 0 0,0 0 21 0 0,-1-1 1 0 0,1 1-1 0 0,-1 0 0 0 0,0 0 0 0 0,1-1 0 0 0,-1 1 0 0 0,0-1 0 0 0,1 1 0 0 0,-1-1 0 0 0,0 1 0 0 0,1-1 0 0 0,-1 0 0 0 0,0 0 0 0 0,0 0 0 0 0,0 0 0 0 0,0 1 0 0 0,0-2 0 0 0,0 1 0 0 0,1 0-21 0 0,4-8 426 0 0,0 0-1 0 0,0-1 0 0 0,3-6-425 0 0,-5 7 284 0 0,4-2-284 0 0,-4 5 432 0 0,0-1 0 0 0,3-6-432 0 0,0-1 696 0 0,-3 7-549 0 0,-3 6-145 0 0,-1 0 0 0 0,1-1-1 0 0,-1 1 1 0 0,0 0 0 0 0,1-1-2 0 0,1-5 76 0 0,-2 7-73 0 0,0 0 0 0 0,0 0 1 0 0,0 0-1 0 0,0 0 0 0 0,0 0 0 0 0,-1-1 0 0 0,1 1 0 0 0,0 0 0 0 0,0 0 0 0 0,0 0 0 0 0,0 0 0 0 0,0 0 0 0 0,0 0 0 0 0,0 0 1 0 0,0 0-1 0 0,0 0 0 0 0,0 0 0 0 0,0 0 0 0 0,0 0 0 0 0,0 0 0 0 0,0 0 0 0 0,0 0 0 0 0,0 0 0 0 0,0 0 0 0 0,0 0 0 0 0,0 0 0 0 0,0 0 1 0 0,0 0-1 0 0,-1 0 0 0 0,1 0 0 0 0,0 0 0 0 0,0 0 0 0 0,0 0 0 0 0,0 0 0 0 0,0 0 0 0 0,0 0 0 0 0,0 0 0 0 0,0 0 0 0 0,0 0 1 0 0,0 0-1 0 0,0 0 0 0 0,0 0 0 0 0,0 0 0 0 0,0 0 0 0 0,0 0 0 0 0,-1 0 0 0 0,1 0 0 0 0,0 0 0 0 0,0 0 0 0 0,0 0 0 0 0,0 0 1 0 0,0 0-1 0 0,0 0 0 0 0,0 0 0 0 0,0 0 0 0 0,0 0 0 0 0,0 0 0 0 0,0 0 0 0 0,0 0 0 0 0,0 0 0 0 0,0 1-3 0 0,-5 9-406 0 0,-1 1 406 0 0,-4 9-542 0 0,9-18 478 0 0,-1 3-114 0 0,0 0 0 0 0,0 0 0 0 0,0 0 0 0 0,0 4 178 0 0,1-1-195 0 0,1-5 44 0 0,-1 1 0 0 0,0 1 151 0 0,0-3-26 0 0,1 0 5 0 0,-1 0 0 0 0,1 0 0 0 0,-1 0 0 0 0,1 1 21 0 0,0-2-4 0 0,0 0-1 0 0,0 0 1 0 0,0-1 0 0 0,0 1 0 0 0,1 0 0 0 0,-1 0 0 0 0,0-1 0 0 0,0 1 0 0 0,0 0-1 0 0,1 0 1 0 0,-1-1 0 0 0,1 1 0 0 0,-1 0 4 0 0,2 3-6 0 0,-2-4 3 0 0,0 1 0 0 0,0-1-1 0 0,1 1 1 0 0,-1-1-1 0 0,0 0 1 0 0,0 1 0 0 0,0-1-1 0 0,1 0 1 0 0,-1 1-1 0 0,0-1 1 0 0,0 0 0 0 0,1 1-1 0 0,-1-1 1 0 0,0 0-1 0 0,1 1 1 0 0,-1-1 0 0 0,0 0-1 0 0,1 0 1 0 0,-1 0-1 0 0,1 1 1 0 0,-1-1 0 0 0,0 0-1 0 0,1 0 1 0 0,-1 0-1 0 0,1 0 4 0 0,0 0 3 0 0,0 1 0 0 0,1-1-1 0 0,-1 0 1 0 0,0 0 0 0 0,1 0-1 0 0,-1-1 1 0 0,0 1 0 0 0,0 0-1 0 0,1 0 1 0 0,-1-1 0 0 0,0 1-1 0 0,0-1 1 0 0,1 1 0 0 0,-1-1-1 0 0,0 1 1 0 0,1-2-3 0 0,1 0 53 0 0,1 0 0 0 0,-1-1-1 0 0,0 1 1 0 0,-1-1 0 0 0,2-1-53 0 0,0-1 169 0 0,1-2-1 0 0,-1 1 1 0 0,1-1-169 0 0,3-5 219 0 0,-4 4-30 0 0,0 1-1 0 0,0-1 1 0 0,0-1-189 0 0,1-1 802 0 0,3-5-802 0 0,-1 0 1160 0 0,-7 15-892 0 0,0 0-117 0 0,1 6-23 0 0,-1 0-1 0 0,1-1 1 0 0,-1 1 0 0 0,-1 0 0 0 0,1-1 0 0 0,-1 3-128 0 0,-1 1 175 0 0,0 12 144 0 0,-7 43-175 0 0,4-31-32 0 0,-3 9 36 0 0,3-17-24 0 0,2-10 171 0 0,-1 1-1 0 0,0-1 0 0 0,-1 0 0 0 0,-2 3-294 0 0,4-11 115 0 0,0 1 62 0 0,0-1 1 0 0,-1 2-178 0 0,3-3 78 0 0,0-2 2 0 0,0 0-1 0 0,-1 0 1 0 0,1 0 0 0 0,-2 2-80 0 0,-4 5 60 0 0,-3 4-60 0 0,7-11 29 0 0,2-3-77 0 0,0 1 0 0 0,0-1-1 0 0,0 0 1 0 0,0 0-1 0 0,0 0 1 0 0,0 0-1 0 0,0 0 1 0 0,-1 0-1 0 0,1 0 1 0 0,0 0-1 0 0,-1-1 1 0 0,0 1 48 0 0,2-1-73 0 0,-1 1-1 0 0,0-1 1 0 0,0 0 0 0 0,0 0-1 0 0,0 0 1 0 0,1 1 0 0 0,-1-1-1 0 0,0 0 1 0 0,0 0 0 0 0,0-1-1 0 0,0 1 1 0 0,0 0 0 0 0,0 0-1 0 0,1 0 1 0 0,-1 0 0 0 0,0-1-1 0 0,0 1 1 0 0,0 0 0 0 0,1-1-1 0 0,-1 1 1 0 0,0-1 0 0 0,0 1-1 0 0,1-1 75 0 0,-2 0-219 0 0,-1-1 1 0 0,1 0 0 0 0,0 0 0 0 0,1 0-1 0 0,-1-1 1 0 0,0 1 0 0 0,1 0 0 0 0,-2-2 217 0 0,-1-3-875 0 0,1-1 0 0 0,-1-1 875 0 0,-1-3-892 0 0,-3-8-1614 0 0,-1-1-4913 0 0</inkml:trace>
+  <inkml:trace contextRef="#ctx0" brushRef="#br1" timeOffset="408264.02">4818 18 7368 0 0,'0'0'568'0'0,"0"1"-42"0"0,-1 13 6117 0 0,-2 0-3353 0 0,-5 14-1659 0 0,4-15-743 0 0,-4 21 88 0 0,0 1 0 0 0,3-1 0 0 0,1 1 0 0 0,1 8-976 0 0,3-36 192 0 0,0 1 1 0 0,1 0-1 0 0,-1 0 1 0 0,2-1-1 0 0,-1 1 1 0 0,1-1-1 0 0,0 1 1 0 0,1-1-193 0 0,-2-5 15 0 0,-1 0 0 0 0,1-1 0 0 0,0 1 1 0 0,0-1-1 0 0,0 1 0 0 0,0-1 0 0 0,0 0 0 0 0,0 1 1 0 0,0-1-1 0 0,0 0 0 0 0,1 0 0 0 0,-1 0 0 0 0,2 1-15 0 0,-3-1-13 0 0,1-1 0 0 0,0 0 0 0 0,0 1 0 0 0,0-1 0 0 0,-1 0-1 0 0,1 1 1 0 0,0-1 0 0 0,0 0 0 0 0,0 0 0 0 0,0 0 0 0 0,-1 0 0 0 0,1 0-1 0 0,0 0 1 0 0,0 0 0 0 0,0 0 0 0 0,0 0 0 0 0,0 0 0 0 0,-1-1 0 0 0,1 1 0 0 0,0 0-1 0 0,0 0 1 0 0,0-1 0 0 0,-1 1 0 0 0,1-1 0 0 0,0 1 0 0 0,0 0 0 0 0,0-2 13 0 0,3-1-32 0 0,0-1 1 0 0,0 1 0 0 0,-1-1 0 0 0,1 0 0 0 0,-1-1 0 0 0,0 1-1 0 0,0-1 1 0 0,-1 1 0 0 0,1-1 0 0 0,-1 0 0 0 0,1-2 31 0 0,3-10-57 0 0,-1-1 0 0 0,2-13 57 0 0,-4 19-49 0 0,14-69 369 0 0,-2 15-488 0 0,-4 29 368 0 0,-8 29-72 0 0,-8 21-481 0 0,-2 21-507 0 0,-2 33 860 0 0,8-59-5 0 0,-4 54-95 0 0,5-46 63 0 0,0 0 0 0 0,3 14 37 0 0,-3-24 22 0 0,2 0-1 0 0,-1 0 1 0 0,1 0 0 0 0,-1 0-1 0 0,4 5-21 0 0,-4-9 9 0 0,0 1-1 0 0,0-1 0 0 0,1 0 0 0 0,-1 1 1 0 0,1-1-1 0 0,0 0 0 0 0,0 0 1 0 0,0 0-1 0 0,0 0 0 0 0,0 0 1 0 0,0-1-1 0 0,0 1 0 0 0,3 1-8 0 0,-4-3-9 0 0,0 1 1 0 0,0-1-1 0 0,0 1 0 0 0,1-1 0 0 0,-1 0 0 0 0,0 0 1 0 0,1 1-1 0 0,-1-1 0 0 0,0 0 0 0 0,1 0 0 0 0,-1 0 0 0 0,0-1 1 0 0,0 1-1 0 0,1 0 0 0 0,-1 0 0 0 0,1-1 9 0 0,2 0-32 0 0,-1-1 1 0 0,1 1-1 0 0,-1-1 0 0 0,0 0 0 0 0,2-1 32 0 0,-1 0-2 0 0,1 0 0 0 0,-1-1 0 0 0,0 0 0 0 0,0 0-1 0 0,0 0 1 0 0,0-2 2 0 0,8-9 2 0 0,0-4-2 0 0,-10 17-1 0 0,2-5 17 0 0,0 0 0 0 0,0 0 1 0 0,0-1-1 0 0,-1 1 0 0 0,0-1 0 0 0,0-1-16 0 0,-2 5 26 0 0,0-1 1 0 0,-1 1 0 0 0,1 0-1 0 0,-1 0 1 0 0,1-1 0 0 0,-1 1-1 0 0,-1 0 1 0 0,1 0-1 0 0,-1-1 1 0 0,1 1 0 0 0,-1 0-1 0 0,-1-3-26 0 0,1 5 18 0 0,0 0-1 0 0,1-1 1 0 0,-1 1-1 0 0,0 0 1 0 0,-1 0-1 0 0,1 0 1 0 0,0 0-18 0 0,0 2 4 0 0,1-1 0 0 0,-1 1 0 0 0,1-1 0 0 0,-1 1 0 0 0,1-1 1 0 0,-1 1-1 0 0,1 0 0 0 0,-1-1 0 0 0,0 1 0 0 0,1 0 0 0 0,-1-1 0 0 0,1 1 0 0 0,-1 0 0 0 0,0 0 0 0 0,1 0 1 0 0,-1-1-1 0 0,0 1 0 0 0,1 0 0 0 0,-1 0 0 0 0,0 0 0 0 0,1 0 0 0 0,-1 0 0 0 0,0 0 0 0 0,1 0 0 0 0,-1 1 1 0 0,0-1-5 0 0,0 0-19 0 0,-1 1 1 0 0,1-1-1 0 0,0 1 1 0 0,-1 0-1 0 0,1-1 1 0 0,0 1-1 0 0,0 0 1 0 0,0 0-1 0 0,0 0 1 0 0,0 0-1 0 0,-1 1 19 0 0,0 0-47 0 0,-1 1 0 0 0,1 0 0 0 0,0-1 0 0 0,0 3 47 0 0,-1 0-109 0 0,0 1 0 0 0,0 1 0 0 0,1-1 0 0 0,0 0 0 0 0,0 1 1 0 0,1-1-1 0 0,-1 1 0 0 0,1 5 109 0 0,1-9-29 0 0,0 0 0 0 0,0 1 0 0 0,0-1 0 0 0,0 0 0 0 0,1 0 0 0 0,-1 0 1 0 0,1 1-1 0 0,0-1 0 0 0,0 0 0 0 0,0 0 0 0 0,0 0 0 0 0,1 0 0 0 0,-1 0 0 0 0,1-1 0 0 0,0 1 0 0 0,-1 0 29 0 0,1-1 79 0 0,0 0 0 0 0,1 1-1 0 0,-1-1 1 0 0,0 0 0 0 0,1 0 0 0 0,-1-1-1 0 0,2 2-78 0 0,-2-2 62 0 0,0 0 0 0 0,0 0 1 0 0,0 0-1 0 0,1-1 0 0 0,-1 1 0 0 0,0-1 0 0 0,0 1 0 0 0,0-1 0 0 0,0 0 0 0 0,2 0-62 0 0,0 0 49 0 0,0 0 0 0 0,-1 0 1 0 0,1-1-1 0 0,-1 1 0 0 0,1-1 0 0 0,-1 0 0 0 0,1 0 0 0 0,-1 0 0 0 0,0-1 0 0 0,0 1 0 0 0,3-2-49 0 0,-4 2 19 0 0,13-8 426 0 0,1-2-445 0 0,-11 7 274 0 0,3-3-274 0 0,-5 4 33 0 0,0 0 0 0 0,1 0 1 0 0,3-2-34 0 0,-1 2-113 0 0,5-2 113 0 0,-5 3-255 0 0,0-1 1 0 0,2-2 254 0 0,-2 1-381 0 0,0 0-1477 0 0,-3 2-4263 0 0,0 1-1270 0 0</inkml:trace>
+  <inkml:trace contextRef="#ctx0" brushRef="#br1" timeOffset="408653.922">4765 155 10592 0 0,'4'1'460'0'0,"-1"-1"1"0"0,1 0 0 0 0,-1 0 0 0 0,1 0 0 0 0,3-1-461 0 0,3 0 5819 0 0,3-2-5819 0 0,-2 1 3167 0 0,15-4 1457 0 0,10-2-2831 0 0,-9 3-1348 0 0,21-3 1243 0 0,-17 2-10537 0 0,-26 6-430 0 0</inkml:trace>
+  <inkml:trace contextRef="#ctx0" brushRef="#br2" timeOffset="412966.567">1544 62 11200 0 0,'0'1'72'0'0,"-1"-1"1"0"0,0 1-1 0 0,0-1 1 0 0,1 1 0 0 0,-1 0-1 0 0,1-1 1 0 0,-1 1-1 0 0,0-1 1 0 0,1 1 0 0 0,-1 0-1 0 0,1 0 1 0 0,0-1-1 0 0,-1 1 1 0 0,1 0 0 0 0,-1 0-1 0 0,1-1 1 0 0,0 1-1 0 0,0 0-72 0 0,-1 3 187 0 0,0 0 0 0 0,0 0 0 0 0,1 3-187 0 0,-2 6 1158 0 0,1-4-513 0 0,0-1 0 0 0,0 0 0 0 0,1 0 0 0 0,0 2-645 0 0,0-7 134 0 0,1 47-372 0 0,-1-44-3831 0 0,2-2-1363 0 0</inkml:trace>
+  <inkml:trace contextRef="#ctx0" brushRef="#br2" timeOffset="413300.544">1519 344 5528 0 0,'0'3'81'0'0,"1"-1"1"0"0,-1 0-1 0 0,1 0 0 0 0,-1 0 1 0 0,0 1-1 0 0,0-1 1 0 0,0 0-82 0 0,-1 3 1284 0 0,1 0 1 0 0,-1 0 0 0 0,-1-1-1 0 0,1 2-1284 0 0,-4 16 3109 0 0,4-19-2790 0 0,0 1 1 0 0,0 0-1 0 0,0 0 1 0 0,-1-1-1 0 0,0 3-319 0 0,0-2 206 0 0,0 1 1 0 0,1-1-1 0 0,-1 0 0 0 0,1 2-206 0 0,-1 8 279 0 0,1 0-1 0 0,0 0 1 0 0,1 7-279 0 0,0-13 136 0 0,1 4-2137 0 0,0-4-3171 0 0,0-5 598 0 0</inkml:trace>
+  <inkml:trace contextRef="#ctx0" brushRef="#br2" timeOffset="413908.597">2959 4 920 0 0,'0'-3'403'0'0,"0"3"1354"0"0,0 0 591 0 0,0 0 116 0 0,0 0-228 0 0,0 0-1072 0 0,0 9 652 0 0,1-5-1415 0 0,-1-1 0 0 0,0 1 0 0 0,-1-1 0 0 0,1 3-401 0 0,-4 23 1172 0 0,0 24-1172 0 0,1-17-4470 0 0,2-25-440 0 0</inkml:trace>
+  <inkml:trace contextRef="#ctx0" brushRef="#br2" timeOffset="414299.135">2951 433 6448 0 0,'-5'96'7165'0'0,"6"-71"-3907"0"0,4 16-3258 0 0,-4-26 487 0 0,-1-15-613 0 0,2 9 290 0 0,0-5-4959 0 0,-1 0-614 0 0</inkml:trace>
+</inkml:ink>
+</file>
+
+<file path=word/ink/ink5.xml><?xml version="1.0" encoding="utf-8"?>
+<inkml:ink xmlns:inkml="http://www.w3.org/2003/InkML">
+  <inkml:definitions>
+    <inkml:context xml:id="ctx0">
+      <inkml:inkSource xml:id="inkSrc0">
+        <inkml:traceFormat>
+          <inkml:channel name="X" type="integer" min="-2.14748E9" max="2.14748E9" units="cm"/>
+          <inkml:channel name="Y" type="integer" min="-2.14748E9" max="2.14748E9" units="cm"/>
+          <inkml:channel name="F" type="integer" max="32767" units="dev"/>
+          <inkml:channel name="OA" type="integer" max="360" units="deg"/>
+          <inkml:channel name="OE" type="integer" max="90" units="deg"/>
+        </inkml:traceFormat>
+        <inkml:channelProperties>
+          <inkml:channelProperty channel="X" name="resolution" value="1000" units="1/cm"/>
+          <inkml:channelProperty channel="Y" name="resolution" value="1000" units="1/cm"/>
+          <inkml:channelProperty channel="F" name="resolution" value="0" units="1/dev"/>
+          <inkml:channelProperty channel="OA" name="resolution" value="1000" units="1/deg"/>
+          <inkml:channelProperty channel="OE" name="resolution" value="1000" units="1/deg"/>
+        </inkml:channelProperties>
+      </inkml:inkSource>
+      <inkml:timestamp xml:id="ts0" timeString="2019-04-05T06:26:23.786"/>
+    </inkml:context>
+    <inkml:brush xml:id="br0">
+      <inkml:brushProperty name="width" value="0.025" units="cm"/>
+      <inkml:brushProperty name="height" value="0.025" units="cm"/>
+      <inkml:brushProperty name="color" value="#333333"/>
+    </inkml:brush>
+  </inkml:definitions>
+  <inkml:trace contextRef="#ctx0" brushRef="#br0">14 182 5064 0 0,'2'-6'202'0'0,"-1"2"-104"0"0,0 0 0 0 0,1 0 0 0 0,-1-1-98 0 0,0 1 765 0 0,0 0-1 0 0,1-3-764 0 0,1-4 5387 0 0,-2 8-2298 0 0,0 0 0 0 0,0-3-3089 0 0,0 6 1072 0 0,-1 0-209 0 0,-2 19 2459 0 0,1-13-2989 0 0,-1 71 1844 0 0,0 28-1023 0 0,2-103-1412 0 0,0 1 0 0 0,1 0 0 0 0,-1-1 1 0 0,1 1-1 0 0,-1-1 0 0 0,1 1 0 0 0,0 0 258 0 0,-1-2-395 0 0,0-1 311 0 0,1 0-3277 0 0,1-1 1382 0 0</inkml:trace>
+  <inkml:trace contextRef="#ctx0" brushRef="#br0" timeOffset="339.038">112 98 11976 0 0,'0'2'167'0'0,"0"-1"1"0"0,0 0-1 0 0,0 0 1 0 0,0 0 0 0 0,0 0-1 0 0,0 1 1 0 0,-1-1-1 0 0,1 1-167 0 0,-1 5 1165 0 0,0 1 1079 0 0,0 0 0 0 0,-1 2-2244 0 0,-2 7 1500 0 0,3-9-976 0 0,-5 53 2450 0 0,3-32-2078 0 0,1-10-209 0 0,1 6-687 0 0,1-10 379 0 0,1-1 1 0 0,2 14-380 0 0,-3-26-362 0 0,0 0 0 0 0,1 0 1 0 0,-1 0-1 0 0,1 0 1 0 0,0 0-1 0 0,0 0 362 0 0,1 4-5126 0 0,-2-6-2079 0 0</inkml:trace>
+  <inkml:trace contextRef="#ctx0" brushRef="#br0" timeOffset="671.124">3 271 10592 0 0,'-2'-4'818'0'0,"2"3"-532"0"0,0 0 170 0 0,0 0 0 0 0,1 1-1 0 0,-1-1 1 0 0,0 1 0 0 0,1-1 0 0 0,-1 1 0 0 0,0-1 0 0 0,1 1 0 0 0,-1-1 0 0 0,1 1 0 0 0,-1 0 0 0 0,1-1 0 0 0,-1 1-456 0 0,8-5 4138 0 0,-5 4-3937 0 0,6-3 2109 0 0,5-2-2310 0 0,-7 3 331 0 0,9-2 190 0 0,-3 0-116 0 0,16-4 673 0 0,-22 7-1048 0 0,0 0 0 0 0,0 0 0 0 0,-1 1 0 0 0,3 0-30 0 0,-7 1-954 0 0,0 0-308 0 0</inkml:trace>
+  <inkml:trace contextRef="#ctx0" brushRef="#br0" timeOffset="2300.253">144 321 8288 0 0,'0'2'221'0'0,"0"0"0"0"0,-1 0 1 0 0,2 0-1 0 0,-1 1-221 0 0,0 1 136 0 0,0-4 2 0 0,0 1-1 0 0,0-1 1 0 0,0 0 0 0 0,0 1 0 0 0,0-1-1 0 0,0 0 1 0 0,0 0 0 0 0,0 1 0 0 0,0-1-1 0 0,0 0 1 0 0,1 1 0 0 0,-1-1-1 0 0,0 0 1 0 0,0 0 0 0 0,0 1 0 0 0,0-1-1 0 0,1 0 1 0 0,-1 0 0 0 0,0 1-1 0 0,0-1 1 0 0,1 0 0 0 0,-1 0 0 0 0,0 1-1 0 0,0-1 1 0 0,1 0 0 0 0,-1 0-1 0 0,0 0 1 0 0,0 0 0 0 0,1 0 0 0 0,-1 0-1 0 0,0 1 1 0 0,1-1 0 0 0,-1 0-1 0 0,0 0-137 0 0,2 0 414 0 0,0 0 0 0 0,0 0-1 0 0,-1 0 1 0 0,1 0-1 0 0,1 0-413 0 0,1-1 686 0 0,1 1 255 0 0,-3 0-632 0 0,0 0 1 0 0,0 0-1 0 0,0-1 0 0 0,0 1 1 0 0,0 0-1 0 0,0-1-309 0 0,5-2 410 0 0,0 1 1 0 0,-1-1-1 0 0,0 0 0 0 0,1-1 1 0 0,-1 0-1 0 0,-1 0 0 0 0,1 0 1 0 0,1-2-411 0 0,-2 1 147 0 0,0 1 37 0 0,0-1 1 0 0,-1 0 0 0 0,0 0 0 0 0,0 0-1 0 0,3-4-184 0 0,-5 5 93 0 0,0 0-1 0 0,0 0 0 0 0,0 0 1 0 0,0 0-1 0 0,0-5-92 0 0,-1 8 25 0 0,-1 0 1 0 0,0-1-1 0 0,0 1 0 0 0,0 0 0 0 0,0-1 0 0 0,0 1 1 0 0,0 0-1 0 0,0-1 0 0 0,0 1 0 0 0,-1-1-25 0 0,1 1 8 0 0,0 0-1 0 0,-1 0 0 0 0,1 1 1 0 0,0-1-1 0 0,-1 0 0 0 0,1 0 1 0 0,-1 0-1 0 0,0 0 0 0 0,1 1 1 0 0,-1-1-1 0 0,0 0 0 0 0,1 1 1 0 0,-1-1-1 0 0,0 0 0 0 0,0 1-7 0 0,0-1-32 0 0,0 0 0 0 0,-1 0-1 0 0,1 0 1 0 0,-1 1-1 0 0,1-1 1 0 0,-1 1 0 0 0,1-1-1 0 0,-1 1 1 0 0,1 0 0 0 0,-1-1-1 0 0,0 1 33 0 0,1 0-28 0 0,0 0-1 0 0,-1 0 0 0 0,1 0 0 0 0,0 0 1 0 0,0 0-1 0 0,0 1 0 0 0,0-1 0 0 0,0 0 1 0 0,0 1-1 0 0,0-1 0 0 0,-1 1 0 0 0,1-1 1 0 0,0 1-1 0 0,0-1 0 0 0,1 1 0 0 0,-2 0 29 0 0,1 0-51 0 0,-1 1 0 0 0,1-1 0 0 0,0 1-1 0 0,-1-1 1 0 0,1 1 0 0 0,0-1-1 0 0,0 1 1 0 0,0 0 0 0 0,0 0 0 0 0,0-1-1 0 0,0 1 1 0 0,1 0 0 0 0,-1 0 0 0 0,0 0-1 0 0,1 0 1 0 0,0 0 0 0 0,-1 0 0 0 0,1 1 51 0 0,0-1 17 0 0,0 1 0 0 0,0-1 1 0 0,0 0-1 0 0,0 0 0 0 0,1 0 1 0 0,-1 0-1 0 0,1 0 0 0 0,-1 0 1 0 0,1 0-1 0 0,0 0 0 0 0,-1 0 1 0 0,1 0-1 0 0,0 0 0 0 0,0 0 1 0 0,1-1-1 0 0,-1 1 0 0 0,0 0 1 0 0,1-1-1 0 0,-1 1 0 0 0,1-1 1 0 0,-1 1-1 0 0,1-1 0 0 0,0 0 1 0 0,1 1-18 0 0,-1 0-5 0 0,0-1 1 0 0,1 0 0 0 0,-1 0-1 0 0,1 0 1 0 0,-1 0 0 0 0,1-1 0 0 0,0 1-1 0 0,-1-1 1 0 0,1 1 0 0 0,-1-1-1 0 0,1 0 1 0 0,0 0 0 0 0,-1 0 0 0 0,3-1 4 0 0,1 0 178 0 0,0 0 1 0 0,-1 0 0 0 0,1 0 0 0 0,-1-1 0 0 0,1 0 0 0 0,-1 0-1 0 0,0-1 1 0 0,5-2-179 0 0,12-9 1201 0 0,-2-1 0 0 0,15-13-1201 0 0,-27 21 131 0 0,-1 0 0 0 0,-1 0 0 0 0,6-7-131 0 0,-3 1 190 0 0,-9 12-157 0 0,0 1 0 0 0,1-1 0 0 0,-1 1 0 0 0,0-1 0 0 0,1 0 0 0 0,-1 1 0 0 0,0-1 0 0 0,0 1-33 0 0,0-1 23 0 0,1 1-19 0 0,-1 0-1 0 0,0 0 0 0 0,0 0 1 0 0,0 0-1 0 0,0 0 1 0 0,0 0-1 0 0,0 0 0 0 0,0 0 1 0 0,0 0-1 0 0,0 0 1 0 0,0-1-1 0 0,0 1 0 0 0,0 0 1 0 0,0 0-1 0 0,0 0 1 0 0,-1 0-1 0 0,1 0 1 0 0,0 0-1 0 0,0 0 0 0 0,0 0 1 0 0,0 0-1 0 0,0 0 1 0 0,0 0-1 0 0,0 0 0 0 0,0 0 1 0 0,0 0-1 0 0,0 0 1 0 0,0 0-1 0 0,0 0 1 0 0,0 0-1 0 0,0 0 0 0 0,0 0 1 0 0,0 0-1 0 0,0 0 1 0 0,0-1-1 0 0,0 1 0 0 0,0 0 1 0 0,0 0-1 0 0,0 0 1 0 0,-1 0-1 0 0,1 0 0 0 0,0 0 1 0 0,0 0-1 0 0,0 0 1 0 0,0 0-1 0 0,0 0-3 0 0,-3 0-37 0 0,2 0 22 0 0,1 0-10 0 0,-1 1-1 0 0,1-1 0 0 0,0 0 0 0 0,-1 0 0 0 0,1 0 0 0 0,0 0 0 0 0,-1 0 0 0 0,1 0 1 0 0,0 0-1 0 0,-1 1 0 0 0,1-1 0 0 0,0 0 0 0 0,0 0 0 0 0,-1 0 0 0 0,1 0 0 0 0,0 1 1 0 0,0-1-1 0 0,-1 0 0 0 0,1 1 26 0 0,-4 5-462 0 0,1-2 261 0 0,2-1 23 0 0,-1-1 0 0 0,0 1-1 0 0,1 0 1 0 0,-1 1 178 0 0,-1 3-294 0 0,-1 0-158 0 0,1 0 0 0 0,0 0 0 0 0,1 1 0 0 0,-1 2 452 0 0,2-8-103 0 0,0 4-514 0 0,-2 5 617 0 0,1-7-86 0 0,2 0 0 0 0,-1 1 0 0 0,0-1 0 0 0,1 1 0 0 0,0 0 0 0 0,0 1 86 0 0,0-4-8 0 0,0 0-1 0 0,0-1 0 0 0,0 1 1 0 0,1 0-1 0 0,-1-1 0 0 0,0 1 1 0 0,1 0-1 0 0,0-1 0 0 0,-1 1 1 0 0,1 0 8 0 0,-1-2-2 0 0,1 1 1 0 0,-1-1 0 0 0,0 1 0 0 0,1-1 0 0 0,-1 1 0 0 0,0-1-1 0 0,1 0 1 0 0,-1 1 0 0 0,1-1 0 0 0,-1 1 0 0 0,0-1 0 0 0,1 0-1 0 0,-1 1 1 0 0,1-1 0 0 0,-1 0 0 0 0,1 0 0 0 0,-1 1 0 0 0,1-1-1 0 0,-1 0 1 0 0,1 0 0 0 0,0 0 0 0 0,-1 0 0 0 0,1 0 0 0 0,-1 0-1 0 0,1 0 1 0 0,-1 0 0 0 0,1 0 0 0 0,-1 0 0 0 0,1 0 0 0 0,0 0 0 0 0,-1 0-1 0 0,1 0 2 0 0,0-1 1 0 0,-1 1-1 0 0,1 0 1 0 0,0-1-1 0 0,-1 1 1 0 0,1 0-1 0 0,-1-1 0 0 0,1 1 1 0 0,-1-1-1 0 0,1 1 1 0 0,0-1-1 0 0,5-6 93 0 0,-3 3 28 0 0,0 0-12 0 0,-2 2-55 0 0,1 1-1 0 0,-1-1 1 0 0,0 0-1 0 0,0 0 1 0 0,0 0-1 0 0,0 1 1 0 0,1-2-54 0 0,-1-2 124 0 0,4-7 161 0 0,-4 10-227 0 0,0 0 1 0 0,0 0-1 0 0,0 0 0 0 0,-1-1 0 0 0,1 1 0 0 0,0 0 0 0 0,-1-1 0 0 0,0 1 0 0 0,1 0 1 0 0,-1-1-59 0 0,0-6 400 0 0,1-6-400 0 0,-1 12 32 0 0,0 0 1 0 0,0 0-1 0 0,0 0 1 0 0,0 0-1 0 0,-1-3-32 0 0,1-2 92 0 0,0 7-89 0 0,0 1-1 0 0,0 0 1 0 0,0 0-1 0 0,0 0 1 0 0,0 0-1 0 0,0 0 1 0 0,0 0-1 0 0,0-1 1 0 0,0 1-1 0 0,0 0 1 0 0,0 0-1 0 0,0 0 1 0 0,0 0-1 0 0,0 0 1 0 0,0 0-1 0 0,0 0 1 0 0,0 0-1 0 0,0-1 1 0 0,-1 1-1 0 0,1 0 1 0 0,0 0-1 0 0,0 0 1 0 0,0 0-1 0 0,0 0 1 0 0,0 0-1 0 0,0 0 1 0 0,0 0-3 0 0,0 0 2 0 0,0 0 0 0 0,-1 0 0 0 0,1 0 1 0 0,0 0-1 0 0,0 0 0 0 0,0 0 0 0 0,0 0 0 0 0,0 0 1 0 0,0 0-1 0 0,0 0 0 0 0,-1 0 0 0 0,1 0 0 0 0,0 0 1 0 0,0 0-1 0 0,0 1 0 0 0,0-1 0 0 0,0 0 0 0 0,0 0 1 0 0,0 0-3 0 0,-4 6-66 0 0,3-4 101 0 0,0 1 0 0 0,0-1 0 0 0,0 1-1 0 0,0-1 1 0 0,1 1 0 0 0,-1-1 0 0 0,1 1 0 0 0,0 1-35 0 0,-1 1 39 0 0,1 1-160 0 0,0-1 0 0 0,0 0 0 0 0,1 0 1 0 0,-1 0-1 0 0,1 1 121 0 0,0-1 57 0 0,0-3-33 0 0,-1 1-1 0 0,1-1 1 0 0,0 1-1 0 0,0-1 1 0 0,0 1 0 0 0,0-1-1 0 0,0 0 1 0 0,1 0 0 0 0,-1 1-1 0 0,1-1 1 0 0,-1 0-1 0 0,1 0 1 0 0,0 0 0 0 0,0-1-1 0 0,0 1 1 0 0,0 0 0 0 0,0-1-1 0 0,0 1-23 0 0,-1-2-22 0 0,1 1-1 0 0,-1-1 0 0 0,1 1 1 0 0,-1-1-1 0 0,1 1 1 0 0,-1-1-1 0 0,1 0 0 0 0,0 0 1 0 0,-1 1-1 0 0,1-1 1 0 0,-1 0-1 0 0,1-1 1 0 0,-1 1-1 0 0,1 0 0 0 0,0 0 1 0 0,-1-1-1 0 0,2 0 23 0 0,2-1 175 0 0,1 0 0 0 0,0-1-1 0 0,4-2-174 0 0,-5 2 0 0 0,0 0 0 0 0,-1 0 0 0 0,1-1 0 0 0,-1 1 0 0 0,3-5 0 0 0,17-13 58 0 0,-19 15 153 0 0,33-34 1255 0 0,-23 26-1181 0 0,1-5-285 0 0,-7 9 144 0 0,-8 10-120 0 0,-1-1-1 0 0,1 0 1 0 0,-1 1 0 0 0,1-1-1 0 0,-1 0 1 0 0,1 1-1 0 0,-1-1 1 0 0,0 0-1 0 0,1 0 1 0 0,-1 1 0 0 0,0-1-1 0 0,0 0 1 0 0,1-1-24 0 0,-1 2-144 0 0,-1 0 109 0 0,1 0 0 0 0,-1 0-1 0 0,1 1 1 0 0,-1-1 0 0 0,1 0 0 0 0,-1 0 0 0 0,1 1 0 0 0,-1-1-1 0 0,1 0 1 0 0,-1 1 0 0 0,1-1 0 0 0,-1 0 0 0 0,1 1 0 0 0,-1-1 35 0 0,0 2-83 0 0,-6 4-226 0 0,1 0-1 0 0,0 1 0 0 0,1 0 1 0 0,0 0-1 0 0,-3 5 310 0 0,4-6-562 0 0,0 1-1 0 0,0 2 563 0 0,1-2-407 0 0,0-1-55 0 0,0 0-1 0 0,1-1 0 0 0,0 1 1 0 0,1 0-1 0 0,-1 0 0 0 0,1 0 1 0 0,0 0-1 0 0,1 0 0 0 0,-1 4 463 0 0,1-4-211 0 0,0-3 92 0 0,0 0 0 0 0,0 0-1 0 0,0 3 120 0 0,0-6 1 0 0,0 1-1 0 0,1 0 0 0 0,-1-1 0 0 0,0 1 0 0 0,0 0 1 0 0,0-1-1 0 0,1 1 0 0 0,-1 0 0 0 0,0-1 0 0 0,1 1 1 0 0,-1-1-1 0 0,1 1 0 0 0,-1-1 0 0 0,0 1 0 0 0,1-1 0 0 0,-1 1 1 0 0,1-1-1 0 0,0 1 0 0 0,-1-1 0 0 0,1 1 79 0 0,0 0 0 0 0,0-1 0 0 0,0 1-1 0 0,1-1 1 0 0,-1 0 0 0 0,0 1 0 0 0,0-1 0 0 0,0 0 0 0 0,0 0-1 0 0,1 1 1 0 0,-1-1 0 0 0,0 0 0 0 0,0 0 0 0 0,1 0-1 0 0,-1 0 1 0 0,0-1 0 0 0,0 1 0 0 0,0 0 0 0 0,0 0 0 0 0,1-1-1 0 0,-1 1 1 0 0,0-1 0 0 0,0 1 0 0 0,0-1 0 0 0,1 0-79 0 0,1-2 215 0 0,0 1 1 0 0,0-1 0 0 0,0 1 0 0 0,-1-1 0 0 0,1 0-1 0 0,-1 0 1 0 0,2-2-216 0 0,3-6 947 0 0,2-7-947 0 0,-8 18 12 0 0,4-11 552 0 0,0-1 0 0 0,-1 1-1 0 0,2-8-563 0 0,8-37 553 0 0,-12 51-518 0 0,3-23 103 0 0,1-19-138 0 0,-3 17 24 0 0,-2 27-24 0 0,0-5 0 0 0,0 0 0 0 0,-1 1 0 0 0,0-1 0 0 0,0-3 0 0 0,0 10 0 0 0,0 1 0 0 0,0 0 1 0 0,0-1-1 0 0,0 1 0 0 0,0 0 0 0 0,-1-1 0 0 0,1 1 0 0 0,0 0 0 0 0,0 0 0 0 0,0-1 0 0 0,0 1 1 0 0,0 0-1 0 0,-1 0 0 0 0,1 0 0 0 0,0 0 0 0 0,0 0 0 0 0,0 0 0 0 0,0-1 0 0 0,0 1 0 0 0,0 0 0 0 0,0 0 0 0 0,0 0 0 0 0,0 0 0 0 0,0 0 0 0 0,0 0 0 0 0,0 0 0 0 0,0 0 0 0 0,0 0 0 0 0,-1 0 0 0 0,1 0 0 0 0,0 0 0 0 0,0 0 0 0 0,0 0 0 0 0,0 0 1 0 0,0 0-1 0 0,0 0 0 0 0,0 0 0 0 0,0 0 0 0 0,0 0 0 0 0,0 0 0 0 0,0 0 0 0 0,0 0 0 0 0,-1 0 0 0 0,1 1-1 0 0,0-1 0 0 0,-1 0 0 0 0,1 1-1 0 0,-1-1 1 0 0,1 1 0 0 0,0-1 0 0 0,-1 0 0 0 0,1 1 0 0 0,0-1 0 0 0,-1 1 0 0 0,1-1 0 0 0,0 1 1 0 0,-3 6-38 0 0,0 1 1 0 0,1 0-1 0 0,-1 0 1 0 0,1 5 37 0 0,0-6-8 0 0,0 4-108 0 0,0 1-1 0 0,1 9 117 0 0,0 24-318 0 0,1-37 295 0 0,0 6-9 0 0,1 0 0 0 0,1 4 32 0 0,-2-12-4 0 0,2 0-1 0 0,-1 0 1 0 0,1-1 0 0 0,0 1-1 0 0,0 0 1 0 0,1 2 4 0 0,-2-7 0 0 0,2 6 0 0 0,1 0 0 0 0,1 1 0 0 0,-3-6 0 0 0,-1 0 0 0 0,1 0 0 0 0,0 0 0 0 0,0 0 0 0 0,0 0 0 0 0,0-1 0 0 0,0 1 0 0 0,1 0 0 0 0,-1-1 0 0 0,0 0 0 0 0,0 0 0 0 0,-1 0 0 0 0,1 0 0 0 0,0-1 0 0 0,0 1 0 0 0,0-1 0 0 0,0 1 0 0 0,0-1 0 0 0,0 0 0 0 0,1 0 0 0 0,-1 0 0 0 0,1 0 0 0 0,0 0 0 0 0,-1-1 0 0 0,1 1 0 0 0,0-1 0 0 0,-1 0 0 0 0,3 0 0 0 0,-1-1 0 0 0,0 0 0 0 0,0 0 0 0 0,-1 0 0 0 0,1 0 0 0 0,-1 0 0 0 0,1-1 0 0 0,-1 0 0 0 0,0 0 0 0 0,0 0 0 0 0,2-2 0 0 0,-2 1 67 0 0,0 0-1 0 0,0-1 0 0 0,0 1 0 0 0,0-1 1 0 0,-1 0-1 0 0,0 1 0 0 0,2-4-66 0 0,-2 1 137 0 0,0 0 0 0 0,-1 0 0 0 0,0 0 0 0 0,0-1 0 0 0,0 1 0 0 0,-1 0 0 0 0,0 0 0 0 0,0-3-137 0 0,-1 8-29 0 0,1 1 1 0 0,0 0-1 0 0,0 0 0 0 0,-1 0 1 0 0,1-1-1 0 0,-1 1 0 0 0,1 0 1 0 0,-1 0-1 0 0,1 0 0 0 0,-1 0 1 0 0,0 0-1 0 0,1 0 0 0 0,-1 0 1 0 0,0-1 28 0 0,0 2-12 0 0,1-1 1 0 0,-1 1-1 0 0,1 0 1 0 0,-1-1-1 0 0,0 1 1 0 0,1 0-1 0 0,-1-1 1 0 0,1 1-1 0 0,-1 0 1 0 0,0 0-1 0 0,1-1 1 0 0,-1 1-1 0 0,1 0 1 0 0,-1 0-1 0 0,0 0 1 0 0,1 0-1 0 0,-1 0 1 0 0,0 0-1 0 0,1 0 1 0 0,-1 0-1 0 0,0 0 1 0 0,1 0-1 0 0,-1 0 1 0 0,1 0-1 0 0,-1 1 1 0 0,0-1-1 0 0,0 0 12 0 0,-1 2-70 0 0,-1-1-1 0 0,1 1 0 0 0,-1-1 1 0 0,1 1-1 0 0,0 0 0 0 0,0 0 1 0 0,0 0-1 0 0,0 0 1 0 0,0 0-1 0 0,0 1 0 0 0,0-1 1 0 0,0 1 70 0 0,0 1-66 0 0,0 0 0 0 0,0 0 0 0 0,0-1-1 0 0,1 1 1 0 0,0 0 0 0 0,0 1 0 0 0,0-1 0 0 0,0 0 66 0 0,0 1-39 0 0,0 0-1 0 0,1 3 40 0 0,0-5 0 0 0,0-1 0 0 0,0 0 0 0 0,1 1 0 0 0,-1-1-1 0 0,1 1 1 0 0,0 0 0 0 0,0 0 6 0 0,0-1 0 0 0,0 0 0 0 0,0 1 0 0 0,0-1 0 0 0,0 0 0 0 0,1 0 0 0 0,-1 0 0 0 0,1 0 0 0 0,0 0 0 0 0,0 0 0 0 0,1 1-6 0 0,-1-2 27 0 0,-1 0 1 0 0,0 0-1 0 0,1 0 1 0 0,-1 0-1 0 0,1 0 1 0 0,0 0-1 0 0,-1-1 1 0 0,1 1-1 0 0,-1-1 1 0 0,1 1-1 0 0,0-1 0 0 0,-1 0 1 0 0,1 0-1 0 0,0 1 1 0 0,-1-1-1 0 0,1 0 1 0 0,0-1-1 0 0,0 1-27 0 0,1 0 68 0 0,-1-1-1 0 0,1 0 1 0 0,-1 1 0 0 0,1-1-1 0 0,-1 0 1 0 0,2-1-68 0 0,2-2 280 0 0,4-2-280 0 0,2-3-206 0 0,-3 3-18 0 0,-6 4 356 0 0,0 0 1 0 0,-1 1-1 0 0,1-1 0 0 0,0 1 0 0 0,0-1 0 0 0,0 1 1 0 0,1-1-133 0 0,-4 2 6 0 0,1 0 1 0 0,-1 0-1 0 0,1 0 1 0 0,0 0-1 0 0,-1 0 1 0 0,1 0-1 0 0,-1 0 1 0 0,1 0-1 0 0,-1 0 1 0 0,1 1-1 0 0,-1-1 1 0 0,1 0-1 0 0,-1 0 1 0 0,1 0-1 0 0,-1 1 1 0 0,1-1-1 0 0,-1 0 1 0 0,1 0-1 0 0,-1 1 1 0 0,0-1-1 0 0,1 0 1 0 0,-1 1 0 0 0,1-1-1 0 0,-1 1 1 0 0,0-1-1 0 0,1 0 1 0 0,-1 1-1 0 0,0-1-6 0 0,1 2 6 0 0,0-1 1 0 0,-1 0-1 0 0,1 1 1 0 0,0-1-1 0 0,-1 0 0 0 0,1 1 1 0 0,-1-1-1 0 0,0 1 1 0 0,1 0-7 0 0,0 6 11 0 0,-1-5-11 0 0,1 0 0 0 0,-1 1-1 0 0,0-1 1 0 0,1 1 0 0 0,-7 42-349 0 0,6-43 330 0 0,-5 18-943 0 0,5-20 913 0 0,0-1 0 0 0,0 0 0 0 0,0 1 1 0 0,0-1-1 0 0,0 1 0 0 0,0-1 0 0 0,0 0 1 0 0,0 1-1 0 0,0-1 0 0 0,0 1 0 0 0,0-1 1 0 0,0 0-1 0 0,1 1 0 0 0,-1-1 0 0 0,0 0 1 0 0,0 1 48 0 0,1 1-571 0 0,2-4-388 0 0,-1-2 699 0 0,1 1 0 0 0,0-1 0 0 0,-1 0 0 0 0,0 0-1 0 0,0 0 1 0 0,0 0 260 0 0,5-10 75 0 0,1 0 1082 0 0,1 1 0 0 0,10-10-1157 0 0,-14 16 620 0 0,2-1-22 0 0,0 1 0 0 0,0 0 1 0 0,1 0-1 0 0,-1 1 0 0 0,9-6-598 0 0,-7 7 81 0 0,1 0 0 0 0,0 0 1 0 0,0 1-1 0 0,7-2-81 0 0,11-5-2852 0 0,-22 9 1388 0 0,0 1-8 0 0</inkml:trace>
+</inkml:ink>
 </file>
 
 <file path=word/theme/theme1.xml><?xml version="1.0" encoding="utf-8"?>

</xml_diff>